<commit_message>
doc: make domain analysis block
</commit_message>
<xml_diff>
--- a/documentation/курсовой проект/Курсовой проект.docx
+++ b/documentation/курсовой проект/Курсовой проект.docx
@@ -722,16 +722,7 @@
           <w:sz w:val="26"/>
           <w:szCs w:val="26"/>
         </w:rPr>
-        <w:t>П.А. Путин</w:t>
-      </w:r>
-      <w:r>
-        <w:rPr>
-          <w:rFonts w:ascii="Times New Roman" w:eastAsia="Times New Roman" w:hAnsi="Times New Roman"/>
-          <w:color w:val="000000"/>
-          <w:sz w:val="26"/>
-          <w:szCs w:val="26"/>
-        </w:rPr>
-        <w:t>, 3 курс, д/о</w:t>
+        <w:t>П.А. Путин, 3 курс, д/о</w:t>
       </w:r>
     </w:p>
     <w:p>
@@ -3586,43 +3577,33 @@
       <w:pPr>
         <w:pStyle w:val="a9"/>
       </w:pPr>
-      <w:r>
-        <w:t xml:space="preserve">Увеличения </w:t>
-      </w:r>
-      <w:r>
-        <w:t>количеств</w:t>
-      </w:r>
-      <w:r>
-        <w:t>а</w:t>
-      </w:r>
-      <w:r>
-        <w:t xml:space="preserve"> броней в </w:t>
-      </w:r>
-      <w:r>
-        <w:t xml:space="preserve">подключённых ресторанах и барах </w:t>
-      </w:r>
-      <w:r>
-        <w:t>более чем на 10 процентов</w:t>
-      </w:r>
-      <w:r>
-        <w:t>;</w:t>
-      </w:r>
-    </w:p>
-    <w:p>
-      <w:pPr>
-        <w:pStyle w:val="a9"/>
-      </w:pPr>
-      <w:r>
-        <w:t>Создание цифрового аналога книги резервов ресторана или бара.</w:t>
-      </w:r>
-    </w:p>
-    <w:p>
-      <w:pPr>
-        <w:pStyle w:val="a3"/>
-      </w:pPr>
       <w:bookmarkStart w:id="10" w:name="_Toc165403589"/>
       <w:bookmarkStart w:id="11" w:name="_Toc167523106"/>
       <w:r>
+        <w:t>в период с июня по август 2024 года предоставить доступ к системе трём ресторанам;</w:t>
+      </w:r>
+    </w:p>
+    <w:p>
+      <w:pPr>
+        <w:pStyle w:val="a9"/>
+      </w:pPr>
+      <w:r>
+        <w:t>в течение месяца после начала использования приложения сотрудниками ресторана скорость обработки заявок на бронь должна увеличиться на 10 процентов в сравнении с периодом до подключения;</w:t>
+      </w:r>
+    </w:p>
+    <w:p>
+      <w:pPr>
+        <w:pStyle w:val="a9"/>
+      </w:pPr>
+      <w:r>
+        <w:t>удовлетворённость сотрудников ресторанов процессом обработки заявок на бронирование после месяца использования приложения должна составлять не меньше 8, где 1 – не удовлетворён, 10 – полностью удовлетворён.</w:t>
+      </w:r>
+    </w:p>
+    <w:p>
+      <w:pPr>
+        <w:pStyle w:val="a3"/>
+      </w:pPr>
+      <w:r>
         <w:t>Функциональные т</w:t>
       </w:r>
       <w:r>
@@ -3630,49 +3611,6 @@
       </w:r>
       <w:bookmarkEnd w:id="10"/>
       <w:bookmarkEnd w:id="11"/>
-    </w:p>
-    <w:p>
-      <w:pPr>
-        <w:pStyle w:val="af6"/>
-      </w:pPr>
-      <w:r>
-        <w:t>В системе пользователь будет иметь одну из ролей:</w:t>
-      </w:r>
-    </w:p>
-    <w:p>
-      <w:pPr>
-        <w:pStyle w:val="a9"/>
-      </w:pPr>
-      <w:r>
-        <w:t>неавторизованный пользователь;</w:t>
-      </w:r>
-    </w:p>
-    <w:p>
-      <w:pPr>
-        <w:pStyle w:val="a9"/>
-      </w:pPr>
-      <w:r>
-        <w:t>администратор ресторана;</w:t>
-      </w:r>
-    </w:p>
-    <w:p>
-      <w:pPr>
-        <w:pStyle w:val="a9"/>
-      </w:pPr>
-      <w:r>
-        <w:t>сотрудник ресторана;</w:t>
-      </w:r>
-    </w:p>
-    <w:p>
-      <w:pPr>
-        <w:pStyle w:val="a9"/>
-      </w:pPr>
-      <w:r>
-        <w:t>а</w:t>
-      </w:r>
-      <w:r>
-        <w:t>дминистратора вендора.</w:t>
-      </w:r>
     </w:p>
     <w:p>
       <w:pPr>
@@ -3682,87 +3620,225 @@
           <w:numId w:val="20"/>
         </w:numPr>
       </w:pPr>
-      <w:bookmarkStart w:id="12" w:name="_Toc161608590"/>
-      <w:bookmarkStart w:id="13" w:name="_Toc165403533"/>
-      <w:bookmarkStart w:id="14" w:name="_Toc165403590"/>
-      <w:bookmarkStart w:id="15" w:name="_Toc167523107"/>
+      <w:bookmarkStart w:id="12" w:name="_Toc165403595"/>
+      <w:bookmarkStart w:id="13" w:name="_Toc167523112"/>
+      <w:bookmarkStart w:id="14" w:name="_Toc161608590"/>
       <w:r>
         <w:t>Вход в приложение</w:t>
       </w:r>
-      <w:bookmarkEnd w:id="12"/>
-      <w:bookmarkEnd w:id="13"/>
       <w:bookmarkEnd w:id="14"/>
+    </w:p>
+    <w:p>
+      <w:pPr>
+        <w:pStyle w:val="a9"/>
+      </w:pPr>
+      <w:r>
+        <w:t xml:space="preserve">при первом включении приложения пользователю должен быть показан </w:t>
+      </w:r>
+      <w:r>
+        <w:rPr>
+          <w:lang w:val="en-US"/>
+        </w:rPr>
+        <w:t>o</w:t>
+      </w:r>
+      <w:proofErr w:type="spellStart"/>
+      <w:r>
+        <w:t>nboarding</w:t>
+      </w:r>
+      <w:proofErr w:type="spellEnd"/>
+      <w:r>
+        <w:t>;</w:t>
+      </w:r>
+    </w:p>
+    <w:p>
+      <w:pPr>
+        <w:pStyle w:val="a9"/>
+      </w:pPr>
+      <w:r>
+        <w:t>приложение должно позволять войти по логину и паролю;</w:t>
+      </w:r>
+    </w:p>
+    <w:p>
+      <w:pPr>
+        <w:pStyle w:val="a9"/>
+      </w:pPr>
+      <w:r>
+        <w:t>пользователю должна быть доступна информация о способе подачи заявки на регистрацию в приложении.</w:t>
+      </w:r>
+    </w:p>
+    <w:p>
+      <w:pPr>
+        <w:pStyle w:val="a4"/>
+      </w:pPr>
+      <w:bookmarkStart w:id="15" w:name="_Ref161568942"/>
+      <w:bookmarkStart w:id="16" w:name="_Ref161568957"/>
+      <w:bookmarkStart w:id="17" w:name="_Ref161568971"/>
+      <w:bookmarkStart w:id="18" w:name="_Toc161608591"/>
+      <w:r>
+        <w:t xml:space="preserve">Учёт </w:t>
+      </w:r>
+      <w:r>
+        <w:t>броней</w:t>
+      </w:r>
       <w:bookmarkEnd w:id="15"/>
-    </w:p>
-    <w:p>
-      <w:pPr>
-        <w:pStyle w:val="a9"/>
-      </w:pPr>
-      <w:r>
-        <w:t xml:space="preserve">при первом включении приложения пользователю должен быть показан </w:t>
-      </w:r>
-      <w:r>
-        <w:rPr>
-          <w:lang w:val="en-US"/>
-        </w:rPr>
-        <w:t>o</w:t>
-      </w:r>
-      <w:proofErr w:type="spellStart"/>
-      <w:r>
-        <w:t>nboarding</w:t>
-      </w:r>
-      <w:proofErr w:type="spellEnd"/>
-      <w:r>
-        <w:t>;</w:t>
-      </w:r>
-    </w:p>
-    <w:p>
-      <w:pPr>
-        <w:pStyle w:val="a9"/>
-      </w:pPr>
-      <w:r>
-        <w:t>приложение должно позволять войти по логину и паролю;</w:t>
-      </w:r>
-    </w:p>
-    <w:p>
-      <w:pPr>
-        <w:pStyle w:val="a9"/>
-      </w:pPr>
-      <w:r>
-        <w:t>пользователю должна быть доступна информация о способе подачи заявки на регистрацию в приложении.</w:t>
-      </w:r>
-    </w:p>
-    <w:p>
-      <w:pPr>
-        <w:pStyle w:val="a4"/>
-      </w:pPr>
-      <w:bookmarkStart w:id="16" w:name="_Ref161568942"/>
-      <w:bookmarkStart w:id="17" w:name="_Ref161568957"/>
-      <w:bookmarkStart w:id="18" w:name="_Ref161568971"/>
-      <w:bookmarkStart w:id="19" w:name="_Toc161608591"/>
-      <w:bookmarkStart w:id="20" w:name="_Toc165403534"/>
-      <w:bookmarkStart w:id="21" w:name="_Toc165403591"/>
-      <w:bookmarkStart w:id="22" w:name="_Toc167523108"/>
-      <w:r>
-        <w:t xml:space="preserve">Учёт </w:t>
-      </w:r>
-      <w:r>
-        <w:t>броней</w:t>
-      </w:r>
       <w:bookmarkEnd w:id="16"/>
       <w:bookmarkEnd w:id="17"/>
       <w:bookmarkEnd w:id="18"/>
+    </w:p>
+    <w:p>
+      <w:pPr>
+        <w:pStyle w:val="af6"/>
+      </w:pPr>
+      <w:r>
+        <w:t>Для авторизованного сотрудника ресторана система должна предоставлять доступ к:</w:t>
+      </w:r>
+    </w:p>
+    <w:p>
+      <w:pPr>
+        <w:pStyle w:val="a9"/>
+      </w:pPr>
+      <w:r>
+        <w:t>просмотру забронированных столов;</w:t>
+      </w:r>
+    </w:p>
+    <w:p>
+      <w:pPr>
+        <w:pStyle w:val="a9"/>
+      </w:pPr>
+      <w:r>
+        <w:t>просмотру очереди броней;</w:t>
+      </w:r>
+    </w:p>
+    <w:p>
+      <w:pPr>
+        <w:pStyle w:val="a9"/>
+      </w:pPr>
+      <w:r>
+        <w:lastRenderedPageBreak/>
+        <w:t>созданию, редактированию и удалению информации о брони.</w:t>
+      </w:r>
+    </w:p>
+    <w:p>
+      <w:pPr>
+        <w:pStyle w:val="af6"/>
+      </w:pPr>
+      <w:r>
+        <w:t>При создании и редактировании брони система должна позволять учитывать следующие сведения:</w:t>
+      </w:r>
+    </w:p>
+    <w:p>
+      <w:pPr>
+        <w:pStyle w:val="a9"/>
+      </w:pPr>
+      <w:r>
+        <w:t>дата и время брони;</w:t>
+      </w:r>
+    </w:p>
+    <w:p>
+      <w:pPr>
+        <w:pStyle w:val="a9"/>
+      </w:pPr>
+      <w:r>
+        <w:t>имя клиента;</w:t>
+      </w:r>
+    </w:p>
+    <w:p>
+      <w:pPr>
+        <w:pStyle w:val="a9"/>
+      </w:pPr>
+      <w:r>
+        <w:t>ФИО сотрудника, создавшего бронь;</w:t>
+      </w:r>
+    </w:p>
+    <w:p>
+      <w:pPr>
+        <w:pStyle w:val="a9"/>
+      </w:pPr>
+      <w:r>
+        <w:t>номера забронированных столиков;</w:t>
+      </w:r>
+    </w:p>
+    <w:p>
+      <w:pPr>
+        <w:pStyle w:val="a9"/>
+      </w:pPr>
+      <w:r>
+        <w:t xml:space="preserve">статус брони (см. </w:t>
+      </w:r>
+      <w:r>
+        <w:fldChar w:fldCharType="begin"/>
+      </w:r>
+      <w:r>
+        <w:instrText xml:space="preserve"> REF  _Ref161568326 \* Lower \h </w:instrText>
+      </w:r>
+      <w:r>
+        <w:fldChar w:fldCharType="separate"/>
+      </w:r>
+      <w:r>
+        <w:t xml:space="preserve">рисунок </w:t>
+      </w:r>
+      <w:r>
+        <w:rPr>
+          <w:noProof/>
+        </w:rPr>
+        <w:t>г</w:t>
+      </w:r>
+      <w:r>
+        <w:t>.</w:t>
+      </w:r>
+      <w:r>
+        <w:rPr>
+          <w:noProof/>
+        </w:rPr>
+        <w:t>1</w:t>
+      </w:r>
+      <w:r>
+        <w:fldChar w:fldCharType="end"/>
+      </w:r>
+      <w:r>
+        <w:t>);</w:t>
+      </w:r>
+    </w:p>
+    <w:p>
+      <w:pPr>
+        <w:pStyle w:val="a9"/>
+      </w:pPr>
+      <w:r>
+        <w:t>дополнительную информацию в виде комментария.</w:t>
+      </w:r>
+    </w:p>
+    <w:p>
+      <w:pPr>
+        <w:pStyle w:val="af6"/>
+      </w:pPr>
+      <w:r>
+        <w:t>Как результат, эта информация должна сохраниться в системе и быть доступной для всех сотрудников ресторана.</w:t>
+      </w:r>
+    </w:p>
+    <w:p>
+      <w:pPr>
+        <w:pStyle w:val="a4"/>
+      </w:pPr>
+      <w:bookmarkStart w:id="19" w:name="_Ref161569020"/>
+      <w:bookmarkStart w:id="20" w:name="_Ref161569034"/>
+      <w:bookmarkStart w:id="21" w:name="_Ref161569041"/>
+      <w:bookmarkStart w:id="22" w:name="_Ref161569048"/>
+      <w:bookmarkStart w:id="23" w:name="_Toc161608592"/>
+      <w:r>
+        <w:t>Учёт сотрудников ресторана</w:t>
+      </w:r>
       <w:bookmarkEnd w:id="19"/>
       <w:bookmarkEnd w:id="20"/>
       <w:bookmarkEnd w:id="21"/>
       <w:bookmarkEnd w:id="22"/>
+      <w:bookmarkEnd w:id="23"/>
     </w:p>
     <w:p>
       <w:pPr>
         <w:pStyle w:val="af6"/>
       </w:pPr>
       <w:r>
-        <w:t>Для авторизованного сотрудника ресторана система должна предоставлять доступ к:</w:t>
+        <w:t>Каждому сотруднику ресторана система должна предоставлять доступ к:</w:t>
       </w:r>
     </w:p>
     <w:p>
@@ -3770,24 +3846,75 @@
         <w:pStyle w:val="a9"/>
       </w:pPr>
       <w:r>
+        <w:t>просмотру личного кабинета;</w:t>
+      </w:r>
+    </w:p>
+    <w:p>
+      <w:pPr>
+        <w:pStyle w:val="a9"/>
+      </w:pPr>
+      <w:r>
+        <w:t>возможности смены пароля.</w:t>
+      </w:r>
+    </w:p>
+    <w:p>
+      <w:pPr>
+        <w:pStyle w:val="af6"/>
+      </w:pPr>
+      <w:r>
+        <w:t>Администратору ресторана система должна предоставлять доступ к:</w:t>
+      </w:r>
+    </w:p>
+    <w:p>
+      <w:pPr>
+        <w:pStyle w:val="a9"/>
+      </w:pPr>
+      <w:r>
+        <w:t>просмотру информации о сотрудниках ресторана;</w:t>
+      </w:r>
+    </w:p>
+    <w:p>
+      <w:pPr>
+        <w:pStyle w:val="a9"/>
+      </w:pPr>
+      <w:r>
+        <w:t>созданию, редактированию и удалению информации о сотруднике ресторана.</w:t>
+      </w:r>
+    </w:p>
+    <w:p>
+      <w:pPr>
+        <w:pStyle w:val="af6"/>
+      </w:pPr>
+      <w:r>
+        <w:t>При создании и редактировании учётной записи нового сотрудника система должна позволять учитывать следующие сведения:</w:t>
+      </w:r>
+    </w:p>
+    <w:p>
+      <w:pPr>
+        <w:pStyle w:val="a9"/>
+      </w:pPr>
+      <w:r>
+        <w:t>фамилию, имя и отчество сотрудника</w:t>
+      </w:r>
+      <w:r>
+        <w:t>;</w:t>
+      </w:r>
+    </w:p>
+    <w:p>
+      <w:pPr>
+        <w:pStyle w:val="a9"/>
+      </w:pPr>
+      <w:r>
+        <w:t>логин сотрудника;</w:t>
+      </w:r>
+    </w:p>
+    <w:p>
+      <w:pPr>
+        <w:pStyle w:val="a9"/>
+      </w:pPr>
+      <w:r>
         <w:lastRenderedPageBreak/>
-        <w:t>просмотру забронированных столов;</w:t>
-      </w:r>
-    </w:p>
-    <w:p>
-      <w:pPr>
-        <w:pStyle w:val="a9"/>
-      </w:pPr>
-      <w:r>
-        <w:t>просмотру очереди броней;</w:t>
-      </w:r>
-    </w:p>
-    <w:p>
-      <w:pPr>
-        <w:pStyle w:val="a9"/>
-      </w:pPr>
-      <w:r>
-        <w:t>созданию, редактированию и удалению информации о брони.</w:t>
+        <w:t>дополнительную информацию в виде комментария.</w:t>
       </w:r>
     </w:p>
     <w:p>
@@ -3795,134 +3922,147 @@
         <w:pStyle w:val="af6"/>
       </w:pPr>
       <w:r>
-        <w:t>При создании и редактировании брони система должна позволять учитывать следующие сведения:</w:t>
-      </w:r>
-    </w:p>
-    <w:p>
-      <w:pPr>
-        <w:pStyle w:val="a9"/>
-      </w:pPr>
-      <w:r>
-        <w:t>дата и время брони;</w:t>
-      </w:r>
-    </w:p>
-    <w:p>
-      <w:pPr>
-        <w:pStyle w:val="a9"/>
-      </w:pPr>
-      <w:r>
-        <w:t>имя клиента;</w:t>
-      </w:r>
-    </w:p>
-    <w:p>
-      <w:pPr>
-        <w:pStyle w:val="a9"/>
-      </w:pPr>
-      <w:r>
-        <w:t>ФИО сотрудника, создавшего бронь;</w:t>
-      </w:r>
-    </w:p>
-    <w:p>
-      <w:pPr>
-        <w:pStyle w:val="a9"/>
-      </w:pPr>
-      <w:r>
-        <w:t>номера забронированных столиков;</w:t>
-      </w:r>
-    </w:p>
-    <w:p>
-      <w:pPr>
-        <w:pStyle w:val="a9"/>
-      </w:pPr>
-      <w:r>
-        <w:t xml:space="preserve">статус брони (см. </w:t>
-      </w:r>
-      <w:r>
-        <w:fldChar w:fldCharType="begin"/>
-      </w:r>
-      <w:r>
-        <w:instrText xml:space="preserve"> REF  _Ref161568326 \* Lower \h </w:instrText>
-      </w:r>
-      <w:r>
-        <w:fldChar w:fldCharType="separate"/>
-      </w:r>
-      <w:r>
-        <w:t>рисун</w:t>
-      </w:r>
-      <w:r>
-        <w:t>о</w:t>
-      </w:r>
-      <w:r>
-        <w:t xml:space="preserve">к </w:t>
-      </w:r>
-      <w:r>
-        <w:rPr>
-          <w:noProof/>
-        </w:rPr>
-        <w:t>г</w:t>
-      </w:r>
-      <w:r>
-        <w:t>.</w:t>
-      </w:r>
-      <w:r>
-        <w:rPr>
-          <w:noProof/>
-        </w:rPr>
-        <w:t>1</w:t>
-      </w:r>
-      <w:r>
-        <w:fldChar w:fldCharType="end"/>
-      </w:r>
-      <w:r>
-        <w:t>);</w:t>
-      </w:r>
-    </w:p>
-    <w:p>
-      <w:pPr>
-        <w:pStyle w:val="a9"/>
-      </w:pPr>
-      <w:r>
-        <w:t>дополнительную информацию в виде комментария.</w:t>
-      </w:r>
-    </w:p>
-    <w:p>
-      <w:pPr>
-        <w:pStyle w:val="af6"/>
-      </w:pPr>
-      <w:r>
-        <w:t>Как результат, эта информация должна сохраниться в системе и быть доступной для всех сотрудников ресторана.</w:t>
+        <w:t>Как результат, эта информация должна сохраниться в системе и быть доступной для администратора ресторана и владельца этой учётной записи.</w:t>
       </w:r>
     </w:p>
     <w:p>
       <w:pPr>
         <w:pStyle w:val="a4"/>
       </w:pPr>
-      <w:bookmarkStart w:id="23" w:name="_Ref161569020"/>
-      <w:bookmarkStart w:id="24" w:name="_Ref161569034"/>
-      <w:bookmarkStart w:id="25" w:name="_Ref161569041"/>
-      <w:bookmarkStart w:id="26" w:name="_Ref161569048"/>
-      <w:bookmarkStart w:id="27" w:name="_Toc161608592"/>
-      <w:bookmarkStart w:id="28" w:name="_Toc165403535"/>
-      <w:bookmarkStart w:id="29" w:name="_Toc165403592"/>
-      <w:bookmarkStart w:id="30" w:name="_Toc167523109"/>
-      <w:r>
-        <w:t>Учёт сотрудников ресторана</w:t>
-      </w:r>
-      <w:bookmarkEnd w:id="23"/>
+      <w:bookmarkStart w:id="24" w:name="_Ref161568922"/>
+      <w:bookmarkStart w:id="25" w:name="_Ref161569005"/>
+      <w:bookmarkStart w:id="26" w:name="_Toc161608593"/>
+      <w:r>
+        <w:t>Учёт столов и мест в ресторане</w:t>
+      </w:r>
       <w:bookmarkEnd w:id="24"/>
       <w:bookmarkEnd w:id="25"/>
       <w:bookmarkEnd w:id="26"/>
+    </w:p>
+    <w:p>
+      <w:pPr>
+        <w:pStyle w:val="af6"/>
+      </w:pPr>
+      <w:r>
+        <w:t>Каждому сотруднику ресторана система должна предоставлять доступ к просмотру информации о столах в ресторане.</w:t>
+      </w:r>
+    </w:p>
+    <w:p>
+      <w:pPr>
+        <w:pStyle w:val="af6"/>
+      </w:pPr>
+      <w:r>
+        <w:t xml:space="preserve">Администратору ресторана система должна предоставлять доступ к </w:t>
+      </w:r>
+      <w:proofErr w:type="spellStart"/>
+      <w:r>
+        <w:t>c</w:t>
+      </w:r>
+      <w:r>
+        <w:t>озданию</w:t>
+      </w:r>
+      <w:proofErr w:type="spellEnd"/>
+      <w:r>
+        <w:t>, редактированию и удалению информации о столах.</w:t>
+      </w:r>
+    </w:p>
+    <w:p>
+      <w:pPr>
+        <w:pStyle w:val="af6"/>
+      </w:pPr>
+      <w:r>
+        <w:t>При создании и редактировании информации о столе система должна позволять учитывать следующие сведения:</w:t>
+      </w:r>
+    </w:p>
+    <w:p>
+      <w:pPr>
+        <w:pStyle w:val="a9"/>
+      </w:pPr>
+      <w:r>
+        <w:t>номер стола;</w:t>
+      </w:r>
+    </w:p>
+    <w:p>
+      <w:pPr>
+        <w:pStyle w:val="a9"/>
+      </w:pPr>
+      <w:r>
+        <w:t>количество мест за столом;</w:t>
+      </w:r>
+    </w:p>
+    <w:p>
+      <w:pPr>
+        <w:pStyle w:val="a9"/>
+      </w:pPr>
+      <w:r>
+        <w:t xml:space="preserve">состояние стола (см. </w:t>
+      </w:r>
+      <w:r>
+        <w:fldChar w:fldCharType="begin"/>
+      </w:r>
+      <w:r>
+        <w:instrText xml:space="preserve"> REF  _Ref161568343 \* Lower \h </w:instrText>
+      </w:r>
+      <w:r>
+        <w:fldChar w:fldCharType="separate"/>
+      </w:r>
+      <w:r>
+        <w:t xml:space="preserve">рисунок </w:t>
+      </w:r>
+      <w:r>
+        <w:rPr>
+          <w:noProof/>
+        </w:rPr>
+        <w:t>г</w:t>
+      </w:r>
+      <w:r>
+        <w:t>.</w:t>
+      </w:r>
+      <w:r>
+        <w:rPr>
+          <w:noProof/>
+        </w:rPr>
+        <w:t>2</w:t>
+      </w:r>
+      <w:r>
+        <w:fldChar w:fldCharType="end"/>
+      </w:r>
+      <w:r>
+        <w:t>);</w:t>
+      </w:r>
+    </w:p>
+    <w:p>
+      <w:pPr>
+        <w:pStyle w:val="a9"/>
+      </w:pPr>
+      <w:r>
+        <w:t>дополнительную информацию в виде комментария.</w:t>
+      </w:r>
+    </w:p>
+    <w:p>
+      <w:pPr>
+        <w:pStyle w:val="af6"/>
+      </w:pPr>
+      <w:r>
+        <w:t>Как результат, эта информация должна сохраниться в системе и быть доступной для всех сотрудников ресторана.</w:t>
+      </w:r>
+    </w:p>
+    <w:p>
+      <w:pPr>
+        <w:pStyle w:val="a4"/>
+      </w:pPr>
+      <w:bookmarkStart w:id="27" w:name="_Toc161608594"/>
+      <w:r>
+        <w:t>Регистрация нового ресторана</w:t>
+      </w:r>
       <w:bookmarkEnd w:id="27"/>
-      <w:bookmarkEnd w:id="28"/>
-      <w:bookmarkEnd w:id="29"/>
-      <w:bookmarkEnd w:id="30"/>
     </w:p>
     <w:p>
       <w:pPr>
         <w:pStyle w:val="af6"/>
       </w:pPr>
       <w:r>
-        <w:t>Каждому сотруднику ресторана система должна предоставлять доступ к:</w:t>
+        <w:t>Система должна предоставлять администратору вендора возможность регистрировать новые рестораны, учитывая следующие сведения:</w:t>
       </w:r>
     </w:p>
     <w:p>
@@ -3930,7 +4070,7 @@
         <w:pStyle w:val="a9"/>
       </w:pPr>
       <w:r>
-        <w:t>просмотру личного кабинета;</w:t>
+        <w:t>название ресторана;</w:t>
       </w:r>
     </w:p>
     <w:p>
@@ -3938,7 +4078,31 @@
         <w:pStyle w:val="a9"/>
       </w:pPr>
       <w:r>
-        <w:t>возможности смены пароля.</w:t>
+        <w:t>полное наименование юридического лица, владеющего рестораном;</w:t>
+      </w:r>
+    </w:p>
+    <w:p>
+      <w:pPr>
+        <w:pStyle w:val="a9"/>
+      </w:pPr>
+      <w:r>
+        <w:t>ИНН;</w:t>
+      </w:r>
+    </w:p>
+    <w:p>
+      <w:pPr>
+        <w:pStyle w:val="a9"/>
+      </w:pPr>
+      <w:r>
+        <w:t>дополнительную информацию в виде комментария;</w:t>
+      </w:r>
+    </w:p>
+    <w:p>
+      <w:pPr>
+        <w:pStyle w:val="a9"/>
+      </w:pPr>
+      <w:r>
+        <w:t>фамилию, имя и отчество администратора ресторана.</w:t>
       </w:r>
     </w:p>
     <w:p>
@@ -3946,281 +4110,25 @@
         <w:pStyle w:val="af6"/>
       </w:pPr>
       <w:r>
-        <w:t>Администратору ресторана система должна предоставлять доступ к:</w:t>
-      </w:r>
-    </w:p>
-    <w:p>
-      <w:pPr>
-        <w:pStyle w:val="a9"/>
-      </w:pPr>
-      <w:r>
-        <w:t>просмотру информации о сотрудниках ресторана;</w:t>
-      </w:r>
-    </w:p>
-    <w:p>
-      <w:pPr>
-        <w:pStyle w:val="a9"/>
-      </w:pPr>
-      <w:r>
-        <w:t>созданию, редактированию и удалению информации о сотруднике ресторана.</w:t>
-      </w:r>
-    </w:p>
-    <w:p>
-      <w:pPr>
-        <w:pStyle w:val="af6"/>
-      </w:pPr>
-      <w:r>
-        <w:t>При создании и редактировании учётной записи нового сотрудника система должна позволять учитывать следующие сведения:</w:t>
-      </w:r>
-    </w:p>
-    <w:p>
-      <w:pPr>
-        <w:pStyle w:val="a9"/>
-      </w:pPr>
-      <w:r>
         <w:lastRenderedPageBreak/>
-        <w:t>фамилию, имя и отчество сотрудника</w:t>
-      </w:r>
-      <w:r>
-        <w:t>;</w:t>
-      </w:r>
-    </w:p>
-    <w:p>
-      <w:pPr>
-        <w:pStyle w:val="a9"/>
-      </w:pPr>
-      <w:r>
-        <w:t>логин сотрудника;</w:t>
-      </w:r>
-    </w:p>
-    <w:p>
-      <w:pPr>
-        <w:pStyle w:val="a9"/>
-      </w:pPr>
-      <w:r>
-        <w:t>дополнительную информацию в виде комментария.</w:t>
-      </w:r>
-    </w:p>
-    <w:p>
-      <w:pPr>
-        <w:pStyle w:val="af6"/>
-      </w:pPr>
-      <w:r>
-        <w:t>Как результат, эта информация должна сохраниться в системе и быть доступной для администратора ресторана и владельца этой учётной записи.</w:t>
-      </w:r>
-    </w:p>
-    <w:p>
-      <w:pPr>
-        <w:pStyle w:val="a4"/>
-      </w:pPr>
-      <w:bookmarkStart w:id="31" w:name="_Ref161568922"/>
-      <w:bookmarkStart w:id="32" w:name="_Ref161569005"/>
-      <w:bookmarkStart w:id="33" w:name="_Toc161608593"/>
-      <w:bookmarkStart w:id="34" w:name="_Toc165403536"/>
-      <w:bookmarkStart w:id="35" w:name="_Toc165403593"/>
-      <w:bookmarkStart w:id="36" w:name="_Toc167523110"/>
-      <w:r>
-        <w:t>Учёт столов и мест в ресторане</w:t>
-      </w:r>
-      <w:bookmarkEnd w:id="31"/>
-      <w:bookmarkEnd w:id="32"/>
-      <w:bookmarkEnd w:id="33"/>
-      <w:bookmarkEnd w:id="34"/>
-      <w:bookmarkEnd w:id="35"/>
-      <w:bookmarkEnd w:id="36"/>
-    </w:p>
-    <w:p>
-      <w:pPr>
-        <w:pStyle w:val="af6"/>
-      </w:pPr>
-      <w:r>
-        <w:t>Каждому сотруднику ресторана система должна предоставлять доступ к просмотру информации о столах в ресторане.</w:t>
-      </w:r>
-    </w:p>
-    <w:p>
-      <w:pPr>
-        <w:pStyle w:val="af6"/>
-      </w:pPr>
-      <w:r>
-        <w:t xml:space="preserve">Администратору ресторана система должна предоставлять доступ к </w:t>
-      </w:r>
-      <w:proofErr w:type="spellStart"/>
-      <w:r>
-        <w:t>c</w:t>
-      </w:r>
-      <w:r>
-        <w:t>озданию</w:t>
-      </w:r>
-      <w:proofErr w:type="spellEnd"/>
-      <w:r>
-        <w:t>, редактированию и удалению информации о столах.</w:t>
-      </w:r>
-    </w:p>
-    <w:p>
-      <w:pPr>
-        <w:pStyle w:val="af6"/>
-      </w:pPr>
-      <w:r>
-        <w:t>При создании и редактировании информации о столе система должна позволять учитывать следующие сведения:</w:t>
-      </w:r>
-    </w:p>
-    <w:p>
-      <w:pPr>
-        <w:pStyle w:val="a9"/>
-      </w:pPr>
-      <w:r>
-        <w:t>номер стола;</w:t>
-      </w:r>
-    </w:p>
-    <w:p>
-      <w:pPr>
-        <w:pStyle w:val="a9"/>
-      </w:pPr>
-      <w:r>
-        <w:t>количество мест за столом;</w:t>
-      </w:r>
-    </w:p>
-    <w:p>
-      <w:pPr>
-        <w:pStyle w:val="a9"/>
-      </w:pPr>
-      <w:r>
-        <w:t xml:space="preserve">состояние стола (см. </w:t>
-      </w:r>
-      <w:r>
-        <w:fldChar w:fldCharType="begin"/>
-      </w:r>
-      <w:r>
-        <w:instrText xml:space="preserve"> REF  _Ref161568343 \* Lower \h </w:instrText>
-      </w:r>
-      <w:r>
-        <w:fldChar w:fldCharType="separate"/>
-      </w:r>
-      <w:r>
-        <w:t xml:space="preserve">рисунок </w:t>
-      </w:r>
-      <w:r>
-        <w:rPr>
-          <w:noProof/>
-        </w:rPr>
-        <w:t>г</w:t>
-      </w:r>
-      <w:r>
-        <w:t>.</w:t>
-      </w:r>
-      <w:r>
-        <w:rPr>
-          <w:noProof/>
-        </w:rPr>
-        <w:t>2</w:t>
-      </w:r>
-      <w:r>
-        <w:fldChar w:fldCharType="end"/>
-      </w:r>
-      <w:r>
-        <w:t>);</w:t>
-      </w:r>
-    </w:p>
-    <w:p>
-      <w:pPr>
-        <w:pStyle w:val="a9"/>
-      </w:pPr>
-      <w:r>
-        <w:t>дополнительную информацию в виде комментария.</w:t>
-      </w:r>
-    </w:p>
-    <w:p>
-      <w:pPr>
-        <w:pStyle w:val="af6"/>
-      </w:pPr>
-      <w:r>
-        <w:t>Как результат, эта информация должна сохраниться в системе и быть доступной для всех сотрудников ресторана.</w:t>
-      </w:r>
-    </w:p>
-    <w:p>
-      <w:pPr>
-        <w:pStyle w:val="a4"/>
-      </w:pPr>
-      <w:bookmarkStart w:id="37" w:name="_Toc161608594"/>
-      <w:bookmarkStart w:id="38" w:name="_Toc165403537"/>
-      <w:bookmarkStart w:id="39" w:name="_Toc165403594"/>
-      <w:bookmarkStart w:id="40" w:name="_Toc167523111"/>
-      <w:r>
-        <w:t>Регистрация нового ресторана</w:t>
-      </w:r>
-      <w:bookmarkEnd w:id="37"/>
-      <w:bookmarkEnd w:id="38"/>
-      <w:bookmarkEnd w:id="39"/>
-      <w:bookmarkEnd w:id="40"/>
-    </w:p>
-    <w:p>
-      <w:pPr>
-        <w:pStyle w:val="af6"/>
-      </w:pPr>
-      <w:r>
-        <w:t>Система должна предоставлять администратору вендора возможность регистрировать новые рестораны, учитывая следующие сведения:</w:t>
-      </w:r>
-    </w:p>
-    <w:p>
-      <w:pPr>
-        <w:pStyle w:val="a9"/>
-      </w:pPr>
-      <w:r>
-        <w:lastRenderedPageBreak/>
-        <w:t>название ресторана;</w:t>
-      </w:r>
-    </w:p>
-    <w:p>
-      <w:pPr>
-        <w:pStyle w:val="a9"/>
-      </w:pPr>
-      <w:r>
-        <w:t>полное наименование юридического лица, владеющего рестораном;</w:t>
-      </w:r>
-    </w:p>
-    <w:p>
-      <w:pPr>
-        <w:pStyle w:val="a9"/>
-      </w:pPr>
-      <w:r>
-        <w:t>ИНН;</w:t>
-      </w:r>
-    </w:p>
-    <w:p>
-      <w:pPr>
-        <w:pStyle w:val="a9"/>
-      </w:pPr>
-      <w:r>
-        <w:t>дополнительную информацию в виде комментария;</w:t>
-      </w:r>
-    </w:p>
-    <w:p>
-      <w:pPr>
-        <w:pStyle w:val="a9"/>
-      </w:pPr>
-      <w:r>
-        <w:t>фамилию, имя и отчество администратора ресторана.</w:t>
-      </w:r>
-    </w:p>
-    <w:p>
-      <w:pPr>
-        <w:pStyle w:val="af6"/>
-      </w:pPr>
-      <w:r>
-        <w:t>Как результат, эта информация должна сохраниться в системе и быть для администратора вендора.</w:t>
+        <w:t>Как результат, эта информация должна сохраниться в системе и быть</w:t>
+      </w:r>
+      <w:r>
+        <w:t xml:space="preserve"> доступной</w:t>
+      </w:r>
+      <w:r>
+        <w:t xml:space="preserve"> для администратора вендора.</w:t>
       </w:r>
     </w:p>
     <w:p>
       <w:pPr>
         <w:pStyle w:val="a3"/>
       </w:pPr>
-      <w:bookmarkStart w:id="41" w:name="_Toc165403595"/>
-      <w:bookmarkStart w:id="42" w:name="_Toc167523112"/>
       <w:r>
         <w:t>Нефункциональные требования к разрабатываемой системе</w:t>
       </w:r>
-      <w:bookmarkEnd w:id="41"/>
-      <w:bookmarkEnd w:id="42"/>
+      <w:bookmarkEnd w:id="12"/>
+      <w:bookmarkEnd w:id="13"/>
     </w:p>
     <w:p>
       <w:pPr>
@@ -4230,17 +4138,17 @@
           <w:numId w:val="17"/>
         </w:numPr>
       </w:pPr>
-      <w:bookmarkStart w:id="43" w:name="_Toc161608618"/>
-      <w:bookmarkStart w:id="44" w:name="_Toc165403538"/>
-      <w:bookmarkStart w:id="45" w:name="_Toc165403596"/>
-      <w:bookmarkStart w:id="46" w:name="_Toc167523113"/>
+      <w:bookmarkStart w:id="28" w:name="_Toc161608618"/>
+      <w:bookmarkStart w:id="29" w:name="_Toc165403538"/>
+      <w:bookmarkStart w:id="30" w:name="_Toc165403596"/>
+      <w:bookmarkStart w:id="31" w:name="_Toc167523113"/>
       <w:r>
         <w:t>Требования по безопасности</w:t>
       </w:r>
-      <w:bookmarkEnd w:id="43"/>
-      <w:bookmarkEnd w:id="44"/>
-      <w:bookmarkEnd w:id="45"/>
-      <w:bookmarkEnd w:id="46"/>
+      <w:bookmarkEnd w:id="28"/>
+      <w:bookmarkEnd w:id="29"/>
+      <w:bookmarkEnd w:id="30"/>
+      <w:bookmarkEnd w:id="31"/>
     </w:p>
     <w:p>
       <w:pPr>
@@ -4291,17 +4199,17 @@
       <w:pPr>
         <w:pStyle w:val="a4"/>
       </w:pPr>
-      <w:bookmarkStart w:id="47" w:name="_Toc161608619"/>
-      <w:bookmarkStart w:id="48" w:name="_Toc165403539"/>
-      <w:bookmarkStart w:id="49" w:name="_Toc165403597"/>
-      <w:bookmarkStart w:id="50" w:name="_Toc167523114"/>
+      <w:bookmarkStart w:id="32" w:name="_Toc161608619"/>
+      <w:bookmarkStart w:id="33" w:name="_Toc165403539"/>
+      <w:bookmarkStart w:id="34" w:name="_Toc165403597"/>
+      <w:bookmarkStart w:id="35" w:name="_Toc167523114"/>
       <w:r>
         <w:t>Дополнительные требования</w:t>
       </w:r>
-      <w:bookmarkEnd w:id="47"/>
-      <w:bookmarkEnd w:id="48"/>
-      <w:bookmarkEnd w:id="49"/>
-      <w:bookmarkEnd w:id="50"/>
+      <w:bookmarkEnd w:id="32"/>
+      <w:bookmarkEnd w:id="33"/>
+      <w:bookmarkEnd w:id="34"/>
+      <w:bookmarkEnd w:id="35"/>
     </w:p>
     <w:p>
       <w:pPr>
@@ -4315,13 +4223,13 @@
       <w:pPr>
         <w:pStyle w:val="a3"/>
       </w:pPr>
-      <w:bookmarkStart w:id="51" w:name="_Toc165403598"/>
-      <w:bookmarkStart w:id="52" w:name="_Toc167523115"/>
+      <w:bookmarkStart w:id="36" w:name="_Toc165403598"/>
+      <w:bookmarkStart w:id="37" w:name="_Toc167523115"/>
       <w:r>
         <w:t>Обзор аналогов</w:t>
       </w:r>
-      <w:bookmarkEnd w:id="51"/>
-      <w:bookmarkEnd w:id="52"/>
+      <w:bookmarkEnd w:id="36"/>
+      <w:bookmarkEnd w:id="37"/>
     </w:p>
     <w:p>
       <w:pPr>
@@ -4793,18 +4701,18 @@
       <w:pPr>
         <w:pStyle w:val="a4"/>
       </w:pPr>
-      <w:bookmarkStart w:id="53" w:name="_Toc161608629"/>
-      <w:bookmarkStart w:id="54" w:name="_Toc165403540"/>
-      <w:bookmarkStart w:id="55" w:name="_Toc165403599"/>
-      <w:bookmarkStart w:id="56" w:name="_Toc167523116"/>
+      <w:bookmarkStart w:id="38" w:name="_Toc161608629"/>
+      <w:bookmarkStart w:id="39" w:name="_Toc165403540"/>
+      <w:bookmarkStart w:id="40" w:name="_Toc165403599"/>
+      <w:bookmarkStart w:id="41" w:name="_Toc167523116"/>
       <w:proofErr w:type="spellStart"/>
       <w:r>
         <w:t>ReMarked</w:t>
       </w:r>
-      <w:bookmarkEnd w:id="53"/>
-      <w:bookmarkEnd w:id="54"/>
-      <w:bookmarkEnd w:id="55"/>
-      <w:bookmarkEnd w:id="56"/>
+      <w:bookmarkEnd w:id="38"/>
+      <w:bookmarkEnd w:id="39"/>
+      <w:bookmarkEnd w:id="40"/>
+      <w:bookmarkEnd w:id="41"/>
       <w:proofErr w:type="spellEnd"/>
     </w:p>
     <w:p>
@@ -5001,7 +4909,7 @@
         <w:pStyle w:val="af9"/>
         <w:jc w:val="center"/>
       </w:pPr>
-      <w:bookmarkStart w:id="57" w:name="_Ref161568177"/>
+      <w:bookmarkStart w:id="42" w:name="_Ref161568177"/>
       <w:r>
         <w:t xml:space="preserve">Рисунок </w:t>
       </w:r>
@@ -5023,9 +4931,12 @@
       <w:r>
         <w:fldChar w:fldCharType="end"/>
       </w:r>
-      <w:bookmarkEnd w:id="57"/>
-      <w:r>
-        <w:t xml:space="preserve"> — Список резервов</w:t>
+      <w:bookmarkEnd w:id="42"/>
+      <w:r>
+        <w:t xml:space="preserve"> — Список </w:t>
+      </w:r>
+      <w:r>
+        <w:t>броней</w:t>
       </w:r>
     </w:p>
     <w:p>
@@ -5091,7 +5002,7 @@
         <w:pStyle w:val="af9"/>
         <w:jc w:val="center"/>
       </w:pPr>
-      <w:bookmarkStart w:id="58" w:name="_Ref161568190"/>
+      <w:bookmarkStart w:id="43" w:name="_Ref161568190"/>
       <w:r>
         <w:t xml:space="preserve">Рисунок </w:t>
       </w:r>
@@ -5113,7 +5024,7 @@
       <w:r>
         <w:fldChar w:fldCharType="end"/>
       </w:r>
-      <w:bookmarkEnd w:id="58"/>
+      <w:bookmarkEnd w:id="43"/>
       <w:r>
         <w:t xml:space="preserve"> — Лист ожидания</w:t>
       </w:r>
@@ -5181,7 +5092,7 @@
         <w:pStyle w:val="af9"/>
         <w:jc w:val="center"/>
       </w:pPr>
-      <w:bookmarkStart w:id="59" w:name="_Ref161568197"/>
+      <w:bookmarkStart w:id="44" w:name="_Ref161568197"/>
       <w:r>
         <w:t xml:space="preserve">Рисунок </w:t>
       </w:r>
@@ -5203,27 +5114,30 @@
       <w:r>
         <w:fldChar w:fldCharType="end"/>
       </w:r>
-      <w:bookmarkEnd w:id="59"/>
-      <w:r>
-        <w:t xml:space="preserve"> — Создание резерва</w:t>
+      <w:bookmarkEnd w:id="44"/>
+      <w:r>
+        <w:t xml:space="preserve"> — Создание </w:t>
+      </w:r>
+      <w:r>
+        <w:t>брони</w:t>
       </w:r>
     </w:p>
     <w:p>
       <w:pPr>
         <w:pStyle w:val="a4"/>
       </w:pPr>
-      <w:bookmarkStart w:id="60" w:name="_Toc161608630"/>
-      <w:bookmarkStart w:id="61" w:name="_Toc165403541"/>
-      <w:bookmarkStart w:id="62" w:name="_Toc165403600"/>
-      <w:bookmarkStart w:id="63" w:name="_Toc167523117"/>
+      <w:bookmarkStart w:id="45" w:name="_Toc161608630"/>
+      <w:bookmarkStart w:id="46" w:name="_Toc165403541"/>
+      <w:bookmarkStart w:id="47" w:name="_Toc165403600"/>
+      <w:bookmarkStart w:id="48" w:name="_Toc167523117"/>
       <w:proofErr w:type="spellStart"/>
       <w:r>
         <w:t>Restoplace</w:t>
       </w:r>
-      <w:bookmarkEnd w:id="60"/>
-      <w:bookmarkEnd w:id="61"/>
-      <w:bookmarkEnd w:id="62"/>
-      <w:bookmarkEnd w:id="63"/>
+      <w:bookmarkEnd w:id="45"/>
+      <w:bookmarkEnd w:id="46"/>
+      <w:bookmarkEnd w:id="47"/>
+      <w:bookmarkEnd w:id="48"/>
       <w:proofErr w:type="spellEnd"/>
       <w:r>
         <w:t xml:space="preserve"> </w:t>
@@ -5364,7 +5278,7 @@
         <w:pStyle w:val="af9"/>
         <w:jc w:val="center"/>
       </w:pPr>
-      <w:bookmarkStart w:id="64" w:name="_Ref161568250"/>
+      <w:bookmarkStart w:id="49" w:name="_Ref161568250"/>
       <w:r>
         <w:t xml:space="preserve">Рисунок </w:t>
       </w:r>
@@ -5386,7 +5300,7 @@
       <w:r>
         <w:fldChar w:fldCharType="end"/>
       </w:r>
-      <w:bookmarkEnd w:id="64"/>
+      <w:bookmarkEnd w:id="49"/>
       <w:r>
         <w:t xml:space="preserve"> — Демонстрация интерфейса приложения </w:t>
       </w:r>
@@ -5400,18 +5314,18 @@
       <w:pPr>
         <w:pStyle w:val="a4"/>
       </w:pPr>
-      <w:bookmarkStart w:id="65" w:name="_Toc161608631"/>
-      <w:bookmarkStart w:id="66" w:name="_Toc165403542"/>
-      <w:bookmarkStart w:id="67" w:name="_Toc165403601"/>
-      <w:bookmarkStart w:id="68" w:name="_Toc167523118"/>
+      <w:bookmarkStart w:id="50" w:name="_Toc161608631"/>
+      <w:bookmarkStart w:id="51" w:name="_Toc165403542"/>
+      <w:bookmarkStart w:id="52" w:name="_Toc165403601"/>
+      <w:bookmarkStart w:id="53" w:name="_Toc167523118"/>
       <w:proofErr w:type="spellStart"/>
       <w:r>
         <w:t>GuestMe</w:t>
       </w:r>
-      <w:bookmarkEnd w:id="65"/>
-      <w:bookmarkEnd w:id="66"/>
-      <w:bookmarkEnd w:id="67"/>
-      <w:bookmarkEnd w:id="68"/>
+      <w:bookmarkEnd w:id="50"/>
+      <w:bookmarkEnd w:id="51"/>
+      <w:bookmarkEnd w:id="52"/>
+      <w:bookmarkEnd w:id="53"/>
       <w:proofErr w:type="spellEnd"/>
     </w:p>
     <w:p>
@@ -5509,7 +5423,7 @@
           <w:noProof/>
         </w:rPr>
         <w:drawing>
-          <wp:inline distT="0" distB="0" distL="0" distR="0" wp14:anchorId="448A7D65" wp14:editId="3D77FFF6">
+          <wp:inline distT="0" distB="0" distL="0" distR="0" wp14:anchorId="448A7D65" wp14:editId="23A72A81">
             <wp:extent cx="5939790" cy="3221355"/>
             <wp:effectExtent l="0" t="0" r="3810" b="0"/>
             <wp:docPr id="1791495137" name="Рисунок 4"/>
@@ -5563,7 +5477,7 @@
         <w:pStyle w:val="af9"/>
         <w:jc w:val="center"/>
       </w:pPr>
-      <w:bookmarkStart w:id="69" w:name="_Ref161568278"/>
+      <w:bookmarkStart w:id="54" w:name="_Ref161568278"/>
       <w:r>
         <w:t xml:space="preserve">Рисунок </w:t>
       </w:r>
@@ -5585,7 +5499,7 @@
       <w:r>
         <w:fldChar w:fldCharType="end"/>
       </w:r>
-      <w:bookmarkEnd w:id="69"/>
+      <w:bookmarkEnd w:id="54"/>
       <w:r>
         <w:t xml:space="preserve"> — Окно создания нового резерва</w:t>
       </w:r>
@@ -5594,44 +5508,109 @@
       <w:pPr>
         <w:pStyle w:val="a2"/>
       </w:pPr>
-      <w:bookmarkStart w:id="70" w:name="_Toc165403543"/>
-      <w:bookmarkStart w:id="71" w:name="_Toc165403602"/>
-      <w:bookmarkStart w:id="72" w:name="_Toc167523119"/>
+      <w:bookmarkStart w:id="55" w:name="_Toc165403543"/>
+      <w:bookmarkStart w:id="56" w:name="_Toc165403602"/>
+      <w:bookmarkStart w:id="57" w:name="_Toc167523119"/>
       <w:r>
         <w:lastRenderedPageBreak/>
         <w:t>Анализ предметной области</w:t>
       </w:r>
-      <w:bookmarkEnd w:id="70"/>
-      <w:bookmarkEnd w:id="71"/>
-      <w:bookmarkEnd w:id="72"/>
+      <w:bookmarkEnd w:id="55"/>
+      <w:bookmarkEnd w:id="56"/>
+      <w:bookmarkEnd w:id="57"/>
     </w:p>
     <w:p>
       <w:pPr>
         <w:pStyle w:val="a3"/>
       </w:pPr>
-      <w:bookmarkStart w:id="73" w:name="_Toc167523120"/>
+      <w:r>
+        <w:t>Глоссарий предметной области</w:t>
+      </w:r>
+    </w:p>
+    <w:p>
+      <w:pPr>
+        <w:pStyle w:val="af6"/>
+      </w:pPr>
+      <w:r>
+        <w:t>Гость – это посетитель ресторана.</w:t>
+      </w:r>
+    </w:p>
+    <w:p>
+      <w:pPr>
+        <w:pStyle w:val="af6"/>
+      </w:pPr>
+      <w:r>
+        <w:t xml:space="preserve">Книга резервации – </w:t>
+      </w:r>
+      <w:r>
+        <w:t>это</w:t>
+      </w:r>
+      <w:r>
+        <w:t xml:space="preserve"> </w:t>
+      </w:r>
+      <w:r>
+        <w:t>полиграфическое изделие,</w:t>
+      </w:r>
+      <w:r>
+        <w:t xml:space="preserve"> используемое для учёта броней.</w:t>
+      </w:r>
+    </w:p>
+    <w:p>
+      <w:pPr>
+        <w:pStyle w:val="af6"/>
+      </w:pPr>
+      <w:r>
+        <w:t xml:space="preserve">Бронь – </w:t>
+      </w:r>
+      <w:r>
+        <w:t>это</w:t>
+      </w:r>
+      <w:r>
+        <w:t xml:space="preserve"> </w:t>
+      </w:r>
+      <w:r>
+        <w:t>платная услуга, которая позволяет гостю заранее зарезервировать место в заведении. Стоимость брони не включается в счет заказа, но гарантирует, что место будет доступно в определенное время и день.</w:t>
+      </w:r>
+    </w:p>
+    <w:p>
+      <w:pPr>
+        <w:pStyle w:val="af6"/>
+      </w:pPr>
+      <w:r>
+        <w:t>Ожидающая бронь – это бронь, информация о которой внесена в книгу резервации, но гость ещё не пришёл.</w:t>
+      </w:r>
+    </w:p>
+    <w:p>
+      <w:pPr>
+        <w:pStyle w:val="af6"/>
+      </w:pPr>
+      <w:r>
+        <w:t>Открытая бронь – это бронь, гость которой уже пришёл в ресторан.</w:t>
+      </w:r>
+    </w:p>
+    <w:p>
+      <w:pPr>
+        <w:pStyle w:val="af6"/>
+      </w:pPr>
+      <w:r>
+        <w:t>Закрытая бронь – это бронь, гость которой освободил зарезервированный столик.</w:t>
+      </w:r>
+    </w:p>
+    <w:p>
+      <w:pPr>
+        <w:pStyle w:val="a3"/>
+      </w:pPr>
+      <w:bookmarkStart w:id="58" w:name="_Toc167523120"/>
       <w:r>
         <w:t>Процесс бронирования столика</w:t>
       </w:r>
-      <w:bookmarkEnd w:id="73"/>
-    </w:p>
-    <w:p>
-      <w:pPr>
-        <w:shd w:val="clear" w:color="auto" w:fill="FFFFFF"/>
-        <w:spacing w:after="0" w:line="240" w:lineRule="auto"/>
-        <w:ind w:firstLine="708"/>
-        <w:rPr>
-          <w:rFonts w:ascii="Times New Roman" w:hAnsi="Times New Roman"/>
-          <w:color w:val="000000" w:themeColor="text1"/>
-          <w:sz w:val="28"/>
-        </w:rPr>
-      </w:pPr>
-      <w:r>
-        <w:rPr>
-          <w:rFonts w:ascii="Times New Roman" w:hAnsi="Times New Roman"/>
-          <w:color w:val="000000" w:themeColor="text1"/>
-          <w:sz w:val="28"/>
-        </w:rPr>
+      <w:bookmarkEnd w:id="58"/>
+    </w:p>
+    <w:p>
+      <w:pPr>
+        <w:pStyle w:val="af6"/>
+      </w:pPr>
+      <w:r>
         <w:t>Работа ресторана с точки зрения бронирования столов всегда проходит по одному алгоритму:</w:t>
       </w:r>
     </w:p>
@@ -5703,7 +5682,13 @@
         <w:t xml:space="preserve">и </w:t>
       </w:r>
       <w:r>
-        <w:t>данные в программу. Если это требуется, то оставить комментарий к брони</w:t>
+        <w:t>данные в программу</w:t>
+      </w:r>
+      <w:r>
+        <w:t xml:space="preserve"> или книгу резервации</w:t>
+      </w:r>
+      <w:r>
+        <w:t>. Если это требуется, то оставить комментарий к брони</w:t>
       </w:r>
       <w:r>
         <w:t>.</w:t>
@@ -5712,55 +5697,134 @@
     <w:p>
       <w:pPr>
         <w:pStyle w:val="a3"/>
+      </w:pPr>
+      <w:r>
+        <w:t>Учитываемые сведения о брони</w:t>
+      </w:r>
+    </w:p>
+    <w:p>
+      <w:pPr>
+        <w:pStyle w:val="af6"/>
+      </w:pPr>
+      <w:r>
+        <w:t>При</w:t>
+      </w:r>
+      <w:r>
+        <w:t xml:space="preserve"> резервации брони в программу или книгу резервов вносятся следующие данные</w:t>
+      </w:r>
+      <w:r>
+        <w:t>:</w:t>
+      </w:r>
+    </w:p>
+    <w:p>
+      <w:pPr>
+        <w:pStyle w:val="a9"/>
+      </w:pPr>
+      <w:r>
+        <w:t>дата и время брони;</w:t>
+      </w:r>
+    </w:p>
+    <w:p>
+      <w:pPr>
+        <w:pStyle w:val="a9"/>
+      </w:pPr>
+      <w:r>
+        <w:lastRenderedPageBreak/>
+        <w:t>имя клиента;</w:t>
+      </w:r>
+    </w:p>
+    <w:p>
+      <w:pPr>
+        <w:pStyle w:val="a9"/>
+      </w:pPr>
+      <w:r>
+        <w:t>ФИО сотрудника, создавшего бронь;</w:t>
+      </w:r>
+    </w:p>
+    <w:p>
+      <w:pPr>
+        <w:pStyle w:val="a9"/>
+      </w:pPr>
+      <w:r>
+        <w:t>номера забронированных столиков;</w:t>
+      </w:r>
+    </w:p>
+    <w:p>
+      <w:pPr>
+        <w:pStyle w:val="a9"/>
+      </w:pPr>
+      <w:r>
+        <w:t>статус брони</w:t>
+      </w:r>
+      <w:r>
+        <w:rPr>
+          <w:lang w:val="en-US"/>
+        </w:rPr>
+        <w:t>;</w:t>
+      </w:r>
+    </w:p>
+    <w:p>
+      <w:pPr>
+        <w:pStyle w:val="a9"/>
+      </w:pPr>
+      <w:r>
+        <w:t>дополнительную информацию в виде комментария.</w:t>
+      </w:r>
+    </w:p>
+    <w:p>
+      <w:pPr>
+        <w:pStyle w:val="a3"/>
         <w:rPr>
           <w:rFonts w:eastAsiaTheme="minorHAnsi"/>
         </w:rPr>
       </w:pPr>
-      <w:bookmarkStart w:id="74" w:name="_Toc167523121"/>
+      <w:bookmarkStart w:id="59" w:name="_Toc167523122"/>
       <w:r>
         <w:rPr>
           <w:rFonts w:eastAsiaTheme="minorHAnsi"/>
         </w:rPr>
-        <w:t>Причины и цели проекта</w:t>
-      </w:r>
-      <w:bookmarkEnd w:id="74"/>
+        <w:t>Учет броней</w:t>
+      </w:r>
+      <w:bookmarkEnd w:id="59"/>
     </w:p>
     <w:p>
       <w:pPr>
         <w:pStyle w:val="af6"/>
       </w:pPr>
       <w:r>
-        <w:t xml:space="preserve">В эпоху цифровизации работа ресторанов с обычной бумажной книгой броней замедляет процесс работы ресторана, </w:t>
-      </w:r>
-      <w:r>
-        <w:t>из-за</w:t>
-      </w:r>
-      <w:r>
-        <w:t xml:space="preserve"> чего происходит потеря клиентов и выручки. Наш проект нацелен на упрощение работы официантов и администраторов ресторанов с целью ускорения процесса бронирования и внедрения учета гостей и их пожеланий. Это позволит увеличить не только скорость, но и качество обслуживания, что приведет к повышению выручки и проходимости ресторанов.</w:t>
-      </w:r>
-    </w:p>
-    <w:p>
-      <w:pPr>
-        <w:pStyle w:val="a3"/>
-        <w:rPr>
-          <w:rFonts w:eastAsiaTheme="minorHAnsi"/>
-        </w:rPr>
-      </w:pPr>
-      <w:bookmarkStart w:id="75" w:name="_Toc167523122"/>
-      <w:r>
-        <w:rPr>
-          <w:rFonts w:eastAsiaTheme="minorHAnsi"/>
-        </w:rPr>
-        <w:t>Учет броней</w:t>
-      </w:r>
-      <w:bookmarkEnd w:id="75"/>
+        <w:t>Для авторизованного сотрудника ресторана система должна предоставлять доступ к:</w:t>
+      </w:r>
+    </w:p>
+    <w:p>
+      <w:pPr>
+        <w:pStyle w:val="a9"/>
+      </w:pPr>
+      <w:r>
+        <w:t>просмотру забронированных столов;</w:t>
+      </w:r>
+    </w:p>
+    <w:p>
+      <w:pPr>
+        <w:pStyle w:val="a9"/>
+      </w:pPr>
+      <w:r>
+        <w:t>просмотру очереди броней;</w:t>
+      </w:r>
+    </w:p>
+    <w:p>
+      <w:pPr>
+        <w:pStyle w:val="a9"/>
+      </w:pPr>
+      <w:r>
+        <w:t>созданию, редактированию и удалению информации о брони.</w:t>
+      </w:r>
     </w:p>
     <w:p>
       <w:pPr>
         <w:pStyle w:val="af6"/>
       </w:pPr>
       <w:r>
-        <w:t>Для авторизованного сотрудника ресторана система должна предоставлять доступ к:</w:t>
+        <w:t>При создании и редактировании брони система должна позволять учитывать следующие сведения:</w:t>
       </w:r>
     </w:p>
     <w:p>
@@ -5768,7 +5832,7 @@
         <w:pStyle w:val="a9"/>
       </w:pPr>
       <w:r>
-        <w:t>просмотру забронированных столов;</w:t>
+        <w:t>дата и время брони;</w:t>
       </w:r>
     </w:p>
     <w:p>
@@ -5776,7 +5840,7 @@
         <w:pStyle w:val="a9"/>
       </w:pPr>
       <w:r>
-        <w:t>просмотру очереди броней;</w:t>
+        <w:t>имя клиента;</w:t>
       </w:r>
     </w:p>
     <w:p>
@@ -5784,7 +5848,37 @@
         <w:pStyle w:val="a9"/>
       </w:pPr>
       <w:r>
-        <w:t>созданию, редактированию и удалению информации о брони.</w:t>
+        <w:t>ФИО сотрудника, создавшего бронь;</w:t>
+      </w:r>
+    </w:p>
+    <w:p>
+      <w:pPr>
+        <w:pStyle w:val="a9"/>
+      </w:pPr>
+      <w:r>
+        <w:t>номера забронированных столиков;</w:t>
+      </w:r>
+    </w:p>
+    <w:p>
+      <w:pPr>
+        <w:pStyle w:val="a9"/>
+      </w:pPr>
+      <w:r>
+        <w:t>статус брони</w:t>
+      </w:r>
+      <w:r>
+        <w:rPr>
+          <w:lang w:val="en-US"/>
+        </w:rPr>
+        <w:t>;</w:t>
+      </w:r>
+    </w:p>
+    <w:p>
+      <w:pPr>
+        <w:pStyle w:val="a9"/>
+      </w:pPr>
+      <w:r>
+        <w:t>дополнительную информацию в виде комментария.</w:t>
       </w:r>
     </w:p>
     <w:p>
@@ -5792,69 +5886,6 @@
         <w:pStyle w:val="af6"/>
       </w:pPr>
       <w:r>
-        <w:t>При создании и редактировании брони система должна позволять учитывать следующие сведения:</w:t>
-      </w:r>
-    </w:p>
-    <w:p>
-      <w:pPr>
-        <w:pStyle w:val="a9"/>
-      </w:pPr>
-      <w:r>
-        <w:lastRenderedPageBreak/>
-        <w:t>дата и время брони;</w:t>
-      </w:r>
-    </w:p>
-    <w:p>
-      <w:pPr>
-        <w:pStyle w:val="a9"/>
-      </w:pPr>
-      <w:r>
-        <w:t>имя клиента;</w:t>
-      </w:r>
-    </w:p>
-    <w:p>
-      <w:pPr>
-        <w:pStyle w:val="a9"/>
-      </w:pPr>
-      <w:r>
-        <w:t>ФИО сотрудника, создавшего бронь;</w:t>
-      </w:r>
-    </w:p>
-    <w:p>
-      <w:pPr>
-        <w:pStyle w:val="a9"/>
-      </w:pPr>
-      <w:r>
-        <w:t>номера забронированных столиков;</w:t>
-      </w:r>
-    </w:p>
-    <w:p>
-      <w:pPr>
-        <w:pStyle w:val="a9"/>
-      </w:pPr>
-      <w:r>
-        <w:t>статус брони</w:t>
-      </w:r>
-      <w:r>
-        <w:rPr>
-          <w:lang w:val="en-US"/>
-        </w:rPr>
-        <w:t>;</w:t>
-      </w:r>
-    </w:p>
-    <w:p>
-      <w:pPr>
-        <w:pStyle w:val="a9"/>
-      </w:pPr>
-      <w:r>
-        <w:t>дополнительную информацию в виде комментария.</w:t>
-      </w:r>
-    </w:p>
-    <w:p>
-      <w:pPr>
-        <w:pStyle w:val="af6"/>
-      </w:pPr>
-      <w:r>
         <w:t>Как результат, эта информация должна сохраниться в системе и быть доступной для всех сотрудников ресторана.</w:t>
       </w:r>
     </w:p>
@@ -5862,12 +5893,12 @@
       <w:pPr>
         <w:pStyle w:val="af4"/>
       </w:pPr>
-      <w:bookmarkStart w:id="76" w:name="_Toc167523123"/>
+      <w:bookmarkStart w:id="60" w:name="_Toc167523123"/>
       <w:r>
         <w:lastRenderedPageBreak/>
         <w:t>ЗАКЛЮЧЕНИЕ</w:t>
       </w:r>
-      <w:bookmarkEnd w:id="76"/>
+      <w:bookmarkEnd w:id="60"/>
     </w:p>
     <w:p>
       <w:pPr>
@@ -5950,13 +5981,13 @@
         <w:lastRenderedPageBreak/>
         <w:br/>
       </w:r>
-      <w:bookmarkStart w:id="77" w:name="_Toc161608632"/>
-      <w:bookmarkStart w:id="78" w:name="_Toc167523124"/>
+      <w:bookmarkStart w:id="61" w:name="_Toc161608632"/>
+      <w:bookmarkStart w:id="62" w:name="_Toc167523124"/>
       <w:r>
         <w:t>BPMN диаграмма</w:t>
       </w:r>
-      <w:bookmarkEnd w:id="77"/>
-      <w:bookmarkEnd w:id="78"/>
+      <w:bookmarkEnd w:id="61"/>
+      <w:bookmarkEnd w:id="62"/>
     </w:p>
     <w:p>
       <w:pPr>
@@ -5969,7 +6000,7 @@
           <w14:ligatures w14:val="standardContextual"/>
         </w:rPr>
         <w:drawing>
-          <wp:inline distT="0" distB="0" distL="0" distR="0" wp14:anchorId="08992BD6" wp14:editId="12395B80">
+          <wp:inline distT="0" distB="0" distL="0" distR="0" wp14:anchorId="08992BD6" wp14:editId="7E0F150A">
             <wp:extent cx="7914287" cy="5148000"/>
             <wp:effectExtent l="0" t="7620" r="3175" b="3175"/>
             <wp:docPr id="1393381328" name="Рисунок 1"/>
@@ -6086,13 +6117,13 @@
         <w:lastRenderedPageBreak/>
         <w:br/>
       </w:r>
-      <w:bookmarkStart w:id="79" w:name="_Toc161608633"/>
-      <w:bookmarkStart w:id="80" w:name="_Toc167523125"/>
+      <w:bookmarkStart w:id="63" w:name="_Toc161608633"/>
+      <w:bookmarkStart w:id="64" w:name="_Toc167523125"/>
       <w:r>
         <w:t>Диаграммы сущностей и классов</w:t>
       </w:r>
-      <w:bookmarkEnd w:id="79"/>
-      <w:bookmarkEnd w:id="80"/>
+      <w:bookmarkEnd w:id="63"/>
+      <w:bookmarkEnd w:id="64"/>
       <w:r>
         <w:t xml:space="preserve"> </w:t>
       </w:r>
@@ -6429,15 +6460,15 @@
         <w:lastRenderedPageBreak/>
         <w:br/>
       </w:r>
-      <w:bookmarkStart w:id="81" w:name="_Hlk161234790"/>
-      <w:bookmarkStart w:id="82" w:name="_Toc161608634"/>
-      <w:bookmarkStart w:id="83" w:name="_Toc167523126"/>
+      <w:bookmarkStart w:id="65" w:name="_Hlk161234790"/>
+      <w:bookmarkStart w:id="66" w:name="_Toc161608634"/>
+      <w:bookmarkStart w:id="67" w:name="_Toc167523126"/>
       <w:r>
         <w:t>Диаграмма прецедентов</w:t>
       </w:r>
-      <w:bookmarkEnd w:id="81"/>
-      <w:bookmarkEnd w:id="82"/>
-      <w:bookmarkEnd w:id="83"/>
+      <w:bookmarkEnd w:id="65"/>
+      <w:bookmarkEnd w:id="66"/>
+      <w:bookmarkEnd w:id="67"/>
     </w:p>
     <w:p>
       <w:pPr>
@@ -6554,13 +6585,13 @@
         <w:lastRenderedPageBreak/>
         <w:br/>
       </w:r>
-      <w:bookmarkStart w:id="84" w:name="_Toc161608635"/>
-      <w:bookmarkStart w:id="85" w:name="_Toc167523127"/>
+      <w:bookmarkStart w:id="68" w:name="_Toc161608635"/>
+      <w:bookmarkStart w:id="69" w:name="_Toc167523127"/>
       <w:r>
         <w:t>Диаграммы состояний</w:t>
       </w:r>
-      <w:bookmarkEnd w:id="84"/>
-      <w:bookmarkEnd w:id="85"/>
+      <w:bookmarkEnd w:id="68"/>
+      <w:bookmarkEnd w:id="69"/>
     </w:p>
     <w:p>
       <w:pPr>
@@ -6618,7 +6649,7 @@
         <w:pStyle w:val="af9"/>
         <w:jc w:val="center"/>
       </w:pPr>
-      <w:bookmarkStart w:id="86" w:name="_Ref161568326"/>
+      <w:bookmarkStart w:id="70" w:name="_Ref161568326"/>
       <w:r>
         <w:t xml:space="preserve">Рисунок </w:t>
       </w:r>
@@ -6661,7 +6692,7 @@
       <w:r>
         <w:fldChar w:fldCharType="end"/>
       </w:r>
-      <w:bookmarkEnd w:id="86"/>
+      <w:bookmarkEnd w:id="70"/>
       <w:r>
         <w:t xml:space="preserve"> — Диаграмма состояний для брони</w:t>
       </w:r>
@@ -6724,7 +6755,7 @@
         <w:pStyle w:val="af9"/>
         <w:jc w:val="center"/>
       </w:pPr>
-      <w:bookmarkStart w:id="87" w:name="_Ref161568343"/>
+      <w:bookmarkStart w:id="71" w:name="_Ref161568343"/>
       <w:r>
         <w:t xml:space="preserve">Рисунок </w:t>
       </w:r>
@@ -6767,7 +6798,7 @@
       <w:r>
         <w:fldChar w:fldCharType="end"/>
       </w:r>
-      <w:bookmarkEnd w:id="87"/>
+      <w:bookmarkEnd w:id="71"/>
       <w:r>
         <w:t xml:space="preserve"> — Диаграмма состояний для столов</w:t>
       </w:r>
@@ -6780,13 +6811,13 @@
         <w:lastRenderedPageBreak/>
         <w:br/>
       </w:r>
-      <w:bookmarkStart w:id="88" w:name="_Toc161608636"/>
-      <w:bookmarkStart w:id="89" w:name="_Toc167523128"/>
+      <w:bookmarkStart w:id="72" w:name="_Toc161608636"/>
+      <w:bookmarkStart w:id="73" w:name="_Toc167523128"/>
       <w:r>
         <w:t>Диаграмма активности</w:t>
       </w:r>
-      <w:bookmarkEnd w:id="88"/>
-      <w:bookmarkEnd w:id="89"/>
+      <w:bookmarkEnd w:id="72"/>
+      <w:bookmarkEnd w:id="73"/>
     </w:p>
     <w:p>
       <w:pPr>
@@ -8585,8 +8616,8 @@
   <w:abstractNum w:abstractNumId="13" w15:restartNumberingAfterBreak="0">
     <w:nsid w:val="7D993A49"/>
     <w:multiLevelType w:val="hybridMultilevel"/>
-    <w:tmpl w:val="84D2085E"/>
-    <w:lvl w:ilvl="0" w:tplc="5F0E0A6C">
+    <w:tmpl w:val="9044FA60"/>
+    <w:lvl w:ilvl="0" w:tplc="D714C714">
       <w:start w:val="1"/>
       <w:numFmt w:val="bullet"/>
       <w:pStyle w:val="a9"/>
@@ -9791,9 +9822,8 @@
     <w:basedOn w:val="aa"/>
     <w:autoRedefine/>
     <w:qFormat/>
-    <w:rsid w:val="00F45778"/>
+    <w:rsid w:val="00E86396"/>
     <w:pPr>
-      <w:keepNext/>
       <w:numPr>
         <w:numId w:val="10"/>
       </w:numPr>

</xml_diff>

<commit_message>
doc: add diagrms to realisation block
</commit_message>
<xml_diff>
--- a/documentation/курсовой проект/Курсовой проект.docx
+++ b/documentation/курсовой проект/Курсовой проект.docx
@@ -307,6 +307,7 @@
         </w:rPr>
         <w:t xml:space="preserve"> </w:t>
       </w:r>
+      <w:proofErr w:type="spellStart"/>
       <w:r>
         <w:rPr>
           <w:rFonts w:ascii="Times New Roman" w:hAnsi="Times New Roman" w:cs="Times New Roman"/>
@@ -315,6 +316,7 @@
         </w:rPr>
         <w:t>Restobook</w:t>
       </w:r>
+      <w:proofErr w:type="spellEnd"/>
     </w:p>
     <w:p>
       <w:pPr>
@@ -848,8 +850,19 @@
           <w:sz w:val="26"/>
           <w:szCs w:val="26"/>
         </w:rPr>
-        <w:t>М.М.З. Насайр</w:t>
-      </w:r>
+        <w:t xml:space="preserve">М.М.З. </w:t>
+      </w:r>
+      <w:proofErr w:type="spellStart"/>
+      <w:r>
+        <w:rPr>
+          <w:rFonts w:ascii="Times New Roman" w:eastAsia="Times New Roman" w:hAnsi="Times New Roman"/>
+          <w:color w:val="000000"/>
+          <w:sz w:val="26"/>
+          <w:szCs w:val="26"/>
+        </w:rPr>
+        <w:t>Насайр</w:t>
+      </w:r>
+      <w:proofErr w:type="spellEnd"/>
       <w:r>
         <w:rPr>
           <w:rFonts w:ascii="Times New Roman" w:eastAsia="Times New Roman" w:hAnsi="Times New Roman"/>
@@ -1119,7 +1132,7 @@
       <w:r>
         <w:fldChar w:fldCharType="separate"/>
       </w:r>
-      <w:hyperlink w:anchor="_Toc167530334" w:history="1">
+      <w:hyperlink w:anchor="_Toc167540430" w:history="1">
         <w:r>
           <w:rPr>
             <w:rStyle w:val="aff2"/>
@@ -1146,7 +1159,7 @@
             <w:noProof/>
             <w:webHidden/>
           </w:rPr>
-          <w:instrText xml:space="preserve"> PAGEREF _Toc167530334 \h </w:instrText>
+          <w:instrText xml:space="preserve"> PAGEREF _Toc167540430 \h </w:instrText>
         </w:r>
         <w:r>
           <w:rPr>
@@ -1192,7 +1205,7 @@
           <w14:ligatures w14:val="standardContextual"/>
         </w:rPr>
       </w:pPr>
-      <w:hyperlink w:anchor="_Toc167530335" w:history="1">
+      <w:hyperlink w:anchor="_Toc167540431" w:history="1">
         <w:r>
           <w:rPr>
             <w:rStyle w:val="aff2"/>
@@ -1219,7 +1232,7 @@
             <w:noProof/>
             <w:webHidden/>
           </w:rPr>
-          <w:instrText xml:space="preserve"> PAGEREF _Toc167530335 \h </w:instrText>
+          <w:instrText xml:space="preserve"> PAGEREF _Toc167540431 \h </w:instrText>
         </w:r>
         <w:r>
           <w:rPr>
@@ -1265,7 +1278,7 @@
           <w14:ligatures w14:val="standardContextual"/>
         </w:rPr>
       </w:pPr>
-      <w:hyperlink w:anchor="_Toc167530336" w:history="1">
+      <w:hyperlink w:anchor="_Toc167540432" w:history="1">
         <w:r>
           <w:rPr>
             <w:rStyle w:val="aff2"/>
@@ -1292,7 +1305,7 @@
             <w:noProof/>
             <w:webHidden/>
           </w:rPr>
-          <w:instrText xml:space="preserve"> PAGEREF _Toc167530336 \h </w:instrText>
+          <w:instrText xml:space="preserve"> PAGEREF _Toc167540432 \h </w:instrText>
         </w:r>
         <w:r>
           <w:rPr>
@@ -1335,7 +1348,7 @@
           <w14:ligatures w14:val="standardContextual"/>
         </w:rPr>
       </w:pPr>
-      <w:hyperlink w:anchor="_Toc167530337" w:history="1">
+      <w:hyperlink w:anchor="_Toc167540433" w:history="1">
         <w:r>
           <w:rPr>
             <w:rStyle w:val="aff2"/>
@@ -1362,7 +1375,7 @@
             <w:noProof/>
             <w:webHidden/>
           </w:rPr>
-          <w:instrText xml:space="preserve"> PAGEREF _Toc167530337 \h </w:instrText>
+          <w:instrText xml:space="preserve"> PAGEREF _Toc167540433 \h </w:instrText>
         </w:r>
         <w:r>
           <w:rPr>
@@ -1405,7 +1418,7 @@
           <w14:ligatures w14:val="standardContextual"/>
         </w:rPr>
       </w:pPr>
-      <w:hyperlink w:anchor="_Toc167530338" w:history="1">
+      <w:hyperlink w:anchor="_Toc167540434" w:history="1">
         <w:r>
           <w:rPr>
             <w:rStyle w:val="aff2"/>
@@ -1432,7 +1445,7 @@
             <w:noProof/>
             <w:webHidden/>
           </w:rPr>
-          <w:instrText xml:space="preserve"> PAGEREF _Toc167530338 \h </w:instrText>
+          <w:instrText xml:space="preserve"> PAGEREF _Toc167540434 \h </w:instrText>
         </w:r>
         <w:r>
           <w:rPr>
@@ -1475,7 +1488,7 @@
           <w14:ligatures w14:val="standardContextual"/>
         </w:rPr>
       </w:pPr>
-      <w:hyperlink w:anchor="_Toc167530339" w:history="1">
+      <w:hyperlink w:anchor="_Toc167540435" w:history="1">
         <w:r>
           <w:rPr>
             <w:rStyle w:val="aff2"/>
@@ -1502,7 +1515,7 @@
             <w:noProof/>
             <w:webHidden/>
           </w:rPr>
-          <w:instrText xml:space="preserve"> PAGEREF _Toc167530339 \h </w:instrText>
+          <w:instrText xml:space="preserve"> PAGEREF _Toc167540435 \h </w:instrText>
         </w:r>
         <w:r>
           <w:rPr>
@@ -1545,7 +1558,7 @@
           <w14:ligatures w14:val="standardContextual"/>
         </w:rPr>
       </w:pPr>
-      <w:hyperlink w:anchor="_Toc167530340" w:history="1">
+      <w:hyperlink w:anchor="_Toc167540436" w:history="1">
         <w:r>
           <w:rPr>
             <w:rStyle w:val="aff2"/>
@@ -1572,7 +1585,7 @@
             <w:noProof/>
             <w:webHidden/>
           </w:rPr>
-          <w:instrText xml:space="preserve"> PAGEREF _Toc167530340 \h </w:instrText>
+          <w:instrText xml:space="preserve"> PAGEREF _Toc167540436 \h </w:instrText>
         </w:r>
         <w:r>
           <w:rPr>
@@ -1618,7 +1631,7 @@
           <w14:ligatures w14:val="standardContextual"/>
         </w:rPr>
       </w:pPr>
-      <w:hyperlink w:anchor="_Toc167530341" w:history="1">
+      <w:hyperlink w:anchor="_Toc167540437" w:history="1">
         <w:r>
           <w:rPr>
             <w:rStyle w:val="aff2"/>
@@ -1645,7 +1658,7 @@
             <w:noProof/>
             <w:webHidden/>
           </w:rPr>
-          <w:instrText xml:space="preserve"> PAGEREF _Toc167530341 \h </w:instrText>
+          <w:instrText xml:space="preserve"> PAGEREF _Toc167540437 \h </w:instrText>
         </w:r>
         <w:r>
           <w:rPr>
@@ -1688,7 +1701,7 @@
           <w14:ligatures w14:val="standardContextual"/>
         </w:rPr>
       </w:pPr>
-      <w:hyperlink w:anchor="_Toc167530342" w:history="1">
+      <w:hyperlink w:anchor="_Toc167540438" w:history="1">
         <w:r>
           <w:rPr>
             <w:rStyle w:val="aff2"/>
@@ -1715,7 +1728,7 @@
             <w:noProof/>
             <w:webHidden/>
           </w:rPr>
-          <w:instrText xml:space="preserve"> PAGEREF _Toc167530342 \h </w:instrText>
+          <w:instrText xml:space="preserve"> PAGEREF _Toc167540438 \h </w:instrText>
         </w:r>
         <w:r>
           <w:rPr>
@@ -1758,7 +1771,7 @@
           <w14:ligatures w14:val="standardContextual"/>
         </w:rPr>
       </w:pPr>
-      <w:hyperlink w:anchor="_Toc167530343" w:history="1">
+      <w:hyperlink w:anchor="_Toc167540439" w:history="1">
         <w:r>
           <w:rPr>
             <w:rStyle w:val="aff2"/>
@@ -1785,7 +1798,7 @@
             <w:noProof/>
             <w:webHidden/>
           </w:rPr>
-          <w:instrText xml:space="preserve"> PAGEREF _Toc167530343 \h </w:instrText>
+          <w:instrText xml:space="preserve"> PAGEREF _Toc167540439 \h </w:instrText>
         </w:r>
         <w:r>
           <w:rPr>
@@ -1828,7 +1841,7 @@
           <w14:ligatures w14:val="standardContextual"/>
         </w:rPr>
       </w:pPr>
-      <w:hyperlink w:anchor="_Toc167530344" w:history="1">
+      <w:hyperlink w:anchor="_Toc167540440" w:history="1">
         <w:r>
           <w:rPr>
             <w:rStyle w:val="aff2"/>
@@ -1855,7 +1868,7 @@
             <w:noProof/>
             <w:webHidden/>
           </w:rPr>
-          <w:instrText xml:space="preserve"> PAGEREF _Toc167530344 \h </w:instrText>
+          <w:instrText xml:space="preserve"> PAGEREF _Toc167540440 \h </w:instrText>
         </w:r>
         <w:r>
           <w:rPr>
@@ -1898,7 +1911,7 @@
           <w14:ligatures w14:val="standardContextual"/>
         </w:rPr>
       </w:pPr>
-      <w:hyperlink w:anchor="_Toc167530345" w:history="1">
+      <w:hyperlink w:anchor="_Toc167540441" w:history="1">
         <w:r>
           <w:rPr>
             <w:rStyle w:val="aff2"/>
@@ -1926,7 +1939,7 @@
             <w:noProof/>
             <w:webHidden/>
           </w:rPr>
-          <w:instrText xml:space="preserve"> PAGEREF _Toc167530345 \h </w:instrText>
+          <w:instrText xml:space="preserve"> PAGEREF _Toc167540441 \h </w:instrText>
         </w:r>
         <w:r>
           <w:rPr>
@@ -1959,10 +1972,7 @@
     </w:p>
     <w:p>
       <w:pPr>
-        <w:pStyle w:val="12"/>
-        <w:tabs>
-          <w:tab w:val="right" w:leader="dot" w:pos="9344"/>
-        </w:tabs>
+        <w:pStyle w:val="21"/>
         <w:rPr>
           <w:rFonts w:asciiTheme="minorHAnsi" w:eastAsiaTheme="minorEastAsia" w:hAnsiTheme="minorHAnsi" w:cstheme="minorBidi"/>
           <w:noProof/>
@@ -1972,13 +1982,13 @@
           <w14:ligatures w14:val="standardContextual"/>
         </w:rPr>
       </w:pPr>
-      <w:hyperlink w:anchor="_Toc167530346" w:history="1">
+      <w:hyperlink w:anchor="_Toc167540442" w:history="1">
         <w:r>
           <w:rPr>
             <w:rStyle w:val="aff2"/>
             <w:noProof/>
           </w:rPr>
-          <w:t>3 Реализация</w:t>
+          <w:t>2.5 Диаграмма сущность-связь</w:t>
         </w:r>
         <w:r>
           <w:rPr>
@@ -1999,7 +2009,7 @@
             <w:noProof/>
             <w:webHidden/>
           </w:rPr>
-          <w:instrText xml:space="preserve"> PAGEREF _Toc167530346 \h </w:instrText>
+          <w:instrText xml:space="preserve"> PAGEREF _Toc167540442 \h </w:instrText>
         </w:r>
         <w:r>
           <w:rPr>
@@ -2019,7 +2029,7 @@
             <w:noProof/>
             <w:webHidden/>
           </w:rPr>
-          <w:t>14</w:t>
+          <w:t>13</w:t>
         </w:r>
         <w:r>
           <w:rPr>
@@ -2032,7 +2042,10 @@
     </w:p>
     <w:p>
       <w:pPr>
-        <w:pStyle w:val="21"/>
+        <w:pStyle w:val="12"/>
+        <w:tabs>
+          <w:tab w:val="right" w:leader="dot" w:pos="9344"/>
+        </w:tabs>
         <w:rPr>
           <w:rFonts w:asciiTheme="minorHAnsi" w:eastAsiaTheme="minorEastAsia" w:hAnsiTheme="minorHAnsi" w:cstheme="minorBidi"/>
           <w:noProof/>
@@ -2042,13 +2055,13 @@
           <w14:ligatures w14:val="standardContextual"/>
         </w:rPr>
       </w:pPr>
-      <w:hyperlink w:anchor="_Toc167530347" w:history="1">
+      <w:hyperlink w:anchor="_Toc167540443" w:history="1">
         <w:r>
           <w:rPr>
             <w:rStyle w:val="aff2"/>
             <w:noProof/>
           </w:rPr>
-          <w:t>3.1 Средства реализации</w:t>
+          <w:t>3 Реализация</w:t>
         </w:r>
         <w:r>
           <w:rPr>
@@ -2069,7 +2082,7 @@
             <w:noProof/>
             <w:webHidden/>
           </w:rPr>
-          <w:instrText xml:space="preserve"> PAGEREF _Toc167530347 \h </w:instrText>
+          <w:instrText xml:space="preserve"> PAGEREF _Toc167540443 \h </w:instrText>
         </w:r>
         <w:r>
           <w:rPr>
@@ -2089,7 +2102,7 @@
             <w:noProof/>
             <w:webHidden/>
           </w:rPr>
-          <w:t>14</w:t>
+          <w:t>15</w:t>
         </w:r>
         <w:r>
           <w:rPr>
@@ -2102,7 +2115,7 @@
     </w:p>
     <w:p>
       <w:pPr>
-        <w:pStyle w:val="31"/>
+        <w:pStyle w:val="21"/>
         <w:rPr>
           <w:rFonts w:asciiTheme="minorHAnsi" w:eastAsiaTheme="minorEastAsia" w:hAnsiTheme="minorHAnsi" w:cstheme="minorBidi"/>
           <w:noProof/>
@@ -2112,13 +2125,13 @@
           <w14:ligatures w14:val="standardContextual"/>
         </w:rPr>
       </w:pPr>
-      <w:hyperlink w:anchor="_Toc167530348" w:history="1">
+      <w:hyperlink w:anchor="_Toc167540444" w:history="1">
         <w:r>
           <w:rPr>
             <w:rStyle w:val="aff2"/>
             <w:noProof/>
           </w:rPr>
-          <w:t>3.1.1 MVVM</w:t>
+          <w:t>3.1 Средства реализации</w:t>
         </w:r>
         <w:r>
           <w:rPr>
@@ -2139,7 +2152,7 @@
             <w:noProof/>
             <w:webHidden/>
           </w:rPr>
-          <w:instrText xml:space="preserve"> PAGEREF _Toc167530348 \h </w:instrText>
+          <w:instrText xml:space="preserve"> PAGEREF _Toc167540444 \h </w:instrText>
         </w:r>
         <w:r>
           <w:rPr>
@@ -2159,7 +2172,7 @@
             <w:noProof/>
             <w:webHidden/>
           </w:rPr>
-          <w:t>14</w:t>
+          <w:t>15</w:t>
         </w:r>
         <w:r>
           <w:rPr>
@@ -2182,13 +2195,13 @@
           <w14:ligatures w14:val="standardContextual"/>
         </w:rPr>
       </w:pPr>
-      <w:hyperlink w:anchor="_Toc167530349" w:history="1">
+      <w:hyperlink w:anchor="_Toc167540445" w:history="1">
         <w:r>
           <w:rPr>
             <w:rStyle w:val="aff2"/>
             <w:noProof/>
           </w:rPr>
-          <w:t>3.1.2 Java</w:t>
+          <w:t>3.1.1 MVVM</w:t>
         </w:r>
         <w:r>
           <w:rPr>
@@ -2209,7 +2222,7 @@
             <w:noProof/>
             <w:webHidden/>
           </w:rPr>
-          <w:instrText xml:space="preserve"> PAGEREF _Toc167530349 \h </w:instrText>
+          <w:instrText xml:space="preserve"> PAGEREF _Toc167540445 \h </w:instrText>
         </w:r>
         <w:r>
           <w:rPr>
@@ -2252,13 +2265,13 @@
           <w14:ligatures w14:val="standardContextual"/>
         </w:rPr>
       </w:pPr>
-      <w:hyperlink w:anchor="_Toc167530350" w:history="1">
+      <w:hyperlink w:anchor="_Toc167540446" w:history="1">
         <w:r>
           <w:rPr>
             <w:rStyle w:val="aff2"/>
             <w:noProof/>
           </w:rPr>
-          <w:t>3.1.3 Nginx</w:t>
+          <w:t>3.1.2 Java</w:t>
         </w:r>
         <w:r>
           <w:rPr>
@@ -2279,7 +2292,7 @@
             <w:noProof/>
             <w:webHidden/>
           </w:rPr>
-          <w:instrText xml:space="preserve"> PAGEREF _Toc167530350 \h </w:instrText>
+          <w:instrText xml:space="preserve"> PAGEREF _Toc167540446 \h </w:instrText>
         </w:r>
         <w:r>
           <w:rPr>
@@ -2299,7 +2312,7 @@
             <w:noProof/>
             <w:webHidden/>
           </w:rPr>
-          <w:t>15</w:t>
+          <w:t>16</w:t>
         </w:r>
         <w:r>
           <w:rPr>
@@ -2322,13 +2335,13 @@
           <w14:ligatures w14:val="standardContextual"/>
         </w:rPr>
       </w:pPr>
-      <w:hyperlink w:anchor="_Toc167530351" w:history="1">
+      <w:hyperlink w:anchor="_Toc167540447" w:history="1">
         <w:r>
           <w:rPr>
             <w:rStyle w:val="aff2"/>
             <w:noProof/>
           </w:rPr>
-          <w:t>3.1.4 Docker</w:t>
+          <w:t>3.1.3 Nginx</w:t>
         </w:r>
         <w:r>
           <w:rPr>
@@ -2349,7 +2362,7 @@
             <w:noProof/>
             <w:webHidden/>
           </w:rPr>
-          <w:instrText xml:space="preserve"> PAGEREF _Toc167530351 \h </w:instrText>
+          <w:instrText xml:space="preserve"> PAGEREF _Toc167540447 \h </w:instrText>
         </w:r>
         <w:r>
           <w:rPr>
@@ -2369,7 +2382,7 @@
             <w:noProof/>
             <w:webHidden/>
           </w:rPr>
-          <w:t>15</w:t>
+          <w:t>16</w:t>
         </w:r>
         <w:r>
           <w:rPr>
@@ -2382,7 +2395,7 @@
     </w:p>
     <w:p>
       <w:pPr>
-        <w:pStyle w:val="21"/>
+        <w:pStyle w:val="31"/>
         <w:rPr>
           <w:rFonts w:asciiTheme="minorHAnsi" w:eastAsiaTheme="minorEastAsia" w:hAnsiTheme="minorHAnsi" w:cstheme="minorBidi"/>
           <w:noProof/>
@@ -2392,21 +2405,13 @@
           <w14:ligatures w14:val="standardContextual"/>
         </w:rPr>
       </w:pPr>
-      <w:hyperlink w:anchor="_Toc167530352" w:history="1">
+      <w:hyperlink w:anchor="_Toc167540448" w:history="1">
         <w:r>
           <w:rPr>
             <w:rStyle w:val="aff2"/>
             <w:noProof/>
-            <w:lang w:val="en-US"/>
-          </w:rPr>
-          <w:t>3.2</w:t>
-        </w:r>
-        <w:r>
-          <w:rPr>
-            <w:rStyle w:val="aff2"/>
-            <w:noProof/>
-          </w:rPr>
-          <w:t xml:space="preserve"> Логика приложения</w:t>
+          </w:rPr>
+          <w:t>3.1.4 Docker</w:t>
         </w:r>
         <w:r>
           <w:rPr>
@@ -2427,7 +2432,7 @@
             <w:noProof/>
             <w:webHidden/>
           </w:rPr>
-          <w:instrText xml:space="preserve"> PAGEREF _Toc167530352 \h </w:instrText>
+          <w:instrText xml:space="preserve"> PAGEREF _Toc167540448 \h </w:instrText>
         </w:r>
         <w:r>
           <w:rPr>
@@ -2447,7 +2452,7 @@
             <w:noProof/>
             <w:webHidden/>
           </w:rPr>
-          <w:t>15</w:t>
+          <w:t>16</w:t>
         </w:r>
         <w:r>
           <w:rPr>
@@ -2470,13 +2475,21 @@
           <w14:ligatures w14:val="standardContextual"/>
         </w:rPr>
       </w:pPr>
-      <w:hyperlink w:anchor="_Toc167530353" w:history="1">
+      <w:hyperlink w:anchor="_Toc167540449" w:history="1">
         <w:r>
           <w:rPr>
             <w:rStyle w:val="aff2"/>
             <w:noProof/>
-          </w:rPr>
-          <w:t>3.3 Функциональные требования к разрабатываемой системе</w:t>
+            <w:lang w:val="en-US"/>
+          </w:rPr>
+          <w:t>3.2</w:t>
+        </w:r>
+        <w:r>
+          <w:rPr>
+            <w:rStyle w:val="aff2"/>
+            <w:noProof/>
+          </w:rPr>
+          <w:t xml:space="preserve"> Логика приложения</w:t>
         </w:r>
         <w:r>
           <w:rPr>
@@ -2497,7 +2510,7 @@
             <w:noProof/>
             <w:webHidden/>
           </w:rPr>
-          <w:instrText xml:space="preserve"> PAGEREF _Toc167530353 \h </w:instrText>
+          <w:instrText xml:space="preserve"> PAGEREF _Toc167540449 \h </w:instrText>
         </w:r>
         <w:r>
           <w:rPr>
@@ -2530,7 +2543,7 @@
     </w:p>
     <w:p>
       <w:pPr>
-        <w:pStyle w:val="31"/>
+        <w:pStyle w:val="21"/>
         <w:rPr>
           <w:rFonts w:asciiTheme="minorHAnsi" w:eastAsiaTheme="minorEastAsia" w:hAnsiTheme="minorHAnsi" w:cstheme="minorBidi"/>
           <w:noProof/>
@@ -2540,21 +2553,13 @@
           <w14:ligatures w14:val="standardContextual"/>
         </w:rPr>
       </w:pPr>
-      <w:hyperlink w:anchor="_Toc167530354" w:history="1">
+      <w:hyperlink w:anchor="_Toc167540450" w:history="1">
         <w:r>
           <w:rPr>
             <w:rStyle w:val="aff2"/>
             <w:noProof/>
           </w:rPr>
-          <w:t>3.3.1 Вход в приложение</w:t>
-        </w:r>
-        <w:r>
-          <w:rPr>
-            <w:rStyle w:val="aff2"/>
-            <w:noProof/>
-            <w:lang w:val="en-US"/>
-          </w:rPr>
-          <w:t>:</w:t>
+          <w:t>3.3 Функциональные требования к разрабатываемой системе</w:t>
         </w:r>
         <w:r>
           <w:rPr>
@@ -2575,7 +2580,7 @@
             <w:noProof/>
             <w:webHidden/>
           </w:rPr>
-          <w:instrText xml:space="preserve"> PAGEREF _Toc167530354 \h </w:instrText>
+          <w:instrText xml:space="preserve"> PAGEREF _Toc167540450 \h </w:instrText>
         </w:r>
         <w:r>
           <w:rPr>
@@ -2595,7 +2600,7 @@
             <w:noProof/>
             <w:webHidden/>
           </w:rPr>
-          <w:t>16</w:t>
+          <w:t>17</w:t>
         </w:r>
         <w:r>
           <w:rPr>
@@ -2618,13 +2623,21 @@
           <w14:ligatures w14:val="standardContextual"/>
         </w:rPr>
       </w:pPr>
-      <w:hyperlink w:anchor="_Toc167530355" w:history="1">
+      <w:hyperlink w:anchor="_Toc167540451" w:history="1">
         <w:r>
           <w:rPr>
             <w:rStyle w:val="aff2"/>
             <w:noProof/>
           </w:rPr>
-          <w:t>3.3.2 Учёт броней</w:t>
+          <w:t>3.3.1 Вход в приложение</w:t>
+        </w:r>
+        <w:r>
+          <w:rPr>
+            <w:rStyle w:val="aff2"/>
+            <w:noProof/>
+            <w:lang w:val="en-US"/>
+          </w:rPr>
+          <w:t>:</w:t>
         </w:r>
         <w:r>
           <w:rPr>
@@ -2645,7 +2658,7 @@
             <w:noProof/>
             <w:webHidden/>
           </w:rPr>
-          <w:instrText xml:space="preserve"> PAGEREF _Toc167530355 \h </w:instrText>
+          <w:instrText xml:space="preserve"> PAGEREF _Toc167540451 \h </w:instrText>
         </w:r>
         <w:r>
           <w:rPr>
@@ -2665,7 +2678,7 @@
             <w:noProof/>
             <w:webHidden/>
           </w:rPr>
-          <w:t>16</w:t>
+          <w:t>17</w:t>
         </w:r>
         <w:r>
           <w:rPr>
@@ -2688,13 +2701,13 @@
           <w14:ligatures w14:val="standardContextual"/>
         </w:rPr>
       </w:pPr>
-      <w:hyperlink w:anchor="_Toc167530356" w:history="1">
+      <w:hyperlink w:anchor="_Toc167540452" w:history="1">
         <w:r>
           <w:rPr>
             <w:rStyle w:val="aff2"/>
             <w:noProof/>
           </w:rPr>
-          <w:t>3.3.3 Учёт сотрудников ресторана</w:t>
+          <w:t>3.3.2 Учёт броней</w:t>
         </w:r>
         <w:r>
           <w:rPr>
@@ -2715,7 +2728,7 @@
             <w:noProof/>
             <w:webHidden/>
           </w:rPr>
-          <w:instrText xml:space="preserve"> PAGEREF _Toc167530356 \h </w:instrText>
+          <w:instrText xml:space="preserve"> PAGEREF _Toc167540452 \h </w:instrText>
         </w:r>
         <w:r>
           <w:rPr>
@@ -2758,13 +2771,13 @@
           <w14:ligatures w14:val="standardContextual"/>
         </w:rPr>
       </w:pPr>
-      <w:hyperlink w:anchor="_Toc167530357" w:history="1">
+      <w:hyperlink w:anchor="_Toc167540453" w:history="1">
         <w:r>
           <w:rPr>
             <w:rStyle w:val="aff2"/>
             <w:noProof/>
           </w:rPr>
-          <w:t>3.3.4 Учёт столов и мест в ресторане</w:t>
+          <w:t>3.3.3 Учёт сотрудников ресторана</w:t>
         </w:r>
         <w:r>
           <w:rPr>
@@ -2785,7 +2798,7 @@
             <w:noProof/>
             <w:webHidden/>
           </w:rPr>
-          <w:instrText xml:space="preserve"> PAGEREF _Toc167530357 \h </w:instrText>
+          <w:instrText xml:space="preserve"> PAGEREF _Toc167540453 \h </w:instrText>
         </w:r>
         <w:r>
           <w:rPr>
@@ -2805,7 +2818,7 @@
             <w:noProof/>
             <w:webHidden/>
           </w:rPr>
-          <w:t>17</w:t>
+          <w:t>18</w:t>
         </w:r>
         <w:r>
           <w:rPr>
@@ -2828,13 +2841,13 @@
           <w14:ligatures w14:val="standardContextual"/>
         </w:rPr>
       </w:pPr>
-      <w:hyperlink w:anchor="_Toc167530358" w:history="1">
+      <w:hyperlink w:anchor="_Toc167540454" w:history="1">
         <w:r>
           <w:rPr>
             <w:rStyle w:val="aff2"/>
             <w:noProof/>
           </w:rPr>
-          <w:t>3.3.5 Регистрация нового ресторана</w:t>
+          <w:t>3.3.4 Учёт столов и мест в ресторане</w:t>
         </w:r>
         <w:r>
           <w:rPr>
@@ -2855,7 +2868,7 @@
             <w:noProof/>
             <w:webHidden/>
           </w:rPr>
-          <w:instrText xml:space="preserve"> PAGEREF _Toc167530358 \h </w:instrText>
+          <w:instrText xml:space="preserve"> PAGEREF _Toc167540454 \h </w:instrText>
         </w:r>
         <w:r>
           <w:rPr>
@@ -2888,7 +2901,7 @@
     </w:p>
     <w:p>
       <w:pPr>
-        <w:pStyle w:val="21"/>
+        <w:pStyle w:val="31"/>
         <w:rPr>
           <w:rFonts w:asciiTheme="minorHAnsi" w:eastAsiaTheme="minorEastAsia" w:hAnsiTheme="minorHAnsi" w:cstheme="minorBidi"/>
           <w:noProof/>
@@ -2898,13 +2911,13 @@
           <w14:ligatures w14:val="standardContextual"/>
         </w:rPr>
       </w:pPr>
-      <w:hyperlink w:anchor="_Toc167530359" w:history="1">
+      <w:hyperlink w:anchor="_Toc167540455" w:history="1">
         <w:r>
           <w:rPr>
             <w:rStyle w:val="aff2"/>
             <w:noProof/>
           </w:rPr>
-          <w:t>3.4 Нефункциональные требования к разрабатываемой системе</w:t>
+          <w:t>3.3.5 Регистрация нового ресторана</w:t>
         </w:r>
         <w:r>
           <w:rPr>
@@ -2925,7 +2938,7 @@
             <w:noProof/>
             <w:webHidden/>
           </w:rPr>
-          <w:instrText xml:space="preserve"> PAGEREF _Toc167530359 \h </w:instrText>
+          <w:instrText xml:space="preserve"> PAGEREF _Toc167540455 \h </w:instrText>
         </w:r>
         <w:r>
           <w:rPr>
@@ -2945,7 +2958,7 @@
             <w:noProof/>
             <w:webHidden/>
           </w:rPr>
-          <w:t>18</w:t>
+          <w:t>19</w:t>
         </w:r>
         <w:r>
           <w:rPr>
@@ -2958,7 +2971,7 @@
     </w:p>
     <w:p>
       <w:pPr>
-        <w:pStyle w:val="31"/>
+        <w:pStyle w:val="21"/>
         <w:rPr>
           <w:rFonts w:asciiTheme="minorHAnsi" w:eastAsiaTheme="minorEastAsia" w:hAnsiTheme="minorHAnsi" w:cstheme="minorBidi"/>
           <w:noProof/>
@@ -2968,13 +2981,13 @@
           <w14:ligatures w14:val="standardContextual"/>
         </w:rPr>
       </w:pPr>
-      <w:hyperlink w:anchor="_Toc167530360" w:history="1">
+      <w:hyperlink w:anchor="_Toc167540456" w:history="1">
         <w:r>
           <w:rPr>
             <w:rStyle w:val="aff2"/>
             <w:noProof/>
           </w:rPr>
-          <w:t>3.4.1 Требования по безопасности</w:t>
+          <w:t>3.4 Нефункциональные требования к разрабатываемой системе</w:t>
         </w:r>
         <w:r>
           <w:rPr>
@@ -2995,7 +3008,7 @@
             <w:noProof/>
             <w:webHidden/>
           </w:rPr>
-          <w:instrText xml:space="preserve"> PAGEREF _Toc167530360 \h </w:instrText>
+          <w:instrText xml:space="preserve"> PAGEREF _Toc167540456 \h </w:instrText>
         </w:r>
         <w:r>
           <w:rPr>
@@ -3015,7 +3028,7 @@
             <w:noProof/>
             <w:webHidden/>
           </w:rPr>
-          <w:t>18</w:t>
+          <w:t>19</w:t>
         </w:r>
         <w:r>
           <w:rPr>
@@ -3038,13 +3051,13 @@
           <w14:ligatures w14:val="standardContextual"/>
         </w:rPr>
       </w:pPr>
-      <w:hyperlink w:anchor="_Toc167530361" w:history="1">
+      <w:hyperlink w:anchor="_Toc167540457" w:history="1">
         <w:r>
           <w:rPr>
             <w:rStyle w:val="aff2"/>
             <w:noProof/>
           </w:rPr>
-          <w:t>3.4.2 Дополнительные требования</w:t>
+          <w:t>3.4.1 Требования по безопасности</w:t>
         </w:r>
         <w:r>
           <w:rPr>
@@ -3065,7 +3078,7 @@
             <w:noProof/>
             <w:webHidden/>
           </w:rPr>
-          <w:instrText xml:space="preserve"> PAGEREF _Toc167530361 \h </w:instrText>
+          <w:instrText xml:space="preserve"> PAGEREF _Toc167540457 \h </w:instrText>
         </w:r>
         <w:r>
           <w:rPr>
@@ -3085,7 +3098,7 @@
             <w:noProof/>
             <w:webHidden/>
           </w:rPr>
-          <w:t>18</w:t>
+          <w:t>19</w:t>
         </w:r>
         <w:r>
           <w:rPr>
@@ -3098,7 +3111,7 @@
     </w:p>
     <w:p>
       <w:pPr>
-        <w:pStyle w:val="21"/>
+        <w:pStyle w:val="31"/>
         <w:rPr>
           <w:rFonts w:asciiTheme="minorHAnsi" w:eastAsiaTheme="minorEastAsia" w:hAnsiTheme="minorHAnsi" w:cstheme="minorBidi"/>
           <w:noProof/>
@@ -3108,13 +3121,13 @@
           <w14:ligatures w14:val="standardContextual"/>
         </w:rPr>
       </w:pPr>
-      <w:hyperlink w:anchor="_Toc167530362" w:history="1">
+      <w:hyperlink w:anchor="_Toc167540458" w:history="1">
         <w:r>
           <w:rPr>
             <w:rStyle w:val="aff2"/>
             <w:noProof/>
           </w:rPr>
-          <w:t>3.5 Структура классов серверной части приложения</w:t>
+          <w:t>3.4.2 Дополнительные требования</w:t>
         </w:r>
         <w:r>
           <w:rPr>
@@ -3135,7 +3148,7 @@
             <w:noProof/>
             <w:webHidden/>
           </w:rPr>
-          <w:instrText xml:space="preserve"> PAGEREF _Toc167530362 \h </w:instrText>
+          <w:instrText xml:space="preserve"> PAGEREF _Toc167540458 \h </w:instrText>
         </w:r>
         <w:r>
           <w:rPr>
@@ -3155,7 +3168,7 @@
             <w:noProof/>
             <w:webHidden/>
           </w:rPr>
-          <w:t>18</w:t>
+          <w:t>19</w:t>
         </w:r>
         <w:r>
           <w:rPr>
@@ -3178,13 +3191,13 @@
           <w14:ligatures w14:val="standardContextual"/>
         </w:rPr>
       </w:pPr>
-      <w:hyperlink w:anchor="_Toc167530363" w:history="1">
+      <w:hyperlink w:anchor="_Toc167540459" w:history="1">
         <w:r>
           <w:rPr>
             <w:rStyle w:val="aff2"/>
             <w:noProof/>
           </w:rPr>
-          <w:t>3.6 Развёртывание приложения</w:t>
+          <w:t>3.5 Структура классов серверной части приложения</w:t>
         </w:r>
         <w:r>
           <w:rPr>
@@ -3205,7 +3218,7 @@
             <w:noProof/>
             <w:webHidden/>
           </w:rPr>
-          <w:instrText xml:space="preserve"> PAGEREF _Toc167530363 \h </w:instrText>
+          <w:instrText xml:space="preserve"> PAGEREF _Toc167540459 \h </w:instrText>
         </w:r>
         <w:r>
           <w:rPr>
@@ -3238,10 +3251,7 @@
     </w:p>
     <w:p>
       <w:pPr>
-        <w:pStyle w:val="12"/>
-        <w:tabs>
-          <w:tab w:val="right" w:leader="dot" w:pos="9344"/>
-        </w:tabs>
+        <w:pStyle w:val="21"/>
         <w:rPr>
           <w:rFonts w:asciiTheme="minorHAnsi" w:eastAsiaTheme="minorEastAsia" w:hAnsiTheme="minorHAnsi" w:cstheme="minorBidi"/>
           <w:noProof/>
@@ -3251,13 +3261,13 @@
           <w14:ligatures w14:val="standardContextual"/>
         </w:rPr>
       </w:pPr>
-      <w:hyperlink w:anchor="_Toc167530364" w:history="1">
+      <w:hyperlink w:anchor="_Toc167540460" w:history="1">
         <w:r>
           <w:rPr>
             <w:rStyle w:val="aff2"/>
             <w:noProof/>
           </w:rPr>
-          <w:t>Заключение</w:t>
+          <w:t>3.6 Развёртывание приложения</w:t>
         </w:r>
         <w:r>
           <w:rPr>
@@ -3278,7 +3288,7 @@
             <w:noProof/>
             <w:webHidden/>
           </w:rPr>
-          <w:instrText xml:space="preserve"> PAGEREF _Toc167530364 \h </w:instrText>
+          <w:instrText xml:space="preserve"> PAGEREF _Toc167540460 \h </w:instrText>
         </w:r>
         <w:r>
           <w:rPr>
@@ -3298,7 +3308,7 @@
             <w:noProof/>
             <w:webHidden/>
           </w:rPr>
-          <w:t>21</w:t>
+          <w:t>20</w:t>
         </w:r>
         <w:r>
           <w:rPr>
@@ -3324,13 +3334,13 @@
           <w14:ligatures w14:val="standardContextual"/>
         </w:rPr>
       </w:pPr>
-      <w:hyperlink w:anchor="_Toc167530365" w:history="1">
+      <w:hyperlink w:anchor="_Toc167540461" w:history="1">
         <w:r>
           <w:rPr>
             <w:rStyle w:val="aff2"/>
             <w:noProof/>
           </w:rPr>
-          <w:t>Список использованных источников</w:t>
+          <w:t>Заключение</w:t>
         </w:r>
         <w:r>
           <w:rPr>
@@ -3351,7 +3361,7 @@
             <w:noProof/>
             <w:webHidden/>
           </w:rPr>
-          <w:instrText xml:space="preserve"> PAGEREF _Toc167530365 \h </w:instrText>
+          <w:instrText xml:space="preserve"> PAGEREF _Toc167540461 \h </w:instrText>
         </w:r>
         <w:r>
           <w:rPr>
@@ -3397,21 +3407,13 @@
           <w14:ligatures w14:val="standardContextual"/>
         </w:rPr>
       </w:pPr>
-      <w:hyperlink w:anchor="_Toc167530366" w:history="1">
+      <w:hyperlink w:anchor="_Toc167540462" w:history="1">
         <w:r>
           <w:rPr>
             <w:rStyle w:val="aff2"/>
-            <w:caps/>
-            <w:noProof/>
-          </w:rPr>
-          <w:t>ПРИЛОЖЕНИЕ А</w:t>
-        </w:r>
-        <w:r>
-          <w:rPr>
-            <w:rStyle w:val="aff2"/>
-            <w:noProof/>
-          </w:rPr>
-          <w:t xml:space="preserve"> BPMN диаграмма</w:t>
+            <w:noProof/>
+          </w:rPr>
+          <w:t>Список использованных источников</w:t>
         </w:r>
         <w:r>
           <w:rPr>
@@ -3432,7 +3434,7 @@
             <w:noProof/>
             <w:webHidden/>
           </w:rPr>
-          <w:instrText xml:space="preserve"> PAGEREF _Toc167530366 \h </w:instrText>
+          <w:instrText xml:space="preserve"> PAGEREF _Toc167540462 \h </w:instrText>
         </w:r>
         <w:r>
           <w:rPr>
@@ -3478,21 +3480,21 @@
           <w14:ligatures w14:val="standardContextual"/>
         </w:rPr>
       </w:pPr>
-      <w:hyperlink w:anchor="_Toc167530367" w:history="1">
+      <w:hyperlink w:anchor="_Toc167540463" w:history="1">
         <w:r>
           <w:rPr>
             <w:rStyle w:val="aff2"/>
             <w:caps/>
             <w:noProof/>
           </w:rPr>
-          <w:t>ПРИЛОЖЕНИЕ Б</w:t>
+          <w:t>ПРИЛОЖЕНИЕ А</w:t>
         </w:r>
         <w:r>
           <w:rPr>
             <w:rStyle w:val="aff2"/>
             <w:noProof/>
           </w:rPr>
-          <w:t xml:space="preserve"> Диаграммы сущностей и классов</w:t>
+          <w:t xml:space="preserve"> BPMN диаграмма</w:t>
         </w:r>
         <w:r>
           <w:rPr>
@@ -3513,7 +3515,7 @@
             <w:noProof/>
             <w:webHidden/>
           </w:rPr>
-          <w:instrText xml:space="preserve"> PAGEREF _Toc167530367 \h </w:instrText>
+          <w:instrText xml:space="preserve"> PAGEREF _Toc167540463 \h </w:instrText>
         </w:r>
         <w:r>
           <w:rPr>
@@ -3559,21 +3561,21 @@
           <w14:ligatures w14:val="standardContextual"/>
         </w:rPr>
       </w:pPr>
-      <w:hyperlink w:anchor="_Toc167530368" w:history="1">
+      <w:hyperlink w:anchor="_Toc167540464" w:history="1">
         <w:r>
           <w:rPr>
             <w:rStyle w:val="aff2"/>
             <w:caps/>
             <w:noProof/>
           </w:rPr>
-          <w:t>ПРИЛОЖЕНИЕ В</w:t>
+          <w:t>ПРИЛОЖЕНИЕ Б</w:t>
         </w:r>
         <w:r>
           <w:rPr>
             <w:rStyle w:val="aff2"/>
             <w:noProof/>
           </w:rPr>
-          <w:t xml:space="preserve"> Диаграмма прецедентов</w:t>
+          <w:t xml:space="preserve"> Диаграммы сущностей и классов</w:t>
         </w:r>
         <w:r>
           <w:rPr>
@@ -3594,7 +3596,7 @@
             <w:noProof/>
             <w:webHidden/>
           </w:rPr>
-          <w:instrText xml:space="preserve"> PAGEREF _Toc167530368 \h </w:instrText>
+          <w:instrText xml:space="preserve"> PAGEREF _Toc167540464 \h </w:instrText>
         </w:r>
         <w:r>
           <w:rPr>
@@ -3614,7 +3616,7 @@
             <w:noProof/>
             <w:webHidden/>
           </w:rPr>
-          <w:t>27</w:t>
+          <w:t>25</w:t>
         </w:r>
         <w:r>
           <w:rPr>
@@ -3640,21 +3642,21 @@
           <w14:ligatures w14:val="standardContextual"/>
         </w:rPr>
       </w:pPr>
-      <w:hyperlink w:anchor="_Toc167530369" w:history="1">
+      <w:hyperlink w:anchor="_Toc167540465" w:history="1">
         <w:r>
           <w:rPr>
             <w:rStyle w:val="aff2"/>
             <w:caps/>
             <w:noProof/>
           </w:rPr>
-          <w:t>ПРИЛОЖЕНИЕ Г</w:t>
+          <w:t>ПРИЛОЖЕНИЕ В</w:t>
         </w:r>
         <w:r>
           <w:rPr>
             <w:rStyle w:val="aff2"/>
             <w:noProof/>
           </w:rPr>
-          <w:t xml:space="preserve"> Диаграммы состояний</w:t>
+          <w:t xml:space="preserve"> Диаграмма прецедентов</w:t>
         </w:r>
         <w:r>
           <w:rPr>
@@ -3675,7 +3677,7 @@
             <w:noProof/>
             <w:webHidden/>
           </w:rPr>
-          <w:instrText xml:space="preserve"> PAGEREF _Toc167530369 \h </w:instrText>
+          <w:instrText xml:space="preserve"> PAGEREF _Toc167540465 \h </w:instrText>
         </w:r>
         <w:r>
           <w:rPr>
@@ -3695,7 +3697,7 @@
             <w:noProof/>
             <w:webHidden/>
           </w:rPr>
-          <w:t>28</w:t>
+          <w:t>27</w:t>
         </w:r>
         <w:r>
           <w:rPr>
@@ -3721,21 +3723,21 @@
           <w14:ligatures w14:val="standardContextual"/>
         </w:rPr>
       </w:pPr>
-      <w:hyperlink w:anchor="_Toc167530370" w:history="1">
+      <w:hyperlink w:anchor="_Toc167540466" w:history="1">
         <w:r>
           <w:rPr>
             <w:rStyle w:val="aff2"/>
             <w:caps/>
             <w:noProof/>
           </w:rPr>
-          <w:t>ПРИЛОЖЕНИЕ Д</w:t>
+          <w:t>ПРИЛОЖЕНИЕ Г</w:t>
         </w:r>
         <w:r>
           <w:rPr>
             <w:rStyle w:val="aff2"/>
             <w:noProof/>
           </w:rPr>
-          <w:t xml:space="preserve"> Диаграмма активности</w:t>
+          <w:t xml:space="preserve"> Диаграммы состояний</w:t>
         </w:r>
         <w:r>
           <w:rPr>
@@ -3756,7 +3758,7 @@
             <w:noProof/>
             <w:webHidden/>
           </w:rPr>
-          <w:instrText xml:space="preserve"> PAGEREF _Toc167530370 \h </w:instrText>
+          <w:instrText xml:space="preserve"> PAGEREF _Toc167540466 \h </w:instrText>
         </w:r>
         <w:r>
           <w:rPr>
@@ -3776,7 +3778,7 @@
             <w:noProof/>
             <w:webHidden/>
           </w:rPr>
-          <w:t>30</w:t>
+          <w:t>28</w:t>
         </w:r>
         <w:r>
           <w:rPr>
@@ -3799,7 +3801,7 @@
       <w:pPr>
         <w:pStyle w:val="af6"/>
       </w:pPr>
-      <w:bookmarkStart w:id="3" w:name="_Toc167530334"/>
+      <w:bookmarkStart w:id="3" w:name="_Toc167540430"/>
       <w:r>
         <w:lastRenderedPageBreak/>
         <w:t>Определения, обозначения и сокращения</w:t>
@@ -4107,9 +4109,11 @@
             <w:pPr>
               <w:pStyle w:val="afe"/>
             </w:pPr>
+            <w:proofErr w:type="spellStart"/>
             <w:r>
               <w:t>Popup</w:t>
             </w:r>
+            <w:proofErr w:type="spellEnd"/>
           </w:p>
         </w:tc>
         <w:tc>
@@ -4181,9 +4185,11 @@
             <w:pPr>
               <w:pStyle w:val="afe"/>
             </w:pPr>
+            <w:proofErr w:type="spellStart"/>
             <w:r>
               <w:t>TabBar</w:t>
             </w:r>
+            <w:proofErr w:type="spellEnd"/>
           </w:p>
         </w:tc>
         <w:tc>
@@ -4209,9 +4215,11 @@
             <w:pPr>
               <w:pStyle w:val="afe"/>
             </w:pPr>
+            <w:proofErr w:type="spellStart"/>
             <w:r>
               <w:t>Onboarding</w:t>
             </w:r>
+            <w:proofErr w:type="spellEnd"/>
           </w:p>
         </w:tc>
         <w:tc>
@@ -4235,7 +4243,7 @@
       </w:pPr>
       <w:bookmarkStart w:id="4" w:name="_Toc165403531"/>
       <w:bookmarkStart w:id="5" w:name="_Toc165403587"/>
-      <w:bookmarkStart w:id="6" w:name="_Toc167530335"/>
+      <w:bookmarkStart w:id="6" w:name="_Toc167540431"/>
       <w:r>
         <w:lastRenderedPageBreak/>
         <w:t>В</w:t>
@@ -4270,9 +4278,11 @@
       <w:r>
         <w:t xml:space="preserve">Целью нашего проекта является создание приложения </w:t>
       </w:r>
+      <w:proofErr w:type="spellStart"/>
       <w:r>
         <w:t>Restobook</w:t>
       </w:r>
+      <w:proofErr w:type="spellEnd"/>
       <w:r>
         <w:t>, которое поможет рестораторам и их клиентам в оптимизации процесса бронирования столов. Мы уверены, что цифровизация этой области поможет увеличить эффективность работы ресторанов и улучшить опыт клиентов.</w:t>
       </w:r>
@@ -4284,15 +4294,19 @@
       <w:r>
         <w:t xml:space="preserve">Для достижения этой цели мы планируем проанализировать статистику использования двух популярных приложений для бронирования столов - </w:t>
       </w:r>
+      <w:proofErr w:type="spellStart"/>
       <w:r>
         <w:t>Restoplace</w:t>
       </w:r>
+      <w:proofErr w:type="spellEnd"/>
       <w:r>
         <w:t xml:space="preserve"> и </w:t>
       </w:r>
+      <w:proofErr w:type="spellStart"/>
       <w:r>
         <w:t>GuestMe</w:t>
       </w:r>
+      <w:proofErr w:type="spellEnd"/>
       <w:r>
         <w:t>. Мы изучим, какие функции данных приложений наиболее востребованы пользователями, какие проблемы они сталкиваются при использовании, и какие возможности можно предложить для улучшения процесса бронирования.</w:t>
       </w:r>
@@ -4304,9 +4318,11 @@
       <w:r>
         <w:t xml:space="preserve">На основе полученных данных мы разработаем удобный и интуитивно понятный интерфейс приложения </w:t>
       </w:r>
+      <w:proofErr w:type="spellStart"/>
       <w:r>
         <w:t>Restobook</w:t>
       </w:r>
+      <w:proofErr w:type="spellEnd"/>
       <w:r>
         <w:t>, который будет выгодно отличаться от конкурентов. Мы уверены, что наше приложение принесет реальную пользу как рестораторам, так и их клиентам, и поможет оптимизировать процесс бронирования столов в общественных заведениях.</w:t>
       </w:r>
@@ -4317,7 +4333,7 @@
       </w:pPr>
       <w:bookmarkStart w:id="7" w:name="_Toc165403532"/>
       <w:bookmarkStart w:id="8" w:name="_Toc165403588"/>
-      <w:bookmarkStart w:id="9" w:name="_Toc167530336"/>
+      <w:bookmarkStart w:id="9" w:name="_Toc167540432"/>
       <w:r>
         <w:lastRenderedPageBreak/>
         <w:t>Постановка задачи</w:t>
@@ -4399,7 +4415,7 @@
         <w:pStyle w:val="a3"/>
       </w:pPr>
       <w:bookmarkStart w:id="11" w:name="_Toc165403598"/>
-      <w:bookmarkStart w:id="12" w:name="_Toc167530337"/>
+      <w:bookmarkStart w:id="12" w:name="_Toc167540433"/>
       <w:bookmarkEnd w:id="10"/>
       <w:r>
         <w:t>Обзор аналогов</w:t>
@@ -4524,9 +4540,11 @@
             <w:pPr>
               <w:pStyle w:val="afa"/>
             </w:pPr>
+            <w:proofErr w:type="spellStart"/>
             <w:r>
               <w:t>ReMarked</w:t>
             </w:r>
+            <w:proofErr w:type="spellEnd"/>
           </w:p>
         </w:tc>
         <w:tc>
@@ -4540,9 +4558,11 @@
                 <w:lang w:val="en-US"/>
               </w:rPr>
             </w:pPr>
+            <w:proofErr w:type="spellStart"/>
             <w:r>
               <w:t>Restoplace</w:t>
             </w:r>
+            <w:proofErr w:type="spellEnd"/>
           </w:p>
         </w:tc>
         <w:tc>
@@ -4553,9 +4573,11 @@
             <w:pPr>
               <w:pStyle w:val="afa"/>
             </w:pPr>
+            <w:proofErr w:type="spellStart"/>
             <w:r>
               <w:t>GuestMe</w:t>
             </w:r>
+            <w:proofErr w:type="spellEnd"/>
           </w:p>
         </w:tc>
       </w:tr>
@@ -4863,7 +4885,8 @@
       <w:bookmarkStart w:id="14" w:name="_Toc161608629"/>
       <w:bookmarkStart w:id="15" w:name="_Toc165403540"/>
       <w:bookmarkStart w:id="16" w:name="_Toc165403599"/>
-      <w:bookmarkStart w:id="17" w:name="_Toc167530338"/>
+      <w:bookmarkStart w:id="17" w:name="_Toc167540434"/>
+      <w:proofErr w:type="spellStart"/>
       <w:r>
         <w:t>ReMarked</w:t>
       </w:r>
@@ -4871,23 +4894,36 @@
       <w:bookmarkEnd w:id="15"/>
       <w:bookmarkEnd w:id="16"/>
       <w:bookmarkEnd w:id="17"/>
+      <w:proofErr w:type="spellEnd"/>
     </w:p>
     <w:p>
       <w:pPr>
         <w:pStyle w:val="af8"/>
       </w:pPr>
       <w:r>
-        <w:t xml:space="preserve">Облачный сервис, клиент которого работает на телефонах, планшетах и ноутбуках. Заказы можно принимать через виджет, телеграм-бот и приложение. Система бронирования </w:t>
-      </w:r>
+        <w:t xml:space="preserve">Облачный сервис, клиент которого работает на телефонах, планшетах и ноутбуках. Заказы можно принимать через виджет, </w:t>
+      </w:r>
+      <w:proofErr w:type="spellStart"/>
+      <w:r>
+        <w:t>телеграм</w:t>
+      </w:r>
+      <w:proofErr w:type="spellEnd"/>
+      <w:r>
+        <w:t xml:space="preserve">-бот и приложение. Система бронирования </w:t>
+      </w:r>
+      <w:proofErr w:type="spellStart"/>
       <w:r>
         <w:t>ReMarked</w:t>
       </w:r>
+      <w:proofErr w:type="spellEnd"/>
       <w:r>
         <w:t xml:space="preserve"> рассчитана как на сетевые проекты, так и на одиночные заведения с высокой проходимостью. Позволяет клиентам автоматически резервировать места на сайте, гости получают уведомления/напоминания о брони через </w:t>
       </w:r>
+      <w:proofErr w:type="spellStart"/>
       <w:r>
         <w:t>Whatsapp</w:t>
       </w:r>
+      <w:proofErr w:type="spellEnd"/>
       <w:r>
         <w:t xml:space="preserve">, есть возможность вносить депозиты и отправлять данные о резерве на кассу. </w:t>
       </w:r>
@@ -4979,7 +5015,15 @@
         <w:fldChar w:fldCharType="end"/>
       </w:r>
       <w:r>
-        <w:t xml:space="preserve"> демонстрируют элементы интерфейса приложения ReMarked.</w:t>
+        <w:t xml:space="preserve"> демонстрируют элементы интерфейса приложения </w:t>
+      </w:r>
+      <w:proofErr w:type="spellStart"/>
+      <w:r>
+        <w:t>ReMarked</w:t>
+      </w:r>
+      <w:proofErr w:type="spellEnd"/>
+      <w:r>
+        <w:t>.</w:t>
       </w:r>
     </w:p>
     <w:p>
@@ -5266,7 +5310,8 @@
       <w:bookmarkStart w:id="21" w:name="_Toc161608630"/>
       <w:bookmarkStart w:id="22" w:name="_Toc165403541"/>
       <w:bookmarkStart w:id="23" w:name="_Toc165403600"/>
-      <w:bookmarkStart w:id="24" w:name="_Toc167530339"/>
+      <w:bookmarkStart w:id="24" w:name="_Toc167540435"/>
+      <w:proofErr w:type="spellStart"/>
       <w:r>
         <w:t>Restoplace</w:t>
       </w:r>
@@ -5274,6 +5319,7 @@
       <w:bookmarkEnd w:id="22"/>
       <w:bookmarkEnd w:id="23"/>
       <w:bookmarkEnd w:id="24"/>
+      <w:proofErr w:type="spellEnd"/>
       <w:r>
         <w:t xml:space="preserve"> </w:t>
       </w:r>
@@ -5282,15 +5328,25 @@
       <w:pPr>
         <w:pStyle w:val="af8"/>
       </w:pPr>
+      <w:proofErr w:type="spellStart"/>
       <w:r>
         <w:t>Restoplace</w:t>
       </w:r>
+      <w:proofErr w:type="spellEnd"/>
       <w:r>
         <w:t xml:space="preserve"> — это программа, которая позволяет управлять посадкой гостей в ресторанах и кафе с помощью приложения для хостес. Система </w:t>
       </w:r>
       <w:r>
         <w:lastRenderedPageBreak/>
-        <w:t xml:space="preserve">содержит основной функционал — подключение депозитов за бронирование столиков, напоминание по СМС для гостя о забронированном столе, групповое бронирование, подробная статистика о загруженности заведения и всех заявках гостей. В терминале программы Рестоплейс хостес может совершать пересадку гостей между столами, бронировать сразу несколько столиков на одного гостя, бронировать банкетные залы, продлевать, сдвигать время. </w:t>
+        <w:t xml:space="preserve">содержит основной функционал — подключение депозитов за бронирование столиков, напоминание по СМС для гостя о забронированном столе, групповое бронирование, подробная статистика о загруженности заведения и всех заявках гостей. В терминале программы </w:t>
+      </w:r>
+      <w:proofErr w:type="spellStart"/>
+      <w:r>
+        <w:t>Рестоплейс</w:t>
+      </w:r>
+      <w:proofErr w:type="spellEnd"/>
+      <w:r>
+        <w:t xml:space="preserve"> хостес может совершать пересадку гостей между столами, бронировать сразу несколько столиков на одного гостя, бронировать банкетные залы, продлевать, сдвигать время. </w:t>
       </w:r>
       <w:r>
         <w:fldChar w:fldCharType="begin"/>
@@ -5332,7 +5388,15 @@
         <w:fldChar w:fldCharType="end"/>
       </w:r>
       <w:r>
-        <w:t xml:space="preserve"> демонстрирует интерфейс приложения Restoplace.</w:t>
+        <w:t xml:space="preserve"> демонстрирует интерфейс приложения </w:t>
+      </w:r>
+      <w:proofErr w:type="spellStart"/>
+      <w:r>
+        <w:t>Restoplace</w:t>
+      </w:r>
+      <w:proofErr w:type="spellEnd"/>
+      <w:r>
+        <w:t>.</w:t>
       </w:r>
     </w:p>
     <w:p>
@@ -5419,8 +5483,13 @@
       </w:r>
       <w:bookmarkEnd w:id="25"/>
       <w:r>
-        <w:t xml:space="preserve"> — Демонстрация интерфейса приложения Restoplace</w:t>
-      </w:r>
+        <w:t xml:space="preserve"> — Демонстрация интерфейса приложения </w:t>
+      </w:r>
+      <w:proofErr w:type="spellStart"/>
+      <w:r>
+        <w:t>Restoplace</w:t>
+      </w:r>
+      <w:proofErr w:type="spellEnd"/>
     </w:p>
     <w:p>
       <w:pPr>
@@ -5429,7 +5498,8 @@
       <w:bookmarkStart w:id="26" w:name="_Toc161608631"/>
       <w:bookmarkStart w:id="27" w:name="_Toc165403542"/>
       <w:bookmarkStart w:id="28" w:name="_Toc165403601"/>
-      <w:bookmarkStart w:id="29" w:name="_Toc167530340"/>
+      <w:bookmarkStart w:id="29" w:name="_Toc167540436"/>
+      <w:proofErr w:type="spellStart"/>
       <w:r>
         <w:t>GuestMe</w:t>
       </w:r>
@@ -5437,6 +5507,7 @@
       <w:bookmarkEnd w:id="27"/>
       <w:bookmarkEnd w:id="28"/>
       <w:bookmarkEnd w:id="29"/>
+      <w:proofErr w:type="spellEnd"/>
     </w:p>
     <w:p>
       <w:pPr>
@@ -5445,21 +5516,27 @@
       <w:r>
         <w:t xml:space="preserve">Рестораны, которые уже работают на </w:t>
       </w:r>
+      <w:proofErr w:type="spellStart"/>
       <w:r>
         <w:t>iiko</w:t>
       </w:r>
+      <w:proofErr w:type="spellEnd"/>
       <w:r>
         <w:t xml:space="preserve">, могут не искать отдельный сервис для бронирования столов, а просто подключить дополнительный модуль — </w:t>
       </w:r>
+      <w:proofErr w:type="spellStart"/>
       <w:r>
         <w:t>GuestMe</w:t>
       </w:r>
+      <w:proofErr w:type="spellEnd"/>
       <w:r>
         <w:t xml:space="preserve">. Он поддерживает основные функции аналогичных инструментов: мгновенная интеграция с системой автоматизации, быстрое получение информации о зале и гостях из </w:t>
       </w:r>
+      <w:proofErr w:type="spellStart"/>
       <w:r>
         <w:t>iiko</w:t>
       </w:r>
+      <w:proofErr w:type="spellEnd"/>
       <w:r>
         <w:t xml:space="preserve">, при поступлении звонка от </w:t>
       </w:r>
@@ -5507,7 +5584,15 @@
         <w:fldChar w:fldCharType="end"/>
       </w:r>
       <w:r>
-        <w:t xml:space="preserve"> демонстрирует интерфейс приложения GuestMe.</w:t>
+        <w:t xml:space="preserve"> демонстрирует интерфейс приложения </w:t>
+      </w:r>
+      <w:proofErr w:type="spellStart"/>
+      <w:r>
+        <w:t>GuestMe</w:t>
+      </w:r>
+      <w:proofErr w:type="spellEnd"/>
+      <w:r>
+        <w:t>.</w:t>
       </w:r>
     </w:p>
     <w:p>
@@ -5519,7 +5604,7 @@
           <w:noProof/>
         </w:rPr>
         <w:drawing>
-          <wp:inline distT="0" distB="0" distL="0" distR="0" wp14:anchorId="448A7D65" wp14:editId="23A72A81">
+          <wp:inline distT="0" distB="0" distL="0" distR="0" wp14:anchorId="448A7D65" wp14:editId="2A0AFDFA">
             <wp:extent cx="5939790" cy="3221355"/>
             <wp:effectExtent l="0" t="0" r="3810" b="0"/>
             <wp:docPr id="1791495137" name="Рисунок 4"/>
@@ -5606,7 +5691,7 @@
       </w:pPr>
       <w:bookmarkStart w:id="31" w:name="_Toc165403543"/>
       <w:bookmarkStart w:id="32" w:name="_Toc165403602"/>
-      <w:bookmarkStart w:id="33" w:name="_Toc167530341"/>
+      <w:bookmarkStart w:id="33" w:name="_Toc167540437"/>
       <w:r>
         <w:lastRenderedPageBreak/>
         <w:t>Анализ предметной области</w:t>
@@ -5619,7 +5704,7 @@
       <w:pPr>
         <w:pStyle w:val="a3"/>
       </w:pPr>
-      <w:bookmarkStart w:id="34" w:name="_Toc167530342"/>
+      <w:bookmarkStart w:id="34" w:name="_Toc167540438"/>
       <w:r>
         <w:t>Глоссарий предметной области</w:t>
       </w:r>
@@ -5698,7 +5783,7 @@
       <w:pPr>
         <w:pStyle w:val="a3"/>
       </w:pPr>
-      <w:bookmarkStart w:id="35" w:name="_Toc167530343"/>
+      <w:bookmarkStart w:id="35" w:name="_Toc167540439"/>
       <w:r>
         <w:t>Процесс бронирования столика</w:t>
       </w:r>
@@ -5924,7 +6009,7 @@
       <w:pPr>
         <w:pStyle w:val="a3"/>
       </w:pPr>
-      <w:bookmarkStart w:id="37" w:name="_Toc167530344"/>
+      <w:bookmarkStart w:id="37" w:name="_Toc167540440"/>
       <w:r>
         <w:t>Учитываемые сведения о брони</w:t>
       </w:r>
@@ -6005,7 +6090,7 @@
           <w:rFonts w:eastAsiaTheme="minorHAnsi"/>
         </w:rPr>
       </w:pPr>
-      <w:bookmarkStart w:id="38" w:name="_Toc167530345"/>
+      <w:bookmarkStart w:id="38" w:name="_Toc167540441"/>
       <w:r>
         <w:rPr>
           <w:rFonts w:eastAsiaTheme="minorHAnsi"/>
@@ -6119,32 +6204,163 @@
     </w:p>
     <w:p>
       <w:pPr>
+        <w:pStyle w:val="a3"/>
+      </w:pPr>
+      <w:bookmarkStart w:id="39" w:name="_Toc167540442"/>
+      <w:r>
+        <w:t>Диаграмма сущность-связь</w:t>
+      </w:r>
+      <w:bookmarkEnd w:id="39"/>
+    </w:p>
+    <w:p>
+      <w:pPr>
+        <w:pStyle w:val="af8"/>
+      </w:pPr>
+      <w:r>
+        <w:t xml:space="preserve">На основе анализа предметной сущности были выделены сущности «Сотрудник», «Стол», «Ресторан», «Бронь» (см. </w:t>
+      </w:r>
+      <w:r>
+        <w:fldChar w:fldCharType="begin"/>
+      </w:r>
+      <w:r>
+        <w:instrText xml:space="preserve"> REF  _Ref167540415 \* Lower \h </w:instrText>
+      </w:r>
+      <w:r>
+        <w:fldChar w:fldCharType="separate"/>
+      </w:r>
+      <w:r>
+        <w:t xml:space="preserve">рисунок </w:t>
+      </w:r>
+      <w:r>
+        <w:rPr>
+          <w:noProof/>
+        </w:rPr>
+        <w:t>7</w:t>
+      </w:r>
+      <w:r>
+        <w:fldChar w:fldCharType="end"/>
+      </w:r>
+      <w:r>
+        <w:t>).</w:t>
+      </w:r>
+    </w:p>
+    <w:p>
+      <w:pPr>
+        <w:pStyle w:val="af9"/>
+      </w:pPr>
+      <w:r>
+        <w:rPr>
+          <w:noProof/>
+          <w14:ligatures w14:val="standardContextual"/>
+        </w:rPr>
+        <w:drawing>
+          <wp:inline distT="0" distB="0" distL="0" distR="0" wp14:anchorId="10610CEB" wp14:editId="73594023">
+            <wp:extent cx="3195535" cy="4427220"/>
+            <wp:effectExtent l="0" t="0" r="5080" b="0"/>
+            <wp:docPr id="1809564853" name="Рисунок 3"/>
+            <wp:cNvGraphicFramePr>
+              <a:graphicFrameLocks xmlns:a="http://schemas.openxmlformats.org/drawingml/2006/main" noChangeAspect="1"/>
+            </wp:cNvGraphicFramePr>
+            <a:graphic xmlns:a="http://schemas.openxmlformats.org/drawingml/2006/main">
+              <a:graphicData uri="http://schemas.openxmlformats.org/drawingml/2006/picture">
+                <pic:pic xmlns:pic="http://schemas.openxmlformats.org/drawingml/2006/picture">
+                  <pic:nvPicPr>
+                    <pic:cNvPr id="524146909" name="Рисунок 3"/>
+                    <pic:cNvPicPr/>
+                  </pic:nvPicPr>
+                  <pic:blipFill>
+                    <a:blip r:embed="rId14">
+                      <a:extLst>
+                        <a:ext uri="{28A0092B-C50C-407E-A947-70E740481C1C}">
+                          <a14:useLocalDpi xmlns:a14="http://schemas.microsoft.com/office/drawing/2010/main" val="0"/>
+                        </a:ext>
+                      </a:extLst>
+                    </a:blip>
+                    <a:stretch>
+                      <a:fillRect/>
+                    </a:stretch>
+                  </pic:blipFill>
+                  <pic:spPr>
+                    <a:xfrm>
+                      <a:off x="0" y="0"/>
+                      <a:ext cx="3199747" cy="4433056"/>
+                    </a:xfrm>
+                    <a:prstGeom prst="rect">
+                      <a:avLst/>
+                    </a:prstGeom>
+                  </pic:spPr>
+                </pic:pic>
+              </a:graphicData>
+            </a:graphic>
+          </wp:inline>
+        </w:drawing>
+      </w:r>
+    </w:p>
+    <w:p>
+      <w:pPr>
+        <w:pStyle w:val="afb"/>
+        <w:jc w:val="center"/>
+      </w:pPr>
+      <w:bookmarkStart w:id="40" w:name="_Ref167540415"/>
+      <w:r>
+        <w:t xml:space="preserve">Рисунок </w:t>
+      </w:r>
+      <w:r>
+        <w:fldChar w:fldCharType="begin"/>
+      </w:r>
+      <w:r>
+        <w:instrText xml:space="preserve"> SEQ Рисунок \* ARABIC </w:instrText>
+      </w:r>
+      <w:r>
+        <w:fldChar w:fldCharType="separate"/>
+      </w:r>
+      <w:r>
+        <w:rPr>
+          <w:noProof/>
+        </w:rPr>
+        <w:t>7</w:t>
+      </w:r>
+      <w:r>
+        <w:fldChar w:fldCharType="end"/>
+      </w:r>
+      <w:bookmarkEnd w:id="40"/>
+      <w:r>
+        <w:t xml:space="preserve"> — Диаграмма сущностей и связей системы</w:t>
+      </w:r>
+    </w:p>
+    <w:p>
+      <w:pPr>
         <w:pStyle w:val="a2"/>
       </w:pPr>
-      <w:bookmarkStart w:id="39" w:name="_Toc167530346"/>
+      <w:bookmarkStart w:id="41" w:name="_Toc167540443"/>
       <w:r>
         <w:lastRenderedPageBreak/>
         <w:t>Реализация</w:t>
       </w:r>
-      <w:bookmarkEnd w:id="39"/>
+      <w:bookmarkEnd w:id="41"/>
     </w:p>
     <w:p>
       <w:pPr>
         <w:pStyle w:val="a3"/>
       </w:pPr>
-      <w:bookmarkStart w:id="40" w:name="_Toc167530347"/>
+      <w:bookmarkStart w:id="42" w:name="_Toc167540444"/>
       <w:r>
         <w:t>Средства реализации</w:t>
       </w:r>
-      <w:bookmarkEnd w:id="40"/>
+      <w:bookmarkEnd w:id="42"/>
     </w:p>
     <w:p>
       <w:pPr>
         <w:pStyle w:val="af8"/>
       </w:pPr>
       <w:r>
-        <w:t>Для реализации клиентской части веб-приложения использовался фреймворк Flutter</w:t>
-      </w:r>
+        <w:t xml:space="preserve">Для реализации клиентской части веб-приложения использовался фреймворк </w:t>
+      </w:r>
+      <w:proofErr w:type="spellStart"/>
+      <w:r>
+        <w:t>Flutter</w:t>
+      </w:r>
+      <w:proofErr w:type="spellEnd"/>
       <w:r>
         <w:t xml:space="preserve"> </w:t>
       </w:r>
@@ -6155,8 +6371,13 @@
         <w:t>3.19.1</w:t>
       </w:r>
       <w:r>
-        <w:t xml:space="preserve"> и язык программирования Dart</w:t>
-      </w:r>
+        <w:t xml:space="preserve"> и язык программирования </w:t>
+      </w:r>
+      <w:proofErr w:type="spellStart"/>
+      <w:r>
+        <w:t>Dart</w:t>
+      </w:r>
+      <w:proofErr w:type="spellEnd"/>
       <w:r>
         <w:t xml:space="preserve"> 3.3.0.</w:t>
       </w:r>
@@ -6165,15 +6386,30 @@
       <w:pPr>
         <w:pStyle w:val="af8"/>
       </w:pPr>
+      <w:proofErr w:type="spellStart"/>
       <w:r>
         <w:t>Flutter</w:t>
       </w:r>
+      <w:proofErr w:type="spellEnd"/>
       <w:r>
         <w:t xml:space="preserve"> – </w:t>
       </w:r>
       <w:r>
-        <w:t>это написанный на Dart кроссплатформенный фреймворк для разработки мобильных, веб- и десктопных приложений. К основным плюсам Flutter</w:t>
-      </w:r>
+        <w:t xml:space="preserve">это написанный на </w:t>
+      </w:r>
+      <w:proofErr w:type="spellStart"/>
+      <w:r>
+        <w:t>Dart</w:t>
+      </w:r>
+      <w:proofErr w:type="spellEnd"/>
+      <w:r>
+        <w:t xml:space="preserve"> кроссплатформенный фреймворк для разработки мобильных, веб- и десктопных приложений. К основным плюсам </w:t>
+      </w:r>
+      <w:proofErr w:type="spellStart"/>
+      <w:r>
+        <w:t>Flutter</w:t>
+      </w:r>
+      <w:proofErr w:type="spellEnd"/>
       <w:r>
         <w:t xml:space="preserve"> </w:t>
       </w:r>
@@ -6233,8 +6469,13 @@
         <w:t xml:space="preserve"> </w:t>
       </w:r>
       <w:r>
-        <w:t>за счёт графического движка Skia</w:t>
-      </w:r>
+        <w:t xml:space="preserve">за счёт графического движка </w:t>
+      </w:r>
+      <w:proofErr w:type="spellStart"/>
+      <w:r>
+        <w:t>Skia</w:t>
+      </w:r>
+      <w:proofErr w:type="spellEnd"/>
       <w:r>
         <w:t xml:space="preserve">, </w:t>
       </w:r>
@@ -6253,8 +6494,13 @@
         <w:pStyle w:val="af8"/>
       </w:pPr>
       <w:r>
-        <w:t>Благодаря популярности Flutter</w:t>
-      </w:r>
+        <w:t xml:space="preserve">Благодаря популярности </w:t>
+      </w:r>
+      <w:proofErr w:type="spellStart"/>
+      <w:r>
+        <w:t>Flutter</w:t>
+      </w:r>
+      <w:proofErr w:type="spellEnd"/>
       <w:r>
         <w:t xml:space="preserve"> </w:t>
       </w:r>
@@ -6290,18 +6536,26 @@
       <w:pPr>
         <w:pStyle w:val="a4"/>
       </w:pPr>
-      <w:bookmarkStart w:id="41" w:name="_Toc167530348"/>
+      <w:bookmarkStart w:id="43" w:name="_Toc167540445"/>
       <w:r>
         <w:t>MVVM</w:t>
       </w:r>
-      <w:bookmarkEnd w:id="41"/>
+      <w:bookmarkEnd w:id="43"/>
     </w:p>
     <w:p>
       <w:pPr>
         <w:pStyle w:val="af8"/>
       </w:pPr>
       <w:r>
-        <w:t xml:space="preserve">MVVM (Model-View-ViewModel) </w:t>
+        <w:t>MVVM (Model-View-</w:t>
+      </w:r>
+      <w:proofErr w:type="spellStart"/>
+      <w:r>
+        <w:t>ViewModel</w:t>
+      </w:r>
+      <w:proofErr w:type="spellEnd"/>
+      <w:r>
+        <w:t xml:space="preserve">) </w:t>
       </w:r>
       <w:r>
         <w:t>–</w:t>
@@ -6324,8 +6578,13 @@
         <w:pStyle w:val="af8"/>
       </w:pPr>
       <w:r>
-        <w:t>За счёт привязки данных модели и представления через viewmodel</w:t>
-      </w:r>
+        <w:t xml:space="preserve">За счёт привязки данных модели и представления через </w:t>
+      </w:r>
+      <w:proofErr w:type="spellStart"/>
+      <w:r>
+        <w:t>viewmodel</w:t>
+      </w:r>
+      <w:proofErr w:type="spellEnd"/>
       <w:r>
         <w:t xml:space="preserve"> </w:t>
       </w:r>
@@ -6346,11 +6605,11 @@
       <w:pPr>
         <w:pStyle w:val="a4"/>
       </w:pPr>
-      <w:bookmarkStart w:id="42" w:name="_Toc167530349"/>
+      <w:bookmarkStart w:id="44" w:name="_Toc167540446"/>
       <w:r>
         <w:t>Java</w:t>
       </w:r>
-      <w:bookmarkEnd w:id="42"/>
+      <w:bookmarkEnd w:id="44"/>
     </w:p>
     <w:p>
       <w:pPr>
@@ -6392,8 +6651,13 @@
         <w:t xml:space="preserve"> </w:t>
       </w:r>
       <w:r>
-        <w:t>обладает простым синтаксисом, обширной стандартной библиотекой для работы со структурами данных и сетью, а также удобными инструментами сборки, например, Maven</w:t>
-      </w:r>
+        <w:t xml:space="preserve">обладает простым синтаксисом, обширной стандартной библиотекой для работы со структурами данных и сетью, а также удобными инструментами сборки, например, </w:t>
+      </w:r>
+      <w:proofErr w:type="spellStart"/>
+      <w:r>
+        <w:t>Maven</w:t>
+      </w:r>
+      <w:proofErr w:type="spellEnd"/>
       <w:r>
         <w:t xml:space="preserve">, </w:t>
       </w:r>
@@ -6434,19 +6698,26 @@
       <w:pPr>
         <w:pStyle w:val="a4"/>
       </w:pPr>
-      <w:bookmarkStart w:id="43" w:name="_Toc167530350"/>
+      <w:bookmarkStart w:id="45" w:name="_Toc167540447"/>
+      <w:proofErr w:type="spellStart"/>
       <w:r>
         <w:t>Nginx</w:t>
       </w:r>
-      <w:bookmarkEnd w:id="43"/>
+      <w:bookmarkEnd w:id="45"/>
+      <w:proofErr w:type="spellEnd"/>
     </w:p>
     <w:p>
       <w:pPr>
         <w:pStyle w:val="af8"/>
       </w:pPr>
       <w:r>
-        <w:t>В качестве веб-сервера для клиентской части использовался Nginx</w:t>
-      </w:r>
+        <w:t xml:space="preserve">В качестве веб-сервера для клиентской части использовался </w:t>
+      </w:r>
+      <w:proofErr w:type="spellStart"/>
+      <w:r>
+        <w:t>Nginx</w:t>
+      </w:r>
+      <w:proofErr w:type="spellEnd"/>
       <w:r>
         <w:t xml:space="preserve"> </w:t>
       </w:r>
@@ -6466,19 +6737,26 @@
       <w:pPr>
         <w:pStyle w:val="a4"/>
       </w:pPr>
-      <w:bookmarkStart w:id="44" w:name="_Toc167530351"/>
+      <w:bookmarkStart w:id="46" w:name="_Toc167540448"/>
+      <w:proofErr w:type="spellStart"/>
       <w:r>
         <w:t>Docker</w:t>
       </w:r>
-      <w:bookmarkEnd w:id="44"/>
+      <w:bookmarkEnd w:id="46"/>
+      <w:proofErr w:type="spellEnd"/>
     </w:p>
     <w:p>
       <w:pPr>
         <w:pStyle w:val="af8"/>
       </w:pPr>
       <w:r>
-        <w:t>Для развёртывания приложения использовался Docker</w:t>
-      </w:r>
+        <w:t xml:space="preserve">Для развёртывания приложения использовался </w:t>
+      </w:r>
+      <w:proofErr w:type="spellStart"/>
+      <w:r>
+        <w:t>Docker</w:t>
+      </w:r>
+      <w:proofErr w:type="spellEnd"/>
       <w:r>
         <w:t xml:space="preserve"> </w:t>
       </w:r>
@@ -6493,9 +6771,11 @@
       <w:pPr>
         <w:pStyle w:val="af8"/>
       </w:pPr>
+      <w:proofErr w:type="spellStart"/>
       <w:r>
         <w:t>Docker</w:t>
       </w:r>
+      <w:proofErr w:type="spellEnd"/>
       <w:r>
         <w:t xml:space="preserve"> – </w:t>
       </w:r>
@@ -6508,14 +6788,21 @@
         <w:pStyle w:val="af8"/>
       </w:pPr>
       <w:r>
-        <w:t>Инструмент Docker</w:t>
-      </w:r>
+        <w:t xml:space="preserve">Инструмент </w:t>
+      </w:r>
+      <w:proofErr w:type="spellStart"/>
+      <w:r>
+        <w:t>Docker</w:t>
+      </w:r>
+      <w:proofErr w:type="spellEnd"/>
       <w:r>
         <w:t xml:space="preserve"> </w:t>
       </w:r>
+      <w:proofErr w:type="spellStart"/>
       <w:r>
         <w:t>compose</w:t>
       </w:r>
+      <w:proofErr w:type="spellEnd"/>
       <w:r>
         <w:t xml:space="preserve"> </w:t>
       </w:r>
@@ -6530,11 +6817,11 @@
           <w:lang w:val="en-US"/>
         </w:rPr>
       </w:pPr>
-      <w:bookmarkStart w:id="45" w:name="_Toc167530352"/>
+      <w:bookmarkStart w:id="47" w:name="_Toc167540449"/>
       <w:r>
         <w:t>Логика приложения</w:t>
       </w:r>
-      <w:bookmarkEnd w:id="45"/>
+      <w:bookmarkEnd w:id="47"/>
     </w:p>
     <w:p>
       <w:pPr>
@@ -6598,11 +6885,81 @@
       <w:pPr>
         <w:pStyle w:val="a3"/>
       </w:pPr>
-      <w:bookmarkStart w:id="46" w:name="_Toc167530353"/>
+      <w:bookmarkStart w:id="48" w:name="_Toc167540450"/>
       <w:r>
         <w:t>Функциональные требования к разрабатываемой системе</w:t>
       </w:r>
-      <w:bookmarkEnd w:id="46"/>
+      <w:bookmarkEnd w:id="48"/>
+    </w:p>
+    <w:p>
+      <w:pPr>
+        <w:pStyle w:val="af8"/>
+      </w:pPr>
+      <w:r>
+        <w:t>Обзор</w:t>
+      </w:r>
+      <w:r>
+        <w:t xml:space="preserve"> функциональных требований показан на рисунке </w:t>
+      </w:r>
+      <w:r>
+        <w:rPr>
+          <w:vanish/>
+        </w:rPr>
+        <w:fldChar w:fldCharType="begin"/>
+      </w:r>
+      <w:r>
+        <w:rPr>
+          <w:vanish/>
+        </w:rPr>
+        <w:instrText xml:space="preserve"> REF _Ref167539974 \h </w:instrText>
+      </w:r>
+      <w:r>
+        <w:rPr>
+          <w:vanish/>
+        </w:rPr>
+      </w:r>
+      <w:r>
+        <w:rPr>
+          <w:vanish/>
+        </w:rPr>
+        <w:instrText xml:space="preserve"> \* MERGEFORMAT </w:instrText>
+      </w:r>
+      <w:r>
+        <w:rPr>
+          <w:vanish/>
+        </w:rPr>
+        <w:fldChar w:fldCharType="separate"/>
+      </w:r>
+      <w:r>
+        <w:rPr>
+          <w:vanish/>
+        </w:rPr>
+        <w:t xml:space="preserve">Рисунок </w:t>
+      </w:r>
+      <w:r>
+        <w:rPr>
+          <w:noProof/>
+        </w:rPr>
+        <w:t>В</w:t>
+      </w:r>
+      <w:r>
+        <w:t>.</w:t>
+      </w:r>
+      <w:r>
+        <w:rPr>
+          <w:noProof/>
+        </w:rPr>
+        <w:t>1</w:t>
+      </w:r>
+      <w:r>
+        <w:fldChar w:fldCharType="end"/>
+      </w:r>
+      <w:r>
+        <w:t>. Далее приведено подробное описание функциональны требований</w:t>
+      </w:r>
+      <w:r>
+        <w:t>.</w:t>
+      </w:r>
     </w:p>
     <w:p>
       <w:pPr>
@@ -6612,20 +6969,20 @@
           <w:numId w:val="28"/>
         </w:numPr>
       </w:pPr>
-      <w:bookmarkStart w:id="47" w:name="_Toc165403595"/>
-      <w:bookmarkStart w:id="48" w:name="_Toc161608590"/>
-      <w:bookmarkStart w:id="49" w:name="_Toc167530354"/>
+      <w:bookmarkStart w:id="49" w:name="_Toc161608590"/>
+      <w:bookmarkStart w:id="50" w:name="_Toc165403595"/>
+      <w:bookmarkStart w:id="51" w:name="_Toc167540451"/>
       <w:r>
         <w:t>Вход в приложение</w:t>
       </w:r>
-      <w:bookmarkEnd w:id="48"/>
+      <w:bookmarkEnd w:id="49"/>
       <w:r>
         <w:rPr>
           <w:lang w:val="en-US"/>
         </w:rPr>
         <w:t>:</w:t>
       </w:r>
-      <w:bookmarkEnd w:id="49"/>
+      <w:bookmarkEnd w:id="51"/>
     </w:p>
     <w:p>
       <w:pPr>
@@ -6640,9 +6997,11 @@
         </w:rPr>
         <w:t>o</w:t>
       </w:r>
+      <w:proofErr w:type="spellStart"/>
       <w:r>
         <w:t>nboarding</w:t>
       </w:r>
+      <w:proofErr w:type="spellEnd"/>
       <w:r>
         <w:t>;</w:t>
       </w:r>
@@ -6667,393 +7026,277 @@
       <w:pPr>
         <w:pStyle w:val="a4"/>
       </w:pPr>
-      <w:bookmarkStart w:id="50" w:name="_Ref161568942"/>
-      <w:bookmarkStart w:id="51" w:name="_Ref161568957"/>
-      <w:bookmarkStart w:id="52" w:name="_Ref161568971"/>
-      <w:bookmarkStart w:id="53" w:name="_Toc161608591"/>
-      <w:bookmarkStart w:id="54" w:name="_Toc167530355"/>
+      <w:bookmarkStart w:id="52" w:name="_Ref161568942"/>
+      <w:bookmarkStart w:id="53" w:name="_Ref161568957"/>
+      <w:bookmarkStart w:id="54" w:name="_Ref161568971"/>
+      <w:bookmarkStart w:id="55" w:name="_Toc161608591"/>
+      <w:bookmarkStart w:id="56" w:name="_Toc167540452"/>
       <w:r>
         <w:t xml:space="preserve">Учёт </w:t>
       </w:r>
       <w:r>
         <w:t>броней</w:t>
       </w:r>
-      <w:bookmarkEnd w:id="50"/>
-      <w:bookmarkEnd w:id="51"/>
       <w:bookmarkEnd w:id="52"/>
       <w:bookmarkEnd w:id="53"/>
       <w:bookmarkEnd w:id="54"/>
-    </w:p>
-    <w:p>
-      <w:pPr>
-        <w:pStyle w:val="af8"/>
-      </w:pPr>
-      <w:r>
-        <w:t>Для авторизованного сотрудника ресторана система должна предоставлять доступ к:</w:t>
-      </w:r>
-    </w:p>
-    <w:p>
-      <w:pPr>
-        <w:pStyle w:val="ab"/>
-      </w:pPr>
-      <w:r>
-        <w:t>просмотру забронированных столов;</w:t>
-      </w:r>
-    </w:p>
-    <w:p>
-      <w:pPr>
-        <w:pStyle w:val="ab"/>
-      </w:pPr>
-      <w:r>
-        <w:t>просмотру очереди броней;</w:t>
-      </w:r>
-    </w:p>
-    <w:p>
-      <w:pPr>
-        <w:pStyle w:val="ab"/>
-      </w:pPr>
-      <w:r>
-        <w:t>созданию, редактированию и удалению информации о брони.</w:t>
-      </w:r>
-    </w:p>
-    <w:p>
-      <w:pPr>
-        <w:pStyle w:val="af8"/>
-      </w:pPr>
-      <w:r>
-        <w:t>При создании и редактировании брони система должна позволять учитывать следующие сведения:</w:t>
-      </w:r>
-    </w:p>
-    <w:p>
-      <w:pPr>
-        <w:pStyle w:val="ab"/>
-      </w:pPr>
-      <w:r>
-        <w:t>дата и время брони;</w:t>
-      </w:r>
-    </w:p>
-    <w:p>
-      <w:pPr>
-        <w:pStyle w:val="ab"/>
-      </w:pPr>
-      <w:r>
-        <w:t>имя клиента;</w:t>
-      </w:r>
-    </w:p>
-    <w:p>
-      <w:pPr>
-        <w:pStyle w:val="ab"/>
-      </w:pPr>
-      <w:r>
-        <w:t>ФИО сотрудника, создавшего бронь;</w:t>
-      </w:r>
-    </w:p>
-    <w:p>
-      <w:pPr>
-        <w:pStyle w:val="ab"/>
-      </w:pPr>
-      <w:r>
-        <w:t>номера забронированных столиков;</w:t>
-      </w:r>
-    </w:p>
-    <w:p>
-      <w:pPr>
-        <w:pStyle w:val="ab"/>
-      </w:pPr>
-      <w:r>
-        <w:t xml:space="preserve">статус брони (см. </w:t>
-      </w:r>
-      <w:r>
-        <w:fldChar w:fldCharType="begin"/>
-      </w:r>
-      <w:r>
-        <w:instrText xml:space="preserve"> REF  _Ref161568326 \* Lower \h </w:instrText>
-      </w:r>
-      <w:r>
-        <w:fldChar w:fldCharType="separate"/>
-      </w:r>
-      <w:r>
-        <w:t xml:space="preserve">рисунок </w:t>
-      </w:r>
-      <w:r>
-        <w:rPr>
-          <w:noProof/>
-        </w:rPr>
-        <w:t>г</w:t>
-      </w:r>
-      <w:r>
-        <w:t>.</w:t>
-      </w:r>
-      <w:r>
-        <w:rPr>
-          <w:noProof/>
-        </w:rPr>
-        <w:t>1</w:t>
-      </w:r>
-      <w:r>
-        <w:fldChar w:fldCharType="end"/>
-      </w:r>
-      <w:r>
-        <w:t>);</w:t>
-      </w:r>
-    </w:p>
-    <w:p>
-      <w:pPr>
-        <w:pStyle w:val="ab"/>
-      </w:pPr>
-      <w:r>
-        <w:t>дополнительную информацию в виде комментария.</w:t>
-      </w:r>
-    </w:p>
-    <w:p>
-      <w:pPr>
-        <w:pStyle w:val="af8"/>
-      </w:pPr>
-      <w:r>
-        <w:t>Как результат, эта информация должна сохраниться в системе и быть доступной для всех сотрудников ресторана.</w:t>
-      </w:r>
-    </w:p>
-    <w:p>
-      <w:pPr>
-        <w:pStyle w:val="a4"/>
-      </w:pPr>
-      <w:bookmarkStart w:id="55" w:name="_Ref161569020"/>
-      <w:bookmarkStart w:id="56" w:name="_Ref161569034"/>
-      <w:bookmarkStart w:id="57" w:name="_Ref161569041"/>
-      <w:bookmarkStart w:id="58" w:name="_Ref161569048"/>
-      <w:bookmarkStart w:id="59" w:name="_Toc161608592"/>
-      <w:bookmarkStart w:id="60" w:name="_Toc167530356"/>
-      <w:r>
-        <w:lastRenderedPageBreak/>
-        <w:t>Учёт сотрудников ресторана</w:t>
-      </w:r>
       <w:bookmarkEnd w:id="55"/>
       <w:bookmarkEnd w:id="56"/>
+    </w:p>
+    <w:p>
+      <w:pPr>
+        <w:pStyle w:val="af8"/>
+      </w:pPr>
+      <w:r>
+        <w:t>Для авторизованного сотрудника ресторана система должна предоставлять доступ к:</w:t>
+      </w:r>
+    </w:p>
+    <w:p>
+      <w:pPr>
+        <w:pStyle w:val="ab"/>
+      </w:pPr>
+      <w:r>
+        <w:t>просмотру забронированных столов;</w:t>
+      </w:r>
+    </w:p>
+    <w:p>
+      <w:pPr>
+        <w:pStyle w:val="ab"/>
+      </w:pPr>
+      <w:r>
+        <w:t>просмотру очереди броней;</w:t>
+      </w:r>
+    </w:p>
+    <w:p>
+      <w:pPr>
+        <w:pStyle w:val="ab"/>
+      </w:pPr>
+      <w:r>
+        <w:t>созданию, редактированию и удалению информации о брони.</w:t>
+      </w:r>
+    </w:p>
+    <w:p>
+      <w:pPr>
+        <w:pStyle w:val="af8"/>
+      </w:pPr>
+      <w:r>
+        <w:t>При создании и редактировании брони система должна позволять учитывать следующие сведения:</w:t>
+      </w:r>
+    </w:p>
+    <w:p>
+      <w:pPr>
+        <w:pStyle w:val="ab"/>
+      </w:pPr>
+      <w:r>
+        <w:t>дата и время брони;</w:t>
+      </w:r>
+    </w:p>
+    <w:p>
+      <w:pPr>
+        <w:pStyle w:val="ab"/>
+      </w:pPr>
+      <w:r>
+        <w:t>имя клиента;</w:t>
+      </w:r>
+    </w:p>
+    <w:p>
+      <w:pPr>
+        <w:pStyle w:val="ab"/>
+      </w:pPr>
+      <w:r>
+        <w:t>ФИО сотрудника, создавшего бронь;</w:t>
+      </w:r>
+    </w:p>
+    <w:p>
+      <w:pPr>
+        <w:pStyle w:val="ab"/>
+      </w:pPr>
+      <w:r>
+        <w:t>номера забронированных столиков;</w:t>
+      </w:r>
+    </w:p>
+    <w:p>
+      <w:pPr>
+        <w:pStyle w:val="ab"/>
+      </w:pPr>
+      <w:r>
+        <w:t xml:space="preserve">статус брони (см. </w:t>
+      </w:r>
+      <w:r>
+        <w:fldChar w:fldCharType="begin"/>
+      </w:r>
+      <w:r>
+        <w:instrText xml:space="preserve"> REF  _Ref161568326 \* Lower \h </w:instrText>
+      </w:r>
+      <w:r>
+        <w:fldChar w:fldCharType="separate"/>
+      </w:r>
+      <w:r>
+        <w:t xml:space="preserve">рисунок </w:t>
+      </w:r>
+      <w:r>
+        <w:rPr>
+          <w:noProof/>
+        </w:rPr>
+        <w:t>г</w:t>
+      </w:r>
+      <w:r>
+        <w:t>.</w:t>
+      </w:r>
+      <w:r>
+        <w:rPr>
+          <w:noProof/>
+        </w:rPr>
+        <w:t>1</w:t>
+      </w:r>
+      <w:r>
+        <w:fldChar w:fldCharType="end"/>
+      </w:r>
+      <w:r>
+        <w:t>);</w:t>
+      </w:r>
+    </w:p>
+    <w:p>
+      <w:pPr>
+        <w:pStyle w:val="ab"/>
+      </w:pPr>
+      <w:r>
+        <w:t>дополнительную информацию в виде комментария.</w:t>
+      </w:r>
+    </w:p>
+    <w:p>
+      <w:pPr>
+        <w:pStyle w:val="af8"/>
+      </w:pPr>
+      <w:r>
+        <w:lastRenderedPageBreak/>
+        <w:t>Как результат, эта информация должна сохраниться в системе и быть доступной для всех сотрудников ресторана.</w:t>
+      </w:r>
+    </w:p>
+    <w:p>
+      <w:pPr>
+        <w:pStyle w:val="a4"/>
+      </w:pPr>
+      <w:bookmarkStart w:id="57" w:name="_Ref161569020"/>
+      <w:bookmarkStart w:id="58" w:name="_Ref161569034"/>
+      <w:bookmarkStart w:id="59" w:name="_Ref161569041"/>
+      <w:bookmarkStart w:id="60" w:name="_Ref161569048"/>
+      <w:bookmarkStart w:id="61" w:name="_Toc161608592"/>
+      <w:bookmarkStart w:id="62" w:name="_Toc167540453"/>
+      <w:r>
+        <w:t>Учёт сотрудников ресторана</w:t>
+      </w:r>
       <w:bookmarkEnd w:id="57"/>
       <w:bookmarkEnd w:id="58"/>
       <w:bookmarkEnd w:id="59"/>
       <w:bookmarkEnd w:id="60"/>
-    </w:p>
-    <w:p>
-      <w:pPr>
-        <w:pStyle w:val="af8"/>
-      </w:pPr>
-      <w:r>
-        <w:t>Каждому сотруднику ресторана система должна предоставлять доступ к:</w:t>
-      </w:r>
-    </w:p>
-    <w:p>
-      <w:pPr>
-        <w:pStyle w:val="ab"/>
-      </w:pPr>
-      <w:r>
-        <w:t>просмотру личного кабинета;</w:t>
-      </w:r>
-    </w:p>
-    <w:p>
-      <w:pPr>
-        <w:pStyle w:val="ab"/>
-      </w:pPr>
-      <w:r>
-        <w:t>возможности смены пароля.</w:t>
-      </w:r>
-    </w:p>
-    <w:p>
-      <w:pPr>
-        <w:pStyle w:val="af8"/>
-      </w:pPr>
-      <w:r>
-        <w:t>Администратору ресторана система должна предоставлять доступ к:</w:t>
-      </w:r>
-    </w:p>
-    <w:p>
-      <w:pPr>
-        <w:pStyle w:val="ab"/>
-      </w:pPr>
-      <w:r>
-        <w:t>просмотру информации о сотрудниках ресторана;</w:t>
-      </w:r>
-    </w:p>
-    <w:p>
-      <w:pPr>
-        <w:pStyle w:val="ab"/>
-      </w:pPr>
-      <w:r>
-        <w:t>созданию, редактированию и удалению информации о сотруднике ресторана.</w:t>
-      </w:r>
-    </w:p>
-    <w:p>
-      <w:pPr>
-        <w:pStyle w:val="af8"/>
-      </w:pPr>
-      <w:r>
-        <w:t>При создании и редактировании учётной записи нового сотрудника система должна позволять учитывать следующие сведения:</w:t>
-      </w:r>
-    </w:p>
-    <w:p>
-      <w:pPr>
-        <w:pStyle w:val="ab"/>
-      </w:pPr>
-      <w:r>
-        <w:t>фамилию, имя и отчество сотрудника</w:t>
-      </w:r>
-      <w:r>
-        <w:t>;</w:t>
-      </w:r>
-    </w:p>
-    <w:p>
-      <w:pPr>
-        <w:pStyle w:val="ab"/>
-      </w:pPr>
-      <w:r>
-        <w:t>логин сотрудника;</w:t>
-      </w:r>
-    </w:p>
-    <w:p>
-      <w:pPr>
-        <w:pStyle w:val="ab"/>
-      </w:pPr>
-      <w:r>
-        <w:t>дополнительную информацию в виде комментария.</w:t>
-      </w:r>
-    </w:p>
-    <w:p>
-      <w:pPr>
-        <w:pStyle w:val="af8"/>
-      </w:pPr>
-      <w:r>
-        <w:t>Как результат, эта информация должна сохраниться в системе и быть доступной для администратора ресторана и владельца этой учётной записи.</w:t>
-      </w:r>
-    </w:p>
-    <w:p>
-      <w:pPr>
-        <w:pStyle w:val="a4"/>
-      </w:pPr>
-      <w:bookmarkStart w:id="61" w:name="_Ref161568922"/>
-      <w:bookmarkStart w:id="62" w:name="_Ref161569005"/>
-      <w:bookmarkStart w:id="63" w:name="_Toc161608593"/>
-      <w:bookmarkStart w:id="64" w:name="_Toc167530357"/>
-      <w:r>
-        <w:t>Учёт столов и мест в ресторане</w:t>
-      </w:r>
       <w:bookmarkEnd w:id="61"/>
       <w:bookmarkEnd w:id="62"/>
+    </w:p>
+    <w:p>
+      <w:pPr>
+        <w:pStyle w:val="af8"/>
+      </w:pPr>
+      <w:r>
+        <w:t>Каждому сотруднику ресторана система должна предоставлять доступ к:</w:t>
+      </w:r>
+    </w:p>
+    <w:p>
+      <w:pPr>
+        <w:pStyle w:val="ab"/>
+      </w:pPr>
+      <w:r>
+        <w:t>просмотру личного кабинета;</w:t>
+      </w:r>
+    </w:p>
+    <w:p>
+      <w:pPr>
+        <w:pStyle w:val="ab"/>
+      </w:pPr>
+      <w:r>
+        <w:t>возможности смены пароля.</w:t>
+      </w:r>
+    </w:p>
+    <w:p>
+      <w:pPr>
+        <w:pStyle w:val="af8"/>
+      </w:pPr>
+      <w:r>
+        <w:t>Администратору ресторана система должна предоставлять доступ к:</w:t>
+      </w:r>
+    </w:p>
+    <w:p>
+      <w:pPr>
+        <w:pStyle w:val="ab"/>
+      </w:pPr>
+      <w:r>
+        <w:t>просмотру информации о сотрудниках ресторана;</w:t>
+      </w:r>
+    </w:p>
+    <w:p>
+      <w:pPr>
+        <w:pStyle w:val="ab"/>
+      </w:pPr>
+      <w:r>
+        <w:t>созданию, редактированию и удалению информации о сотруднике ресторана.</w:t>
+      </w:r>
+    </w:p>
+    <w:p>
+      <w:pPr>
+        <w:pStyle w:val="af8"/>
+      </w:pPr>
+      <w:r>
+        <w:t>При создании и редактировании учётной записи нового сотрудника система должна позволять учитывать следующие сведения:</w:t>
+      </w:r>
+    </w:p>
+    <w:p>
+      <w:pPr>
+        <w:pStyle w:val="ab"/>
+      </w:pPr>
+      <w:r>
+        <w:t>фамилию, имя и отчество сотрудника</w:t>
+      </w:r>
+      <w:r>
+        <w:t>;</w:t>
+      </w:r>
+    </w:p>
+    <w:p>
+      <w:pPr>
+        <w:pStyle w:val="ab"/>
+      </w:pPr>
+      <w:r>
+        <w:t>логин сотрудника;</w:t>
+      </w:r>
+    </w:p>
+    <w:p>
+      <w:pPr>
+        <w:pStyle w:val="ab"/>
+      </w:pPr>
+      <w:r>
+        <w:t>дополнительную информацию в виде комментария.</w:t>
+      </w:r>
+    </w:p>
+    <w:p>
+      <w:pPr>
+        <w:pStyle w:val="af8"/>
+      </w:pPr>
+      <w:r>
+        <w:t>Как результат, эта информация должна сохраниться в системе и быть доступной для администратора ресторана и владельца этой учётной записи.</w:t>
+      </w:r>
+    </w:p>
+    <w:p>
+      <w:pPr>
+        <w:pStyle w:val="a4"/>
+      </w:pPr>
+      <w:bookmarkStart w:id="63" w:name="_Ref161568922"/>
+      <w:bookmarkStart w:id="64" w:name="_Ref161569005"/>
+      <w:bookmarkStart w:id="65" w:name="_Toc161608593"/>
+      <w:bookmarkStart w:id="66" w:name="_Toc167540454"/>
+      <w:r>
+        <w:t>Учёт столов и мест в ресторане</w:t>
+      </w:r>
       <w:bookmarkEnd w:id="63"/>
       <w:bookmarkEnd w:id="64"/>
-    </w:p>
-    <w:p>
-      <w:pPr>
-        <w:pStyle w:val="af8"/>
-      </w:pPr>
-      <w:r>
-        <w:t>Каждому сотруднику ресторана система должна предоставлять доступ к просмотру информации о столах в ресторане.</w:t>
-      </w:r>
-    </w:p>
-    <w:p>
-      <w:pPr>
-        <w:pStyle w:val="af8"/>
-      </w:pPr>
-      <w:r>
-        <w:t xml:space="preserve">Администратору ресторана система должна предоставлять доступ к </w:t>
-      </w:r>
-      <w:r>
-        <w:t>c</w:t>
-      </w:r>
-      <w:r>
-        <w:t>озданию, редактированию и удалению информации о столах.</w:t>
-      </w:r>
-    </w:p>
-    <w:p>
-      <w:pPr>
-        <w:pStyle w:val="af8"/>
-      </w:pPr>
-      <w:r>
-        <w:t>При создании и редактировании информации о столе система должна позволять учитывать следующие сведения:</w:t>
-      </w:r>
-    </w:p>
-    <w:p>
-      <w:pPr>
-        <w:pStyle w:val="ab"/>
-      </w:pPr>
-      <w:r>
-        <w:t>номер стола;</w:t>
-      </w:r>
-    </w:p>
-    <w:p>
-      <w:pPr>
-        <w:pStyle w:val="ab"/>
-      </w:pPr>
-      <w:r>
-        <w:t>количество мест за столом;</w:t>
-      </w:r>
-    </w:p>
-    <w:p>
-      <w:pPr>
-        <w:pStyle w:val="ab"/>
-      </w:pPr>
-      <w:r>
-        <w:t xml:space="preserve">состояние стола (см. </w:t>
-      </w:r>
-      <w:r>
-        <w:fldChar w:fldCharType="begin"/>
-      </w:r>
-      <w:r>
-        <w:instrText xml:space="preserve"> REF  _Ref161568343 \* Lower \h </w:instrText>
-      </w:r>
-      <w:r>
-        <w:fldChar w:fldCharType="separate"/>
-      </w:r>
-      <w:r>
-        <w:t xml:space="preserve">рисунок </w:t>
-      </w:r>
-      <w:r>
-        <w:rPr>
-          <w:noProof/>
-        </w:rPr>
-        <w:t>г</w:t>
-      </w:r>
-      <w:r>
-        <w:t>.</w:t>
-      </w:r>
-      <w:r>
-        <w:rPr>
-          <w:noProof/>
-        </w:rPr>
-        <w:t>2</w:t>
-      </w:r>
-      <w:r>
-        <w:fldChar w:fldCharType="end"/>
-      </w:r>
-      <w:r>
-        <w:t>);</w:t>
-      </w:r>
-    </w:p>
-    <w:p>
-      <w:pPr>
-        <w:pStyle w:val="ab"/>
-      </w:pPr>
-      <w:r>
-        <w:t>дополнительную информацию в виде комментария.</w:t>
-      </w:r>
-    </w:p>
-    <w:p>
-      <w:pPr>
-        <w:pStyle w:val="af8"/>
-      </w:pPr>
-      <w:r>
-        <w:t>Как результат, эта информация должна сохраниться в системе и быть доступной для всех сотрудников ресторана.</w:t>
-      </w:r>
-    </w:p>
-    <w:p>
-      <w:pPr>
-        <w:pStyle w:val="a4"/>
-      </w:pPr>
-      <w:bookmarkStart w:id="65" w:name="_Toc161608594"/>
-      <w:bookmarkStart w:id="66" w:name="_Toc167530358"/>
-      <w:r>
-        <w:lastRenderedPageBreak/>
-        <w:t>Регистрация нового ресторана</w:t>
-      </w:r>
       <w:bookmarkEnd w:id="65"/>
       <w:bookmarkEnd w:id="66"/>
     </w:p>
@@ -7062,6 +7305,127 @@
         <w:pStyle w:val="af8"/>
       </w:pPr>
       <w:r>
+        <w:t>Каждому сотруднику ресторана система должна предоставлять доступ к просмотру информации о столах в ресторане.</w:t>
+      </w:r>
+    </w:p>
+    <w:p>
+      <w:pPr>
+        <w:pStyle w:val="af8"/>
+      </w:pPr>
+      <w:r>
+        <w:t xml:space="preserve">Администратору ресторана система должна предоставлять доступ к </w:t>
+      </w:r>
+      <w:proofErr w:type="spellStart"/>
+      <w:r>
+        <w:t>c</w:t>
+      </w:r>
+      <w:r>
+        <w:t>озданию</w:t>
+      </w:r>
+      <w:proofErr w:type="spellEnd"/>
+      <w:r>
+        <w:t>, редактированию и удалению информации о столах.</w:t>
+      </w:r>
+    </w:p>
+    <w:p>
+      <w:pPr>
+        <w:pStyle w:val="af8"/>
+      </w:pPr>
+      <w:r>
+        <w:t>При создании и редактировании информации о столе система должна позволять учитывать следующие сведения:</w:t>
+      </w:r>
+    </w:p>
+    <w:p>
+      <w:pPr>
+        <w:pStyle w:val="ab"/>
+      </w:pPr>
+      <w:r>
+        <w:t>номер стола;</w:t>
+      </w:r>
+    </w:p>
+    <w:p>
+      <w:pPr>
+        <w:pStyle w:val="ab"/>
+      </w:pPr>
+      <w:r>
+        <w:t>количество мест за столом;</w:t>
+      </w:r>
+    </w:p>
+    <w:p>
+      <w:pPr>
+        <w:pStyle w:val="ab"/>
+      </w:pPr>
+      <w:r>
+        <w:t xml:space="preserve">состояние стола (см. </w:t>
+      </w:r>
+      <w:r>
+        <w:fldChar w:fldCharType="begin"/>
+      </w:r>
+      <w:r>
+        <w:instrText xml:space="preserve"> REF  _Ref161568343 \* Lower \h </w:instrText>
+      </w:r>
+      <w:r>
+        <w:fldChar w:fldCharType="separate"/>
+      </w:r>
+      <w:r>
+        <w:t xml:space="preserve">рисунок </w:t>
+      </w:r>
+      <w:r>
+        <w:rPr>
+          <w:noProof/>
+        </w:rPr>
+        <w:t>г</w:t>
+      </w:r>
+      <w:r>
+        <w:t>.</w:t>
+      </w:r>
+      <w:r>
+        <w:rPr>
+          <w:noProof/>
+        </w:rPr>
+        <w:t>2</w:t>
+      </w:r>
+      <w:r>
+        <w:fldChar w:fldCharType="end"/>
+      </w:r>
+      <w:r>
+        <w:t>);</w:t>
+      </w:r>
+    </w:p>
+    <w:p>
+      <w:pPr>
+        <w:pStyle w:val="ab"/>
+      </w:pPr>
+      <w:r>
+        <w:t>дополнительную информацию в виде комментария.</w:t>
+      </w:r>
+    </w:p>
+    <w:p>
+      <w:pPr>
+        <w:pStyle w:val="af8"/>
+      </w:pPr>
+      <w:r>
+        <w:lastRenderedPageBreak/>
+        <w:t>Как результат, эта информация должна сохраниться в системе и быть доступной для всех сотрудников ресторана.</w:t>
+      </w:r>
+    </w:p>
+    <w:p>
+      <w:pPr>
+        <w:pStyle w:val="a4"/>
+      </w:pPr>
+      <w:bookmarkStart w:id="67" w:name="_Toc161608594"/>
+      <w:bookmarkStart w:id="68" w:name="_Toc167540455"/>
+      <w:r>
+        <w:t>Регистрация нового ресторана</w:t>
+      </w:r>
+      <w:bookmarkEnd w:id="67"/>
+      <w:bookmarkEnd w:id="68"/>
+    </w:p>
+    <w:p>
+      <w:pPr>
+        <w:pStyle w:val="af8"/>
+      </w:pPr>
+      <w:r>
         <w:t>Система должна предоставлять администратору вендора возможность регистрировать новые рестораны, учитывая следующие сведения:</w:t>
       </w:r>
     </w:p>
@@ -7110,6 +7474,48 @@
         <w:pStyle w:val="af8"/>
       </w:pPr>
       <w:r>
+        <w:t xml:space="preserve">Администратор вендора получает </w:t>
+      </w:r>
+      <w:r>
+        <w:t xml:space="preserve">сведения из заявки, которые пользователь присылает ему на электронную почту (см. </w:t>
+      </w:r>
+      <w:r>
+        <w:fldChar w:fldCharType="begin"/>
+      </w:r>
+      <w:r>
+        <w:instrText xml:space="preserve"> REF  _Ref167539843 \* Lower \h </w:instrText>
+      </w:r>
+      <w:r>
+        <w:fldChar w:fldCharType="separate"/>
+      </w:r>
+      <w:r>
+        <w:t xml:space="preserve">рисунок </w:t>
+      </w:r>
+      <w:r>
+        <w:rPr>
+          <w:noProof/>
+        </w:rPr>
+        <w:t>а</w:t>
+      </w:r>
+      <w:r>
+        <w:t>.</w:t>
+      </w:r>
+      <w:r>
+        <w:rPr>
+          <w:noProof/>
+        </w:rPr>
+        <w:t>1</w:t>
+      </w:r>
+      <w:r>
+        <w:fldChar w:fldCharType="end"/>
+      </w:r>
+      <w:r>
+        <w:t>)</w:t>
+      </w:r>
+      <w:r>
+        <w:t xml:space="preserve">. </w:t>
+      </w:r>
+      <w:r>
         <w:t>Как результат, эта информация должна сохраниться в системе и быть</w:t>
       </w:r>
       <w:r>
@@ -7123,12 +7529,12 @@
       <w:pPr>
         <w:pStyle w:val="a3"/>
       </w:pPr>
-      <w:bookmarkStart w:id="67" w:name="_Toc167530359"/>
+      <w:bookmarkStart w:id="69" w:name="_Toc167540456"/>
       <w:r>
         <w:t>Нефункциональные требования к разрабатываемой системе</w:t>
       </w:r>
-      <w:bookmarkEnd w:id="47"/>
-      <w:bookmarkEnd w:id="67"/>
+      <w:bookmarkEnd w:id="50"/>
+      <w:bookmarkEnd w:id="69"/>
     </w:p>
     <w:p>
       <w:pPr>
@@ -7138,78 +7544,78 @@
           <w:numId w:val="17"/>
         </w:numPr>
       </w:pPr>
-      <w:bookmarkStart w:id="68" w:name="_Toc161608618"/>
-      <w:bookmarkStart w:id="69" w:name="_Toc165403538"/>
-      <w:bookmarkStart w:id="70" w:name="_Toc165403596"/>
-      <w:bookmarkStart w:id="71" w:name="_Toc167530360"/>
+      <w:bookmarkStart w:id="70" w:name="_Toc161608618"/>
+      <w:bookmarkStart w:id="71" w:name="_Toc165403538"/>
+      <w:bookmarkStart w:id="72" w:name="_Toc165403596"/>
+      <w:bookmarkStart w:id="73" w:name="_Toc167540457"/>
       <w:r>
         <w:t>Требования по безопасности</w:t>
       </w:r>
-      <w:bookmarkEnd w:id="68"/>
-      <w:bookmarkEnd w:id="69"/>
       <w:bookmarkEnd w:id="70"/>
       <w:bookmarkEnd w:id="71"/>
-    </w:p>
-    <w:p>
-      <w:pPr>
-        <w:pStyle w:val="ab"/>
-      </w:pPr>
-      <w:r>
-        <w:t xml:space="preserve">Обмен данных между клиентом и сервером должен осуществлять по протоколу </w:t>
-      </w:r>
-      <w:r>
-        <w:rPr>
-          <w:lang w:val="en-US"/>
-        </w:rPr>
-        <w:t>HTTPS</w:t>
-      </w:r>
-      <w:r>
-        <w:t>;</w:t>
-      </w:r>
-    </w:p>
-    <w:p>
-      <w:pPr>
-        <w:pStyle w:val="ab"/>
-      </w:pPr>
-      <w:r>
-        <w:t>пароли пользователей должны хранится в базе данных в хешированном виде</w:t>
-      </w:r>
-      <w:r>
-        <w:t>;</w:t>
-      </w:r>
-      <w:r>
-        <w:t xml:space="preserve"> для хеширования должен использоваться алгоритм </w:t>
-      </w:r>
-      <w:r>
-        <w:t>PBKDF2</w:t>
-      </w:r>
-      <w:r>
-        <w:t>;</w:t>
-      </w:r>
-    </w:p>
-    <w:p>
-      <w:pPr>
-        <w:pStyle w:val="ab"/>
-      </w:pPr>
-      <w:r>
-        <w:t>сотрудники ресторана должны иметь доступ на просмотр и изменение информации только в своём ресторане.</w:t>
-      </w:r>
-    </w:p>
-    <w:p>
-      <w:pPr>
-        <w:pStyle w:val="a4"/>
-      </w:pPr>
-      <w:bookmarkStart w:id="72" w:name="_Toc161608619"/>
-      <w:bookmarkStart w:id="73" w:name="_Toc165403539"/>
-      <w:bookmarkStart w:id="74" w:name="_Toc165403597"/>
-      <w:bookmarkStart w:id="75" w:name="_Toc167530361"/>
-      <w:r>
-        <w:t>Дополнительные требования</w:t>
-      </w:r>
       <w:bookmarkEnd w:id="72"/>
       <w:bookmarkEnd w:id="73"/>
+    </w:p>
+    <w:p>
+      <w:pPr>
+        <w:pStyle w:val="ab"/>
+      </w:pPr>
+      <w:r>
+        <w:t xml:space="preserve">Обмен данных между клиентом и сервером должен осуществлять по протоколу </w:t>
+      </w:r>
+      <w:r>
+        <w:rPr>
+          <w:lang w:val="en-US"/>
+        </w:rPr>
+        <w:t>HTTPS</w:t>
+      </w:r>
+      <w:r>
+        <w:t>;</w:t>
+      </w:r>
+    </w:p>
+    <w:p>
+      <w:pPr>
+        <w:pStyle w:val="ab"/>
+      </w:pPr>
+      <w:r>
+        <w:t>пароли пользователей должны хранится в базе данных в хешированном виде</w:t>
+      </w:r>
+      <w:r>
+        <w:t>;</w:t>
+      </w:r>
+      <w:r>
+        <w:t xml:space="preserve"> для хеширования должен использоваться алгоритм </w:t>
+      </w:r>
+      <w:r>
+        <w:t>PBKDF2</w:t>
+      </w:r>
+      <w:r>
+        <w:t>;</w:t>
+      </w:r>
+    </w:p>
+    <w:p>
+      <w:pPr>
+        <w:pStyle w:val="ab"/>
+      </w:pPr>
+      <w:r>
+        <w:t>сотрудники ресторана должны иметь доступ на просмотр и изменение информации только в своём ресторане.</w:t>
+      </w:r>
+    </w:p>
+    <w:p>
+      <w:pPr>
+        <w:pStyle w:val="a4"/>
+      </w:pPr>
+      <w:bookmarkStart w:id="74" w:name="_Toc161608619"/>
+      <w:bookmarkStart w:id="75" w:name="_Toc165403539"/>
+      <w:bookmarkStart w:id="76" w:name="_Toc165403597"/>
+      <w:bookmarkStart w:id="77" w:name="_Toc167540458"/>
+      <w:r>
+        <w:t>Дополнительные требования</w:t>
+      </w:r>
       <w:bookmarkEnd w:id="74"/>
       <w:bookmarkEnd w:id="75"/>
+      <w:bookmarkEnd w:id="76"/>
+      <w:bookmarkEnd w:id="77"/>
     </w:p>
     <w:p>
       <w:pPr>
@@ -7223,11 +7629,11 @@
       <w:pPr>
         <w:pStyle w:val="a3"/>
       </w:pPr>
-      <w:bookmarkStart w:id="76" w:name="_Toc167530362"/>
+      <w:bookmarkStart w:id="78" w:name="_Toc167540459"/>
       <w:r>
         <w:t>Структура классов серверной части приложения</w:t>
       </w:r>
-      <w:bookmarkEnd w:id="76"/>
+      <w:bookmarkEnd w:id="78"/>
     </w:p>
     <w:p>
       <w:pPr>
@@ -7258,7 +7664,7 @@
         <w:rPr>
           <w:noProof/>
         </w:rPr>
-        <w:t>7</w:t>
+        <w:t>8</w:t>
       </w:r>
       <w:r>
         <w:fldChar w:fldCharType="end"/>
@@ -7295,7 +7701,7 @@
                     <pic:cNvPicPr/>
                   </pic:nvPicPr>
                   <pic:blipFill>
-                    <a:blip r:embed="rId14">
+                    <a:blip r:embed="rId15">
                       <a:extLst>
                         <a:ext uri="{28A0092B-C50C-407E-A947-70E740481C1C}">
                           <a14:useLocalDpi xmlns:a14="http://schemas.microsoft.com/office/drawing/2010/main" val="0"/>
@@ -7327,8 +7733,8 @@
         <w:pStyle w:val="afb"/>
         <w:jc w:val="center"/>
       </w:pPr>
-      <w:bookmarkStart w:id="77" w:name="_Ref167529472"/>
-      <w:bookmarkStart w:id="78" w:name="_Ref167529477"/>
+      <w:bookmarkStart w:id="79" w:name="_Ref167529477"/>
+      <w:bookmarkStart w:id="80" w:name="_Ref167529472"/>
       <w:r>
         <w:t xml:space="preserve">Рисунок </w:t>
       </w:r>
@@ -7345,12 +7751,12 @@
         <w:rPr>
           <w:noProof/>
         </w:rPr>
-        <w:t>7</w:t>
+        <w:t>8</w:t>
       </w:r>
       <w:r>
         <w:fldChar w:fldCharType="end"/>
       </w:r>
-      <w:bookmarkEnd w:id="78"/>
+      <w:bookmarkEnd w:id="79"/>
       <w:r>
         <w:t xml:space="preserve"> </w:t>
       </w:r>
@@ -7360,17 +7766,17 @@
       <w:r>
         <w:t xml:space="preserve"> Диаграмма классов серверной части приложения</w:t>
       </w:r>
-      <w:bookmarkEnd w:id="77"/>
+      <w:bookmarkEnd w:id="80"/>
     </w:p>
     <w:p>
       <w:pPr>
         <w:pStyle w:val="a3"/>
       </w:pPr>
-      <w:bookmarkStart w:id="79" w:name="_Toc167530363"/>
+      <w:bookmarkStart w:id="81" w:name="_Toc167540460"/>
       <w:r>
         <w:t>Развёртывание приложения</w:t>
       </w:r>
-      <w:bookmarkEnd w:id="79"/>
+      <w:bookmarkEnd w:id="81"/>
     </w:p>
     <w:p>
       <w:pPr>
@@ -7449,7 +7855,7 @@
         <w:rPr>
           <w:noProof/>
         </w:rPr>
-        <w:t>8</w:t>
+        <w:t>9</w:t>
       </w:r>
       <w:r>
         <w:fldChar w:fldCharType="end"/>
@@ -7466,11 +7872,10 @@
         <w:rPr>
           <w:noProof/>
         </w:rPr>
-        <w:lastRenderedPageBreak/>
         <w:drawing>
-          <wp:inline distT="0" distB="0" distL="0" distR="0" wp14:anchorId="5DACCE7F" wp14:editId="497AC550">
-            <wp:extent cx="4654008" cy="4606028"/>
-            <wp:effectExtent l="0" t="0" r="0" b="4445"/>
+          <wp:inline distT="0" distB="0" distL="0" distR="0" wp14:anchorId="5DACCE7F" wp14:editId="3E4D8C95">
+            <wp:extent cx="3815015" cy="3775684"/>
+            <wp:effectExtent l="0" t="0" r="0" b="0"/>
             <wp:docPr id="501857719" name="Рисунок 1"/>
             <wp:cNvGraphicFramePr>
               <a:graphicFrameLocks xmlns:a="http://schemas.openxmlformats.org/drawingml/2006/main" noChangeAspect="1"/>
@@ -7483,7 +7888,7 @@
                     <pic:cNvPicPr/>
                   </pic:nvPicPr>
                   <pic:blipFill>
-                    <a:blip r:embed="rId15">
+                    <a:blip r:embed="rId16">
                       <a:extLst>
                         <a:ext uri="{28A0092B-C50C-407E-A947-70E740481C1C}">
                           <a14:useLocalDpi xmlns:a14="http://schemas.microsoft.com/office/drawing/2010/main" val="0"/>
@@ -7497,7 +7902,7 @@
                   <pic:spPr>
                     <a:xfrm>
                       <a:off x="0" y="0"/>
-                      <a:ext cx="4654008" cy="4606028"/>
+                      <a:ext cx="3825725" cy="3786284"/>
                     </a:xfrm>
                     <a:prstGeom prst="rect">
                       <a:avLst/>
@@ -7518,7 +7923,7 @@
           <w:noProof/>
         </w:rPr>
       </w:pPr>
-      <w:bookmarkStart w:id="80" w:name="_Ref167529913"/>
+      <w:bookmarkStart w:id="82" w:name="_Ref167529913"/>
       <w:r>
         <w:t xml:space="preserve">Рисунок </w:t>
       </w:r>
@@ -7535,12 +7940,12 @@
         <w:rPr>
           <w:noProof/>
         </w:rPr>
-        <w:t>8</w:t>
+        <w:t>9</w:t>
       </w:r>
       <w:r>
         <w:fldChar w:fldCharType="end"/>
       </w:r>
-      <w:bookmarkEnd w:id="80"/>
+      <w:bookmarkEnd w:id="82"/>
       <w:r>
         <w:t xml:space="preserve"> </w:t>
       </w:r>
@@ -7558,7 +7963,7 @@
       <w:pPr>
         <w:pStyle w:val="af6"/>
       </w:pPr>
-      <w:bookmarkStart w:id="81" w:name="_Toc167530364"/>
+      <w:bookmarkStart w:id="83" w:name="_Toc167540461"/>
       <w:r>
         <w:lastRenderedPageBreak/>
         <w:t>З</w:t>
@@ -7566,7 +7971,7 @@
       <w:r>
         <w:t>аключение</w:t>
       </w:r>
-      <w:bookmarkEnd w:id="81"/>
+      <w:bookmarkEnd w:id="83"/>
     </w:p>
     <w:p>
       <w:pPr>
@@ -7645,18 +8050,18 @@
       <w:pPr>
         <w:pStyle w:val="af6"/>
       </w:pPr>
-      <w:bookmarkStart w:id="82" w:name="_Toc167530365"/>
+      <w:bookmarkStart w:id="84" w:name="_Toc167540462"/>
       <w:r>
         <w:lastRenderedPageBreak/>
         <w:t>Список использованных источников</w:t>
       </w:r>
-      <w:bookmarkEnd w:id="82"/>
+      <w:bookmarkEnd w:id="84"/>
     </w:p>
     <w:p>
       <w:pPr>
         <w:pStyle w:val="aa"/>
       </w:pPr>
-      <w:bookmarkStart w:id="83" w:name="_Ref167114604"/>
+      <w:bookmarkStart w:id="85" w:name="_Ref167114604"/>
       <w:r>
         <w:rPr>
           <w:lang w:val="en-US"/>
@@ -7705,7 +8110,7 @@
       <w:r>
         <w:t xml:space="preserve"> </w:t>
       </w:r>
-      <w:hyperlink r:id="rId16" w:history="1">
+      <w:hyperlink r:id="rId17" w:history="1">
         <w:r>
           <w:rPr>
             <w:rStyle w:val="aff2"/>
@@ -7716,14 +8121,22 @@
       <w:r>
         <w:t xml:space="preserve"> - Заглавие с экрана (Дата обращения 20.05.2024)</w:t>
       </w:r>
-      <w:bookmarkEnd w:id="83"/>
+      <w:bookmarkEnd w:id="85"/>
     </w:p>
     <w:p>
       <w:pPr>
         <w:pStyle w:val="aa"/>
       </w:pPr>
       <w:r>
-        <w:t>Документация SpringBoot [Электронный ресурс]. – Режим доступа:</w:t>
+        <w:t xml:space="preserve">Документация </w:t>
+      </w:r>
+      <w:proofErr w:type="spellStart"/>
+      <w:r>
+        <w:t>SpringBoot</w:t>
+      </w:r>
+      <w:proofErr w:type="spellEnd"/>
+      <w:r>
+        <w:t xml:space="preserve"> [Электронный ресурс]. – Режим доступа:</w:t>
       </w:r>
       <w:r>
         <w:t xml:space="preserve"> </w:t>
@@ -7761,13 +8174,13 @@
         <w:lastRenderedPageBreak/>
         <w:br/>
       </w:r>
-      <w:bookmarkStart w:id="84" w:name="_Toc161608632"/>
-      <w:bookmarkStart w:id="85" w:name="_Toc167530366"/>
+      <w:bookmarkStart w:id="86" w:name="_Toc161608632"/>
+      <w:bookmarkStart w:id="87" w:name="_Toc167540463"/>
       <w:r>
         <w:t>BPMN диаграмма</w:t>
       </w:r>
-      <w:bookmarkEnd w:id="84"/>
-      <w:bookmarkEnd w:id="85"/>
+      <w:bookmarkEnd w:id="86"/>
+      <w:bookmarkEnd w:id="87"/>
     </w:p>
     <w:p>
       <w:pPr>
@@ -7780,7 +8193,7 @@
           <w14:ligatures w14:val="standardContextual"/>
         </w:rPr>
         <w:drawing>
-          <wp:inline distT="0" distB="0" distL="0" distR="0" wp14:anchorId="08992BD6" wp14:editId="7E0F150A">
+          <wp:inline distT="0" distB="0" distL="0" distR="0" wp14:anchorId="08992BD6" wp14:editId="002517B4">
             <wp:extent cx="7914287" cy="5148000"/>
             <wp:effectExtent l="0" t="7620" r="3175" b="3175"/>
             <wp:docPr id="1393381328" name="Рисунок 1"/>
@@ -7795,7 +8208,7 @@
                     <pic:cNvPicPr/>
                   </pic:nvPicPr>
                   <pic:blipFill rotWithShape="1">
-                    <a:blip r:embed="rId17" cstate="print">
+                    <a:blip r:embed="rId18" cstate="print">
                       <a:extLst>
                         <a:ext uri="{28A0092B-C50C-407E-A947-70E740481C1C}">
                           <a14:useLocalDpi xmlns:a14="http://schemas.microsoft.com/office/drawing/2010/main" val="0"/>
@@ -7834,6 +8247,7 @@
         <w:pStyle w:val="afb"/>
         <w:jc w:val="center"/>
       </w:pPr>
+      <w:bookmarkStart w:id="88" w:name="_Ref167539843"/>
       <w:r>
         <w:t xml:space="preserve">Рисунок </w:t>
       </w:r>
@@ -7876,6 +8290,7 @@
       <w:r>
         <w:fldChar w:fldCharType="end"/>
       </w:r>
+      <w:bookmarkEnd w:id="88"/>
       <w:r>
         <w:t xml:space="preserve"> </w:t>
       </w:r>
@@ -7897,13 +8312,13 @@
         <w:lastRenderedPageBreak/>
         <w:br/>
       </w:r>
-      <w:bookmarkStart w:id="86" w:name="_Toc161608633"/>
-      <w:bookmarkStart w:id="87" w:name="_Toc167530367"/>
+      <w:bookmarkStart w:id="89" w:name="_Toc161608633"/>
+      <w:bookmarkStart w:id="90" w:name="_Toc167540464"/>
       <w:r>
         <w:t>Диаграммы сущностей и классов</w:t>
       </w:r>
-      <w:bookmarkEnd w:id="86"/>
-      <w:bookmarkEnd w:id="87"/>
+      <w:bookmarkEnd w:id="89"/>
+      <w:bookmarkEnd w:id="90"/>
       <w:r>
         <w:t xml:space="preserve"> </w:t>
       </w:r>
@@ -7915,120 +8330,7 @@
       <w:r>
         <w:rPr>
           <w:noProof/>
-          <w14:ligatures w14:val="standardContextual"/>
-        </w:rPr>
-        <w:drawing>
-          <wp:inline distT="0" distB="0" distL="0" distR="0" wp14:anchorId="0A5EE119" wp14:editId="74EE1F5F">
-            <wp:extent cx="4324423" cy="5991225"/>
-            <wp:effectExtent l="0" t="0" r="0" b="0"/>
-            <wp:docPr id="524146909" name="Рисунок 3"/>
-            <wp:cNvGraphicFramePr>
-              <a:graphicFrameLocks xmlns:a="http://schemas.openxmlformats.org/drawingml/2006/main" noChangeAspect="1"/>
-            </wp:cNvGraphicFramePr>
-            <a:graphic xmlns:a="http://schemas.openxmlformats.org/drawingml/2006/main">
-              <a:graphicData uri="http://schemas.openxmlformats.org/drawingml/2006/picture">
-                <pic:pic xmlns:pic="http://schemas.openxmlformats.org/drawingml/2006/picture">
-                  <pic:nvPicPr>
-                    <pic:cNvPr id="524146909" name="Рисунок 3"/>
-                    <pic:cNvPicPr/>
-                  </pic:nvPicPr>
-                  <pic:blipFill>
-                    <a:blip r:embed="rId18">
-                      <a:extLst>
-                        <a:ext uri="{28A0092B-C50C-407E-A947-70E740481C1C}">
-                          <a14:useLocalDpi xmlns:a14="http://schemas.microsoft.com/office/drawing/2010/main" val="0"/>
-                        </a:ext>
-                      </a:extLst>
-                    </a:blip>
-                    <a:stretch>
-                      <a:fillRect/>
-                    </a:stretch>
-                  </pic:blipFill>
-                  <pic:spPr>
-                    <a:xfrm>
-                      <a:off x="0" y="0"/>
-                      <a:ext cx="4324423" cy="5991225"/>
-                    </a:xfrm>
-                    <a:prstGeom prst="rect">
-                      <a:avLst/>
-                    </a:prstGeom>
-                  </pic:spPr>
-                </pic:pic>
-              </a:graphicData>
-            </a:graphic>
-          </wp:inline>
-        </w:drawing>
-      </w:r>
-    </w:p>
-    <w:p>
-      <w:pPr>
-        <w:pStyle w:val="afb"/>
-        <w:jc w:val="center"/>
-      </w:pPr>
-      <w:r>
-        <w:t xml:space="preserve">Рисунок </w:t>
-      </w:r>
-      <w:r>
-        <w:fldChar w:fldCharType="begin"/>
-      </w:r>
-      <w:r>
-        <w:instrText xml:space="preserve"> STYLEREF 4 \s </w:instrText>
-      </w:r>
-      <w:r>
-        <w:fldChar w:fldCharType="separate"/>
-      </w:r>
-      <w:r>
-        <w:rPr>
-          <w:noProof/>
-        </w:rPr>
-        <w:t>Б</w:t>
-      </w:r>
-      <w:r>
-        <w:fldChar w:fldCharType="end"/>
-      </w:r>
-      <w:r>
-        <w:t>.</w:t>
-      </w:r>
-      <w:r>
-        <w:fldChar w:fldCharType="begin"/>
-      </w:r>
-      <w:r>
-        <w:instrText xml:space="preserve"> SEQ Рисунок \* ARABIC \s 4 </w:instrText>
-      </w:r>
-      <w:r>
-        <w:fldChar w:fldCharType="separate"/>
-      </w:r>
-      <w:r>
-        <w:rPr>
-          <w:noProof/>
-        </w:rPr>
-        <w:t>1</w:t>
-      </w:r>
-      <w:r>
-        <w:fldChar w:fldCharType="end"/>
-      </w:r>
-      <w:r>
-        <w:t xml:space="preserve"> </w:t>
-      </w:r>
-      <w:r>
-        <w:t>—</w:t>
-      </w:r>
-      <w:r>
-        <w:t xml:space="preserve"> </w:t>
-      </w:r>
-      <w:r>
-        <w:t>Диаграмма сущностей и связей системы</w:t>
-      </w:r>
-    </w:p>
-    <w:p>
-      <w:pPr>
-        <w:pStyle w:val="af9"/>
-      </w:pPr>
-      <w:r>
-        <w:rPr>
-          <w:noProof/>
-        </w:rPr>
-        <w:lastRenderedPageBreak/>
+        </w:rPr>
         <w:drawing>
           <wp:inline distT="0" distB="0" distL="0" distR="0" wp14:anchorId="6E366E8E" wp14:editId="393C1EEB">
             <wp:extent cx="2379821" cy="5991225"/>
@@ -8131,124 +8433,21 @@
     </w:p>
     <w:p>
       <w:pPr>
-        <w:pStyle w:val="af9"/>
-      </w:pPr>
-      <w:r>
-        <w:rPr>
-          <w:noProof/>
-        </w:rPr>
-        <w:lastRenderedPageBreak/>
-        <w:drawing>
-          <wp:inline distT="0" distB="0" distL="0" distR="0" wp14:anchorId="527AF569" wp14:editId="5225A764">
-            <wp:extent cx="5240195" cy="3286125"/>
-            <wp:effectExtent l="0" t="0" r="0" b="0"/>
-            <wp:docPr id="909389769" name="Рисунок 4"/>
-            <wp:cNvGraphicFramePr>
-              <a:graphicFrameLocks xmlns:a="http://schemas.openxmlformats.org/drawingml/2006/main" noChangeAspect="1"/>
-            </wp:cNvGraphicFramePr>
-            <a:graphic xmlns:a="http://schemas.openxmlformats.org/drawingml/2006/main">
-              <a:graphicData uri="http://schemas.openxmlformats.org/drawingml/2006/picture">
-                <pic:pic xmlns:pic="http://schemas.openxmlformats.org/drawingml/2006/picture">
-                  <pic:nvPicPr>
-                    <pic:cNvPr id="909389769" name="Рисунок 4"/>
-                    <pic:cNvPicPr/>
-                  </pic:nvPicPr>
-                  <pic:blipFill>
-                    <a:blip r:embed="rId14">
-                      <a:extLst>
-                        <a:ext uri="{28A0092B-C50C-407E-A947-70E740481C1C}">
-                          <a14:useLocalDpi xmlns:a14="http://schemas.microsoft.com/office/drawing/2010/main" val="0"/>
-                        </a:ext>
-                      </a:extLst>
-                    </a:blip>
-                    <a:stretch>
-                      <a:fillRect/>
-                    </a:stretch>
-                  </pic:blipFill>
-                  <pic:spPr>
-                    <a:xfrm>
-                      <a:off x="0" y="0"/>
-                      <a:ext cx="5254206" cy="3294912"/>
-                    </a:xfrm>
-                    <a:prstGeom prst="rect">
-                      <a:avLst/>
-                    </a:prstGeom>
-                  </pic:spPr>
-                </pic:pic>
-              </a:graphicData>
-            </a:graphic>
-          </wp:inline>
-        </w:drawing>
-      </w:r>
-    </w:p>
-    <w:p>
-      <w:pPr>
-        <w:pStyle w:val="afb"/>
-        <w:jc w:val="center"/>
-      </w:pPr>
-      <w:r>
-        <w:t xml:space="preserve">Рисунок </w:t>
-      </w:r>
-      <w:r>
-        <w:fldChar w:fldCharType="begin"/>
-      </w:r>
-      <w:r>
-        <w:instrText xml:space="preserve"> STYLEREF 4 \s </w:instrText>
-      </w:r>
-      <w:r>
-        <w:fldChar w:fldCharType="separate"/>
-      </w:r>
-      <w:r>
-        <w:rPr>
-          <w:noProof/>
-        </w:rPr>
-        <w:t>Б</w:t>
-      </w:r>
-      <w:r>
-        <w:fldChar w:fldCharType="end"/>
-      </w:r>
-      <w:r>
-        <w:t>.</w:t>
-      </w:r>
-      <w:r>
-        <w:fldChar w:fldCharType="begin"/>
-      </w:r>
-      <w:r>
-        <w:instrText xml:space="preserve"> SEQ Рисунок \* ARABIC \s 4 </w:instrText>
-      </w:r>
-      <w:r>
-        <w:fldChar w:fldCharType="separate"/>
-      </w:r>
-      <w:r>
-        <w:rPr>
-          <w:noProof/>
-        </w:rPr>
-        <w:t>3</w:t>
-      </w:r>
-      <w:r>
-        <w:fldChar w:fldCharType="end"/>
-      </w:r>
-      <w:r>
-        <w:t xml:space="preserve"> — Диаграмма основных классов серверной части системы</w:t>
-      </w:r>
-    </w:p>
-    <w:p>
-      <w:pPr>
         <w:pStyle w:val="4"/>
       </w:pPr>
       <w:r>
         <w:lastRenderedPageBreak/>
         <w:br/>
       </w:r>
-      <w:bookmarkStart w:id="88" w:name="_Hlk161234790"/>
-      <w:bookmarkStart w:id="89" w:name="_Toc161608634"/>
-      <w:bookmarkStart w:id="90" w:name="_Toc167530368"/>
+      <w:bookmarkStart w:id="91" w:name="_Hlk161234790"/>
+      <w:bookmarkStart w:id="92" w:name="_Toc161608634"/>
+      <w:bookmarkStart w:id="93" w:name="_Toc167540465"/>
       <w:r>
         <w:t>Диаграмма прецедентов</w:t>
       </w:r>
-      <w:bookmarkEnd w:id="88"/>
-      <w:bookmarkEnd w:id="89"/>
-      <w:bookmarkEnd w:id="90"/>
+      <w:bookmarkEnd w:id="91"/>
+      <w:bookmarkEnd w:id="92"/>
+      <w:bookmarkEnd w:id="93"/>
     </w:p>
     <w:p>
       <w:pPr>
@@ -8311,6 +8510,7 @@
           <w:lang w:val="en-US"/>
         </w:rPr>
       </w:pPr>
+      <w:bookmarkStart w:id="94" w:name="_Ref167539974"/>
       <w:r>
         <w:t xml:space="preserve">Рисунок </w:t>
       </w:r>
@@ -8353,6 +8553,7 @@
       <w:r>
         <w:fldChar w:fldCharType="end"/>
       </w:r>
+      <w:bookmarkEnd w:id="94"/>
       <w:r>
         <w:t xml:space="preserve"> — Диаграмма прецедентов</w:t>
       </w:r>
@@ -8365,13 +8566,13 @@
         <w:lastRenderedPageBreak/>
         <w:br/>
       </w:r>
-      <w:bookmarkStart w:id="91" w:name="_Toc161608635"/>
-      <w:bookmarkStart w:id="92" w:name="_Toc167530369"/>
+      <w:bookmarkStart w:id="95" w:name="_Toc161608635"/>
+      <w:bookmarkStart w:id="96" w:name="_Toc167540466"/>
       <w:r>
         <w:t>Диаграммы состояний</w:t>
       </w:r>
-      <w:bookmarkEnd w:id="91"/>
-      <w:bookmarkEnd w:id="92"/>
+      <w:bookmarkEnd w:id="95"/>
+      <w:bookmarkEnd w:id="96"/>
     </w:p>
     <w:p>
       <w:pPr>
@@ -8429,7 +8630,7 @@
         <w:pStyle w:val="afb"/>
         <w:jc w:val="center"/>
       </w:pPr>
-      <w:bookmarkStart w:id="93" w:name="_Ref161568326"/>
+      <w:bookmarkStart w:id="97" w:name="_Ref161568326"/>
       <w:r>
         <w:t xml:space="preserve">Рисунок </w:t>
       </w:r>
@@ -8472,7 +8673,7 @@
       <w:r>
         <w:fldChar w:fldCharType="end"/>
       </w:r>
-      <w:bookmarkEnd w:id="93"/>
+      <w:bookmarkEnd w:id="97"/>
       <w:r>
         <w:t xml:space="preserve"> — Диаграмма состояний для брони</w:t>
       </w:r>
@@ -8535,7 +8736,7 @@
         <w:pStyle w:val="afb"/>
         <w:jc w:val="center"/>
       </w:pPr>
-      <w:bookmarkStart w:id="94" w:name="_Ref161568343"/>
+      <w:bookmarkStart w:id="98" w:name="_Ref161568343"/>
       <w:r>
         <w:t xml:space="preserve">Рисунок </w:t>
       </w:r>
@@ -8578,76 +8779,9 @@
       <w:r>
         <w:fldChar w:fldCharType="end"/>
       </w:r>
-      <w:bookmarkEnd w:id="94"/>
+      <w:bookmarkEnd w:id="98"/>
       <w:r>
         <w:t xml:space="preserve"> — Диаграмма состояний для столов</w:t>
-      </w:r>
-    </w:p>
-    <w:p>
-      <w:pPr>
-        <w:pStyle w:val="4"/>
-      </w:pPr>
-      <w:r>
-        <w:lastRenderedPageBreak/>
-        <w:br/>
-      </w:r>
-      <w:bookmarkStart w:id="95" w:name="_Toc161608636"/>
-      <w:bookmarkStart w:id="96" w:name="_Toc167530370"/>
-      <w:r>
-        <w:t>Диаграмма активности</w:t>
-      </w:r>
-      <w:bookmarkEnd w:id="95"/>
-      <w:bookmarkEnd w:id="96"/>
-    </w:p>
-    <w:p>
-      <w:pPr>
-        <w:pStyle w:val="af9"/>
-      </w:pPr>
-      <w:r>
-        <w:rPr>
-          <w:noProof/>
-        </w:rPr>
-        <w:drawing>
-          <wp:inline distT="0" distB="0" distL="0" distR="0" wp14:anchorId="4458522E" wp14:editId="0B5599C9">
-            <wp:extent cx="5939790" cy="4773930"/>
-            <wp:effectExtent l="0" t="0" r="3810" b="7620"/>
-            <wp:docPr id="1702652997" name="Рисунок 2"/>
-            <wp:cNvGraphicFramePr>
-              <a:graphicFrameLocks xmlns:a="http://schemas.openxmlformats.org/drawingml/2006/main" noChangeAspect="1"/>
-            </wp:cNvGraphicFramePr>
-            <a:graphic xmlns:a="http://schemas.openxmlformats.org/drawingml/2006/main">
-              <a:graphicData uri="http://schemas.openxmlformats.org/drawingml/2006/picture">
-                <pic:pic xmlns:pic="http://schemas.openxmlformats.org/drawingml/2006/picture">
-                  <pic:nvPicPr>
-                    <pic:cNvPr id="1702652997" name="Рисунок 1702652997"/>
-                    <pic:cNvPicPr/>
-                  </pic:nvPicPr>
-                  <pic:blipFill>
-                    <a:blip r:embed="rId13">
-                      <a:extLst>
-                        <a:ext uri="{28A0092B-C50C-407E-A947-70E740481C1C}">
-                          <a14:useLocalDpi xmlns:a14="http://schemas.microsoft.com/office/drawing/2010/main" val="0"/>
-                        </a:ext>
-                      </a:extLst>
-                    </a:blip>
-                    <a:stretch>
-                      <a:fillRect/>
-                    </a:stretch>
-                  </pic:blipFill>
-                  <pic:spPr>
-                    <a:xfrm>
-                      <a:off x="0" y="0"/>
-                      <a:ext cx="5939790" cy="4773930"/>
-                    </a:xfrm>
-                    <a:prstGeom prst="rect">
-                      <a:avLst/>
-                    </a:prstGeom>
-                  </pic:spPr>
-                </pic:pic>
-              </a:graphicData>
-            </a:graphic>
-          </wp:inline>
-        </w:drawing>
       </w:r>
     </w:p>
     <w:p>
@@ -8655,51 +8789,6 @@
         <w:pStyle w:val="afb"/>
         <w:jc w:val="center"/>
       </w:pPr>
-      <w:r>
-        <w:t xml:space="preserve">Рисунок </w:t>
-      </w:r>
-      <w:r>
-        <w:fldChar w:fldCharType="begin"/>
-      </w:r>
-      <w:r>
-        <w:instrText xml:space="preserve"> STYLEREF 4 \s </w:instrText>
-      </w:r>
-      <w:r>
-        <w:fldChar w:fldCharType="separate"/>
-      </w:r>
-      <w:r>
-        <w:rPr>
-          <w:noProof/>
-        </w:rPr>
-        <w:t>Д</w:t>
-      </w:r>
-      <w:r>
-        <w:fldChar w:fldCharType="end"/>
-      </w:r>
-      <w:r>
-        <w:t>.</w:t>
-      </w:r>
-      <w:r>
-        <w:fldChar w:fldCharType="begin"/>
-      </w:r>
-      <w:r>
-        <w:instrText xml:space="preserve"> SEQ Рисунок \* ARABIC \s 4 </w:instrText>
-      </w:r>
-      <w:r>
-        <w:fldChar w:fldCharType="separate"/>
-      </w:r>
-      <w:r>
-        <w:rPr>
-          <w:noProof/>
-        </w:rPr>
-        <w:t>1</w:t>
-      </w:r>
-      <w:r>
-        <w:fldChar w:fldCharType="end"/>
-      </w:r>
-      <w:r>
-        <w:t xml:space="preserve"> — Диаграмма активности создания брони</w:t>
-      </w:r>
     </w:p>
     <w:sectPr>
       <w:headerReference w:type="even" r:id="rId23"/>

</xml_diff>

<commit_message>
doc: make analitic block
</commit_message>
<xml_diff>
--- a/documentation/курсовой проект/Курсовой проект.docx
+++ b/documentation/курсовой проект/Курсовой проект.docx
@@ -69,6 +69,7 @@
           <w:szCs w:val="24"/>
         </w:rPr>
       </w:pPr>
+      <w:proofErr w:type="gramStart"/>
       <w:r>
         <w:rPr>
           <w:rFonts w:ascii="Times New Roman" w:eastAsia="Calibri" w:hAnsi="Times New Roman" w:cs="Times New Roman"/>
@@ -80,6 +81,7 @@
         </w:rPr>
         <w:t>ВЫСШЕГО  ОБРАЗОВАНИЯ</w:t>
       </w:r>
+      <w:proofErr w:type="gramEnd"/>
     </w:p>
     <w:p>
       <w:pPr>
@@ -636,7 +638,29 @@
           <w:sz w:val="28"/>
           <w:szCs w:val="28"/>
         </w:rPr>
-        <w:t>Преподаватель ____________ В.С. Тарасов, ст. преподаватель        __.__.20__</w:t>
+        <w:t>Преподаватель ____________ В.С. Тарасов, ст. преподаватель        _</w:t>
+      </w:r>
+      <w:proofErr w:type="gramStart"/>
+      <w:r>
+        <w:rPr>
+          <w:rFonts w:ascii="Times New Roman" w:eastAsia="Calibri" w:hAnsi="Times New Roman" w:cs="Times New Roman"/>
+          <w:color w:val="000000"/>
+          <w:kern w:val="0"/>
+          <w:sz w:val="28"/>
+          <w:szCs w:val="28"/>
+        </w:rPr>
+        <w:t>_._</w:t>
+      </w:r>
+      <w:proofErr w:type="gramEnd"/>
+      <w:r>
+        <w:rPr>
+          <w:rFonts w:ascii="Times New Roman" w:eastAsia="Calibri" w:hAnsi="Times New Roman" w:cs="Times New Roman"/>
+          <w:color w:val="000000"/>
+          <w:kern w:val="0"/>
+          <w:sz w:val="28"/>
+          <w:szCs w:val="28"/>
+        </w:rPr>
+        <w:t>_.20__</w:t>
       </w:r>
     </w:p>
     <w:p>
@@ -5475,7 +5499,7 @@
           <w:noProof/>
         </w:rPr>
         <w:drawing>
-          <wp:inline distT="0" distB="0" distL="0" distR="0" wp14:anchorId="448A7D65" wp14:editId="4CE1FDFB">
+          <wp:inline distT="0" distB="0" distL="0" distR="0" wp14:anchorId="448A7D65" wp14:editId="3C880848">
             <wp:extent cx="5939790" cy="3221355"/>
             <wp:effectExtent l="0" t="0" r="3810" b="0"/>
             <wp:docPr id="1791495137" name="Рисунок 4"/>
@@ -6836,8 +6860,8 @@
         </w:numPr>
       </w:pPr>
       <w:bookmarkStart w:id="50" w:name="_Toc161608590"/>
-      <w:bookmarkStart w:id="51" w:name="_Toc165403595"/>
-      <w:bookmarkStart w:id="52" w:name="_Toc167546745"/>
+      <w:bookmarkStart w:id="51" w:name="_Toc167546745"/>
+      <w:bookmarkStart w:id="52" w:name="_Toc165403595"/>
       <w:r>
         <w:t>Вход в приложение</w:t>
       </w:r>
@@ -6848,7 +6872,7 @@
         </w:rPr>
         <w:t>:</w:t>
       </w:r>
-      <w:bookmarkEnd w:id="52"/>
+      <w:bookmarkEnd w:id="51"/>
     </w:p>
     <w:p>
       <w:pPr>
@@ -7386,7 +7410,7 @@
       <w:r>
         <w:t>Нефункциональные требования к разрабатываемой системе</w:t>
       </w:r>
-      <w:bookmarkEnd w:id="51"/>
+      <w:bookmarkEnd w:id="52"/>
       <w:bookmarkEnd w:id="70"/>
     </w:p>
     <w:p>
@@ -7734,6 +7758,9 @@
         <w:pStyle w:val="af9"/>
       </w:pPr>
       <w:r>
+        <w:rPr>
+          <w:noProof/>
+        </w:rPr>
         <w:drawing>
           <wp:inline distT="0" distB="0" distL="0" distR="0" wp14:anchorId="2C075B62" wp14:editId="209B74C4">
             <wp:extent cx="2937600" cy="3124592"/>
@@ -7791,8 +7818,8 @@
           <w:lang w:val="en-US"/>
         </w:rPr>
       </w:pPr>
-      <w:bookmarkStart w:id="83" w:name="_Ref167546634"/>
-      <w:bookmarkStart w:id="84" w:name="_Ref167546638"/>
+      <w:bookmarkStart w:id="83" w:name="_Ref167546638"/>
+      <w:bookmarkStart w:id="84" w:name="_Ref167546634"/>
       <w:r>
         <w:t xml:space="preserve">Рисунок </w:t>
       </w:r>
@@ -7814,26 +7841,26 @@
       <w:r>
         <w:fldChar w:fldCharType="end"/>
       </w:r>
+      <w:bookmarkEnd w:id="83"/>
+      <w:r>
+        <w:rPr>
+          <w:noProof/>
+        </w:rPr>
+        <w:t xml:space="preserve"> </w:t>
+      </w:r>
+      <w:r>
+        <w:rPr>
+          <w:noProof/>
+        </w:rPr>
+        <w:t xml:space="preserve">— </w:t>
+      </w:r>
+      <w:r>
+        <w:rPr>
+          <w:noProof/>
+        </w:rPr>
+        <w:t>Классы модели</w:t>
+      </w:r>
       <w:bookmarkEnd w:id="84"/>
-      <w:r>
-        <w:rPr>
-          <w:noProof/>
-        </w:rPr>
-        <w:t xml:space="preserve"> </w:t>
-      </w:r>
-      <w:r>
-        <w:rPr>
-          <w:noProof/>
-        </w:rPr>
-        <w:t xml:space="preserve">— </w:t>
-      </w:r>
-      <w:r>
-        <w:rPr>
-          <w:noProof/>
-        </w:rPr>
-        <w:t>Классы модели</w:t>
-      </w:r>
-      <w:bookmarkEnd w:id="83"/>
     </w:p>
     <w:p>
       <w:pPr>
@@ -8407,7 +8434,7 @@
         </w:rPr>
         <w:lastRenderedPageBreak/>
         <w:drawing>
-          <wp:inline distT="0" distB="0" distL="0" distR="0" wp14:anchorId="0432C01E" wp14:editId="5B67CC21">
+          <wp:inline distT="0" distB="0" distL="0" distR="0" wp14:anchorId="0432C01E" wp14:editId="0338FE7F">
             <wp:extent cx="1620124" cy="3600000"/>
             <wp:effectExtent l="0" t="0" r="0" b="635"/>
             <wp:docPr id="1020979704" name="Рисунок 2"/>
@@ -8843,7 +8870,7 @@
           <w:noProof/>
         </w:rPr>
         <w:drawing>
-          <wp:inline distT="0" distB="0" distL="0" distR="0" wp14:anchorId="352931AA" wp14:editId="1A2BB478">
+          <wp:inline distT="0" distB="0" distL="0" distR="0" wp14:anchorId="352931AA" wp14:editId="5C1A97A8">
             <wp:extent cx="1620025" cy="3600000"/>
             <wp:effectExtent l="0" t="0" r="0" b="635"/>
             <wp:docPr id="1798709956" name="Рисунок 5"/>
@@ -9099,7 +9126,7 @@
           <w:noProof/>
         </w:rPr>
         <w:drawing>
-          <wp:inline distT="0" distB="0" distL="0" distR="0" wp14:anchorId="722556BE" wp14:editId="50B49024">
+          <wp:inline distT="0" distB="0" distL="0" distR="0" wp14:anchorId="722556BE" wp14:editId="28263060">
             <wp:extent cx="1620025" cy="3600000"/>
             <wp:effectExtent l="0" t="0" r="0" b="635"/>
             <wp:docPr id="283427747" name="Рисунок 7"/>
@@ -9192,28 +9219,7 @@
       </w:pPr>
       <w:r>
         <w:lastRenderedPageBreak/>
-        <w:t>При нажатии на определённ</w:t>
-      </w:r>
-      <w:r>
-        <w:t xml:space="preserve">ый стол </w:t>
-      </w:r>
-      <w:r>
-        <w:t>открывается экран с подробной информацией о выбранно</w:t>
-      </w:r>
-      <w:r>
-        <w:t>м столе,</w:t>
-      </w:r>
-      <w:r>
-        <w:t xml:space="preserve"> возможностью </w:t>
-      </w:r>
-      <w:r>
-        <w:t xml:space="preserve">его </w:t>
-      </w:r>
-      <w:r>
-        <w:t>редактирова</w:t>
-      </w:r>
-      <w:r>
-        <w:t xml:space="preserve">ть и посмотреть список связанных с ним броней (см. </w:t>
+        <w:t xml:space="preserve">При нажатии на определённый стол открывается экран с подробной информацией о выбранном столе, возможностью его редактировать и посмотреть список связанных с ним броней (см. </w:t>
       </w:r>
       <w:r>
         <w:fldChar w:fldCharType="begin"/>
@@ -9378,7 +9384,7 @@
         </w:rPr>
         <w:lastRenderedPageBreak/>
         <w:drawing>
-          <wp:inline distT="0" distB="0" distL="0" distR="0" wp14:anchorId="2D903BBC" wp14:editId="570B6CEB">
+          <wp:inline distT="0" distB="0" distL="0" distR="0" wp14:anchorId="2D903BBC" wp14:editId="422F358D">
             <wp:extent cx="1620025" cy="3600000"/>
             <wp:effectExtent l="0" t="0" r="0" b="635"/>
             <wp:docPr id="1477373657" name="Рисунок 10"/>
@@ -9506,7 +9512,7 @@
           <w:noProof/>
         </w:rPr>
         <w:drawing>
-          <wp:inline distT="0" distB="0" distL="0" distR="0" wp14:anchorId="26895C18" wp14:editId="5DD532D1">
+          <wp:inline distT="0" distB="0" distL="0" distR="0" wp14:anchorId="26895C18" wp14:editId="7EFCC56F">
             <wp:extent cx="1620025" cy="3600000"/>
             <wp:effectExtent l="0" t="0" r="0" b="635"/>
             <wp:docPr id="35904804" name="Рисунок 11"/>
@@ -9595,9 +9601,154 @@
     </w:p>
     <w:p>
       <w:pPr>
+        <w:pStyle w:val="a2"/>
+      </w:pPr>
+      <w:r>
+        <w:lastRenderedPageBreak/>
+        <w:t>Аналитика</w:t>
+      </w:r>
+    </w:p>
+    <w:p>
+      <w:pPr>
+        <w:pStyle w:val="af8"/>
+      </w:pPr>
+      <w:r>
+        <w:t>Для тестирования работоспособности приложения доступ к нему был предоставлен студентам факультета компьютерных наук. Приложение было установлено 14 людьми. В результате эксплуатации,</w:t>
+      </w:r>
+      <w:r>
+        <w:t xml:space="preserve"> были получены данные для воронки по основному сценарию – «Создание</w:t>
+      </w:r>
+      <w:r>
+        <w:t xml:space="preserve"> и редактирование</w:t>
+      </w:r>
+      <w:r>
+        <w:t xml:space="preserve"> брони»</w:t>
+      </w:r>
+      <w:r>
+        <w:t xml:space="preserve">. Из них видно, что до этапа редактирования брони дошло 15% человек (см. </w:t>
+      </w:r>
+      <w:r>
+        <w:fldChar w:fldCharType="begin"/>
+      </w:r>
+      <w:r>
+        <w:instrText xml:space="preserve"> REF  _Ref167554400 \* Lower \h </w:instrText>
+      </w:r>
+      <w:r>
+        <w:fldChar w:fldCharType="separate"/>
+      </w:r>
+      <w:r>
+        <w:t xml:space="preserve">рисунок </w:t>
+      </w:r>
+      <w:r>
+        <w:rPr>
+          <w:noProof/>
+        </w:rPr>
+        <w:t>22</w:t>
+      </w:r>
+      <w:r>
+        <w:fldChar w:fldCharType="end"/>
+      </w:r>
+      <w:r>
+        <w:t>)</w:t>
+      </w:r>
+      <w:r>
+        <w:t>.</w:t>
+      </w:r>
+      <w:r>
+        <w:t xml:space="preserve"> Из этого можно сделать вывод, что некоторые элементы формы редактирования бронью, например, изменение её состояния, стоит сделать более удобными для пользователя.</w:t>
+      </w:r>
+    </w:p>
+    <w:p>
+      <w:pPr>
+        <w:pStyle w:val="af9"/>
+      </w:pPr>
+      <w:r>
+        <w:drawing>
+          <wp:inline distT="0" distB="0" distL="0" distR="0" wp14:anchorId="4E1FE1AA" wp14:editId="5E8844FE">
+            <wp:extent cx="5029902" cy="3163228"/>
+            <wp:effectExtent l="0" t="0" r="0" b="0"/>
+            <wp:docPr id="1363231761" name="Рисунок 1"/>
+            <wp:cNvGraphicFramePr>
+              <a:graphicFrameLocks xmlns:a="http://schemas.openxmlformats.org/drawingml/2006/main" noChangeAspect="1"/>
+            </wp:cNvGraphicFramePr>
+            <a:graphic xmlns:a="http://schemas.openxmlformats.org/drawingml/2006/main">
+              <a:graphicData uri="http://schemas.openxmlformats.org/drawingml/2006/picture">
+                <pic:pic xmlns:pic="http://schemas.openxmlformats.org/drawingml/2006/picture">
+                  <pic:nvPicPr>
+                    <pic:cNvPr id="1363231761" name="Рисунок 1"/>
+                    <pic:cNvPicPr/>
+                  </pic:nvPicPr>
+                  <pic:blipFill>
+                    <a:blip r:embed="rId29">
+                      <a:extLst>
+                        <a:ext uri="{28A0092B-C50C-407E-A947-70E740481C1C}">
+                          <a14:useLocalDpi xmlns:a14="http://schemas.microsoft.com/office/drawing/2010/main" val="0"/>
+                        </a:ext>
+                      </a:extLst>
+                    </a:blip>
+                    <a:stretch>
+                      <a:fillRect/>
+                    </a:stretch>
+                  </pic:blipFill>
+                  <pic:spPr>
+                    <a:xfrm>
+                      <a:off x="0" y="0"/>
+                      <a:ext cx="5029902" cy="3163228"/>
+                    </a:xfrm>
+                    <a:prstGeom prst="rect">
+                      <a:avLst/>
+                    </a:prstGeom>
+                  </pic:spPr>
+                </pic:pic>
+              </a:graphicData>
+            </a:graphic>
+          </wp:inline>
+        </w:drawing>
+      </w:r>
+    </w:p>
+    <w:p>
+      <w:pPr>
+        <w:pStyle w:val="afb"/>
+        <w:jc w:val="center"/>
+      </w:pPr>
+      <w:bookmarkStart w:id="98" w:name="_Ref167554400"/>
+      <w:r>
+        <w:t xml:space="preserve">Рисунок </w:t>
+      </w:r>
+      <w:r>
+        <w:fldChar w:fldCharType="begin"/>
+      </w:r>
+      <w:r>
+        <w:instrText xml:space="preserve"> SEQ Рисунок \* ARABIC </w:instrText>
+      </w:r>
+      <w:r>
+        <w:fldChar w:fldCharType="separate"/>
+      </w:r>
+      <w:r>
+        <w:rPr>
+          <w:noProof/>
+        </w:rPr>
+        <w:t>22</w:t>
+      </w:r>
+      <w:r>
+        <w:fldChar w:fldCharType="end"/>
+      </w:r>
+      <w:bookmarkEnd w:id="98"/>
+      <w:r>
+        <w:t xml:space="preserve"> </w:t>
+      </w:r>
+      <w:r>
+        <w:t>—</w:t>
+      </w:r>
+      <w:r>
+        <w:t xml:space="preserve"> Воронка создания и редактирования брони</w:t>
+      </w:r>
+    </w:p>
+    <w:p>
+      <w:pPr>
         <w:pStyle w:val="af6"/>
       </w:pPr>
-      <w:bookmarkStart w:id="98" w:name="_Toc167546756"/>
+      <w:bookmarkStart w:id="99" w:name="_Toc167546756"/>
       <w:r>
         <w:lastRenderedPageBreak/>
         <w:t>З</w:t>
@@ -9605,7 +9756,7 @@
       <w:r>
         <w:t>аключение</w:t>
       </w:r>
-      <w:bookmarkEnd w:id="98"/>
+      <w:bookmarkEnd w:id="99"/>
     </w:p>
     <w:p>
       <w:pPr>
@@ -9684,18 +9835,18 @@
       <w:pPr>
         <w:pStyle w:val="af6"/>
       </w:pPr>
-      <w:bookmarkStart w:id="99" w:name="_Toc167546757"/>
+      <w:bookmarkStart w:id="100" w:name="_Toc167546757"/>
       <w:r>
         <w:lastRenderedPageBreak/>
         <w:t>Список использованных источников</w:t>
       </w:r>
-      <w:bookmarkEnd w:id="99"/>
+      <w:bookmarkEnd w:id="100"/>
     </w:p>
     <w:p>
       <w:pPr>
         <w:pStyle w:val="aa"/>
       </w:pPr>
-      <w:bookmarkStart w:id="100" w:name="_Ref167114604"/>
+      <w:bookmarkStart w:id="101" w:name="_Ref167114604"/>
       <w:r>
         <w:rPr>
           <w:lang w:val="en-US"/>
@@ -9744,7 +9895,7 @@
       <w:r>
         <w:t xml:space="preserve"> </w:t>
       </w:r>
-      <w:hyperlink r:id="rId29" w:history="1">
+      <w:hyperlink r:id="rId30" w:history="1">
         <w:r>
           <w:rPr>
             <w:rStyle w:val="aff2"/>
@@ -9755,13 +9906,13 @@
       <w:r>
         <w:t xml:space="preserve"> - Заглавие с экрана (Дата обращения 20.05.2024)</w:t>
       </w:r>
-      <w:bookmarkEnd w:id="100"/>
+      <w:bookmarkEnd w:id="101"/>
     </w:p>
     <w:p>
       <w:pPr>
         <w:pStyle w:val="aa"/>
       </w:pPr>
-      <w:bookmarkStart w:id="101" w:name="_Ref167548650"/>
+      <w:bookmarkStart w:id="102" w:name="_Ref167548650"/>
       <w:r>
         <w:t>Документация SpringBoot [Электронный ресурс]. – Режим доступа:</w:t>
       </w:r>
@@ -9792,7 +9943,7 @@
       <w:r>
         <w:t>).</w:t>
       </w:r>
-      <w:bookmarkEnd w:id="101"/>
+      <w:bookmarkEnd w:id="102"/>
     </w:p>
     <w:p>
       <w:pPr>
@@ -9802,13 +9953,13 @@
         <w:lastRenderedPageBreak/>
         <w:br/>
       </w:r>
-      <w:bookmarkStart w:id="102" w:name="_Toc161608632"/>
-      <w:bookmarkStart w:id="103" w:name="_Toc167546758"/>
+      <w:bookmarkStart w:id="103" w:name="_Toc161608632"/>
+      <w:bookmarkStart w:id="104" w:name="_Toc167546758"/>
       <w:r>
         <w:t>BPMN диаграмма</w:t>
       </w:r>
-      <w:bookmarkEnd w:id="102"/>
       <w:bookmarkEnd w:id="103"/>
+      <w:bookmarkEnd w:id="104"/>
     </w:p>
     <w:p>
       <w:pPr>
@@ -9821,7 +9972,7 @@
           <w14:ligatures w14:val="standardContextual"/>
         </w:rPr>
         <w:drawing>
-          <wp:inline distT="0" distB="0" distL="0" distR="0" wp14:anchorId="08992BD6" wp14:editId="6F5FE506">
+          <wp:inline distT="0" distB="0" distL="0" distR="0" wp14:anchorId="08992BD6" wp14:editId="1DC08D63">
             <wp:extent cx="7914287" cy="5148000"/>
             <wp:effectExtent l="0" t="7620" r="3175" b="3175"/>
             <wp:docPr id="1393381328" name="Рисунок 1"/>
@@ -9836,7 +9987,7 @@
                     <pic:cNvPicPr/>
                   </pic:nvPicPr>
                   <pic:blipFill rotWithShape="1">
-                    <a:blip r:embed="rId30" cstate="print">
+                    <a:blip r:embed="rId31" cstate="print">
                       <a:extLst>
                         <a:ext uri="{28A0092B-C50C-407E-A947-70E740481C1C}">
                           <a14:useLocalDpi xmlns:a14="http://schemas.microsoft.com/office/drawing/2010/main" val="0"/>
@@ -9875,7 +10026,7 @@
         <w:pStyle w:val="afb"/>
         <w:jc w:val="center"/>
       </w:pPr>
-      <w:bookmarkStart w:id="104" w:name="_Ref167539843"/>
+      <w:bookmarkStart w:id="105" w:name="_Ref167539843"/>
       <w:r>
         <w:t xml:space="preserve">Рисунок </w:t>
       </w:r>
@@ -9918,7 +10069,7 @@
       <w:r>
         <w:fldChar w:fldCharType="end"/>
       </w:r>
-      <w:bookmarkEnd w:id="104"/>
+      <w:bookmarkEnd w:id="105"/>
       <w:r>
         <w:t xml:space="preserve"> </w:t>
       </w:r>
@@ -9940,15 +10091,15 @@
         <w:lastRenderedPageBreak/>
         <w:br/>
       </w:r>
-      <w:bookmarkStart w:id="105" w:name="_Hlk161234790"/>
-      <w:bookmarkStart w:id="106" w:name="_Toc161608634"/>
-      <w:bookmarkStart w:id="107" w:name="_Toc167546759"/>
+      <w:bookmarkStart w:id="106" w:name="_Hlk161234790"/>
+      <w:bookmarkStart w:id="107" w:name="_Toc161608634"/>
+      <w:bookmarkStart w:id="108" w:name="_Toc167546759"/>
       <w:r>
         <w:t>Диаграмма прецедентов</w:t>
       </w:r>
-      <w:bookmarkEnd w:id="105"/>
       <w:bookmarkEnd w:id="106"/>
       <w:bookmarkEnd w:id="107"/>
+      <w:bookmarkEnd w:id="108"/>
     </w:p>
     <w:p>
       <w:pPr>
@@ -9976,7 +10127,7 @@
                     <pic:cNvPicPr/>
                   </pic:nvPicPr>
                   <pic:blipFill>
-                    <a:blip r:embed="rId31">
+                    <a:blip r:embed="rId32">
                       <a:extLst>
                         <a:ext uri="{28A0092B-C50C-407E-A947-70E740481C1C}">
                           <a14:useLocalDpi xmlns:a14="http://schemas.microsoft.com/office/drawing/2010/main" val="0"/>
@@ -10011,7 +10162,7 @@
           <w:lang w:val="en-US"/>
         </w:rPr>
       </w:pPr>
-      <w:bookmarkStart w:id="108" w:name="_Ref167539974"/>
+      <w:bookmarkStart w:id="109" w:name="_Ref167539974"/>
       <w:r>
         <w:t xml:space="preserve">Рисунок </w:t>
       </w:r>
@@ -10054,7 +10205,7 @@
       <w:r>
         <w:fldChar w:fldCharType="end"/>
       </w:r>
-      <w:bookmarkEnd w:id="108"/>
+      <w:bookmarkEnd w:id="109"/>
       <w:r>
         <w:t xml:space="preserve"> — Диаграмма прецедентов</w:t>
       </w:r>
@@ -10067,13 +10218,13 @@
         <w:lastRenderedPageBreak/>
         <w:br/>
       </w:r>
-      <w:bookmarkStart w:id="109" w:name="_Toc161608635"/>
-      <w:bookmarkStart w:id="110" w:name="_Toc167546760"/>
+      <w:bookmarkStart w:id="110" w:name="_Toc161608635"/>
+      <w:bookmarkStart w:id="111" w:name="_Toc167546760"/>
       <w:r>
         <w:t>Диаграммы состояний</w:t>
       </w:r>
-      <w:bookmarkEnd w:id="109"/>
       <w:bookmarkEnd w:id="110"/>
+      <w:bookmarkEnd w:id="111"/>
     </w:p>
     <w:p>
       <w:pPr>
@@ -10099,7 +10250,7 @@
                     <pic:cNvPicPr/>
                   </pic:nvPicPr>
                   <pic:blipFill>
-                    <a:blip r:embed="rId32">
+                    <a:blip r:embed="rId33">
                       <a:extLst>
                         <a:ext uri="{28A0092B-C50C-407E-A947-70E740481C1C}">
                           <a14:useLocalDpi xmlns:a14="http://schemas.microsoft.com/office/drawing/2010/main" val="0"/>
@@ -10131,7 +10282,7 @@
         <w:pStyle w:val="afb"/>
         <w:jc w:val="center"/>
       </w:pPr>
-      <w:bookmarkStart w:id="111" w:name="_Ref161568326"/>
+      <w:bookmarkStart w:id="112" w:name="_Ref161568326"/>
       <w:r>
         <w:t xml:space="preserve">Рисунок </w:t>
       </w:r>
@@ -10174,7 +10325,7 @@
       <w:r>
         <w:fldChar w:fldCharType="end"/>
       </w:r>
-      <w:bookmarkEnd w:id="111"/>
+      <w:bookmarkEnd w:id="112"/>
       <w:r>
         <w:t xml:space="preserve"> — Диаграмма состояний для брони</w:t>
       </w:r>
@@ -10205,7 +10356,7 @@
                     <pic:cNvPicPr/>
                   </pic:nvPicPr>
                   <pic:blipFill>
-                    <a:blip r:embed="rId33">
+                    <a:blip r:embed="rId34">
                       <a:extLst>
                         <a:ext uri="{28A0092B-C50C-407E-A947-70E740481C1C}">
                           <a14:useLocalDpi xmlns:a14="http://schemas.microsoft.com/office/drawing/2010/main" val="0"/>
@@ -10237,7 +10388,7 @@
         <w:pStyle w:val="afb"/>
         <w:jc w:val="center"/>
       </w:pPr>
-      <w:bookmarkStart w:id="112" w:name="_Ref161568343"/>
+      <w:bookmarkStart w:id="113" w:name="_Ref161568343"/>
       <w:r>
         <w:t xml:space="preserve">Рисунок </w:t>
       </w:r>
@@ -10280,7 +10431,7 @@
       <w:r>
         <w:fldChar w:fldCharType="end"/>
       </w:r>
-      <w:bookmarkEnd w:id="112"/>
+      <w:bookmarkEnd w:id="113"/>
       <w:r>
         <w:t xml:space="preserve"> — Диаграмма состояний для столов</w:t>
       </w:r>
@@ -10292,12 +10443,12 @@
       </w:pPr>
     </w:p>
     <w:sectPr>
-      <w:headerReference w:type="even" r:id="rId34"/>
-      <w:headerReference w:type="default" r:id="rId35"/>
-      <w:footerReference w:type="even" r:id="rId36"/>
-      <w:footerReference w:type="default" r:id="rId37"/>
-      <w:headerReference w:type="first" r:id="rId38"/>
-      <w:footerReference w:type="first" r:id="rId39"/>
+      <w:headerReference w:type="even" r:id="rId35"/>
+      <w:headerReference w:type="default" r:id="rId36"/>
+      <w:footerReference w:type="even" r:id="rId37"/>
+      <w:footerReference w:type="default" r:id="rId38"/>
+      <w:headerReference w:type="first" r:id="rId39"/>
+      <w:footerReference w:type="first" r:id="rId40"/>
       <w:pgSz w:w="11906" w:h="16838"/>
       <w:pgMar w:top="1134" w:right="851" w:bottom="1134" w:left="1701" w:header="709" w:footer="709" w:gutter="0"/>
       <w:cols w:space="708"/>

</xml_diff>

<commit_message>
doc: add blocks about postgres, appmetrica and keycloak
</commit_message>
<xml_diff>
--- a/documentation/курсовой проект/Курсовой проект.docx
+++ b/documentation/курсовой проект/Курсовой проект.docx
@@ -69,7 +69,6 @@
           <w:szCs w:val="24"/>
         </w:rPr>
       </w:pPr>
-      <w:proofErr w:type="gramStart"/>
       <w:r>
         <w:rPr>
           <w:rFonts w:ascii="Times New Roman" w:eastAsia="Calibri" w:hAnsi="Times New Roman" w:cs="Times New Roman"/>
@@ -81,7 +80,6 @@
         </w:rPr>
         <w:t>ВЫСШЕГО  ОБРАЗОВАНИЯ</w:t>
       </w:r>
-      <w:proofErr w:type="gramEnd"/>
     </w:p>
     <w:p>
       <w:pPr>
@@ -638,29 +636,7 @@
           <w:sz w:val="28"/>
           <w:szCs w:val="28"/>
         </w:rPr>
-        <w:t>Преподаватель ____________ В.С. Тарасов, ст. преподаватель        _</w:t>
-      </w:r>
-      <w:proofErr w:type="gramStart"/>
-      <w:r>
-        <w:rPr>
-          <w:rFonts w:ascii="Times New Roman" w:eastAsia="Calibri" w:hAnsi="Times New Roman" w:cs="Times New Roman"/>
-          <w:color w:val="000000"/>
-          <w:kern w:val="0"/>
-          <w:sz w:val="28"/>
-          <w:szCs w:val="28"/>
-        </w:rPr>
-        <w:t>_._</w:t>
-      </w:r>
-      <w:proofErr w:type="gramEnd"/>
-      <w:r>
-        <w:rPr>
-          <w:rFonts w:ascii="Times New Roman" w:eastAsia="Calibri" w:hAnsi="Times New Roman" w:cs="Times New Roman"/>
-          <w:color w:val="000000"/>
-          <w:kern w:val="0"/>
-          <w:sz w:val="28"/>
-          <w:szCs w:val="28"/>
-        </w:rPr>
-        <w:t>_.20__</w:t>
+        <w:t>Преподаватель ____________ В.С. Тарасов, ст. преподаватель        __.__.20__</w:t>
       </w:r>
     </w:p>
     <w:p>
@@ -5499,7 +5475,7 @@
           <w:noProof/>
         </w:rPr>
         <w:drawing>
-          <wp:inline distT="0" distB="0" distL="0" distR="0" wp14:anchorId="448A7D65" wp14:editId="3C880848">
+          <wp:inline distT="0" distB="0" distL="0" distR="0" wp14:anchorId="448A7D65" wp14:editId="144FDEE9">
             <wp:extent cx="5939790" cy="3221355"/>
             <wp:effectExtent l="0" t="0" r="3810" b="0"/>
             <wp:docPr id="1791495137" name="Рисунок 4"/>
@@ -6469,7 +6445,7 @@
         <w:t xml:space="preserve"> </w:t>
       </w:r>
       <w:r>
-        <w:t>версии 21 и фреймворк Spring</w:t>
+        <w:t>21 и фреймворк Spring</w:t>
       </w:r>
       <w:r>
         <w:t xml:space="preserve"> </w:t>
@@ -6510,6 +6486,9 @@
     <w:p>
       <w:pPr>
         <w:pStyle w:val="af8"/>
+        <w:rPr>
+          <w:lang w:val="en-US"/>
+        </w:rPr>
       </w:pPr>
       <w:r>
         <w:t>Фреймворк Spring</w:t>
@@ -6616,6 +6595,98 @@
     <w:p>
       <w:pPr>
         <w:pStyle w:val="a4"/>
+        <w:rPr>
+          <w:lang w:val="en-US"/>
+        </w:rPr>
+      </w:pPr>
+      <w:r>
+        <w:rPr>
+          <w:lang w:val="en-US"/>
+        </w:rPr>
+        <w:t>PostgreSQL</w:t>
+      </w:r>
+    </w:p>
+    <w:p>
+      <w:pPr>
+        <w:pStyle w:val="af8"/>
+      </w:pPr>
+      <w:r>
+        <w:t xml:space="preserve">Для хранения данных используется реляционная база данных </w:t>
+      </w:r>
+      <w:r>
+        <w:rPr>
+          <w:lang w:val="en-US"/>
+        </w:rPr>
+        <w:t>PostgreSQL</w:t>
+      </w:r>
+      <w:r>
+        <w:t xml:space="preserve"> 16.2.</w:t>
+      </w:r>
+      <w:r>
+        <w:t xml:space="preserve"> З</w:t>
+      </w:r>
+      <w:r>
+        <w:t>а счёт производительности в долгосрочной перспективе позволит значительно увеличить клиентскую базу без</w:t>
+      </w:r>
+      <w:r>
+        <w:t xml:space="preserve"> </w:t>
+      </w:r>
+      <w:r>
+        <w:t>необходимости смены технологии.</w:t>
+      </w:r>
+    </w:p>
+    <w:p>
+      <w:pPr>
+        <w:pStyle w:val="a4"/>
+      </w:pPr>
+      <w:r>
+        <w:rPr>
+          <w:lang w:val="en-US"/>
+        </w:rPr>
+        <w:t>Keycloak</w:t>
+      </w:r>
+    </w:p>
+    <w:p>
+      <w:pPr>
+        <w:pStyle w:val="af8"/>
+      </w:pPr>
+      <w:r>
+        <w:t xml:space="preserve">Для аутентификации пользователей используется </w:t>
+      </w:r>
+      <w:r>
+        <w:rPr>
+          <w:lang w:val="en-US"/>
+        </w:rPr>
+        <w:t>Keycloak</w:t>
+      </w:r>
+      <w:r>
+        <w:t xml:space="preserve"> </w:t>
+      </w:r>
+      <w:r>
+        <w:t>23.0.7.</w:t>
+      </w:r>
+      <w:r>
+        <w:t xml:space="preserve"> В</w:t>
+      </w:r>
+      <w:r>
+        <w:t xml:space="preserve"> будущем</w:t>
+      </w:r>
+      <w:r>
+        <w:t xml:space="preserve"> этот сервис</w:t>
+      </w:r>
+      <w:r>
+        <w:t xml:space="preserve"> обеспечит нам возможность лёгкой реализации входа </w:t>
+      </w:r>
+      <w:r>
+        <w:t xml:space="preserve"> </w:t>
+      </w:r>
+      <w:r>
+        <w:t>через сторонние сервисы.</w:t>
+      </w:r>
+    </w:p>
+    <w:p>
+      <w:pPr>
+        <w:pStyle w:val="a4"/>
       </w:pPr>
       <w:bookmarkStart w:id="46" w:name="_Toc167546741"/>
       <w:r>
@@ -6677,6 +6748,7 @@
         <w:pStyle w:val="af8"/>
       </w:pPr>
       <w:r>
+        <w:lastRenderedPageBreak/>
         <w:t>Docker</w:t>
       </w:r>
       <w:r>
@@ -6704,6 +6776,73 @@
       </w:r>
       <w:r>
         <w:t>позволяет легко настроить запуск нескольких контейнеров за счёт декларативного описания запускаемых сервисов и сетей.</w:t>
+      </w:r>
+    </w:p>
+    <w:p>
+      <w:pPr>
+        <w:pStyle w:val="a4"/>
+      </w:pPr>
+      <w:r>
+        <w:rPr>
+          <w:lang w:val="en-US"/>
+        </w:rPr>
+        <w:t>AppMetrica</w:t>
+      </w:r>
+    </w:p>
+    <w:p>
+      <w:pPr>
+        <w:pStyle w:val="af8"/>
+      </w:pPr>
+      <w:r>
+        <w:t xml:space="preserve">Для сбора данных о работе приложения, пользовательских событиях и аналитики используется сервис </w:t>
+      </w:r>
+      <w:r>
+        <w:rPr>
+          <w:lang w:val="en-US"/>
+        </w:rPr>
+        <w:t>AppMetrica</w:t>
+      </w:r>
+      <w:r>
+        <w:t xml:space="preserve"> </w:t>
+      </w:r>
+      <w:r>
+        <w:t>[</w:t>
+      </w:r>
+      <w:r>
+        <w:fldChar w:fldCharType="begin"/>
+      </w:r>
+      <w:r>
+        <w:instrText xml:space="preserve"> REF _Ref167556283 \r \h </w:instrText>
+      </w:r>
+      <w:r>
+        <w:fldChar w:fldCharType="separate"/>
+      </w:r>
+      <w:r>
+        <w:t>3</w:t>
+      </w:r>
+      <w:r>
+        <w:fldChar w:fldCharType="end"/>
+      </w:r>
+      <w:r>
+        <w:t>]</w:t>
+      </w:r>
+      <w:r>
+        <w:t>.</w:t>
+      </w:r>
+      <w:r>
+        <w:t xml:space="preserve"> За счёт удобного </w:t>
+      </w:r>
+      <w:r>
+        <w:rPr>
+          <w:lang w:val="en-US"/>
+        </w:rPr>
+        <w:t>SDK</w:t>
+      </w:r>
+      <w:r>
+        <w:t xml:space="preserve"> </w:t>
+      </w:r>
+      <w:r>
+        <w:t>и гибкой настройки данный сервис позволяет легко настроить отправку событий пользователей, а также строить на основе полученных данных аналитические отчёты, например, воронки конверсий.</w:t>
       </w:r>
     </w:p>
     <w:p>
@@ -6740,7 +6879,6 @@
         <w:spacing w:after="160"/>
       </w:pPr>
       <w:r>
-        <w:lastRenderedPageBreak/>
         <w:t>неавторизованный пользователь;</w:t>
       </w:r>
     </w:p>
@@ -6920,6 +7058,7 @@
       <w:bookmarkStart w:id="56" w:name="_Toc161608591"/>
       <w:bookmarkStart w:id="57" w:name="_Toc167546746"/>
       <w:r>
+        <w:lastRenderedPageBreak/>
         <w:t xml:space="preserve">Учёт </w:t>
       </w:r>
       <w:r>
@@ -7057,7 +7196,6 @@
         <w:pStyle w:val="af8"/>
       </w:pPr>
       <w:r>
-        <w:lastRenderedPageBreak/>
         <w:t>Как результат, эта информация должна сохраниться в системе и быть доступной для всех сотрудников ресторана.</w:t>
       </w:r>
     </w:p>
@@ -7169,6 +7307,7 @@
         <w:pStyle w:val="af8"/>
       </w:pPr>
       <w:r>
+        <w:lastRenderedPageBreak/>
         <w:t>Как результат, эта информация должна сохраниться в системе и быть доступной для администратора ресторана и владельца этой учётной записи.</w:t>
       </w:r>
     </w:p>
@@ -7288,7 +7427,6 @@
         <w:pStyle w:val="af8"/>
       </w:pPr>
       <w:r>
-        <w:lastRenderedPageBreak/>
         <w:t>Как результат, эта информация должна сохраниться в системе и быть доступной для всех сотрудников ресторана.</w:t>
       </w:r>
     </w:p>
@@ -7408,6 +7546,7 @@
       </w:pPr>
       <w:bookmarkStart w:id="70" w:name="_Toc167546750"/>
       <w:r>
+        <w:lastRenderedPageBreak/>
         <w:t>Нефункциональные требования к разрабатываемой системе</w:t>
       </w:r>
       <w:bookmarkEnd w:id="52"/>
@@ -7523,105 +7662,102 @@
         <w:t xml:space="preserve"> </w:t>
       </w:r>
       <w:r>
-        <w:t xml:space="preserve">с выделением классов контроллеров, </w:t>
-      </w:r>
-      <w:r>
+        <w:t xml:space="preserve">с выделением классов контроллеров, обеспечивающих обработку </w:t>
+      </w:r>
+      <w:r>
+        <w:rPr>
+          <w:lang w:val="en-US"/>
+        </w:rPr>
+        <w:t>HTTP</w:t>
+      </w:r>
+      <w:r>
+        <w:t xml:space="preserve"> </w:t>
+      </w:r>
+      <w:r>
+        <w:t>запросов; сервисов</w:t>
+      </w:r>
+      <w:r>
+        <w:t xml:space="preserve">, </w:t>
+      </w:r>
+      <w:r>
+        <w:t xml:space="preserve">содержащих бизнес-логику приложения, и репозиториев </w:t>
+      </w:r>
+      <w:r>
+        <w:rPr>
+          <w:lang w:val="en-US"/>
+        </w:rPr>
+        <w:t>Spring</w:t>
+      </w:r>
+      <w:r>
+        <w:t xml:space="preserve"> </w:t>
+      </w:r>
+      <w:r>
+        <w:rPr>
+          <w:lang w:val="en-US"/>
+        </w:rPr>
+        <w:t>data</w:t>
+      </w:r>
+      <w:r>
+        <w:t xml:space="preserve"> </w:t>
+      </w:r>
+      <w:r>
+        <w:rPr>
+          <w:lang w:val="en-US"/>
+        </w:rPr>
+        <w:t>JPA</w:t>
+      </w:r>
+      <w:r>
+        <w:t xml:space="preserve">, </w:t>
+      </w:r>
+      <w:r>
+        <w:t>обеспечивающих доступ к данным в базе данных</w:t>
+      </w:r>
+      <w:r>
+        <w:t xml:space="preserve"> </w:t>
+      </w:r>
+      <w:r>
+        <w:t>(см.</w:t>
+      </w:r>
+      <w:r>
+        <w:t xml:space="preserve"> </w:t>
+      </w:r>
+      <w:r>
+        <w:fldChar w:fldCharType="begin"/>
+      </w:r>
+      <w:r>
+        <w:instrText xml:space="preserve"> REF  _Ref167529477 \* Lower \h  \* MERGEFORMAT </w:instrText>
+      </w:r>
+      <w:r>
+        <w:fldChar w:fldCharType="separate"/>
+      </w:r>
+      <w:r>
+        <w:t xml:space="preserve">рисунок </w:t>
+      </w:r>
+      <w:r>
+        <w:rPr>
+          <w:noProof/>
+        </w:rPr>
+        <w:t>8</w:t>
+      </w:r>
+      <w:r>
+        <w:fldChar w:fldCharType="end"/>
+      </w:r>
+      <w:r>
+        <w:t>)</w:t>
+      </w:r>
+      <w:r>
+        <w:t>.</w:t>
+      </w:r>
+    </w:p>
+    <w:p>
+      <w:pPr>
+        <w:pStyle w:val="af9"/>
+      </w:pPr>
+      <w:r>
+        <w:rPr>
+          <w:noProof/>
+        </w:rPr>
         <w:lastRenderedPageBreak/>
-        <w:t xml:space="preserve">обеспечивающих обработку </w:t>
-      </w:r>
-      <w:r>
-        <w:rPr>
-          <w:lang w:val="en-US"/>
-        </w:rPr>
-        <w:t>HTTP</w:t>
-      </w:r>
-      <w:r>
-        <w:t xml:space="preserve"> </w:t>
-      </w:r>
-      <w:r>
-        <w:t>запросов; сервисов</w:t>
-      </w:r>
-      <w:r>
-        <w:t xml:space="preserve">, </w:t>
-      </w:r>
-      <w:r>
-        <w:t xml:space="preserve">содержащих бизнес-логику приложения, и репозиториев </w:t>
-      </w:r>
-      <w:r>
-        <w:rPr>
-          <w:lang w:val="en-US"/>
-        </w:rPr>
-        <w:t>Spring</w:t>
-      </w:r>
-      <w:r>
-        <w:t xml:space="preserve"> </w:t>
-      </w:r>
-      <w:r>
-        <w:rPr>
-          <w:lang w:val="en-US"/>
-        </w:rPr>
-        <w:t>data</w:t>
-      </w:r>
-      <w:r>
-        <w:t xml:space="preserve"> </w:t>
-      </w:r>
-      <w:r>
-        <w:rPr>
-          <w:lang w:val="en-US"/>
-        </w:rPr>
-        <w:t>JPA</w:t>
-      </w:r>
-      <w:r>
-        <w:t xml:space="preserve">, </w:t>
-      </w:r>
-      <w:r>
-        <w:t>обеспечивающих доступ к данным в базе данных</w:t>
-      </w:r>
-      <w:r>
-        <w:t xml:space="preserve"> </w:t>
-      </w:r>
-      <w:r>
-        <w:t>(см.</w:t>
-      </w:r>
-      <w:r>
-        <w:t xml:space="preserve"> </w:t>
-      </w:r>
-      <w:r>
-        <w:fldChar w:fldCharType="begin"/>
-      </w:r>
-      <w:r>
-        <w:instrText xml:space="preserve"> REF  _Ref167529477 \* Lower \h  \* MERGEFORMAT </w:instrText>
-      </w:r>
-      <w:r>
-        <w:fldChar w:fldCharType="separate"/>
-      </w:r>
-      <w:r>
-        <w:t xml:space="preserve">рисунок </w:t>
-      </w:r>
-      <w:r>
-        <w:rPr>
-          <w:noProof/>
-        </w:rPr>
-        <w:t>8</w:t>
-      </w:r>
-      <w:r>
-        <w:fldChar w:fldCharType="end"/>
-      </w:r>
-      <w:r>
-        <w:t>)</w:t>
-      </w:r>
-      <w:r>
-        <w:t>.</w:t>
-      </w:r>
-    </w:p>
-    <w:p>
-      <w:pPr>
-        <w:pStyle w:val="af9"/>
-      </w:pPr>
-      <w:r>
-        <w:rPr>
-          <w:noProof/>
-        </w:rPr>
         <w:drawing>
           <wp:inline distT="0" distB="0" distL="0" distR="0" wp14:anchorId="446E3080" wp14:editId="52477125">
             <wp:extent cx="5240195" cy="3286125"/>
@@ -8434,7 +8570,7 @@
         </w:rPr>
         <w:lastRenderedPageBreak/>
         <w:drawing>
-          <wp:inline distT="0" distB="0" distL="0" distR="0" wp14:anchorId="0432C01E" wp14:editId="0338FE7F">
+          <wp:inline distT="0" distB="0" distL="0" distR="0" wp14:anchorId="0432C01E" wp14:editId="3F17EF9B">
             <wp:extent cx="1620124" cy="3600000"/>
             <wp:effectExtent l="0" t="0" r="0" b="635"/>
             <wp:docPr id="1020979704" name="Рисунок 2"/>
@@ -8870,7 +9006,7 @@
           <w:noProof/>
         </w:rPr>
         <w:drawing>
-          <wp:inline distT="0" distB="0" distL="0" distR="0" wp14:anchorId="352931AA" wp14:editId="5C1A97A8">
+          <wp:inline distT="0" distB="0" distL="0" distR="0" wp14:anchorId="352931AA" wp14:editId="1A8017A6">
             <wp:extent cx="1620025" cy="3600000"/>
             <wp:effectExtent l="0" t="0" r="0" b="635"/>
             <wp:docPr id="1798709956" name="Рисунок 5"/>
@@ -9126,7 +9262,7 @@
           <w:noProof/>
         </w:rPr>
         <w:drawing>
-          <wp:inline distT="0" distB="0" distL="0" distR="0" wp14:anchorId="722556BE" wp14:editId="28263060">
+          <wp:inline distT="0" distB="0" distL="0" distR="0" wp14:anchorId="722556BE" wp14:editId="0D5BEC2C">
             <wp:extent cx="1620025" cy="3600000"/>
             <wp:effectExtent l="0" t="0" r="0" b="635"/>
             <wp:docPr id="283427747" name="Рисунок 7"/>
@@ -9384,7 +9520,7 @@
         </w:rPr>
         <w:lastRenderedPageBreak/>
         <w:drawing>
-          <wp:inline distT="0" distB="0" distL="0" distR="0" wp14:anchorId="2D903BBC" wp14:editId="422F358D">
+          <wp:inline distT="0" distB="0" distL="0" distR="0" wp14:anchorId="2D903BBC" wp14:editId="2491EDC9">
             <wp:extent cx="1620025" cy="3600000"/>
             <wp:effectExtent l="0" t="0" r="0" b="635"/>
             <wp:docPr id="1477373657" name="Рисунок 10"/>
@@ -9512,7 +9648,7 @@
           <w:noProof/>
         </w:rPr>
         <w:drawing>
-          <wp:inline distT="0" distB="0" distL="0" distR="0" wp14:anchorId="26895C18" wp14:editId="7EFCC56F">
+          <wp:inline distT="0" distB="0" distL="0" distR="0" wp14:anchorId="26895C18" wp14:editId="5DB930CC">
             <wp:extent cx="1620025" cy="3600000"/>
             <wp:effectExtent l="0" t="0" r="0" b="635"/>
             <wp:docPr id="35904804" name="Рисунок 11"/>
@@ -9613,10 +9749,7 @@
         <w:pStyle w:val="af8"/>
       </w:pPr>
       <w:r>
-        <w:t>Для тестирования работоспособности приложения доступ к нему был предоставлен студентам факультета компьютерных наук. Приложение было установлено 14 людьми. В результате эксплуатации,</w:t>
-      </w:r>
-      <w:r>
-        <w:t xml:space="preserve"> были получены данные для воронки по основному сценарию – «Создание</w:t>
+        <w:t>Для тестирования работоспособности приложения доступ к нему был предоставлен студентам факультета компьютерных наук. Приложение было установлено 14 людьми. В результате эксплуатации, были получены данные для воронки по основному сценарию – «Создание</w:t>
       </w:r>
       <w:r>
         <w:t xml:space="preserve"> и редактирование</w:t>
@@ -9663,6 +9796,9 @@
         <w:pStyle w:val="af9"/>
       </w:pPr>
       <w:r>
+        <w:rPr>
+          <w:noProof/>
+        </w:rPr>
         <w:drawing>
           <wp:inline distT="0" distB="0" distL="0" distR="0" wp14:anchorId="4E1FE1AA" wp14:editId="5E8844FE">
             <wp:extent cx="5029902" cy="3163228"/>
@@ -9947,19 +10083,80 @@
     </w:p>
     <w:p>
       <w:pPr>
+        <w:pStyle w:val="aa"/>
+      </w:pPr>
+      <w:bookmarkStart w:id="103" w:name="_Ref167556283"/>
+      <w:r>
+        <w:t xml:space="preserve">Документация </w:t>
+      </w:r>
+      <w:r>
+        <w:rPr>
+          <w:lang w:val="en-US"/>
+        </w:rPr>
+        <w:t>AppMetrica</w:t>
+      </w:r>
+      <w:r>
+        <w:t xml:space="preserve"> </w:t>
+      </w:r>
+      <w:r>
+        <w:t>[Электронный ресурс]. – Режим доступа:</w:t>
+      </w:r>
+      <w:r>
+        <w:t xml:space="preserve"> </w:t>
+      </w:r>
+      <w:r>
+        <w:rPr>
+          <w:lang w:val="en-US"/>
+        </w:rPr>
+        <w:t>URL</w:t>
+      </w:r>
+      <w:r>
+        <w:t>:</w:t>
+      </w:r>
+      <w:r>
+        <w:t xml:space="preserve"> </w:t>
+      </w:r>
+      <w:r>
+        <w:t>https://appmetrica.yandex.ru/docs/ru/</w:t>
+      </w:r>
+      <w:r>
+        <w:t xml:space="preserve"> – Заглавие с</w:t>
+      </w:r>
+      <w:r>
+        <w:t xml:space="preserve"> </w:t>
+      </w:r>
+      <w:r>
+        <w:t xml:space="preserve">экрана. – (Дата обращения </w:t>
+      </w:r>
+      <w:r>
+        <w:t>2</w:t>
+      </w:r>
+      <w:r>
+        <w:t>5</w:t>
+      </w:r>
+      <w:r>
+        <w:t>.05.2024</w:t>
+      </w:r>
+      <w:r>
+        <w:t>).</w:t>
+      </w:r>
+      <w:bookmarkEnd w:id="103"/>
+    </w:p>
+    <w:p>
+      <w:pPr>
         <w:pStyle w:val="4"/>
       </w:pPr>
       <w:r>
         <w:lastRenderedPageBreak/>
         <w:br/>
       </w:r>
-      <w:bookmarkStart w:id="103" w:name="_Toc161608632"/>
-      <w:bookmarkStart w:id="104" w:name="_Toc167546758"/>
+      <w:bookmarkStart w:id="104" w:name="_Toc161608632"/>
+      <w:bookmarkStart w:id="105" w:name="_Toc167546758"/>
       <w:r>
         <w:t>BPMN диаграмма</w:t>
       </w:r>
-      <w:bookmarkEnd w:id="103"/>
       <w:bookmarkEnd w:id="104"/>
+      <w:bookmarkEnd w:id="105"/>
     </w:p>
     <w:p>
       <w:pPr>
@@ -9972,7 +10169,7 @@
           <w14:ligatures w14:val="standardContextual"/>
         </w:rPr>
         <w:drawing>
-          <wp:inline distT="0" distB="0" distL="0" distR="0" wp14:anchorId="08992BD6" wp14:editId="1DC08D63">
+          <wp:inline distT="0" distB="0" distL="0" distR="0" wp14:anchorId="08992BD6" wp14:editId="1C2F4D67">
             <wp:extent cx="7914287" cy="5148000"/>
             <wp:effectExtent l="0" t="7620" r="3175" b="3175"/>
             <wp:docPr id="1393381328" name="Рисунок 1"/>
@@ -10026,7 +10223,7 @@
         <w:pStyle w:val="afb"/>
         <w:jc w:val="center"/>
       </w:pPr>
-      <w:bookmarkStart w:id="105" w:name="_Ref167539843"/>
+      <w:bookmarkStart w:id="106" w:name="_Ref167539843"/>
       <w:r>
         <w:t xml:space="preserve">Рисунок </w:t>
       </w:r>
@@ -10069,7 +10266,7 @@
       <w:r>
         <w:fldChar w:fldCharType="end"/>
       </w:r>
-      <w:bookmarkEnd w:id="105"/>
+      <w:bookmarkEnd w:id="106"/>
       <w:r>
         <w:t xml:space="preserve"> </w:t>
       </w:r>
@@ -10091,15 +10288,15 @@
         <w:lastRenderedPageBreak/>
         <w:br/>
       </w:r>
-      <w:bookmarkStart w:id="106" w:name="_Hlk161234790"/>
-      <w:bookmarkStart w:id="107" w:name="_Toc161608634"/>
-      <w:bookmarkStart w:id="108" w:name="_Toc167546759"/>
+      <w:bookmarkStart w:id="107" w:name="_Hlk161234790"/>
+      <w:bookmarkStart w:id="108" w:name="_Toc161608634"/>
+      <w:bookmarkStart w:id="109" w:name="_Toc167546759"/>
       <w:r>
         <w:t>Диаграмма прецедентов</w:t>
       </w:r>
-      <w:bookmarkEnd w:id="106"/>
       <w:bookmarkEnd w:id="107"/>
       <w:bookmarkEnd w:id="108"/>
+      <w:bookmarkEnd w:id="109"/>
     </w:p>
     <w:p>
       <w:pPr>
@@ -10162,7 +10359,7 @@
           <w:lang w:val="en-US"/>
         </w:rPr>
       </w:pPr>
-      <w:bookmarkStart w:id="109" w:name="_Ref167539974"/>
+      <w:bookmarkStart w:id="110" w:name="_Ref167539974"/>
       <w:r>
         <w:t xml:space="preserve">Рисунок </w:t>
       </w:r>
@@ -10205,7 +10402,7 @@
       <w:r>
         <w:fldChar w:fldCharType="end"/>
       </w:r>
-      <w:bookmarkEnd w:id="109"/>
+      <w:bookmarkEnd w:id="110"/>
       <w:r>
         <w:t xml:space="preserve"> — Диаграмма прецедентов</w:t>
       </w:r>
@@ -10218,13 +10415,13 @@
         <w:lastRenderedPageBreak/>
         <w:br/>
       </w:r>
-      <w:bookmarkStart w:id="110" w:name="_Toc161608635"/>
-      <w:bookmarkStart w:id="111" w:name="_Toc167546760"/>
+      <w:bookmarkStart w:id="111" w:name="_Toc161608635"/>
+      <w:bookmarkStart w:id="112" w:name="_Toc167546760"/>
       <w:r>
         <w:t>Диаграммы состояний</w:t>
       </w:r>
-      <w:bookmarkEnd w:id="110"/>
       <w:bookmarkEnd w:id="111"/>
+      <w:bookmarkEnd w:id="112"/>
     </w:p>
     <w:p>
       <w:pPr>
@@ -10282,7 +10479,7 @@
         <w:pStyle w:val="afb"/>
         <w:jc w:val="center"/>
       </w:pPr>
-      <w:bookmarkStart w:id="112" w:name="_Ref161568326"/>
+      <w:bookmarkStart w:id="113" w:name="_Ref161568326"/>
       <w:r>
         <w:t xml:space="preserve">Рисунок </w:t>
       </w:r>
@@ -10325,7 +10522,7 @@
       <w:r>
         <w:fldChar w:fldCharType="end"/>
       </w:r>
-      <w:bookmarkEnd w:id="112"/>
+      <w:bookmarkEnd w:id="113"/>
       <w:r>
         <w:t xml:space="preserve"> — Диаграмма состояний для брони</w:t>
       </w:r>
@@ -10388,7 +10585,7 @@
         <w:pStyle w:val="afb"/>
         <w:jc w:val="center"/>
       </w:pPr>
-      <w:bookmarkStart w:id="113" w:name="_Ref161568343"/>
+      <w:bookmarkStart w:id="114" w:name="_Ref161568343"/>
       <w:r>
         <w:t xml:space="preserve">Рисунок </w:t>
       </w:r>
@@ -10431,7 +10628,7 @@
       <w:r>
         <w:fldChar w:fldCharType="end"/>
       </w:r>
-      <w:bookmarkEnd w:id="113"/>
+      <w:bookmarkEnd w:id="114"/>
       <w:r>
         <w:t xml:space="preserve"> — Диаграмма состояний для столов</w:t>
       </w:r>

</xml_diff>

<commit_message>
fix: add title to client realisation block
</commit_message>
<xml_diff>
--- a/documentation/курсовой проект/Курсовой проект.docx
+++ b/documentation/курсовой проект/Курсовой проект.docx
@@ -1095,7 +1095,7 @@
       <w:r>
         <w:fldChar w:fldCharType="separate"/>
       </w:r>
-      <w:hyperlink w:anchor="_Toc167720053" w:history="1">
+      <w:hyperlink w:anchor="_Toc167782396" w:history="1">
         <w:r>
           <w:rPr>
             <w:rStyle w:val="aff2"/>
@@ -1122,7 +1122,7 @@
             <w:noProof/>
             <w:webHidden/>
           </w:rPr>
-          <w:instrText xml:space="preserve"> PAGEREF _Toc167720053 \h </w:instrText>
+          <w:instrText xml:space="preserve"> PAGEREF _Toc167782396 \h </w:instrText>
         </w:r>
         <w:r>
           <w:rPr>
@@ -1168,7 +1168,7 @@
           <w14:ligatures w14:val="standardContextual"/>
         </w:rPr>
       </w:pPr>
-      <w:hyperlink w:anchor="_Toc167720054" w:history="1">
+      <w:hyperlink w:anchor="_Toc167782397" w:history="1">
         <w:r>
           <w:rPr>
             <w:rStyle w:val="aff2"/>
@@ -1195,7 +1195,7 @@
             <w:noProof/>
             <w:webHidden/>
           </w:rPr>
-          <w:instrText xml:space="preserve"> PAGEREF _Toc167720054 \h </w:instrText>
+          <w:instrText xml:space="preserve"> PAGEREF _Toc167782397 \h </w:instrText>
         </w:r>
         <w:r>
           <w:rPr>
@@ -1241,7 +1241,7 @@
           <w14:ligatures w14:val="standardContextual"/>
         </w:rPr>
       </w:pPr>
-      <w:hyperlink w:anchor="_Toc167720055" w:history="1">
+      <w:hyperlink w:anchor="_Toc167782398" w:history="1">
         <w:r>
           <w:rPr>
             <w:rStyle w:val="aff2"/>
@@ -1268,7 +1268,7 @@
             <w:noProof/>
             <w:webHidden/>
           </w:rPr>
-          <w:instrText xml:space="preserve"> PAGEREF _Toc167720055 \h </w:instrText>
+          <w:instrText xml:space="preserve"> PAGEREF _Toc167782398 \h </w:instrText>
         </w:r>
         <w:r>
           <w:rPr>
@@ -1311,7 +1311,7 @@
           <w14:ligatures w14:val="standardContextual"/>
         </w:rPr>
       </w:pPr>
-      <w:hyperlink w:anchor="_Toc167720056" w:history="1">
+      <w:hyperlink w:anchor="_Toc167782399" w:history="1">
         <w:r>
           <w:rPr>
             <w:rStyle w:val="aff2"/>
@@ -1338,7 +1338,7 @@
             <w:noProof/>
             <w:webHidden/>
           </w:rPr>
-          <w:instrText xml:space="preserve"> PAGEREF _Toc167720056 \h </w:instrText>
+          <w:instrText xml:space="preserve"> PAGEREF _Toc167782399 \h </w:instrText>
         </w:r>
         <w:r>
           <w:rPr>
@@ -1381,7 +1381,7 @@
           <w14:ligatures w14:val="standardContextual"/>
         </w:rPr>
       </w:pPr>
-      <w:hyperlink w:anchor="_Toc167720057" w:history="1">
+      <w:hyperlink w:anchor="_Toc167782400" w:history="1">
         <w:r>
           <w:rPr>
             <w:rStyle w:val="aff2"/>
@@ -1408,7 +1408,7 @@
             <w:noProof/>
             <w:webHidden/>
           </w:rPr>
-          <w:instrText xml:space="preserve"> PAGEREF _Toc167720057 \h </w:instrText>
+          <w:instrText xml:space="preserve"> PAGEREF _Toc167782400 \h </w:instrText>
         </w:r>
         <w:r>
           <w:rPr>
@@ -1451,7 +1451,7 @@
           <w14:ligatures w14:val="standardContextual"/>
         </w:rPr>
       </w:pPr>
-      <w:hyperlink w:anchor="_Toc167720058" w:history="1">
+      <w:hyperlink w:anchor="_Toc167782401" w:history="1">
         <w:r>
           <w:rPr>
             <w:rStyle w:val="aff2"/>
@@ -1478,7 +1478,7 @@
             <w:noProof/>
             <w:webHidden/>
           </w:rPr>
-          <w:instrText xml:space="preserve"> PAGEREF _Toc167720058 \h </w:instrText>
+          <w:instrText xml:space="preserve"> PAGEREF _Toc167782401 \h </w:instrText>
         </w:r>
         <w:r>
           <w:rPr>
@@ -1521,7 +1521,7 @@
           <w14:ligatures w14:val="standardContextual"/>
         </w:rPr>
       </w:pPr>
-      <w:hyperlink w:anchor="_Toc167720059" w:history="1">
+      <w:hyperlink w:anchor="_Toc167782402" w:history="1">
         <w:r>
           <w:rPr>
             <w:rStyle w:val="aff2"/>
@@ -1548,7 +1548,7 @@
             <w:noProof/>
             <w:webHidden/>
           </w:rPr>
-          <w:instrText xml:space="preserve"> PAGEREF _Toc167720059 \h </w:instrText>
+          <w:instrText xml:space="preserve"> PAGEREF _Toc167782402 \h </w:instrText>
         </w:r>
         <w:r>
           <w:rPr>
@@ -1591,7 +1591,7 @@
           <w14:ligatures w14:val="standardContextual"/>
         </w:rPr>
       </w:pPr>
-      <w:hyperlink w:anchor="_Toc167720060" w:history="1">
+      <w:hyperlink w:anchor="_Toc167782403" w:history="1">
         <w:r>
           <w:rPr>
             <w:rStyle w:val="aff2"/>
@@ -1618,7 +1618,7 @@
             <w:noProof/>
             <w:webHidden/>
           </w:rPr>
-          <w:instrText xml:space="preserve"> PAGEREF _Toc167720060 \h </w:instrText>
+          <w:instrText xml:space="preserve"> PAGEREF _Toc167782403 \h </w:instrText>
         </w:r>
         <w:r>
           <w:rPr>
@@ -1664,7 +1664,7 @@
           <w14:ligatures w14:val="standardContextual"/>
         </w:rPr>
       </w:pPr>
-      <w:hyperlink w:anchor="_Toc167720061" w:history="1">
+      <w:hyperlink w:anchor="_Toc167782404" w:history="1">
         <w:r>
           <w:rPr>
             <w:rStyle w:val="aff2"/>
@@ -1691,7 +1691,7 @@
             <w:noProof/>
             <w:webHidden/>
           </w:rPr>
-          <w:instrText xml:space="preserve"> PAGEREF _Toc167720061 \h </w:instrText>
+          <w:instrText xml:space="preserve"> PAGEREF _Toc167782404 \h </w:instrText>
         </w:r>
         <w:r>
           <w:rPr>
@@ -1734,7 +1734,7 @@
           <w14:ligatures w14:val="standardContextual"/>
         </w:rPr>
       </w:pPr>
-      <w:hyperlink w:anchor="_Toc167720062" w:history="1">
+      <w:hyperlink w:anchor="_Toc167782405" w:history="1">
         <w:r>
           <w:rPr>
             <w:rStyle w:val="aff2"/>
@@ -1761,7 +1761,7 @@
             <w:noProof/>
             <w:webHidden/>
           </w:rPr>
-          <w:instrText xml:space="preserve"> PAGEREF _Toc167720062 \h </w:instrText>
+          <w:instrText xml:space="preserve"> PAGEREF _Toc167782405 \h </w:instrText>
         </w:r>
         <w:r>
           <w:rPr>
@@ -1804,7 +1804,7 @@
           <w14:ligatures w14:val="standardContextual"/>
         </w:rPr>
       </w:pPr>
-      <w:hyperlink w:anchor="_Toc167720063" w:history="1">
+      <w:hyperlink w:anchor="_Toc167782406" w:history="1">
         <w:r>
           <w:rPr>
             <w:rStyle w:val="aff2"/>
@@ -1831,7 +1831,7 @@
             <w:noProof/>
             <w:webHidden/>
           </w:rPr>
-          <w:instrText xml:space="preserve"> PAGEREF _Toc167720063 \h </w:instrText>
+          <w:instrText xml:space="preserve"> PAGEREF _Toc167782406 \h </w:instrText>
         </w:r>
         <w:r>
           <w:rPr>
@@ -1874,7 +1874,7 @@
           <w14:ligatures w14:val="standardContextual"/>
         </w:rPr>
       </w:pPr>
-      <w:hyperlink w:anchor="_Toc167720064" w:history="1">
+      <w:hyperlink w:anchor="_Toc167782407" w:history="1">
         <w:r>
           <w:rPr>
             <w:rStyle w:val="aff2"/>
@@ -1901,7 +1901,7 @@
             <w:noProof/>
             <w:webHidden/>
           </w:rPr>
-          <w:instrText xml:space="preserve"> PAGEREF _Toc167720064 \h </w:instrText>
+          <w:instrText xml:space="preserve"> PAGEREF _Toc167782407 \h </w:instrText>
         </w:r>
         <w:r>
           <w:rPr>
@@ -1944,7 +1944,7 @@
           <w14:ligatures w14:val="standardContextual"/>
         </w:rPr>
       </w:pPr>
-      <w:hyperlink w:anchor="_Toc167720065" w:history="1">
+      <w:hyperlink w:anchor="_Toc167782408" w:history="1">
         <w:r>
           <w:rPr>
             <w:rStyle w:val="aff2"/>
@@ -1972,7 +1972,7 @@
             <w:noProof/>
             <w:webHidden/>
           </w:rPr>
-          <w:instrText xml:space="preserve"> PAGEREF _Toc167720065 \h </w:instrText>
+          <w:instrText xml:space="preserve"> PAGEREF _Toc167782408 \h </w:instrText>
         </w:r>
         <w:r>
           <w:rPr>
@@ -2015,7 +2015,7 @@
           <w14:ligatures w14:val="standardContextual"/>
         </w:rPr>
       </w:pPr>
-      <w:hyperlink w:anchor="_Toc167720066" w:history="1">
+      <w:hyperlink w:anchor="_Toc167782409" w:history="1">
         <w:r>
           <w:rPr>
             <w:rStyle w:val="aff2"/>
@@ -2042,7 +2042,7 @@
             <w:noProof/>
             <w:webHidden/>
           </w:rPr>
-          <w:instrText xml:space="preserve"> PAGEREF _Toc167720066 \h </w:instrText>
+          <w:instrText xml:space="preserve"> PAGEREF _Toc167782409 \h </w:instrText>
         </w:r>
         <w:r>
           <w:rPr>
@@ -2088,7 +2088,7 @@
           <w14:ligatures w14:val="standardContextual"/>
         </w:rPr>
       </w:pPr>
-      <w:hyperlink w:anchor="_Toc167720067" w:history="1">
+      <w:hyperlink w:anchor="_Toc167782410" w:history="1">
         <w:r>
           <w:rPr>
             <w:rStyle w:val="aff2"/>
@@ -2115,7 +2115,7 @@
             <w:noProof/>
             <w:webHidden/>
           </w:rPr>
-          <w:instrText xml:space="preserve"> PAGEREF _Toc167720067 \h </w:instrText>
+          <w:instrText xml:space="preserve"> PAGEREF _Toc167782410 \h </w:instrText>
         </w:r>
         <w:r>
           <w:rPr>
@@ -2158,7 +2158,7 @@
           <w14:ligatures w14:val="standardContextual"/>
         </w:rPr>
       </w:pPr>
-      <w:hyperlink w:anchor="_Toc167720068" w:history="1">
+      <w:hyperlink w:anchor="_Toc167782411" w:history="1">
         <w:r>
           <w:rPr>
             <w:rStyle w:val="aff2"/>
@@ -2185,7 +2185,7 @@
             <w:noProof/>
             <w:webHidden/>
           </w:rPr>
-          <w:instrText xml:space="preserve"> PAGEREF _Toc167720068 \h </w:instrText>
+          <w:instrText xml:space="preserve"> PAGEREF _Toc167782411 \h </w:instrText>
         </w:r>
         <w:r>
           <w:rPr>
@@ -2228,13 +2228,14 @@
           <w14:ligatures w14:val="standardContextual"/>
         </w:rPr>
       </w:pPr>
-      <w:hyperlink w:anchor="_Toc167720069" w:history="1">
+      <w:hyperlink w:anchor="_Toc167782412" w:history="1">
         <w:r>
           <w:rPr>
             <w:rStyle w:val="aff2"/>
             <w:noProof/>
-          </w:rPr>
-          <w:t>3.1.1 MVVM</w:t>
+            <w:lang w:val="en-US"/>
+          </w:rPr>
+          <w:t>3.1.1 Flutter</w:t>
         </w:r>
         <w:r>
           <w:rPr>
@@ -2255,7 +2256,7 @@
             <w:noProof/>
             <w:webHidden/>
           </w:rPr>
-          <w:instrText xml:space="preserve"> PAGEREF _Toc167720069 \h </w:instrText>
+          <w:instrText xml:space="preserve"> PAGEREF _Toc167782412 \h </w:instrText>
         </w:r>
         <w:r>
           <w:rPr>
@@ -2298,13 +2299,13 @@
           <w14:ligatures w14:val="standardContextual"/>
         </w:rPr>
       </w:pPr>
-      <w:hyperlink w:anchor="_Toc167720070" w:history="1">
+      <w:hyperlink w:anchor="_Toc167782413" w:history="1">
         <w:r>
           <w:rPr>
             <w:rStyle w:val="aff2"/>
             <w:noProof/>
           </w:rPr>
-          <w:t>3.1.2 Java</w:t>
+          <w:t>3.1.2 MVVM</w:t>
         </w:r>
         <w:r>
           <w:rPr>
@@ -2325,7 +2326,7 @@
             <w:noProof/>
             <w:webHidden/>
           </w:rPr>
-          <w:instrText xml:space="preserve"> PAGEREF _Toc167720070 \h </w:instrText>
+          <w:instrText xml:space="preserve"> PAGEREF _Toc167782413 \h </w:instrText>
         </w:r>
         <w:r>
           <w:rPr>
@@ -2345,7 +2346,7 @@
             <w:noProof/>
             <w:webHidden/>
           </w:rPr>
-          <w:t>16</w:t>
+          <w:t>15</w:t>
         </w:r>
         <w:r>
           <w:rPr>
@@ -2368,14 +2369,13 @@
           <w14:ligatures w14:val="standardContextual"/>
         </w:rPr>
       </w:pPr>
-      <w:hyperlink w:anchor="_Toc167720071" w:history="1">
+      <w:hyperlink w:anchor="_Toc167782414" w:history="1">
         <w:r>
           <w:rPr>
             <w:rStyle w:val="aff2"/>
             <w:noProof/>
-            <w:lang w:val="en-US"/>
-          </w:rPr>
-          <w:t>3.1.3 PostgreSQL</w:t>
+          </w:rPr>
+          <w:t>3.1.3 Java</w:t>
         </w:r>
         <w:r>
           <w:rPr>
@@ -2396,7 +2396,7 @@
             <w:noProof/>
             <w:webHidden/>
           </w:rPr>
-          <w:instrText xml:space="preserve"> PAGEREF _Toc167720071 \h </w:instrText>
+          <w:instrText xml:space="preserve"> PAGEREF _Toc167782414 \h </w:instrText>
         </w:r>
         <w:r>
           <w:rPr>
@@ -2439,21 +2439,14 @@
           <w14:ligatures w14:val="standardContextual"/>
         </w:rPr>
       </w:pPr>
-      <w:hyperlink w:anchor="_Toc167720072" w:history="1">
+      <w:hyperlink w:anchor="_Toc167782415" w:history="1">
         <w:r>
           <w:rPr>
             <w:rStyle w:val="aff2"/>
             <w:noProof/>
-          </w:rPr>
-          <w:t>3.1.4</w:t>
-        </w:r>
-        <w:r>
-          <w:rPr>
-            <w:rStyle w:val="aff2"/>
-            <w:noProof/>
             <w:lang w:val="en-US"/>
           </w:rPr>
-          <w:t xml:space="preserve"> Keycloak</w:t>
+          <w:t>3.1.4 PostgreSQL</w:t>
         </w:r>
         <w:r>
           <w:rPr>
@@ -2474,7 +2467,7 @@
             <w:noProof/>
             <w:webHidden/>
           </w:rPr>
-          <w:instrText xml:space="preserve"> PAGEREF _Toc167720072 \h </w:instrText>
+          <w:instrText xml:space="preserve"> PAGEREF _Toc167782415 \h </w:instrText>
         </w:r>
         <w:r>
           <w:rPr>
@@ -2517,13 +2510,21 @@
           <w14:ligatures w14:val="standardContextual"/>
         </w:rPr>
       </w:pPr>
-      <w:hyperlink w:anchor="_Toc167720073" w:history="1">
+      <w:hyperlink w:anchor="_Toc167782416" w:history="1">
         <w:r>
           <w:rPr>
             <w:rStyle w:val="aff2"/>
             <w:noProof/>
           </w:rPr>
-          <w:t>3.1.5 Nginx</w:t>
+          <w:t>3.1.5</w:t>
+        </w:r>
+        <w:r>
+          <w:rPr>
+            <w:rStyle w:val="aff2"/>
+            <w:noProof/>
+            <w:lang w:val="en-US"/>
+          </w:rPr>
+          <w:t xml:space="preserve"> Keycloak</w:t>
         </w:r>
         <w:r>
           <w:rPr>
@@ -2544,7 +2545,7 @@
             <w:noProof/>
             <w:webHidden/>
           </w:rPr>
-          <w:instrText xml:space="preserve"> PAGEREF _Toc167720073 \h </w:instrText>
+          <w:instrText xml:space="preserve"> PAGEREF _Toc167782416 \h </w:instrText>
         </w:r>
         <w:r>
           <w:rPr>
@@ -2587,13 +2588,13 @@
           <w14:ligatures w14:val="standardContextual"/>
         </w:rPr>
       </w:pPr>
-      <w:hyperlink w:anchor="_Toc167720074" w:history="1">
+      <w:hyperlink w:anchor="_Toc167782417" w:history="1">
         <w:r>
           <w:rPr>
             <w:rStyle w:val="aff2"/>
             <w:noProof/>
           </w:rPr>
-          <w:t>3.1.6 Docker</w:t>
+          <w:t>3.1.6 Nginx</w:t>
         </w:r>
         <w:r>
           <w:rPr>
@@ -2614,7 +2615,7 @@
             <w:noProof/>
             <w:webHidden/>
           </w:rPr>
-          <w:instrText xml:space="preserve"> PAGEREF _Toc167720074 \h </w:instrText>
+          <w:instrText xml:space="preserve"> PAGEREF _Toc167782417 \h </w:instrText>
         </w:r>
         <w:r>
           <w:rPr>
@@ -2657,21 +2658,13 @@
           <w14:ligatures w14:val="standardContextual"/>
         </w:rPr>
       </w:pPr>
-      <w:hyperlink w:anchor="_Toc167720075" w:history="1">
+      <w:hyperlink w:anchor="_Toc167782418" w:history="1">
         <w:r>
           <w:rPr>
             <w:rStyle w:val="aff2"/>
             <w:noProof/>
           </w:rPr>
-          <w:t>3.1.7</w:t>
-        </w:r>
-        <w:r>
-          <w:rPr>
-            <w:rStyle w:val="aff2"/>
-            <w:noProof/>
-            <w:lang w:val="en-US"/>
-          </w:rPr>
-          <w:t xml:space="preserve"> AppMetrica</w:t>
+          <w:t>3.1.7 Docker</w:t>
         </w:r>
         <w:r>
           <w:rPr>
@@ -2692,7 +2685,7 @@
             <w:noProof/>
             <w:webHidden/>
           </w:rPr>
-          <w:instrText xml:space="preserve"> PAGEREF _Toc167720075 \h </w:instrText>
+          <w:instrText xml:space="preserve"> PAGEREF _Toc167782418 \h </w:instrText>
         </w:r>
         <w:r>
           <w:rPr>
@@ -2712,7 +2705,7 @@
             <w:noProof/>
             <w:webHidden/>
           </w:rPr>
-          <w:t>17</w:t>
+          <w:t>16</w:t>
         </w:r>
         <w:r>
           <w:rPr>
@@ -2725,7 +2718,7 @@
     </w:p>
     <w:p>
       <w:pPr>
-        <w:pStyle w:val="21"/>
+        <w:pStyle w:val="31"/>
         <w:rPr>
           <w:rFonts w:asciiTheme="minorHAnsi" w:eastAsiaTheme="minorEastAsia" w:hAnsiTheme="minorHAnsi" w:cstheme="minorBidi"/>
           <w:noProof/>
@@ -2735,21 +2728,21 @@
           <w14:ligatures w14:val="standardContextual"/>
         </w:rPr>
       </w:pPr>
-      <w:hyperlink w:anchor="_Toc167720076" w:history="1">
+      <w:hyperlink w:anchor="_Toc167782419" w:history="1">
         <w:r>
           <w:rPr>
             <w:rStyle w:val="aff2"/>
             <w:noProof/>
+          </w:rPr>
+          <w:t>3.1.8</w:t>
+        </w:r>
+        <w:r>
+          <w:rPr>
+            <w:rStyle w:val="aff2"/>
+            <w:noProof/>
             <w:lang w:val="en-US"/>
           </w:rPr>
-          <w:t>3.2</w:t>
-        </w:r>
-        <w:r>
-          <w:rPr>
-            <w:rStyle w:val="aff2"/>
-            <w:noProof/>
-          </w:rPr>
-          <w:t xml:space="preserve"> Логика приложения</w:t>
+          <w:t xml:space="preserve"> AppMetrica</w:t>
         </w:r>
         <w:r>
           <w:rPr>
@@ -2770,7 +2763,7 @@
             <w:noProof/>
             <w:webHidden/>
           </w:rPr>
-          <w:instrText xml:space="preserve"> PAGEREF _Toc167720076 \h </w:instrText>
+          <w:instrText xml:space="preserve"> PAGEREF _Toc167782419 \h </w:instrText>
         </w:r>
         <w:r>
           <w:rPr>
@@ -2813,13 +2806,21 @@
           <w14:ligatures w14:val="standardContextual"/>
         </w:rPr>
       </w:pPr>
-      <w:hyperlink w:anchor="_Toc167720077" w:history="1">
+      <w:hyperlink w:anchor="_Toc167782420" w:history="1">
         <w:r>
           <w:rPr>
             <w:rStyle w:val="aff2"/>
             <w:noProof/>
-          </w:rPr>
-          <w:t>3.3 Функциональные требования к разрабатываемой системе</w:t>
+            <w:lang w:val="en-US"/>
+          </w:rPr>
+          <w:t>3.2</w:t>
+        </w:r>
+        <w:r>
+          <w:rPr>
+            <w:rStyle w:val="aff2"/>
+            <w:noProof/>
+          </w:rPr>
+          <w:t xml:space="preserve"> Логика приложения</w:t>
         </w:r>
         <w:r>
           <w:rPr>
@@ -2840,7 +2841,7 @@
             <w:noProof/>
             <w:webHidden/>
           </w:rPr>
-          <w:instrText xml:space="preserve"> PAGEREF _Toc167720077 \h </w:instrText>
+          <w:instrText xml:space="preserve"> PAGEREF _Toc167782420 \h </w:instrText>
         </w:r>
         <w:r>
           <w:rPr>
@@ -2873,7 +2874,7 @@
     </w:p>
     <w:p>
       <w:pPr>
-        <w:pStyle w:val="31"/>
+        <w:pStyle w:val="21"/>
         <w:rPr>
           <w:rFonts w:asciiTheme="minorHAnsi" w:eastAsiaTheme="minorEastAsia" w:hAnsiTheme="minorHAnsi" w:cstheme="minorBidi"/>
           <w:noProof/>
@@ -2883,21 +2884,13 @@
           <w14:ligatures w14:val="standardContextual"/>
         </w:rPr>
       </w:pPr>
-      <w:hyperlink w:anchor="_Toc167720078" w:history="1">
+      <w:hyperlink w:anchor="_Toc167782421" w:history="1">
         <w:r>
           <w:rPr>
             <w:rStyle w:val="aff2"/>
             <w:noProof/>
           </w:rPr>
-          <w:t>3.3.1 Вход в приложение</w:t>
-        </w:r>
-        <w:r>
-          <w:rPr>
-            <w:rStyle w:val="aff2"/>
-            <w:noProof/>
-            <w:lang w:val="en-US"/>
-          </w:rPr>
-          <w:t>:</w:t>
+          <w:t>3.3 Функциональные требования к разрабатываемой системе</w:t>
         </w:r>
         <w:r>
           <w:rPr>
@@ -2918,7 +2911,7 @@
             <w:noProof/>
             <w:webHidden/>
           </w:rPr>
-          <w:instrText xml:space="preserve"> PAGEREF _Toc167720078 \h </w:instrText>
+          <w:instrText xml:space="preserve"> PAGEREF _Toc167782421 \h </w:instrText>
         </w:r>
         <w:r>
           <w:rPr>
@@ -2961,13 +2954,21 @@
           <w14:ligatures w14:val="standardContextual"/>
         </w:rPr>
       </w:pPr>
-      <w:hyperlink w:anchor="_Toc167720079" w:history="1">
+      <w:hyperlink w:anchor="_Toc167782422" w:history="1">
         <w:r>
           <w:rPr>
             <w:rStyle w:val="aff2"/>
             <w:noProof/>
           </w:rPr>
-          <w:t>3.3.2 Учёт броней</w:t>
+          <w:t>3.3.1 Вход в приложение</w:t>
+        </w:r>
+        <w:r>
+          <w:rPr>
+            <w:rStyle w:val="aff2"/>
+            <w:noProof/>
+            <w:lang w:val="en-US"/>
+          </w:rPr>
+          <w:t>:</w:t>
         </w:r>
         <w:r>
           <w:rPr>
@@ -2988,7 +2989,7 @@
             <w:noProof/>
             <w:webHidden/>
           </w:rPr>
-          <w:instrText xml:space="preserve"> PAGEREF _Toc167720079 \h </w:instrText>
+          <w:instrText xml:space="preserve"> PAGEREF _Toc167782422 \h </w:instrText>
         </w:r>
         <w:r>
           <w:rPr>
@@ -3008,7 +3009,7 @@
             <w:noProof/>
             <w:webHidden/>
           </w:rPr>
-          <w:t>18</w:t>
+          <w:t>17</w:t>
         </w:r>
         <w:r>
           <w:rPr>
@@ -3031,13 +3032,13 @@
           <w14:ligatures w14:val="standardContextual"/>
         </w:rPr>
       </w:pPr>
-      <w:hyperlink w:anchor="_Toc167720080" w:history="1">
+      <w:hyperlink w:anchor="_Toc167782423" w:history="1">
         <w:r>
           <w:rPr>
             <w:rStyle w:val="aff2"/>
             <w:noProof/>
           </w:rPr>
-          <w:t>3.3.3 Учёт сотрудников ресторана</w:t>
+          <w:t>3.3.2 Учёт броней</w:t>
         </w:r>
         <w:r>
           <w:rPr>
@@ -3058,7 +3059,7 @@
             <w:noProof/>
             <w:webHidden/>
           </w:rPr>
-          <w:instrText xml:space="preserve"> PAGEREF _Toc167720080 \h </w:instrText>
+          <w:instrText xml:space="preserve"> PAGEREF _Toc167782423 \h </w:instrText>
         </w:r>
         <w:r>
           <w:rPr>
@@ -3101,13 +3102,13 @@
           <w14:ligatures w14:val="standardContextual"/>
         </w:rPr>
       </w:pPr>
-      <w:hyperlink w:anchor="_Toc167720081" w:history="1">
+      <w:hyperlink w:anchor="_Toc167782424" w:history="1">
         <w:r>
           <w:rPr>
             <w:rStyle w:val="aff2"/>
             <w:noProof/>
           </w:rPr>
-          <w:t>3.3.4 Учёт столов и мест в ресторане</w:t>
+          <w:t>3.3.3 Учёт сотрудников ресторана</w:t>
         </w:r>
         <w:r>
           <w:rPr>
@@ -3128,7 +3129,7 @@
             <w:noProof/>
             <w:webHidden/>
           </w:rPr>
-          <w:instrText xml:space="preserve"> PAGEREF _Toc167720081 \h </w:instrText>
+          <w:instrText xml:space="preserve"> PAGEREF _Toc167782424 \h </w:instrText>
         </w:r>
         <w:r>
           <w:rPr>
@@ -3148,7 +3149,7 @@
             <w:noProof/>
             <w:webHidden/>
           </w:rPr>
-          <w:t>19</w:t>
+          <w:t>18</w:t>
         </w:r>
         <w:r>
           <w:rPr>
@@ -3171,13 +3172,13 @@
           <w14:ligatures w14:val="standardContextual"/>
         </w:rPr>
       </w:pPr>
-      <w:hyperlink w:anchor="_Toc167720082" w:history="1">
+      <w:hyperlink w:anchor="_Toc167782425" w:history="1">
         <w:r>
           <w:rPr>
             <w:rStyle w:val="aff2"/>
             <w:noProof/>
           </w:rPr>
-          <w:t>3.3.5 Регистрация нового ресторана</w:t>
+          <w:t>3.3.4 Учёт столов и мест в ресторане</w:t>
         </w:r>
         <w:r>
           <w:rPr>
@@ -3198,7 +3199,7 @@
             <w:noProof/>
             <w:webHidden/>
           </w:rPr>
-          <w:instrText xml:space="preserve"> PAGEREF _Toc167720082 \h </w:instrText>
+          <w:instrText xml:space="preserve"> PAGEREF _Toc167782425 \h </w:instrText>
         </w:r>
         <w:r>
           <w:rPr>
@@ -3231,7 +3232,7 @@
     </w:p>
     <w:p>
       <w:pPr>
-        <w:pStyle w:val="21"/>
+        <w:pStyle w:val="31"/>
         <w:rPr>
           <w:rFonts w:asciiTheme="minorHAnsi" w:eastAsiaTheme="minorEastAsia" w:hAnsiTheme="minorHAnsi" w:cstheme="minorBidi"/>
           <w:noProof/>
@@ -3241,13 +3242,13 @@
           <w14:ligatures w14:val="standardContextual"/>
         </w:rPr>
       </w:pPr>
-      <w:hyperlink w:anchor="_Toc167720083" w:history="1">
+      <w:hyperlink w:anchor="_Toc167782426" w:history="1">
         <w:r>
           <w:rPr>
             <w:rStyle w:val="aff2"/>
             <w:noProof/>
           </w:rPr>
-          <w:t>3.4 Нефункциональные требования к разрабатываемой системе</w:t>
+          <w:t>3.3.5 Регистрация нового ресторана</w:t>
         </w:r>
         <w:r>
           <w:rPr>
@@ -3268,7 +3269,7 @@
             <w:noProof/>
             <w:webHidden/>
           </w:rPr>
-          <w:instrText xml:space="preserve"> PAGEREF _Toc167720083 \h </w:instrText>
+          <w:instrText xml:space="preserve"> PAGEREF _Toc167782426 \h </w:instrText>
         </w:r>
         <w:r>
           <w:rPr>
@@ -3288,7 +3289,7 @@
             <w:noProof/>
             <w:webHidden/>
           </w:rPr>
-          <w:t>20</w:t>
+          <w:t>19</w:t>
         </w:r>
         <w:r>
           <w:rPr>
@@ -3301,7 +3302,7 @@
     </w:p>
     <w:p>
       <w:pPr>
-        <w:pStyle w:val="31"/>
+        <w:pStyle w:val="21"/>
         <w:rPr>
           <w:rFonts w:asciiTheme="minorHAnsi" w:eastAsiaTheme="minorEastAsia" w:hAnsiTheme="minorHAnsi" w:cstheme="minorBidi"/>
           <w:noProof/>
@@ -3311,13 +3312,13 @@
           <w14:ligatures w14:val="standardContextual"/>
         </w:rPr>
       </w:pPr>
-      <w:hyperlink w:anchor="_Toc167720084" w:history="1">
+      <w:hyperlink w:anchor="_Toc167782427" w:history="1">
         <w:r>
           <w:rPr>
             <w:rStyle w:val="aff2"/>
             <w:noProof/>
           </w:rPr>
-          <w:t>3.4.1 Требования по безопасности</w:t>
+          <w:t>3.4 Нефункциональные требования к разрабатываемой системе</w:t>
         </w:r>
         <w:r>
           <w:rPr>
@@ -3338,7 +3339,7 @@
             <w:noProof/>
             <w:webHidden/>
           </w:rPr>
-          <w:instrText xml:space="preserve"> PAGEREF _Toc167720084 \h </w:instrText>
+          <w:instrText xml:space="preserve"> PAGEREF _Toc167782427 \h </w:instrText>
         </w:r>
         <w:r>
           <w:rPr>
@@ -3381,13 +3382,13 @@
           <w14:ligatures w14:val="standardContextual"/>
         </w:rPr>
       </w:pPr>
-      <w:hyperlink w:anchor="_Toc167720085" w:history="1">
+      <w:hyperlink w:anchor="_Toc167782428" w:history="1">
         <w:r>
           <w:rPr>
             <w:rStyle w:val="aff2"/>
             <w:noProof/>
           </w:rPr>
-          <w:t>3.4.2 Дополнительные требования</w:t>
+          <w:t>3.4.1 Требования по безопасности</w:t>
         </w:r>
         <w:r>
           <w:rPr>
@@ -3408,7 +3409,7 @@
             <w:noProof/>
             <w:webHidden/>
           </w:rPr>
-          <w:instrText xml:space="preserve"> PAGEREF _Toc167720085 \h </w:instrText>
+          <w:instrText xml:space="preserve"> PAGEREF _Toc167782428 \h </w:instrText>
         </w:r>
         <w:r>
           <w:rPr>
@@ -3441,7 +3442,7 @@
     </w:p>
     <w:p>
       <w:pPr>
-        <w:pStyle w:val="21"/>
+        <w:pStyle w:val="31"/>
         <w:rPr>
           <w:rFonts w:asciiTheme="minorHAnsi" w:eastAsiaTheme="minorEastAsia" w:hAnsiTheme="minorHAnsi" w:cstheme="minorBidi"/>
           <w:noProof/>
@@ -3451,13 +3452,13 @@
           <w14:ligatures w14:val="standardContextual"/>
         </w:rPr>
       </w:pPr>
-      <w:hyperlink w:anchor="_Toc167720086" w:history="1">
+      <w:hyperlink w:anchor="_Toc167782429" w:history="1">
         <w:r>
           <w:rPr>
             <w:rStyle w:val="aff2"/>
             <w:noProof/>
           </w:rPr>
-          <w:t>3.5 Структура классов серверной части приложения</w:t>
+          <w:t>3.4.2 Дополнительные требования</w:t>
         </w:r>
         <w:r>
           <w:rPr>
@@ -3478,7 +3479,7 @@
             <w:noProof/>
             <w:webHidden/>
           </w:rPr>
-          <w:instrText xml:space="preserve"> PAGEREF _Toc167720086 \h </w:instrText>
+          <w:instrText xml:space="preserve"> PAGEREF _Toc167782429 \h </w:instrText>
         </w:r>
         <w:r>
           <w:rPr>
@@ -3521,13 +3522,13 @@
           <w14:ligatures w14:val="standardContextual"/>
         </w:rPr>
       </w:pPr>
-      <w:hyperlink w:anchor="_Toc167720087" w:history="1">
+      <w:hyperlink w:anchor="_Toc167782430" w:history="1">
         <w:r>
           <w:rPr>
             <w:rStyle w:val="aff2"/>
             <w:noProof/>
           </w:rPr>
-          <w:t>3.6 Структура классов моделей серверной части</w:t>
+          <w:t>3.5 Структура классов серверной части приложения</w:t>
         </w:r>
         <w:r>
           <w:rPr>
@@ -3548,7 +3549,7 @@
             <w:noProof/>
             <w:webHidden/>
           </w:rPr>
-          <w:instrText xml:space="preserve"> PAGEREF _Toc167720087 \h </w:instrText>
+          <w:instrText xml:space="preserve"> PAGEREF _Toc167782430 \h </w:instrText>
         </w:r>
         <w:r>
           <w:rPr>
@@ -3568,7 +3569,7 @@
             <w:noProof/>
             <w:webHidden/>
           </w:rPr>
-          <w:t>21</w:t>
+          <w:t>20</w:t>
         </w:r>
         <w:r>
           <w:rPr>
@@ -3591,13 +3592,13 @@
           <w14:ligatures w14:val="standardContextual"/>
         </w:rPr>
       </w:pPr>
-      <w:hyperlink w:anchor="_Toc167720088" w:history="1">
+      <w:hyperlink w:anchor="_Toc167782431" w:history="1">
         <w:r>
           <w:rPr>
             <w:rStyle w:val="aff2"/>
             <w:noProof/>
           </w:rPr>
-          <w:t>3.7 Хранение данных</w:t>
+          <w:t>3.6 Структура классов моделей серверной части</w:t>
         </w:r>
         <w:r>
           <w:rPr>
@@ -3618,7 +3619,7 @@
             <w:noProof/>
             <w:webHidden/>
           </w:rPr>
-          <w:instrText xml:space="preserve"> PAGEREF _Toc167720088 \h </w:instrText>
+          <w:instrText xml:space="preserve"> PAGEREF _Toc167782431 \h </w:instrText>
         </w:r>
         <w:r>
           <w:rPr>
@@ -3638,7 +3639,7 @@
             <w:noProof/>
             <w:webHidden/>
           </w:rPr>
-          <w:t>22</w:t>
+          <w:t>21</w:t>
         </w:r>
         <w:r>
           <w:rPr>
@@ -3661,13 +3662,13 @@
           <w14:ligatures w14:val="standardContextual"/>
         </w:rPr>
       </w:pPr>
-      <w:hyperlink w:anchor="_Toc167720089" w:history="1">
+      <w:hyperlink w:anchor="_Toc167782432" w:history="1">
         <w:r>
           <w:rPr>
             <w:rStyle w:val="aff2"/>
             <w:noProof/>
           </w:rPr>
-          <w:t>3.8 Развёртывание приложения</w:t>
+          <w:t>3.7 Хранение данных</w:t>
         </w:r>
         <w:r>
           <w:rPr>
@@ -3688,7 +3689,7 @@
             <w:noProof/>
             <w:webHidden/>
           </w:rPr>
-          <w:instrText xml:space="preserve"> PAGEREF _Toc167720089 \h </w:instrText>
+          <w:instrText xml:space="preserve"> PAGEREF _Toc167782432 \h </w:instrText>
         </w:r>
         <w:r>
           <w:rPr>
@@ -3708,7 +3709,7 @@
             <w:noProof/>
             <w:webHidden/>
           </w:rPr>
-          <w:t>23</w:t>
+          <w:t>22</w:t>
         </w:r>
         <w:r>
           <w:rPr>
@@ -3731,21 +3732,13 @@
           <w14:ligatures w14:val="standardContextual"/>
         </w:rPr>
       </w:pPr>
-      <w:hyperlink w:anchor="_Toc167720090" w:history="1">
+      <w:hyperlink w:anchor="_Toc167782433" w:history="1">
         <w:r>
           <w:rPr>
             <w:rStyle w:val="aff2"/>
             <w:noProof/>
-            <w:lang w:val="en-US"/>
-          </w:rPr>
-          <w:t>3.9</w:t>
-        </w:r>
-        <w:r>
-          <w:rPr>
-            <w:rStyle w:val="aff2"/>
-            <w:noProof/>
-          </w:rPr>
-          <w:t xml:space="preserve"> Реализация интерфейса</w:t>
+          </w:rPr>
+          <w:t>3.8 Развёртывание приложения</w:t>
         </w:r>
         <w:r>
           <w:rPr>
@@ -3766,7 +3759,7 @@
             <w:noProof/>
             <w:webHidden/>
           </w:rPr>
-          <w:instrText xml:space="preserve"> PAGEREF _Toc167720090 \h </w:instrText>
+          <w:instrText xml:space="preserve"> PAGEREF _Toc167782433 \h </w:instrText>
         </w:r>
         <w:r>
           <w:rPr>
@@ -3799,7 +3792,7 @@
     </w:p>
     <w:p>
       <w:pPr>
-        <w:pStyle w:val="31"/>
+        <w:pStyle w:val="21"/>
         <w:rPr>
           <w:rFonts w:asciiTheme="minorHAnsi" w:eastAsiaTheme="minorEastAsia" w:hAnsiTheme="minorHAnsi" w:cstheme="minorBidi"/>
           <w:noProof/>
@@ -3809,21 +3802,21 @@
           <w14:ligatures w14:val="standardContextual"/>
         </w:rPr>
       </w:pPr>
-      <w:hyperlink w:anchor="_Toc167720091" w:history="1">
+      <w:hyperlink w:anchor="_Toc167782434" w:history="1">
         <w:r>
           <w:rPr>
             <w:rStyle w:val="aff2"/>
             <w:noProof/>
             <w:lang w:val="en-US"/>
           </w:rPr>
-          <w:t>3.9.3</w:t>
+          <w:t>3.9</w:t>
         </w:r>
         <w:r>
           <w:rPr>
             <w:rStyle w:val="aff2"/>
             <w:noProof/>
           </w:rPr>
-          <w:t xml:space="preserve"> Реализация интерфейса мобильного приложения</w:t>
+          <w:t xml:space="preserve"> Реализация интерфейса</w:t>
         </w:r>
         <w:r>
           <w:rPr>
@@ -3844,7 +3837,7 @@
             <w:noProof/>
             <w:webHidden/>
           </w:rPr>
-          <w:instrText xml:space="preserve"> PAGEREF _Toc167720091 \h </w:instrText>
+          <w:instrText xml:space="preserve"> PAGEREF _Toc167782434 \h </w:instrText>
         </w:r>
         <w:r>
           <w:rPr>
@@ -3877,10 +3870,7 @@
     </w:p>
     <w:p>
       <w:pPr>
-        <w:pStyle w:val="12"/>
-        <w:tabs>
-          <w:tab w:val="right" w:leader="dot" w:pos="9344"/>
-        </w:tabs>
+        <w:pStyle w:val="31"/>
         <w:rPr>
           <w:rFonts w:asciiTheme="minorHAnsi" w:eastAsiaTheme="minorEastAsia" w:hAnsiTheme="minorHAnsi" w:cstheme="minorBidi"/>
           <w:noProof/>
@@ -3890,13 +3880,21 @@
           <w14:ligatures w14:val="standardContextual"/>
         </w:rPr>
       </w:pPr>
-      <w:hyperlink w:anchor="_Toc167720092" w:history="1">
+      <w:hyperlink w:anchor="_Toc167782435" w:history="1">
         <w:r>
           <w:rPr>
             <w:rStyle w:val="aff2"/>
             <w:noProof/>
-          </w:rPr>
-          <w:t>4 Аналитика</w:t>
+            <w:lang w:val="en-US"/>
+          </w:rPr>
+          <w:t>3.9.3</w:t>
+        </w:r>
+        <w:r>
+          <w:rPr>
+            <w:rStyle w:val="aff2"/>
+            <w:noProof/>
+          </w:rPr>
+          <w:t xml:space="preserve"> Реализация интерфейса мобильного приложения</w:t>
         </w:r>
         <w:r>
           <w:rPr>
@@ -3917,7 +3915,7 @@
             <w:noProof/>
             <w:webHidden/>
           </w:rPr>
-          <w:instrText xml:space="preserve"> PAGEREF _Toc167720092 \h </w:instrText>
+          <w:instrText xml:space="preserve"> PAGEREF _Toc167782435 \h </w:instrText>
         </w:r>
         <w:r>
           <w:rPr>
@@ -3937,7 +3935,7 @@
             <w:noProof/>
             <w:webHidden/>
           </w:rPr>
-          <w:t>31</w:t>
+          <w:t>23</w:t>
         </w:r>
         <w:r>
           <w:rPr>
@@ -3963,13 +3961,13 @@
           <w14:ligatures w14:val="standardContextual"/>
         </w:rPr>
       </w:pPr>
-      <w:hyperlink w:anchor="_Toc167720093" w:history="1">
+      <w:hyperlink w:anchor="_Toc167782436" w:history="1">
         <w:r>
           <w:rPr>
             <w:rStyle w:val="aff2"/>
             <w:noProof/>
           </w:rPr>
-          <w:t>Заключение</w:t>
+          <w:t>4 Аналитика</w:t>
         </w:r>
         <w:r>
           <w:rPr>
@@ -3990,7 +3988,7 @@
             <w:noProof/>
             <w:webHidden/>
           </w:rPr>
-          <w:instrText xml:space="preserve"> PAGEREF _Toc167720093 \h </w:instrText>
+          <w:instrText xml:space="preserve"> PAGEREF _Toc167782436 \h </w:instrText>
         </w:r>
         <w:r>
           <w:rPr>
@@ -4010,7 +4008,7 @@
             <w:noProof/>
             <w:webHidden/>
           </w:rPr>
-          <w:t>32</w:t>
+          <w:t>31</w:t>
         </w:r>
         <w:r>
           <w:rPr>
@@ -4036,13 +4034,13 @@
           <w14:ligatures w14:val="standardContextual"/>
         </w:rPr>
       </w:pPr>
-      <w:hyperlink w:anchor="_Toc167720094" w:history="1">
+      <w:hyperlink w:anchor="_Toc167782437" w:history="1">
         <w:r>
           <w:rPr>
             <w:rStyle w:val="aff2"/>
             <w:noProof/>
           </w:rPr>
-          <w:t>Список использованных источников</w:t>
+          <w:t>Заключение</w:t>
         </w:r>
         <w:r>
           <w:rPr>
@@ -4063,7 +4061,7 @@
             <w:noProof/>
             <w:webHidden/>
           </w:rPr>
-          <w:instrText xml:space="preserve"> PAGEREF _Toc167720094 \h </w:instrText>
+          <w:instrText xml:space="preserve"> PAGEREF _Toc167782437 \h </w:instrText>
         </w:r>
         <w:r>
           <w:rPr>
@@ -4083,7 +4081,7 @@
             <w:noProof/>
             <w:webHidden/>
           </w:rPr>
-          <w:t>33</w:t>
+          <w:t>32</w:t>
         </w:r>
         <w:r>
           <w:rPr>
@@ -4109,21 +4107,13 @@
           <w14:ligatures w14:val="standardContextual"/>
         </w:rPr>
       </w:pPr>
-      <w:hyperlink w:anchor="_Toc167720095" w:history="1">
+      <w:hyperlink w:anchor="_Toc167782438" w:history="1">
         <w:r>
           <w:rPr>
             <w:rStyle w:val="aff2"/>
-            <w:caps/>
-            <w:noProof/>
-          </w:rPr>
-          <w:t>ПРИЛОЖЕНИЕ А</w:t>
-        </w:r>
-        <w:r>
-          <w:rPr>
-            <w:rStyle w:val="aff2"/>
-            <w:noProof/>
-          </w:rPr>
-          <w:t xml:space="preserve"> BPMN диаграмма</w:t>
+            <w:noProof/>
+          </w:rPr>
+          <w:t>Список использованных источников</w:t>
         </w:r>
         <w:r>
           <w:rPr>
@@ -4144,7 +4134,7 @@
             <w:noProof/>
             <w:webHidden/>
           </w:rPr>
-          <w:instrText xml:space="preserve"> PAGEREF _Toc167720095 \h </w:instrText>
+          <w:instrText xml:space="preserve"> PAGEREF _Toc167782438 \h </w:instrText>
         </w:r>
         <w:r>
           <w:rPr>
@@ -4164,7 +4154,7 @@
             <w:noProof/>
             <w:webHidden/>
           </w:rPr>
-          <w:t>34</w:t>
+          <w:t>33</w:t>
         </w:r>
         <w:r>
           <w:rPr>
@@ -4190,21 +4180,21 @@
           <w14:ligatures w14:val="standardContextual"/>
         </w:rPr>
       </w:pPr>
-      <w:hyperlink w:anchor="_Toc167720096" w:history="1">
+      <w:hyperlink w:anchor="_Toc167782439" w:history="1">
         <w:r>
           <w:rPr>
             <w:rStyle w:val="aff2"/>
             <w:caps/>
             <w:noProof/>
           </w:rPr>
-          <w:t>ПРИЛОЖЕНИЕ Б</w:t>
+          <w:t>ПРИЛОЖЕНИЕ А</w:t>
         </w:r>
         <w:r>
           <w:rPr>
             <w:rStyle w:val="aff2"/>
             <w:noProof/>
           </w:rPr>
-          <w:t xml:space="preserve"> Диаграмма прецедентов</w:t>
+          <w:t xml:space="preserve"> BPMN диаграмма</w:t>
         </w:r>
         <w:r>
           <w:rPr>
@@ -4225,7 +4215,7 @@
             <w:noProof/>
             <w:webHidden/>
           </w:rPr>
-          <w:instrText xml:space="preserve"> PAGEREF _Toc167720096 \h </w:instrText>
+          <w:instrText xml:space="preserve"> PAGEREF _Toc167782439 \h </w:instrText>
         </w:r>
         <w:r>
           <w:rPr>
@@ -4245,7 +4235,7 @@
             <w:noProof/>
             <w:webHidden/>
           </w:rPr>
-          <w:t>35</w:t>
+          <w:t>34</w:t>
         </w:r>
         <w:r>
           <w:rPr>
@@ -4271,13 +4261,94 @@
           <w14:ligatures w14:val="standardContextual"/>
         </w:rPr>
       </w:pPr>
-      <w:hyperlink w:anchor="_Toc167720097" w:history="1">
+      <w:hyperlink w:anchor="_Toc167782440" w:history="1">
         <w:r>
           <w:rPr>
             <w:rStyle w:val="aff2"/>
             <w:caps/>
             <w:noProof/>
           </w:rPr>
+          <w:t>ПРИЛОЖЕНИЕ Б</w:t>
+        </w:r>
+        <w:r>
+          <w:rPr>
+            <w:rStyle w:val="aff2"/>
+            <w:noProof/>
+          </w:rPr>
+          <w:t xml:space="preserve"> Диаграмма прецедентов</w:t>
+        </w:r>
+        <w:r>
+          <w:rPr>
+            <w:noProof/>
+            <w:webHidden/>
+          </w:rPr>
+          <w:tab/>
+        </w:r>
+        <w:r>
+          <w:rPr>
+            <w:noProof/>
+            <w:webHidden/>
+          </w:rPr>
+          <w:fldChar w:fldCharType="begin"/>
+        </w:r>
+        <w:r>
+          <w:rPr>
+            <w:noProof/>
+            <w:webHidden/>
+          </w:rPr>
+          <w:instrText xml:space="preserve"> PAGEREF _Toc167782440 \h </w:instrText>
+        </w:r>
+        <w:r>
+          <w:rPr>
+            <w:noProof/>
+            <w:webHidden/>
+          </w:rPr>
+        </w:r>
+        <w:r>
+          <w:rPr>
+            <w:noProof/>
+            <w:webHidden/>
+          </w:rPr>
+          <w:fldChar w:fldCharType="separate"/>
+        </w:r>
+        <w:r>
+          <w:rPr>
+            <w:noProof/>
+            <w:webHidden/>
+          </w:rPr>
+          <w:t>35</w:t>
+        </w:r>
+        <w:r>
+          <w:rPr>
+            <w:noProof/>
+            <w:webHidden/>
+          </w:rPr>
+          <w:fldChar w:fldCharType="end"/>
+        </w:r>
+      </w:hyperlink>
+    </w:p>
+    <w:p>
+      <w:pPr>
+        <w:pStyle w:val="12"/>
+        <w:tabs>
+          <w:tab w:val="right" w:leader="dot" w:pos="9344"/>
+        </w:tabs>
+        <w:rPr>
+          <w:rFonts w:asciiTheme="minorHAnsi" w:eastAsiaTheme="minorEastAsia" w:hAnsiTheme="minorHAnsi" w:cstheme="minorBidi"/>
+          <w:noProof/>
+          <w:kern w:val="2"/>
+          <w:sz w:val="22"/>
+          <w:szCs w:val="22"/>
+          <w14:ligatures w14:val="standardContextual"/>
+        </w:rPr>
+      </w:pPr>
+      <w:hyperlink w:anchor="_Toc167782441" w:history="1">
+        <w:r>
+          <w:rPr>
+            <w:rStyle w:val="aff2"/>
+            <w:caps/>
+            <w:noProof/>
+          </w:rPr>
           <w:t>ПРИЛОЖЕНИЕ В</w:t>
         </w:r>
         <w:r>
@@ -4306,7 +4377,7 @@
             <w:noProof/>
             <w:webHidden/>
           </w:rPr>
-          <w:instrText xml:space="preserve"> PAGEREF _Toc167720097 \h </w:instrText>
+          <w:instrText xml:space="preserve"> PAGEREF _Toc167782441 \h </w:instrText>
         </w:r>
         <w:r>
           <w:rPr>
@@ -4349,7 +4420,7 @@
       <w:pPr>
         <w:pStyle w:val="af6"/>
       </w:pPr>
-      <w:bookmarkStart w:id="3" w:name="_Toc167720053"/>
+      <w:bookmarkStart w:id="3" w:name="_Toc167782396"/>
       <w:r>
         <w:lastRenderedPageBreak/>
         <w:t>Определения, обозначения и сокращения</w:t>
@@ -4729,7 +4800,7 @@
       </w:pPr>
       <w:bookmarkStart w:id="4" w:name="_Toc165403531"/>
       <w:bookmarkStart w:id="5" w:name="_Toc165403587"/>
-      <w:bookmarkStart w:id="6" w:name="_Toc167720054"/>
+      <w:bookmarkStart w:id="6" w:name="_Toc167782397"/>
       <w:r>
         <w:lastRenderedPageBreak/>
         <w:t>В</w:t>
@@ -4839,7 +4910,7 @@
       <w:bookmarkStart w:id="7" w:name="_Toc165403532"/>
       <w:bookmarkStart w:id="8" w:name="_Toc165403588"/>
       <w:bookmarkStart w:id="9" w:name="_Ref167548665"/>
-      <w:bookmarkStart w:id="10" w:name="_Toc167720055"/>
+      <w:bookmarkStart w:id="10" w:name="_Toc167782398"/>
       <w:r>
         <w:lastRenderedPageBreak/>
         <w:t>Постановка задачи</w:t>
@@ -4921,7 +4992,7 @@
       <w:pPr>
         <w:pStyle w:val="a3"/>
       </w:pPr>
-      <w:bookmarkStart w:id="12" w:name="_Toc167720056"/>
+      <w:bookmarkStart w:id="12" w:name="_Toc167782399"/>
       <w:r>
         <w:t>Анализ ресторанного рынка России</w:t>
       </w:r>
@@ -5082,7 +5153,7 @@
         <w:pStyle w:val="a3"/>
       </w:pPr>
       <w:bookmarkStart w:id="13" w:name="_Toc165403598"/>
-      <w:bookmarkStart w:id="14" w:name="_Toc167720057"/>
+      <w:bookmarkStart w:id="14" w:name="_Toc167782400"/>
       <w:bookmarkEnd w:id="11"/>
       <w:r>
         <w:t>Обзор аналогов</w:t>
@@ -5542,7 +5613,7 @@
       <w:bookmarkStart w:id="16" w:name="_Toc161608629"/>
       <w:bookmarkStart w:id="17" w:name="_Toc165403540"/>
       <w:bookmarkStart w:id="18" w:name="_Toc165403599"/>
-      <w:bookmarkStart w:id="19" w:name="_Toc167720058"/>
+      <w:bookmarkStart w:id="19" w:name="_Toc167782401"/>
       <w:r>
         <w:t>ReMarked</w:t>
       </w:r>
@@ -5945,7 +6016,7 @@
       <w:bookmarkStart w:id="23" w:name="_Toc161608630"/>
       <w:bookmarkStart w:id="24" w:name="_Toc165403541"/>
       <w:bookmarkStart w:id="25" w:name="_Toc165403600"/>
-      <w:bookmarkStart w:id="26" w:name="_Toc167720059"/>
+      <w:bookmarkStart w:id="26" w:name="_Toc167782402"/>
       <w:r>
         <w:t>Restoplace</w:t>
       </w:r>
@@ -6108,7 +6179,7 @@
       <w:bookmarkStart w:id="28" w:name="_Toc161608631"/>
       <w:bookmarkStart w:id="29" w:name="_Toc165403542"/>
       <w:bookmarkStart w:id="30" w:name="_Toc165403601"/>
-      <w:bookmarkStart w:id="31" w:name="_Toc167720060"/>
+      <w:bookmarkStart w:id="31" w:name="_Toc167782403"/>
       <w:r>
         <w:t>GuestMe</w:t>
       </w:r>
@@ -6198,7 +6269,7 @@
           <w:noProof/>
         </w:rPr>
         <w:drawing>
-          <wp:inline distT="0" distB="0" distL="0" distR="0" wp14:anchorId="448A7D65" wp14:editId="7FC904E3">
+          <wp:inline distT="0" distB="0" distL="0" distR="0" wp14:anchorId="448A7D65" wp14:editId="00E12051">
             <wp:extent cx="5939790" cy="3221355"/>
             <wp:effectExtent l="0" t="0" r="3810" b="0"/>
             <wp:docPr id="1791495137" name="Рисунок 4"/>
@@ -6285,7 +6356,7 @@
       </w:pPr>
       <w:bookmarkStart w:id="33" w:name="_Toc165403543"/>
       <w:bookmarkStart w:id="34" w:name="_Toc165403602"/>
-      <w:bookmarkStart w:id="35" w:name="_Toc167720061"/>
+      <w:bookmarkStart w:id="35" w:name="_Toc167782404"/>
       <w:r>
         <w:lastRenderedPageBreak/>
         <w:t>Анализ предметной области</w:t>
@@ -6298,7 +6369,7 @@
       <w:pPr>
         <w:pStyle w:val="a3"/>
       </w:pPr>
-      <w:bookmarkStart w:id="36" w:name="_Toc167720062"/>
+      <w:bookmarkStart w:id="36" w:name="_Toc167782405"/>
       <w:r>
         <w:t>Глоссарий предметной области</w:t>
       </w:r>
@@ -6377,7 +6448,7 @@
       <w:pPr>
         <w:pStyle w:val="a3"/>
       </w:pPr>
-      <w:bookmarkStart w:id="37" w:name="_Toc167720063"/>
+      <w:bookmarkStart w:id="37" w:name="_Toc167782406"/>
       <w:r>
         <w:t>Процесс бронирования столика</w:t>
       </w:r>
@@ -6603,7 +6674,7 @@
       <w:pPr>
         <w:pStyle w:val="a3"/>
       </w:pPr>
-      <w:bookmarkStart w:id="39" w:name="_Toc167720064"/>
+      <w:bookmarkStart w:id="39" w:name="_Toc167782407"/>
       <w:r>
         <w:t>Учитываемые сведения о брони</w:t>
       </w:r>
@@ -6684,7 +6755,7 @@
           <w:rFonts w:eastAsiaTheme="minorHAnsi"/>
         </w:rPr>
       </w:pPr>
-      <w:bookmarkStart w:id="40" w:name="_Toc167720065"/>
+      <w:bookmarkStart w:id="40" w:name="_Toc167782408"/>
       <w:r>
         <w:rPr>
           <w:rFonts w:eastAsiaTheme="minorHAnsi"/>
@@ -6800,7 +6871,7 @@
       <w:pPr>
         <w:pStyle w:val="a3"/>
       </w:pPr>
-      <w:bookmarkStart w:id="41" w:name="_Toc167720066"/>
+      <w:bookmarkStart w:id="41" w:name="_Toc167782409"/>
       <w:r>
         <w:t>Диаграмма сущность-связь</w:t>
       </w:r>
@@ -6926,7 +6997,7 @@
       <w:pPr>
         <w:pStyle w:val="a2"/>
       </w:pPr>
-      <w:bookmarkStart w:id="43" w:name="_Toc167720067"/>
+      <w:bookmarkStart w:id="43" w:name="_Toc167782410"/>
       <w:r>
         <w:lastRenderedPageBreak/>
         <w:t>Реализация</w:t>
@@ -6937,11 +7008,27 @@
       <w:pPr>
         <w:pStyle w:val="a3"/>
       </w:pPr>
-      <w:bookmarkStart w:id="44" w:name="_Toc167720068"/>
+      <w:bookmarkStart w:id="44" w:name="_Toc167782411"/>
       <w:r>
         <w:t>Средства реализации</w:t>
       </w:r>
       <w:bookmarkEnd w:id="44"/>
+    </w:p>
+    <w:p>
+      <w:pPr>
+        <w:pStyle w:val="a4"/>
+        <w:rPr>
+          <w:lang w:val="en-US"/>
+        </w:rPr>
+      </w:pPr>
+      <w:bookmarkStart w:id="45" w:name="_Toc167782412"/>
+      <w:r>
+        <w:rPr>
+          <w:lang w:val="en-US"/>
+        </w:rPr>
+        <w:t>Flutter</w:t>
+      </w:r>
+      <w:bookmarkEnd w:id="45"/>
     </w:p>
     <w:p>
       <w:pPr>
@@ -7095,11 +7182,11 @@
       <w:pPr>
         <w:pStyle w:val="a4"/>
       </w:pPr>
-      <w:bookmarkStart w:id="45" w:name="_Toc167720069"/>
+      <w:bookmarkStart w:id="46" w:name="_Toc167782413"/>
       <w:r>
         <w:t>MVVM</w:t>
       </w:r>
-      <w:bookmarkEnd w:id="45"/>
+      <w:bookmarkEnd w:id="46"/>
     </w:p>
     <w:p>
       <w:pPr>
@@ -7151,11 +7238,11 @@
       <w:pPr>
         <w:pStyle w:val="a4"/>
       </w:pPr>
-      <w:bookmarkStart w:id="46" w:name="_Toc167720070"/>
+      <w:bookmarkStart w:id="47" w:name="_Toc167782414"/>
       <w:r>
         <w:t>Java</w:t>
       </w:r>
-      <w:bookmarkEnd w:id="46"/>
+      <w:bookmarkEnd w:id="47"/>
     </w:p>
     <w:p>
       <w:pPr>
@@ -7319,14 +7406,14 @@
           <w:lang w:val="en-US"/>
         </w:rPr>
       </w:pPr>
-      <w:bookmarkStart w:id="47" w:name="_Toc167720071"/>
+      <w:bookmarkStart w:id="48" w:name="_Toc167782415"/>
       <w:r>
         <w:rPr>
           <w:lang w:val="en-US"/>
         </w:rPr>
         <w:t>PostgreSQL</w:t>
       </w:r>
-      <w:bookmarkEnd w:id="47"/>
+      <w:bookmarkEnd w:id="48"/>
     </w:p>
     <w:p>
       <w:pPr>
@@ -7361,14 +7448,14 @@
       <w:pPr>
         <w:pStyle w:val="a4"/>
       </w:pPr>
-      <w:bookmarkStart w:id="48" w:name="_Toc167720072"/>
+      <w:bookmarkStart w:id="49" w:name="_Toc167782416"/>
       <w:r>
         <w:rPr>
           <w:lang w:val="en-US"/>
         </w:rPr>
         <w:t>Keycloak</w:t>
       </w:r>
-      <w:bookmarkEnd w:id="48"/>
+      <w:bookmarkEnd w:id="49"/>
     </w:p>
     <w:p>
       <w:pPr>
@@ -7387,7 +7474,19 @@
         <w:t xml:space="preserve"> </w:t>
       </w:r>
       <w:r>
-        <w:t>23.0.7.</w:t>
+        <w:t>2</w:t>
+      </w:r>
+      <w:r>
+        <w:t>4</w:t>
+      </w:r>
+      <w:r>
+        <w:t>.0.</w:t>
+      </w:r>
+      <w:r>
+        <w:t>4</w:t>
+      </w:r>
+      <w:r>
+        <w:t>.</w:t>
       </w:r>
       <w:r>
         <w:t xml:space="preserve"> В</w:t>
@@ -7412,11 +7511,11 @@
       <w:pPr>
         <w:pStyle w:val="a4"/>
       </w:pPr>
-      <w:bookmarkStart w:id="49" w:name="_Toc167720073"/>
+      <w:bookmarkStart w:id="50" w:name="_Toc167782417"/>
       <w:r>
         <w:t>Nginx</w:t>
       </w:r>
-      <w:bookmarkEnd w:id="49"/>
+      <w:bookmarkEnd w:id="50"/>
     </w:p>
     <w:p>
       <w:pPr>
@@ -7444,11 +7543,11 @@
       <w:pPr>
         <w:pStyle w:val="a4"/>
       </w:pPr>
-      <w:bookmarkStart w:id="50" w:name="_Toc167720074"/>
+      <w:bookmarkStart w:id="51" w:name="_Toc167782418"/>
       <w:r>
         <w:t>Docker</w:t>
       </w:r>
-      <w:bookmarkEnd w:id="50"/>
+      <w:bookmarkEnd w:id="51"/>
     </w:p>
     <w:p>
       <w:pPr>
@@ -7506,14 +7605,14 @@
       <w:pPr>
         <w:pStyle w:val="a4"/>
       </w:pPr>
-      <w:bookmarkStart w:id="51" w:name="_Toc167720075"/>
+      <w:bookmarkStart w:id="52" w:name="_Toc167782419"/>
       <w:r>
         <w:rPr>
           <w:lang w:val="en-US"/>
         </w:rPr>
         <w:t>AppMetrica</w:t>
       </w:r>
-      <w:bookmarkEnd w:id="51"/>
+      <w:bookmarkEnd w:id="52"/>
     </w:p>
     <w:p>
       <w:pPr>
@@ -7578,11 +7677,11 @@
           <w:lang w:val="en-US"/>
         </w:rPr>
       </w:pPr>
-      <w:bookmarkStart w:id="52" w:name="_Toc167720076"/>
+      <w:bookmarkStart w:id="53" w:name="_Toc167782420"/>
       <w:r>
         <w:t>Логика приложения</w:t>
       </w:r>
-      <w:bookmarkEnd w:id="52"/>
+      <w:bookmarkEnd w:id="53"/>
     </w:p>
     <w:p>
       <w:pPr>
@@ -7645,11 +7744,11 @@
       <w:pPr>
         <w:pStyle w:val="a3"/>
       </w:pPr>
-      <w:bookmarkStart w:id="53" w:name="_Toc167720077"/>
+      <w:bookmarkStart w:id="54" w:name="_Toc167782421"/>
       <w:r>
         <w:t>Функциональные требования к разрабатываемой системе</w:t>
       </w:r>
-      <w:bookmarkEnd w:id="53"/>
+      <w:bookmarkEnd w:id="54"/>
     </w:p>
     <w:p>
       <w:pPr>
@@ -7723,20 +7822,20 @@
           <w:numId w:val="28"/>
         </w:numPr>
       </w:pPr>
-      <w:bookmarkStart w:id="54" w:name="_Toc161608590"/>
-      <w:bookmarkStart w:id="55" w:name="_Toc165403595"/>
-      <w:bookmarkStart w:id="56" w:name="_Toc167720078"/>
+      <w:bookmarkStart w:id="55" w:name="_Toc161608590"/>
+      <w:bookmarkStart w:id="56" w:name="_Toc165403595"/>
+      <w:bookmarkStart w:id="57" w:name="_Toc167782422"/>
       <w:r>
         <w:t>Вход в приложение</w:t>
       </w:r>
-      <w:bookmarkEnd w:id="54"/>
+      <w:bookmarkEnd w:id="55"/>
       <w:r>
         <w:rPr>
           <w:lang w:val="en-US"/>
         </w:rPr>
         <w:t>:</w:t>
       </w:r>
-      <w:bookmarkEnd w:id="56"/>
+      <w:bookmarkEnd w:id="57"/>
     </w:p>
     <w:p>
       <w:pPr>
@@ -7778,11 +7877,11 @@
       <w:pPr>
         <w:pStyle w:val="a4"/>
       </w:pPr>
-      <w:bookmarkStart w:id="57" w:name="_Ref161568942"/>
-      <w:bookmarkStart w:id="58" w:name="_Ref161568957"/>
-      <w:bookmarkStart w:id="59" w:name="_Ref161568971"/>
-      <w:bookmarkStart w:id="60" w:name="_Toc161608591"/>
-      <w:bookmarkStart w:id="61" w:name="_Toc167720079"/>
+      <w:bookmarkStart w:id="58" w:name="_Ref161568942"/>
+      <w:bookmarkStart w:id="59" w:name="_Ref161568957"/>
+      <w:bookmarkStart w:id="60" w:name="_Ref161568971"/>
+      <w:bookmarkStart w:id="61" w:name="_Toc161608591"/>
+      <w:bookmarkStart w:id="62" w:name="_Toc167782423"/>
       <w:r>
         <w:lastRenderedPageBreak/>
         <w:t xml:space="preserve">Учёт </w:t>
@@ -7790,11 +7889,11 @@
       <w:r>
         <w:t>броней</w:t>
       </w:r>
-      <w:bookmarkEnd w:id="57"/>
       <w:bookmarkEnd w:id="58"/>
       <w:bookmarkEnd w:id="59"/>
       <w:bookmarkEnd w:id="60"/>
       <w:bookmarkEnd w:id="61"/>
+      <w:bookmarkEnd w:id="62"/>
     </w:p>
     <w:p>
       <w:pPr>
@@ -7929,21 +8028,21 @@
       <w:pPr>
         <w:pStyle w:val="a4"/>
       </w:pPr>
-      <w:bookmarkStart w:id="62" w:name="_Ref161569020"/>
-      <w:bookmarkStart w:id="63" w:name="_Ref161569034"/>
-      <w:bookmarkStart w:id="64" w:name="_Ref161569041"/>
-      <w:bookmarkStart w:id="65" w:name="_Ref161569048"/>
-      <w:bookmarkStart w:id="66" w:name="_Toc161608592"/>
-      <w:bookmarkStart w:id="67" w:name="_Toc167720080"/>
+      <w:bookmarkStart w:id="63" w:name="_Ref161569020"/>
+      <w:bookmarkStart w:id="64" w:name="_Ref161569034"/>
+      <w:bookmarkStart w:id="65" w:name="_Ref161569041"/>
+      <w:bookmarkStart w:id="66" w:name="_Ref161569048"/>
+      <w:bookmarkStart w:id="67" w:name="_Toc161608592"/>
+      <w:bookmarkStart w:id="68" w:name="_Toc167782424"/>
       <w:r>
         <w:t>Учёт сотрудников ресторана</w:t>
       </w:r>
-      <w:bookmarkEnd w:id="62"/>
       <w:bookmarkEnd w:id="63"/>
       <w:bookmarkEnd w:id="64"/>
       <w:bookmarkEnd w:id="65"/>
       <w:bookmarkEnd w:id="66"/>
       <w:bookmarkEnd w:id="67"/>
+      <w:bookmarkEnd w:id="68"/>
     </w:p>
     <w:p>
       <w:pPr>
@@ -8041,17 +8140,17 @@
       <w:pPr>
         <w:pStyle w:val="a4"/>
       </w:pPr>
-      <w:bookmarkStart w:id="68" w:name="_Ref161568922"/>
-      <w:bookmarkStart w:id="69" w:name="_Ref161569005"/>
-      <w:bookmarkStart w:id="70" w:name="_Toc161608593"/>
-      <w:bookmarkStart w:id="71" w:name="_Toc167720081"/>
+      <w:bookmarkStart w:id="69" w:name="_Ref161568922"/>
+      <w:bookmarkStart w:id="70" w:name="_Ref161569005"/>
+      <w:bookmarkStart w:id="71" w:name="_Toc161608593"/>
+      <w:bookmarkStart w:id="72" w:name="_Toc167782425"/>
       <w:r>
         <w:t>Учёт столов и мест в ресторане</w:t>
       </w:r>
-      <w:bookmarkEnd w:id="68"/>
       <w:bookmarkEnd w:id="69"/>
       <w:bookmarkEnd w:id="70"/>
       <w:bookmarkEnd w:id="71"/>
+      <w:bookmarkEnd w:id="72"/>
     </w:p>
     <w:p>
       <w:pPr>
@@ -8163,13 +8262,13 @@
       <w:pPr>
         <w:pStyle w:val="a4"/>
       </w:pPr>
-      <w:bookmarkStart w:id="72" w:name="_Toc161608594"/>
-      <w:bookmarkStart w:id="73" w:name="_Toc167720082"/>
+      <w:bookmarkStart w:id="73" w:name="_Toc161608594"/>
+      <w:bookmarkStart w:id="74" w:name="_Toc167782426"/>
       <w:r>
         <w:t>Регистрация нового ресторана</w:t>
       </w:r>
-      <w:bookmarkEnd w:id="72"/>
       <w:bookmarkEnd w:id="73"/>
+      <w:bookmarkEnd w:id="74"/>
     </w:p>
     <w:p>
       <w:pPr>
@@ -8273,13 +8372,13 @@
       <w:pPr>
         <w:pStyle w:val="a3"/>
       </w:pPr>
-      <w:bookmarkStart w:id="74" w:name="_Toc167720083"/>
+      <w:bookmarkStart w:id="75" w:name="_Toc167782427"/>
       <w:r>
         <w:lastRenderedPageBreak/>
         <w:t>Нефункциональные требования к разрабатываемой системе</w:t>
       </w:r>
-      <w:bookmarkEnd w:id="55"/>
-      <w:bookmarkEnd w:id="74"/>
+      <w:bookmarkEnd w:id="56"/>
+      <w:bookmarkEnd w:id="75"/>
     </w:p>
     <w:p>
       <w:pPr>
@@ -8289,17 +8388,17 @@
           <w:numId w:val="17"/>
         </w:numPr>
       </w:pPr>
-      <w:bookmarkStart w:id="75" w:name="_Toc161608618"/>
-      <w:bookmarkStart w:id="76" w:name="_Toc165403538"/>
-      <w:bookmarkStart w:id="77" w:name="_Toc165403596"/>
-      <w:bookmarkStart w:id="78" w:name="_Toc167720084"/>
+      <w:bookmarkStart w:id="76" w:name="_Toc161608618"/>
+      <w:bookmarkStart w:id="77" w:name="_Toc165403538"/>
+      <w:bookmarkStart w:id="78" w:name="_Toc165403596"/>
+      <w:bookmarkStart w:id="79" w:name="_Toc167782428"/>
       <w:r>
         <w:t>Требования по безопасности</w:t>
       </w:r>
-      <w:bookmarkEnd w:id="75"/>
       <w:bookmarkEnd w:id="76"/>
       <w:bookmarkEnd w:id="77"/>
       <w:bookmarkEnd w:id="78"/>
+      <w:bookmarkEnd w:id="79"/>
     </w:p>
     <w:p>
       <w:pPr>
@@ -8350,17 +8449,17 @@
       <w:pPr>
         <w:pStyle w:val="a4"/>
       </w:pPr>
-      <w:bookmarkStart w:id="79" w:name="_Toc161608619"/>
-      <w:bookmarkStart w:id="80" w:name="_Toc165403539"/>
-      <w:bookmarkStart w:id="81" w:name="_Toc165403597"/>
-      <w:bookmarkStart w:id="82" w:name="_Toc167720085"/>
+      <w:bookmarkStart w:id="80" w:name="_Toc161608619"/>
+      <w:bookmarkStart w:id="81" w:name="_Toc165403539"/>
+      <w:bookmarkStart w:id="82" w:name="_Toc165403597"/>
+      <w:bookmarkStart w:id="83" w:name="_Toc167782429"/>
       <w:r>
         <w:t>Дополнительные требования</w:t>
       </w:r>
-      <w:bookmarkEnd w:id="79"/>
       <w:bookmarkEnd w:id="80"/>
       <w:bookmarkEnd w:id="81"/>
       <w:bookmarkEnd w:id="82"/>
+      <w:bookmarkEnd w:id="83"/>
     </w:p>
     <w:p>
       <w:pPr>
@@ -8374,11 +8473,11 @@
       <w:pPr>
         <w:pStyle w:val="a3"/>
       </w:pPr>
-      <w:bookmarkStart w:id="83" w:name="_Toc167720086"/>
+      <w:bookmarkStart w:id="84" w:name="_Toc167782430"/>
       <w:r>
         <w:t>Структура классов серверной части приложения</w:t>
       </w:r>
-      <w:bookmarkEnd w:id="83"/>
+      <w:bookmarkEnd w:id="84"/>
     </w:p>
     <w:p>
       <w:pPr>
@@ -8535,8 +8634,8 @@
         <w:pStyle w:val="afb"/>
         <w:jc w:val="center"/>
       </w:pPr>
-      <w:bookmarkStart w:id="84" w:name="_Ref167529477"/>
-      <w:bookmarkStart w:id="85" w:name="_Ref167529472"/>
+      <w:bookmarkStart w:id="85" w:name="_Ref167529477"/>
+      <w:bookmarkStart w:id="86" w:name="_Ref167529472"/>
       <w:r>
         <w:t xml:space="preserve">Рисунок </w:t>
       </w:r>
@@ -8558,7 +8657,7 @@
       <w:r>
         <w:fldChar w:fldCharType="end"/>
       </w:r>
-      <w:bookmarkEnd w:id="84"/>
+      <w:bookmarkEnd w:id="85"/>
       <w:r>
         <w:t xml:space="preserve"> </w:t>
       </w:r>
@@ -8568,17 +8667,17 @@
       <w:r>
         <w:t xml:space="preserve"> Диаграмма классов серверной части приложения</w:t>
       </w:r>
-      <w:bookmarkEnd w:id="85"/>
+      <w:bookmarkEnd w:id="86"/>
     </w:p>
     <w:p>
       <w:pPr>
         <w:pStyle w:val="a3"/>
       </w:pPr>
-      <w:bookmarkStart w:id="86" w:name="_Toc167720087"/>
+      <w:bookmarkStart w:id="87" w:name="_Toc167782431"/>
       <w:r>
         <w:t>Структура классов моделей серверной части</w:t>
       </w:r>
-      <w:bookmarkEnd w:id="86"/>
+      <w:bookmarkEnd w:id="87"/>
     </w:p>
     <w:p>
       <w:pPr>
@@ -8683,8 +8782,8 @@
           <w:noProof/>
         </w:rPr>
       </w:pPr>
-      <w:bookmarkStart w:id="87" w:name="_Ref167546638"/>
-      <w:bookmarkStart w:id="88" w:name="_Ref167546634"/>
+      <w:bookmarkStart w:id="88" w:name="_Ref167546638"/>
+      <w:bookmarkStart w:id="89" w:name="_Ref167546634"/>
       <w:r>
         <w:t xml:space="preserve">Рисунок </w:t>
       </w:r>
@@ -8706,7 +8805,7 @@
       <w:r>
         <w:fldChar w:fldCharType="end"/>
       </w:r>
-      <w:bookmarkEnd w:id="87"/>
+      <w:bookmarkEnd w:id="88"/>
       <w:r>
         <w:rPr>
           <w:noProof/>
@@ -8725,18 +8824,18 @@
         </w:rPr>
         <w:t>Классы модели</w:t>
       </w:r>
-      <w:bookmarkEnd w:id="88"/>
+      <w:bookmarkEnd w:id="89"/>
     </w:p>
     <w:p>
       <w:pPr>
         <w:pStyle w:val="a3"/>
       </w:pPr>
-      <w:bookmarkStart w:id="89" w:name="_Toc167720088"/>
+      <w:bookmarkStart w:id="90" w:name="_Toc167782432"/>
       <w:r>
         <w:lastRenderedPageBreak/>
         <w:t>Хранение данных</w:t>
       </w:r>
-      <w:bookmarkEnd w:id="89"/>
+      <w:bookmarkEnd w:id="90"/>
     </w:p>
     <w:p>
       <w:pPr>
@@ -8876,7 +8975,7 @@
         <w:pStyle w:val="afb"/>
         <w:jc w:val="center"/>
       </w:pPr>
-      <w:bookmarkStart w:id="90" w:name="_Ref167712293"/>
+      <w:bookmarkStart w:id="91" w:name="_Ref167712293"/>
       <w:r>
         <w:t xml:space="preserve">Рисунок </w:t>
       </w:r>
@@ -8898,7 +8997,7 @@
       <w:r>
         <w:fldChar w:fldCharType="end"/>
       </w:r>
-      <w:bookmarkEnd w:id="90"/>
+      <w:bookmarkEnd w:id="91"/>
       <w:r>
         <w:t xml:space="preserve"> — Физическая схема базы данных приложения </w:t>
       </w:r>
@@ -8913,12 +9012,12 @@
       <w:pPr>
         <w:pStyle w:val="a3"/>
       </w:pPr>
-      <w:bookmarkStart w:id="91" w:name="_Toc167720089"/>
+      <w:bookmarkStart w:id="92" w:name="_Toc167782433"/>
       <w:r>
         <w:lastRenderedPageBreak/>
         <w:t>Развёртывание приложения</w:t>
       </w:r>
-      <w:bookmarkEnd w:id="91"/>
+      <w:bookmarkEnd w:id="92"/>
     </w:p>
     <w:p>
       <w:pPr>
@@ -9065,7 +9164,7 @@
           <w:noProof/>
         </w:rPr>
       </w:pPr>
-      <w:bookmarkStart w:id="92" w:name="_Ref167529913"/>
+      <w:bookmarkStart w:id="93" w:name="_Ref167529913"/>
       <w:r>
         <w:t xml:space="preserve">Рисунок </w:t>
       </w:r>
@@ -9087,7 +9186,7 @@
       <w:r>
         <w:fldChar w:fldCharType="end"/>
       </w:r>
-      <w:bookmarkEnd w:id="92"/>
+      <w:bookmarkEnd w:id="93"/>
       <w:r>
         <w:t xml:space="preserve"> </w:t>
       </w:r>
@@ -9108,11 +9207,11 @@
           <w:lang w:val="en-US"/>
         </w:rPr>
       </w:pPr>
-      <w:bookmarkStart w:id="93" w:name="_Toc167720090"/>
+      <w:bookmarkStart w:id="94" w:name="_Toc167782434"/>
       <w:r>
         <w:t>Реализация интерфейса</w:t>
       </w:r>
-      <w:bookmarkEnd w:id="93"/>
+      <w:bookmarkEnd w:id="94"/>
     </w:p>
     <w:p>
       <w:pPr>
@@ -9121,11 +9220,11 @@
           <w:lang w:val="en-US"/>
         </w:rPr>
       </w:pPr>
-      <w:bookmarkStart w:id="94" w:name="_Toc167720091"/>
+      <w:bookmarkStart w:id="95" w:name="_Toc167782435"/>
       <w:r>
         <w:t>Реализация интерфейса мобильного приложения</w:t>
       </w:r>
-      <w:bookmarkEnd w:id="94"/>
+      <w:bookmarkEnd w:id="95"/>
     </w:p>
     <w:p>
       <w:pPr>
@@ -9255,7 +9354,7 @@
         <w:pStyle w:val="afb"/>
         <w:jc w:val="center"/>
       </w:pPr>
-      <w:bookmarkStart w:id="95" w:name="_Ref167551334"/>
+      <w:bookmarkStart w:id="96" w:name="_Ref167551334"/>
       <w:r>
         <w:t xml:space="preserve">Рисунок </w:t>
       </w:r>
@@ -9277,7 +9376,7 @@
       <w:r>
         <w:fldChar w:fldCharType="end"/>
       </w:r>
-      <w:bookmarkEnd w:id="95"/>
+      <w:bookmarkEnd w:id="96"/>
       <w:r>
         <w:t xml:space="preserve"> </w:t>
       </w:r>
@@ -9396,7 +9495,7 @@
         <w:pStyle w:val="afb"/>
         <w:jc w:val="center"/>
       </w:pPr>
-      <w:bookmarkStart w:id="96" w:name="_Ref167552954"/>
+      <w:bookmarkStart w:id="97" w:name="_Ref167552954"/>
       <w:r>
         <w:t xml:space="preserve">Рисунок </w:t>
       </w:r>
@@ -9418,7 +9517,7 @@
       <w:r>
         <w:fldChar w:fldCharType="end"/>
       </w:r>
-      <w:bookmarkEnd w:id="96"/>
+      <w:bookmarkEnd w:id="97"/>
       <w:r>
         <w:t xml:space="preserve"> </w:t>
       </w:r>
@@ -9483,7 +9582,7 @@
           <w:noProof/>
         </w:rPr>
         <w:drawing>
-          <wp:inline distT="0" distB="0" distL="0" distR="0" wp14:anchorId="0432C01E" wp14:editId="55DC4ED4">
+          <wp:inline distT="0" distB="0" distL="0" distR="0" wp14:anchorId="0432C01E" wp14:editId="23C6135A">
             <wp:extent cx="1620124" cy="3600000"/>
             <wp:effectExtent l="0" t="0" r="0" b="635"/>
             <wp:docPr id="1020979704" name="Рисунок 2"/>
@@ -9537,7 +9636,7 @@
         <w:pStyle w:val="afb"/>
         <w:jc w:val="center"/>
       </w:pPr>
-      <w:bookmarkStart w:id="97" w:name="_Ref167551953"/>
+      <w:bookmarkStart w:id="98" w:name="_Ref167551953"/>
       <w:r>
         <w:t xml:space="preserve">Рисунок </w:t>
       </w:r>
@@ -9559,7 +9658,7 @@
       <w:r>
         <w:fldChar w:fldCharType="end"/>
       </w:r>
-      <w:bookmarkEnd w:id="97"/>
+      <w:bookmarkEnd w:id="98"/>
       <w:r>
         <w:t xml:space="preserve"> </w:t>
       </w:r>
@@ -9716,7 +9815,7 @@
         <w:pStyle w:val="afb"/>
         <w:jc w:val="center"/>
       </w:pPr>
-      <w:bookmarkStart w:id="98" w:name="_Ref167551940"/>
+      <w:bookmarkStart w:id="99" w:name="_Ref167551940"/>
       <w:r>
         <w:t xml:space="preserve">Рисунок </w:t>
       </w:r>
@@ -9738,7 +9837,7 @@
       <w:r>
         <w:fldChar w:fldCharType="end"/>
       </w:r>
-      <w:bookmarkEnd w:id="98"/>
+      <w:bookmarkEnd w:id="99"/>
       <w:r>
         <w:t xml:space="preserve"> </w:t>
       </w:r>
@@ -9844,7 +9943,7 @@
         <w:pStyle w:val="afb"/>
         <w:jc w:val="center"/>
       </w:pPr>
-      <w:bookmarkStart w:id="99" w:name="_Ref167552280"/>
+      <w:bookmarkStart w:id="100" w:name="_Ref167552280"/>
       <w:r>
         <w:t xml:space="preserve">Рисунок </w:t>
       </w:r>
@@ -9866,7 +9965,7 @@
       <w:r>
         <w:fldChar w:fldCharType="end"/>
       </w:r>
-      <w:bookmarkEnd w:id="99"/>
+      <w:bookmarkEnd w:id="100"/>
       <w:r>
         <w:t xml:space="preserve"> </w:t>
       </w:r>
@@ -9919,7 +10018,7 @@
           <w:noProof/>
         </w:rPr>
         <w:drawing>
-          <wp:inline distT="0" distB="0" distL="0" distR="0" wp14:anchorId="352931AA" wp14:editId="17D15CA8">
+          <wp:inline distT="0" distB="0" distL="0" distR="0" wp14:anchorId="352931AA" wp14:editId="2C03AB0E">
             <wp:extent cx="1620025" cy="3600000"/>
             <wp:effectExtent l="0" t="0" r="0" b="635"/>
             <wp:docPr id="1798709956" name="Рисунок 5"/>
@@ -9973,7 +10072,7 @@
         <w:pStyle w:val="afb"/>
         <w:jc w:val="center"/>
       </w:pPr>
-      <w:bookmarkStart w:id="100" w:name="_Ref167552384"/>
+      <w:bookmarkStart w:id="101" w:name="_Ref167552384"/>
       <w:r>
         <w:t xml:space="preserve">Рисунок </w:t>
       </w:r>
@@ -9995,7 +10094,7 @@
       <w:r>
         <w:fldChar w:fldCharType="end"/>
       </w:r>
-      <w:bookmarkEnd w:id="100"/>
+      <w:bookmarkEnd w:id="101"/>
       <w:r>
         <w:t xml:space="preserve"> </w:t>
       </w:r>
@@ -10101,7 +10200,7 @@
         <w:pStyle w:val="afb"/>
         <w:jc w:val="center"/>
       </w:pPr>
-      <w:bookmarkStart w:id="101" w:name="_Ref167552543"/>
+      <w:bookmarkStart w:id="102" w:name="_Ref167552543"/>
       <w:r>
         <w:t xml:space="preserve">Рисунок </w:t>
       </w:r>
@@ -10123,7 +10222,7 @@
       <w:r>
         <w:fldChar w:fldCharType="end"/>
       </w:r>
-      <w:bookmarkEnd w:id="101"/>
+      <w:bookmarkEnd w:id="102"/>
       <w:r>
         <w:t xml:space="preserve"> </w:t>
       </w:r>
@@ -10175,7 +10274,7 @@
           <w:noProof/>
         </w:rPr>
         <w:drawing>
-          <wp:inline distT="0" distB="0" distL="0" distR="0" wp14:anchorId="722556BE" wp14:editId="30BE83C1">
+          <wp:inline distT="0" distB="0" distL="0" distR="0" wp14:anchorId="722556BE" wp14:editId="1A222C21">
             <wp:extent cx="1620025" cy="3600000"/>
             <wp:effectExtent l="0" t="0" r="0" b="635"/>
             <wp:docPr id="283427747" name="Рисунок 7"/>
@@ -10229,7 +10328,7 @@
         <w:pStyle w:val="afb"/>
         <w:jc w:val="center"/>
       </w:pPr>
-      <w:bookmarkStart w:id="102" w:name="_Ref167552721"/>
+      <w:bookmarkStart w:id="103" w:name="_Ref167552721"/>
       <w:r>
         <w:t xml:space="preserve">Рисунок </w:t>
       </w:r>
@@ -10251,7 +10350,7 @@
       <w:r>
         <w:fldChar w:fldCharType="end"/>
       </w:r>
-      <w:bookmarkEnd w:id="102"/>
+      <w:bookmarkEnd w:id="103"/>
       <w:r>
         <w:t xml:space="preserve"> </w:t>
       </w:r>
@@ -10358,7 +10457,7 @@
         <w:pStyle w:val="afb"/>
         <w:jc w:val="center"/>
       </w:pPr>
-      <w:bookmarkStart w:id="103" w:name="_Ref167553158"/>
+      <w:bookmarkStart w:id="104" w:name="_Ref167553158"/>
       <w:r>
         <w:t xml:space="preserve">Рисунок </w:t>
       </w:r>
@@ -10380,7 +10479,7 @@
       <w:r>
         <w:fldChar w:fldCharType="end"/>
       </w:r>
-      <w:bookmarkEnd w:id="103"/>
+      <w:bookmarkEnd w:id="104"/>
       <w:r>
         <w:t xml:space="preserve"> </w:t>
       </w:r>
@@ -10433,7 +10532,7 @@
         </w:rPr>
         <w:lastRenderedPageBreak/>
         <w:drawing>
-          <wp:inline distT="0" distB="0" distL="0" distR="0" wp14:anchorId="2D903BBC" wp14:editId="439470F7">
+          <wp:inline distT="0" distB="0" distL="0" distR="0" wp14:anchorId="2D903BBC" wp14:editId="6F43E12B">
             <wp:extent cx="1620025" cy="3600000"/>
             <wp:effectExtent l="0" t="0" r="0" b="635"/>
             <wp:docPr id="1477373657" name="Рисунок 10"/>
@@ -10487,7 +10586,7 @@
         <w:pStyle w:val="afb"/>
         <w:jc w:val="center"/>
       </w:pPr>
-      <w:bookmarkStart w:id="104" w:name="_Ref167553587"/>
+      <w:bookmarkStart w:id="105" w:name="_Ref167553587"/>
       <w:r>
         <w:t xml:space="preserve">Рисунок </w:t>
       </w:r>
@@ -10509,7 +10608,7 @@
       <w:r>
         <w:fldChar w:fldCharType="end"/>
       </w:r>
-      <w:bookmarkEnd w:id="104"/>
+      <w:bookmarkEnd w:id="105"/>
       <w:r>
         <w:t xml:space="preserve"> </w:t>
       </w:r>
@@ -10561,7 +10660,7 @@
           <w:noProof/>
         </w:rPr>
         <w:drawing>
-          <wp:inline distT="0" distB="0" distL="0" distR="0" wp14:anchorId="26895C18" wp14:editId="04BF8D17">
+          <wp:inline distT="0" distB="0" distL="0" distR="0" wp14:anchorId="26895C18" wp14:editId="7E7F288F">
             <wp:extent cx="1620025" cy="3600000"/>
             <wp:effectExtent l="0" t="0" r="0" b="635"/>
             <wp:docPr id="35904804" name="Рисунок 11"/>
@@ -10615,7 +10714,7 @@
         <w:pStyle w:val="afb"/>
         <w:jc w:val="center"/>
       </w:pPr>
-      <w:bookmarkStart w:id="105" w:name="_Ref167553628"/>
+      <w:bookmarkStart w:id="106" w:name="_Ref167553628"/>
       <w:r>
         <w:t xml:space="preserve">Рисунок </w:t>
       </w:r>
@@ -10637,7 +10736,7 @@
       <w:r>
         <w:fldChar w:fldCharType="end"/>
       </w:r>
-      <w:bookmarkEnd w:id="105"/>
+      <w:bookmarkEnd w:id="106"/>
       <w:r>
         <w:t xml:space="preserve"> </w:t>
       </w:r>
@@ -10652,12 +10751,12 @@
       <w:pPr>
         <w:pStyle w:val="a2"/>
       </w:pPr>
-      <w:bookmarkStart w:id="106" w:name="_Toc167720092"/>
+      <w:bookmarkStart w:id="107" w:name="_Toc167782436"/>
       <w:r>
         <w:lastRenderedPageBreak/>
         <w:t>Аналитика</w:t>
       </w:r>
-      <w:bookmarkEnd w:id="106"/>
+      <w:bookmarkEnd w:id="107"/>
     </w:p>
     <w:p>
       <w:pPr>
@@ -10762,7 +10861,7 @@
         <w:pStyle w:val="afb"/>
         <w:jc w:val="center"/>
       </w:pPr>
-      <w:bookmarkStart w:id="107" w:name="_Ref167554400"/>
+      <w:bookmarkStart w:id="108" w:name="_Ref167554400"/>
       <w:r>
         <w:t xml:space="preserve">Рисунок </w:t>
       </w:r>
@@ -10784,7 +10883,7 @@
       <w:r>
         <w:fldChar w:fldCharType="end"/>
       </w:r>
-      <w:bookmarkEnd w:id="107"/>
+      <w:bookmarkEnd w:id="108"/>
       <w:r>
         <w:t xml:space="preserve"> </w:t>
       </w:r>
@@ -10799,7 +10898,7 @@
       <w:pPr>
         <w:pStyle w:val="af6"/>
       </w:pPr>
-      <w:bookmarkStart w:id="108" w:name="_Toc167720093"/>
+      <w:bookmarkStart w:id="109" w:name="_Toc167782437"/>
       <w:r>
         <w:lastRenderedPageBreak/>
         <w:t>З</w:t>
@@ -10807,7 +10906,7 @@
       <w:r>
         <w:t>аключение</w:t>
       </w:r>
-      <w:bookmarkEnd w:id="108"/>
+      <w:bookmarkEnd w:id="109"/>
     </w:p>
     <w:p>
       <w:pPr>
@@ -10886,19 +10985,19 @@
       <w:pPr>
         <w:pStyle w:val="af6"/>
       </w:pPr>
-      <w:bookmarkStart w:id="109" w:name="_Toc167720094"/>
+      <w:bookmarkStart w:id="110" w:name="_Toc167782438"/>
       <w:r>
         <w:lastRenderedPageBreak/>
         <w:t>Список использованных источников</w:t>
       </w:r>
-      <w:bookmarkEnd w:id="109"/>
+      <w:bookmarkEnd w:id="110"/>
     </w:p>
     <w:p>
       <w:pPr>
         <w:pStyle w:val="aa"/>
       </w:pPr>
-      <w:bookmarkStart w:id="110" w:name="_Ref167114604"/>
       <w:bookmarkStart w:id="111" w:name="_Ref167719261"/>
+      <w:bookmarkStart w:id="112" w:name="_Ref167114604"/>
       <w:r>
         <w:t xml:space="preserve">Ресторанный рынок России </w:t>
       </w:r>
@@ -10951,12 +11050,9 @@
       <w:pPr>
         <w:pStyle w:val="aa"/>
       </w:pPr>
-      <w:bookmarkStart w:id="112" w:name="_Ref167719734"/>
-      <w:r>
-        <w:t>В 2021-2023 гг оборот общественного питания в России вырос на 47%: с 1,93 до 2,83 трлн руб.</w:t>
-      </w:r>
-      <w:r>
-        <w:t xml:space="preserve"> [</w:t>
+      <w:bookmarkStart w:id="113" w:name="_Ref167719734"/>
+      <w:r>
+        <w:t>В 2021-2023 гг оборот общественного питания в России вырос на 47%: с 1,93 до 2,83 трлн руб. [</w:t>
       </w:r>
       <w:r>
         <w:t>Электронный ресурс</w:t>
@@ -11090,15 +11186,9 @@
         <w:t xml:space="preserve">- </w:t>
       </w:r>
       <w:r>
-        <w:t>Заглавие с экрана (</w:t>
-      </w:r>
-      <w:r>
-        <w:t>Дата обращения 27.05.2024</w:t>
-      </w:r>
-      <w:r>
-        <w:t>)</w:t>
-      </w:r>
-      <w:bookmarkEnd w:id="112"/>
+        <w:t>Заглавие с экрана (Дата обращения 27.05.2024)</w:t>
+      </w:r>
+      <w:bookmarkEnd w:id="113"/>
     </w:p>
     <w:p>
       <w:pPr>
@@ -11171,13 +11261,13 @@
       <w:r>
         <w:t>- Заглавие с экрана (Дата обращения 20.05.2024)</w:t>
       </w:r>
-      <w:bookmarkEnd w:id="110"/>
+      <w:bookmarkEnd w:id="112"/>
     </w:p>
     <w:p>
       <w:pPr>
         <w:pStyle w:val="aa"/>
       </w:pPr>
-      <w:bookmarkStart w:id="113" w:name="_Ref167548650"/>
+      <w:bookmarkStart w:id="114" w:name="_Ref167548650"/>
       <w:r>
         <w:t>Документация SpringBoot [Электронный ресурс]. – Режим доступа:</w:t>
       </w:r>
@@ -11208,13 +11298,13 @@
       <w:r>
         <w:t>).</w:t>
       </w:r>
-      <w:bookmarkEnd w:id="113"/>
+      <w:bookmarkEnd w:id="114"/>
     </w:p>
     <w:p>
       <w:pPr>
         <w:pStyle w:val="aa"/>
       </w:pPr>
-      <w:bookmarkStart w:id="114" w:name="_Ref167556283"/>
+      <w:bookmarkStart w:id="115" w:name="_Ref167556283"/>
       <w:r>
         <w:t xml:space="preserve">Документация </w:t>
       </w:r>
@@ -11269,7 +11359,7 @@
       <w:r>
         <w:t>).</w:t>
       </w:r>
-      <w:bookmarkEnd w:id="114"/>
+      <w:bookmarkEnd w:id="115"/>
     </w:p>
     <w:p>
       <w:pPr>
@@ -11279,13 +11369,13 @@
         <w:lastRenderedPageBreak/>
         <w:br/>
       </w:r>
-      <w:bookmarkStart w:id="115" w:name="_Toc161608632"/>
-      <w:bookmarkStart w:id="116" w:name="_Toc167720095"/>
+      <w:bookmarkStart w:id="116" w:name="_Toc161608632"/>
+      <w:bookmarkStart w:id="117" w:name="_Toc167782439"/>
       <w:r>
         <w:t>BPMN диаграмма</w:t>
       </w:r>
-      <w:bookmarkEnd w:id="115"/>
       <w:bookmarkEnd w:id="116"/>
+      <w:bookmarkEnd w:id="117"/>
     </w:p>
     <w:p>
       <w:pPr>
@@ -11298,7 +11388,7 @@
           <w14:ligatures w14:val="standardContextual"/>
         </w:rPr>
         <w:drawing>
-          <wp:inline distT="0" distB="0" distL="0" distR="0" wp14:anchorId="08992BD6" wp14:editId="1AA345F5">
+          <wp:inline distT="0" distB="0" distL="0" distR="0" wp14:anchorId="08992BD6" wp14:editId="08F01C6D">
             <wp:extent cx="7914287" cy="5148000"/>
             <wp:effectExtent l="0" t="7620" r="3175" b="3175"/>
             <wp:docPr id="1393381328" name="Рисунок 1"/>
@@ -11352,7 +11442,7 @@
         <w:pStyle w:val="afb"/>
         <w:jc w:val="center"/>
       </w:pPr>
-      <w:bookmarkStart w:id="117" w:name="_Ref167539843"/>
+      <w:bookmarkStart w:id="118" w:name="_Ref167539843"/>
       <w:r>
         <w:t xml:space="preserve">Рисунок </w:t>
       </w:r>
@@ -11395,7 +11485,7 @@
       <w:r>
         <w:fldChar w:fldCharType="end"/>
       </w:r>
-      <w:bookmarkEnd w:id="117"/>
+      <w:bookmarkEnd w:id="118"/>
       <w:r>
         <w:t xml:space="preserve"> </w:t>
       </w:r>
@@ -11417,15 +11507,15 @@
         <w:lastRenderedPageBreak/>
         <w:br/>
       </w:r>
-      <w:bookmarkStart w:id="118" w:name="_Hlk161234790"/>
-      <w:bookmarkStart w:id="119" w:name="_Toc161608634"/>
-      <w:bookmarkStart w:id="120" w:name="_Toc167720096"/>
+      <w:bookmarkStart w:id="119" w:name="_Hlk161234790"/>
+      <w:bookmarkStart w:id="120" w:name="_Toc161608634"/>
+      <w:bookmarkStart w:id="121" w:name="_Toc167782440"/>
       <w:r>
         <w:t>Диаграмма прецедентов</w:t>
       </w:r>
-      <w:bookmarkEnd w:id="118"/>
       <w:bookmarkEnd w:id="119"/>
       <w:bookmarkEnd w:id="120"/>
+      <w:bookmarkEnd w:id="121"/>
     </w:p>
     <w:p>
       <w:pPr>
@@ -11488,7 +11578,7 @@
           <w:lang w:val="en-US"/>
         </w:rPr>
       </w:pPr>
-      <w:bookmarkStart w:id="121" w:name="_Ref167539974"/>
+      <w:bookmarkStart w:id="122" w:name="_Ref167539974"/>
       <w:r>
         <w:t xml:space="preserve">Рисунок </w:t>
       </w:r>
@@ -11531,7 +11621,7 @@
       <w:r>
         <w:fldChar w:fldCharType="end"/>
       </w:r>
-      <w:bookmarkEnd w:id="121"/>
+      <w:bookmarkEnd w:id="122"/>
       <w:r>
         <w:t xml:space="preserve"> — Диаграмма прецедентов</w:t>
       </w:r>
@@ -11544,13 +11634,13 @@
         <w:lastRenderedPageBreak/>
         <w:br/>
       </w:r>
-      <w:bookmarkStart w:id="122" w:name="_Toc161608635"/>
-      <w:bookmarkStart w:id="123" w:name="_Toc167720097"/>
+      <w:bookmarkStart w:id="123" w:name="_Toc161608635"/>
+      <w:bookmarkStart w:id="124" w:name="_Toc167782441"/>
       <w:r>
         <w:t>Диаграммы состояний</w:t>
       </w:r>
-      <w:bookmarkEnd w:id="122"/>
       <w:bookmarkEnd w:id="123"/>
+      <w:bookmarkEnd w:id="124"/>
     </w:p>
     <w:p>
       <w:pPr>
@@ -11608,7 +11698,7 @@
         <w:pStyle w:val="afb"/>
         <w:jc w:val="center"/>
       </w:pPr>
-      <w:bookmarkStart w:id="124" w:name="_Ref161568326"/>
+      <w:bookmarkStart w:id="125" w:name="_Ref161568326"/>
       <w:r>
         <w:t xml:space="preserve">Рисунок </w:t>
       </w:r>
@@ -11651,7 +11741,7 @@
       <w:r>
         <w:fldChar w:fldCharType="end"/>
       </w:r>
-      <w:bookmarkEnd w:id="124"/>
+      <w:bookmarkEnd w:id="125"/>
       <w:r>
         <w:t xml:space="preserve"> — Диаграмма состояний для брони</w:t>
       </w:r>
@@ -11714,7 +11804,7 @@
         <w:pStyle w:val="afb"/>
         <w:jc w:val="center"/>
       </w:pPr>
-      <w:bookmarkStart w:id="125" w:name="_Ref161568343"/>
+      <w:bookmarkStart w:id="126" w:name="_Ref161568343"/>
       <w:r>
         <w:t xml:space="preserve">Рисунок </w:t>
       </w:r>
@@ -11757,7 +11847,7 @@
       <w:r>
         <w:fldChar w:fldCharType="end"/>
       </w:r>
-      <w:bookmarkEnd w:id="125"/>
+      <w:bookmarkEnd w:id="126"/>
       <w:r>
         <w:t xml:space="preserve"> — Диаграмма состояний для столов</w:t>
       </w:r>

</xml_diff>

<commit_message>
doc: add section with vendor admin site interface
</commit_message>
<xml_diff>
--- a/documentation/курсовой проект/Курсовой проект.docx
+++ b/documentation/курсовой проект/Курсовой проект.docx
@@ -1132,7 +1132,7 @@
       <w:r>
         <w:fldChar w:fldCharType="separate"/>
       </w:r>
-      <w:hyperlink w:anchor="_Toc167828680" w:history="1">
+      <w:hyperlink w:anchor="_Toc169033727" w:history="1">
         <w:r>
           <w:rPr>
             <w:rStyle w:val="aff2"/>
@@ -1159,7 +1159,7 @@
             <w:noProof/>
             <w:webHidden/>
           </w:rPr>
-          <w:instrText xml:space="preserve"> PAGEREF _Toc167828680 \h </w:instrText>
+          <w:instrText xml:space="preserve"> PAGEREF _Toc169033727 \h </w:instrText>
         </w:r>
         <w:r>
           <w:rPr>
@@ -1205,7 +1205,7 @@
           <w14:ligatures w14:val="standardContextual"/>
         </w:rPr>
       </w:pPr>
-      <w:hyperlink w:anchor="_Toc167828681" w:history="1">
+      <w:hyperlink w:anchor="_Toc169033728" w:history="1">
         <w:r>
           <w:rPr>
             <w:rStyle w:val="aff2"/>
@@ -1232,7 +1232,7 @@
             <w:noProof/>
             <w:webHidden/>
           </w:rPr>
-          <w:instrText xml:space="preserve"> PAGEREF _Toc167828681 \h </w:instrText>
+          <w:instrText xml:space="preserve"> PAGEREF _Toc169033728 \h </w:instrText>
         </w:r>
         <w:r>
           <w:rPr>
@@ -1278,7 +1278,7 @@
           <w14:ligatures w14:val="standardContextual"/>
         </w:rPr>
       </w:pPr>
-      <w:hyperlink w:anchor="_Toc167828682" w:history="1">
+      <w:hyperlink w:anchor="_Toc169033729" w:history="1">
         <w:r>
           <w:rPr>
             <w:rStyle w:val="aff2"/>
@@ -1305,7 +1305,7 @@
             <w:noProof/>
             <w:webHidden/>
           </w:rPr>
-          <w:instrText xml:space="preserve"> PAGEREF _Toc167828682 \h </w:instrText>
+          <w:instrText xml:space="preserve"> PAGEREF _Toc169033729 \h </w:instrText>
         </w:r>
         <w:r>
           <w:rPr>
@@ -1348,7 +1348,7 @@
           <w14:ligatures w14:val="standardContextual"/>
         </w:rPr>
       </w:pPr>
-      <w:hyperlink w:anchor="_Toc167828683" w:history="1">
+      <w:hyperlink w:anchor="_Toc169033730" w:history="1">
         <w:r>
           <w:rPr>
             <w:rStyle w:val="aff2"/>
@@ -1375,7 +1375,7 @@
             <w:noProof/>
             <w:webHidden/>
           </w:rPr>
-          <w:instrText xml:space="preserve"> PAGEREF _Toc167828683 \h </w:instrText>
+          <w:instrText xml:space="preserve"> PAGEREF _Toc169033730 \h </w:instrText>
         </w:r>
         <w:r>
           <w:rPr>
@@ -1418,7 +1418,7 @@
           <w14:ligatures w14:val="standardContextual"/>
         </w:rPr>
       </w:pPr>
-      <w:hyperlink w:anchor="_Toc167828684" w:history="1">
+      <w:hyperlink w:anchor="_Toc169033731" w:history="1">
         <w:r>
           <w:rPr>
             <w:rStyle w:val="aff2"/>
@@ -1445,7 +1445,7 @@
             <w:noProof/>
             <w:webHidden/>
           </w:rPr>
-          <w:instrText xml:space="preserve"> PAGEREF _Toc167828684 \h </w:instrText>
+          <w:instrText xml:space="preserve"> PAGEREF _Toc169033731 \h </w:instrText>
         </w:r>
         <w:r>
           <w:rPr>
@@ -1488,7 +1488,7 @@
           <w14:ligatures w14:val="standardContextual"/>
         </w:rPr>
       </w:pPr>
-      <w:hyperlink w:anchor="_Toc167828685" w:history="1">
+      <w:hyperlink w:anchor="_Toc169033732" w:history="1">
         <w:r>
           <w:rPr>
             <w:rStyle w:val="aff2"/>
@@ -1515,7 +1515,7 @@
             <w:noProof/>
             <w:webHidden/>
           </w:rPr>
-          <w:instrText xml:space="preserve"> PAGEREF _Toc167828685 \h </w:instrText>
+          <w:instrText xml:space="preserve"> PAGEREF _Toc169033732 \h </w:instrText>
         </w:r>
         <w:r>
           <w:rPr>
@@ -1558,7 +1558,7 @@
           <w14:ligatures w14:val="standardContextual"/>
         </w:rPr>
       </w:pPr>
-      <w:hyperlink w:anchor="_Toc167828686" w:history="1">
+      <w:hyperlink w:anchor="_Toc169033733" w:history="1">
         <w:r>
           <w:rPr>
             <w:rStyle w:val="aff2"/>
@@ -1585,7 +1585,7 @@
             <w:noProof/>
             <w:webHidden/>
           </w:rPr>
-          <w:instrText xml:space="preserve"> PAGEREF _Toc167828686 \h </w:instrText>
+          <w:instrText xml:space="preserve"> PAGEREF _Toc169033733 \h </w:instrText>
         </w:r>
         <w:r>
           <w:rPr>
@@ -1628,7 +1628,7 @@
           <w14:ligatures w14:val="standardContextual"/>
         </w:rPr>
       </w:pPr>
-      <w:hyperlink w:anchor="_Toc167828687" w:history="1">
+      <w:hyperlink w:anchor="_Toc169033734" w:history="1">
         <w:r>
           <w:rPr>
             <w:rStyle w:val="aff2"/>
@@ -1655,7 +1655,7 @@
             <w:noProof/>
             <w:webHidden/>
           </w:rPr>
-          <w:instrText xml:space="preserve"> PAGEREF _Toc167828687 \h </w:instrText>
+          <w:instrText xml:space="preserve"> PAGEREF _Toc169033734 \h </w:instrText>
         </w:r>
         <w:r>
           <w:rPr>
@@ -1701,7 +1701,7 @@
           <w14:ligatures w14:val="standardContextual"/>
         </w:rPr>
       </w:pPr>
-      <w:hyperlink w:anchor="_Toc167828688" w:history="1">
+      <w:hyperlink w:anchor="_Toc169033735" w:history="1">
         <w:r>
           <w:rPr>
             <w:rStyle w:val="aff2"/>
@@ -1728,7 +1728,7 @@
             <w:noProof/>
             <w:webHidden/>
           </w:rPr>
-          <w:instrText xml:space="preserve"> PAGEREF _Toc167828688 \h </w:instrText>
+          <w:instrText xml:space="preserve"> PAGEREF _Toc169033735 \h </w:instrText>
         </w:r>
         <w:r>
           <w:rPr>
@@ -1771,7 +1771,7 @@
           <w14:ligatures w14:val="standardContextual"/>
         </w:rPr>
       </w:pPr>
-      <w:hyperlink w:anchor="_Toc167828689" w:history="1">
+      <w:hyperlink w:anchor="_Toc169033736" w:history="1">
         <w:r>
           <w:rPr>
             <w:rStyle w:val="aff2"/>
@@ -1798,7 +1798,7 @@
             <w:noProof/>
             <w:webHidden/>
           </w:rPr>
-          <w:instrText xml:space="preserve"> PAGEREF _Toc167828689 \h </w:instrText>
+          <w:instrText xml:space="preserve"> PAGEREF _Toc169033736 \h </w:instrText>
         </w:r>
         <w:r>
           <w:rPr>
@@ -1841,7 +1841,7 @@
           <w14:ligatures w14:val="standardContextual"/>
         </w:rPr>
       </w:pPr>
-      <w:hyperlink w:anchor="_Toc167828690" w:history="1">
+      <w:hyperlink w:anchor="_Toc169033737" w:history="1">
         <w:r>
           <w:rPr>
             <w:rStyle w:val="aff2"/>
@@ -1868,7 +1868,7 @@
             <w:noProof/>
             <w:webHidden/>
           </w:rPr>
-          <w:instrText xml:space="preserve"> PAGEREF _Toc167828690 \h </w:instrText>
+          <w:instrText xml:space="preserve"> PAGEREF _Toc169033737 \h </w:instrText>
         </w:r>
         <w:r>
           <w:rPr>
@@ -1911,7 +1911,7 @@
           <w14:ligatures w14:val="standardContextual"/>
         </w:rPr>
       </w:pPr>
-      <w:hyperlink w:anchor="_Toc167828691" w:history="1">
+      <w:hyperlink w:anchor="_Toc169033738" w:history="1">
         <w:r>
           <w:rPr>
             <w:rStyle w:val="aff2"/>
@@ -1938,7 +1938,7 @@
             <w:noProof/>
             <w:webHidden/>
           </w:rPr>
-          <w:instrText xml:space="preserve"> PAGEREF _Toc167828691 \h </w:instrText>
+          <w:instrText xml:space="preserve"> PAGEREF _Toc169033738 \h </w:instrText>
         </w:r>
         <w:r>
           <w:rPr>
@@ -1981,7 +1981,7 @@
           <w14:ligatures w14:val="standardContextual"/>
         </w:rPr>
       </w:pPr>
-      <w:hyperlink w:anchor="_Toc167828692" w:history="1">
+      <w:hyperlink w:anchor="_Toc169033739" w:history="1">
         <w:r>
           <w:rPr>
             <w:rStyle w:val="aff2"/>
@@ -2009,7 +2009,7 @@
             <w:noProof/>
             <w:webHidden/>
           </w:rPr>
-          <w:instrText xml:space="preserve"> PAGEREF _Toc167828692 \h </w:instrText>
+          <w:instrText xml:space="preserve"> PAGEREF _Toc169033739 \h </w:instrText>
         </w:r>
         <w:r>
           <w:rPr>
@@ -2052,7 +2052,7 @@
           <w14:ligatures w14:val="standardContextual"/>
         </w:rPr>
       </w:pPr>
-      <w:hyperlink w:anchor="_Toc167828693" w:history="1">
+      <w:hyperlink w:anchor="_Toc169033740" w:history="1">
         <w:r>
           <w:rPr>
             <w:rStyle w:val="aff2"/>
@@ -2079,7 +2079,7 @@
             <w:noProof/>
             <w:webHidden/>
           </w:rPr>
-          <w:instrText xml:space="preserve"> PAGEREF _Toc167828693 \h </w:instrText>
+          <w:instrText xml:space="preserve"> PAGEREF _Toc169033740 \h </w:instrText>
         </w:r>
         <w:r>
           <w:rPr>
@@ -2125,7 +2125,7 @@
           <w14:ligatures w14:val="standardContextual"/>
         </w:rPr>
       </w:pPr>
-      <w:hyperlink w:anchor="_Toc167828694" w:history="1">
+      <w:hyperlink w:anchor="_Toc169033741" w:history="1">
         <w:r>
           <w:rPr>
             <w:rStyle w:val="aff2"/>
@@ -2152,7 +2152,7 @@
             <w:noProof/>
             <w:webHidden/>
           </w:rPr>
-          <w:instrText xml:space="preserve"> PAGEREF _Toc167828694 \h </w:instrText>
+          <w:instrText xml:space="preserve"> PAGEREF _Toc169033741 \h </w:instrText>
         </w:r>
         <w:r>
           <w:rPr>
@@ -2195,7 +2195,7 @@
           <w14:ligatures w14:val="standardContextual"/>
         </w:rPr>
       </w:pPr>
-      <w:hyperlink w:anchor="_Toc167828695" w:history="1">
+      <w:hyperlink w:anchor="_Toc169033742" w:history="1">
         <w:r>
           <w:rPr>
             <w:rStyle w:val="aff2"/>
@@ -2222,7 +2222,7 @@
             <w:noProof/>
             <w:webHidden/>
           </w:rPr>
-          <w:instrText xml:space="preserve"> PAGEREF _Toc167828695 \h </w:instrText>
+          <w:instrText xml:space="preserve"> PAGEREF _Toc169033742 \h </w:instrText>
         </w:r>
         <w:r>
           <w:rPr>
@@ -2265,7 +2265,7 @@
           <w14:ligatures w14:val="standardContextual"/>
         </w:rPr>
       </w:pPr>
-      <w:hyperlink w:anchor="_Toc167828696" w:history="1">
+      <w:hyperlink w:anchor="_Toc169033743" w:history="1">
         <w:r>
           <w:rPr>
             <w:rStyle w:val="aff2"/>
@@ -2293,7 +2293,7 @@
             <w:noProof/>
             <w:webHidden/>
           </w:rPr>
-          <w:instrText xml:space="preserve"> PAGEREF _Toc167828696 \h </w:instrText>
+          <w:instrText xml:space="preserve"> PAGEREF _Toc169033743 \h </w:instrText>
         </w:r>
         <w:r>
           <w:rPr>
@@ -2336,7 +2336,7 @@
           <w14:ligatures w14:val="standardContextual"/>
         </w:rPr>
       </w:pPr>
-      <w:hyperlink w:anchor="_Toc167828697" w:history="1">
+      <w:hyperlink w:anchor="_Toc169033744" w:history="1">
         <w:r>
           <w:rPr>
             <w:rStyle w:val="aff2"/>
@@ -2363,7 +2363,7 @@
             <w:noProof/>
             <w:webHidden/>
           </w:rPr>
-          <w:instrText xml:space="preserve"> PAGEREF _Toc167828697 \h </w:instrText>
+          <w:instrText xml:space="preserve"> PAGEREF _Toc169033744 \h </w:instrText>
         </w:r>
         <w:r>
           <w:rPr>
@@ -2406,7 +2406,7 @@
           <w14:ligatures w14:val="standardContextual"/>
         </w:rPr>
       </w:pPr>
-      <w:hyperlink w:anchor="_Toc167828698" w:history="1">
+      <w:hyperlink w:anchor="_Toc169033745" w:history="1">
         <w:r>
           <w:rPr>
             <w:rStyle w:val="aff2"/>
@@ -2433,7 +2433,7 @@
             <w:noProof/>
             <w:webHidden/>
           </w:rPr>
-          <w:instrText xml:space="preserve"> PAGEREF _Toc167828698 \h </w:instrText>
+          <w:instrText xml:space="preserve"> PAGEREF _Toc169033745 \h </w:instrText>
         </w:r>
         <w:r>
           <w:rPr>
@@ -2476,7 +2476,7 @@
           <w14:ligatures w14:val="standardContextual"/>
         </w:rPr>
       </w:pPr>
-      <w:hyperlink w:anchor="_Toc167828699" w:history="1">
+      <w:hyperlink w:anchor="_Toc169033746" w:history="1">
         <w:r>
           <w:rPr>
             <w:rStyle w:val="aff2"/>
@@ -2504,7 +2504,7 @@
             <w:noProof/>
             <w:webHidden/>
           </w:rPr>
-          <w:instrText xml:space="preserve"> PAGEREF _Toc167828699 \h </w:instrText>
+          <w:instrText xml:space="preserve"> PAGEREF _Toc169033746 \h </w:instrText>
         </w:r>
         <w:r>
           <w:rPr>
@@ -2547,7 +2547,7 @@
           <w14:ligatures w14:val="standardContextual"/>
         </w:rPr>
       </w:pPr>
-      <w:hyperlink w:anchor="_Toc167828700" w:history="1">
+      <w:hyperlink w:anchor="_Toc169033747" w:history="1">
         <w:r>
           <w:rPr>
             <w:rStyle w:val="aff2"/>
@@ -2582,7 +2582,7 @@
             <w:noProof/>
             <w:webHidden/>
           </w:rPr>
-          <w:instrText xml:space="preserve"> PAGEREF _Toc167828700 \h </w:instrText>
+          <w:instrText xml:space="preserve"> PAGEREF _Toc169033747 \h </w:instrText>
         </w:r>
         <w:r>
           <w:rPr>
@@ -2625,7 +2625,7 @@
           <w14:ligatures w14:val="standardContextual"/>
         </w:rPr>
       </w:pPr>
-      <w:hyperlink w:anchor="_Toc167828701" w:history="1">
+      <w:hyperlink w:anchor="_Toc169033748" w:history="1">
         <w:r>
           <w:rPr>
             <w:rStyle w:val="aff2"/>
@@ -2652,7 +2652,7 @@
             <w:noProof/>
             <w:webHidden/>
           </w:rPr>
-          <w:instrText xml:space="preserve"> PAGEREF _Toc167828701 \h </w:instrText>
+          <w:instrText xml:space="preserve"> PAGEREF _Toc169033748 \h </w:instrText>
         </w:r>
         <w:r>
           <w:rPr>
@@ -2695,7 +2695,7 @@
           <w14:ligatures w14:val="standardContextual"/>
         </w:rPr>
       </w:pPr>
-      <w:hyperlink w:anchor="_Toc167828702" w:history="1">
+      <w:hyperlink w:anchor="_Toc169033749" w:history="1">
         <w:r>
           <w:rPr>
             <w:rStyle w:val="aff2"/>
@@ -2722,7 +2722,7 @@
             <w:noProof/>
             <w:webHidden/>
           </w:rPr>
-          <w:instrText xml:space="preserve"> PAGEREF _Toc167828702 \h </w:instrText>
+          <w:instrText xml:space="preserve"> PAGEREF _Toc169033749 \h </w:instrText>
         </w:r>
         <w:r>
           <w:rPr>
@@ -2765,7 +2765,7 @@
           <w14:ligatures w14:val="standardContextual"/>
         </w:rPr>
       </w:pPr>
-      <w:hyperlink w:anchor="_Toc167828703" w:history="1">
+      <w:hyperlink w:anchor="_Toc169033750" w:history="1">
         <w:r>
           <w:rPr>
             <w:rStyle w:val="aff2"/>
@@ -2800,7 +2800,7 @@
             <w:noProof/>
             <w:webHidden/>
           </w:rPr>
-          <w:instrText xml:space="preserve"> PAGEREF _Toc167828703 \h </w:instrText>
+          <w:instrText xml:space="preserve"> PAGEREF _Toc169033750 \h </w:instrText>
         </w:r>
         <w:r>
           <w:rPr>
@@ -2843,7 +2843,7 @@
           <w14:ligatures w14:val="standardContextual"/>
         </w:rPr>
       </w:pPr>
-      <w:hyperlink w:anchor="_Toc167828704" w:history="1">
+      <w:hyperlink w:anchor="_Toc169033751" w:history="1">
         <w:r>
           <w:rPr>
             <w:rStyle w:val="aff2"/>
@@ -2878,7 +2878,7 @@
             <w:noProof/>
             <w:webHidden/>
           </w:rPr>
-          <w:instrText xml:space="preserve"> PAGEREF _Toc167828704 \h </w:instrText>
+          <w:instrText xml:space="preserve"> PAGEREF _Toc169033751 \h </w:instrText>
         </w:r>
         <w:r>
           <w:rPr>
@@ -2921,7 +2921,7 @@
           <w14:ligatures w14:val="standardContextual"/>
         </w:rPr>
       </w:pPr>
-      <w:hyperlink w:anchor="_Toc167828705" w:history="1">
+      <w:hyperlink w:anchor="_Toc169033752" w:history="1">
         <w:r>
           <w:rPr>
             <w:rStyle w:val="aff2"/>
@@ -2948,7 +2948,7 @@
             <w:noProof/>
             <w:webHidden/>
           </w:rPr>
-          <w:instrText xml:space="preserve"> PAGEREF _Toc167828705 \h </w:instrText>
+          <w:instrText xml:space="preserve"> PAGEREF _Toc169033752 \h </w:instrText>
         </w:r>
         <w:r>
           <w:rPr>
@@ -2991,7 +2991,7 @@
           <w14:ligatures w14:val="standardContextual"/>
         </w:rPr>
       </w:pPr>
-      <w:hyperlink w:anchor="_Toc167828706" w:history="1">
+      <w:hyperlink w:anchor="_Toc169033753" w:history="1">
         <w:r>
           <w:rPr>
             <w:rStyle w:val="aff2"/>
@@ -3026,7 +3026,7 @@
             <w:noProof/>
             <w:webHidden/>
           </w:rPr>
-          <w:instrText xml:space="preserve"> PAGEREF _Toc167828706 \h </w:instrText>
+          <w:instrText xml:space="preserve"> PAGEREF _Toc169033753 \h </w:instrText>
         </w:r>
         <w:r>
           <w:rPr>
@@ -3069,7 +3069,7 @@
           <w14:ligatures w14:val="standardContextual"/>
         </w:rPr>
       </w:pPr>
-      <w:hyperlink w:anchor="_Toc167828707" w:history="1">
+      <w:hyperlink w:anchor="_Toc169033754" w:history="1">
         <w:r>
           <w:rPr>
             <w:rStyle w:val="aff2"/>
@@ -3096,7 +3096,7 @@
             <w:noProof/>
             <w:webHidden/>
           </w:rPr>
-          <w:instrText xml:space="preserve"> PAGEREF _Toc167828707 \h </w:instrText>
+          <w:instrText xml:space="preserve"> PAGEREF _Toc169033754 \h </w:instrText>
         </w:r>
         <w:r>
           <w:rPr>
@@ -3139,7 +3139,7 @@
           <w14:ligatures w14:val="standardContextual"/>
         </w:rPr>
       </w:pPr>
-      <w:hyperlink w:anchor="_Toc167828708" w:history="1">
+      <w:hyperlink w:anchor="_Toc169033755" w:history="1">
         <w:r>
           <w:rPr>
             <w:rStyle w:val="aff2"/>
@@ -3166,7 +3166,7 @@
             <w:noProof/>
             <w:webHidden/>
           </w:rPr>
-          <w:instrText xml:space="preserve"> PAGEREF _Toc167828708 \h </w:instrText>
+          <w:instrText xml:space="preserve"> PAGEREF _Toc169033755 \h </w:instrText>
         </w:r>
         <w:r>
           <w:rPr>
@@ -3209,7 +3209,7 @@
           <w14:ligatures w14:val="standardContextual"/>
         </w:rPr>
       </w:pPr>
-      <w:hyperlink w:anchor="_Toc167828709" w:history="1">
+      <w:hyperlink w:anchor="_Toc169033756" w:history="1">
         <w:r>
           <w:rPr>
             <w:rStyle w:val="aff2"/>
@@ -3236,7 +3236,7 @@
             <w:noProof/>
             <w:webHidden/>
           </w:rPr>
-          <w:instrText xml:space="preserve"> PAGEREF _Toc167828709 \h </w:instrText>
+          <w:instrText xml:space="preserve"> PAGEREF _Toc169033756 \h </w:instrText>
         </w:r>
         <w:r>
           <w:rPr>
@@ -3279,7 +3279,7 @@
           <w14:ligatures w14:val="standardContextual"/>
         </w:rPr>
       </w:pPr>
-      <w:hyperlink w:anchor="_Toc167828710" w:history="1">
+      <w:hyperlink w:anchor="_Toc169033757" w:history="1">
         <w:r>
           <w:rPr>
             <w:rStyle w:val="aff2"/>
@@ -3306,7 +3306,7 @@
             <w:noProof/>
             <w:webHidden/>
           </w:rPr>
-          <w:instrText xml:space="preserve"> PAGEREF _Toc167828710 \h </w:instrText>
+          <w:instrText xml:space="preserve"> PAGEREF _Toc169033757 \h </w:instrText>
         </w:r>
         <w:r>
           <w:rPr>
@@ -3349,7 +3349,7 @@
           <w14:ligatures w14:val="standardContextual"/>
         </w:rPr>
       </w:pPr>
-      <w:hyperlink w:anchor="_Toc167828711" w:history="1">
+      <w:hyperlink w:anchor="_Toc169033758" w:history="1">
         <w:r>
           <w:rPr>
             <w:rStyle w:val="aff2"/>
@@ -3376,7 +3376,7 @@
             <w:noProof/>
             <w:webHidden/>
           </w:rPr>
-          <w:instrText xml:space="preserve"> PAGEREF _Toc167828711 \h </w:instrText>
+          <w:instrText xml:space="preserve"> PAGEREF _Toc169033758 \h </w:instrText>
         </w:r>
         <w:r>
           <w:rPr>
@@ -3419,7 +3419,7 @@
           <w14:ligatures w14:val="standardContextual"/>
         </w:rPr>
       </w:pPr>
-      <w:hyperlink w:anchor="_Toc167828712" w:history="1">
+      <w:hyperlink w:anchor="_Toc169033759" w:history="1">
         <w:r>
           <w:rPr>
             <w:rStyle w:val="aff2"/>
@@ -3446,7 +3446,7 @@
             <w:noProof/>
             <w:webHidden/>
           </w:rPr>
-          <w:instrText xml:space="preserve"> PAGEREF _Toc167828712 \h </w:instrText>
+          <w:instrText xml:space="preserve"> PAGEREF _Toc169033759 \h </w:instrText>
         </w:r>
         <w:r>
           <w:rPr>
@@ -3489,7 +3489,7 @@
           <w14:ligatures w14:val="standardContextual"/>
         </w:rPr>
       </w:pPr>
-      <w:hyperlink w:anchor="_Toc167828713" w:history="1">
+      <w:hyperlink w:anchor="_Toc169033760" w:history="1">
         <w:r>
           <w:rPr>
             <w:rStyle w:val="aff2"/>
@@ -3516,7 +3516,7 @@
             <w:noProof/>
             <w:webHidden/>
           </w:rPr>
-          <w:instrText xml:space="preserve"> PAGEREF _Toc167828713 \h </w:instrText>
+          <w:instrText xml:space="preserve"> PAGEREF _Toc169033760 \h </w:instrText>
         </w:r>
         <w:r>
           <w:rPr>
@@ -3559,7 +3559,7 @@
           <w14:ligatures w14:val="standardContextual"/>
         </w:rPr>
       </w:pPr>
-      <w:hyperlink w:anchor="_Toc167828714" w:history="1">
+      <w:hyperlink w:anchor="_Toc169033761" w:history="1">
         <w:r>
           <w:rPr>
             <w:rStyle w:val="aff2"/>
@@ -3586,7 +3586,7 @@
             <w:noProof/>
             <w:webHidden/>
           </w:rPr>
-          <w:instrText xml:space="preserve"> PAGEREF _Toc167828714 \h </w:instrText>
+          <w:instrText xml:space="preserve"> PAGEREF _Toc169033761 \h </w:instrText>
         </w:r>
         <w:r>
           <w:rPr>
@@ -3629,7 +3629,7 @@
           <w14:ligatures w14:val="standardContextual"/>
         </w:rPr>
       </w:pPr>
-      <w:hyperlink w:anchor="_Toc167828715" w:history="1">
+      <w:hyperlink w:anchor="_Toc169033762" w:history="1">
         <w:r>
           <w:rPr>
             <w:rStyle w:val="aff2"/>
@@ -3656,7 +3656,7 @@
             <w:noProof/>
             <w:webHidden/>
           </w:rPr>
-          <w:instrText xml:space="preserve"> PAGEREF _Toc167828715 \h </w:instrText>
+          <w:instrText xml:space="preserve"> PAGEREF _Toc169033762 \h </w:instrText>
         </w:r>
         <w:r>
           <w:rPr>
@@ -3699,7 +3699,7 @@
           <w14:ligatures w14:val="standardContextual"/>
         </w:rPr>
       </w:pPr>
-      <w:hyperlink w:anchor="_Toc167828716" w:history="1">
+      <w:hyperlink w:anchor="_Toc169033763" w:history="1">
         <w:r>
           <w:rPr>
             <w:rStyle w:val="aff2"/>
@@ -3726,7 +3726,7 @@
             <w:noProof/>
             <w:webHidden/>
           </w:rPr>
-          <w:instrText xml:space="preserve"> PAGEREF _Toc167828716 \h </w:instrText>
+          <w:instrText xml:space="preserve"> PAGEREF _Toc169033763 \h </w:instrText>
         </w:r>
         <w:r>
           <w:rPr>
@@ -3769,7 +3769,7 @@
           <w14:ligatures w14:val="standardContextual"/>
         </w:rPr>
       </w:pPr>
-      <w:hyperlink w:anchor="_Toc167828717" w:history="1">
+      <w:hyperlink w:anchor="_Toc169033764" w:history="1">
         <w:r>
           <w:rPr>
             <w:rStyle w:val="aff2"/>
@@ -3796,7 +3796,7 @@
             <w:noProof/>
             <w:webHidden/>
           </w:rPr>
-          <w:instrText xml:space="preserve"> PAGEREF _Toc167828717 \h </w:instrText>
+          <w:instrText xml:space="preserve"> PAGEREF _Toc169033764 \h </w:instrText>
         </w:r>
         <w:r>
           <w:rPr>
@@ -3839,7 +3839,7 @@
           <w14:ligatures w14:val="standardContextual"/>
         </w:rPr>
       </w:pPr>
-      <w:hyperlink w:anchor="_Toc167828718" w:history="1">
+      <w:hyperlink w:anchor="_Toc169033765" w:history="1">
         <w:r>
           <w:rPr>
             <w:rStyle w:val="aff2"/>
@@ -3874,7 +3874,7 @@
             <w:noProof/>
             <w:webHidden/>
           </w:rPr>
-          <w:instrText xml:space="preserve"> PAGEREF _Toc167828718 \h </w:instrText>
+          <w:instrText xml:space="preserve"> PAGEREF _Toc169033765 \h </w:instrText>
         </w:r>
         <w:r>
           <w:rPr>
@@ -3917,14 +3917,14 @@
           <w14:ligatures w14:val="standardContextual"/>
         </w:rPr>
       </w:pPr>
-      <w:hyperlink w:anchor="_Toc167828719" w:history="1">
+      <w:hyperlink w:anchor="_Toc169033766" w:history="1">
         <w:r>
           <w:rPr>
             <w:rStyle w:val="aff2"/>
             <w:noProof/>
             <w:lang w:val="en-US"/>
           </w:rPr>
-          <w:t>3.9.3</w:t>
+          <w:t>3.9.1</w:t>
         </w:r>
         <w:r>
           <w:rPr>
@@ -3952,7 +3952,7 @@
             <w:noProof/>
             <w:webHidden/>
           </w:rPr>
-          <w:instrText xml:space="preserve"> PAGEREF _Toc167828719 \h </w:instrText>
+          <w:instrText xml:space="preserve"> PAGEREF _Toc169033766 \h </w:instrText>
         </w:r>
         <w:r>
           <w:rPr>
@@ -3985,10 +3985,7 @@
     </w:p>
     <w:p>
       <w:pPr>
-        <w:pStyle w:val="12"/>
-        <w:tabs>
-          <w:tab w:val="right" w:leader="dot" w:pos="9344"/>
-        </w:tabs>
+        <w:pStyle w:val="31"/>
         <w:rPr>
           <w:rFonts w:asciiTheme="minorHAnsi" w:eastAsiaTheme="minorEastAsia" w:hAnsiTheme="minorHAnsi" w:cstheme="minorBidi"/>
           <w:noProof/>
@@ -3998,13 +3995,21 @@
           <w14:ligatures w14:val="standardContextual"/>
         </w:rPr>
       </w:pPr>
-      <w:hyperlink w:anchor="_Toc167828720" w:history="1">
+      <w:hyperlink w:anchor="_Toc169033767" w:history="1">
         <w:r>
           <w:rPr>
             <w:rStyle w:val="aff2"/>
             <w:noProof/>
-          </w:rPr>
-          <w:t>4 Аналитика</w:t>
+            <w:lang w:val="en-US"/>
+          </w:rPr>
+          <w:t>3.9.2</w:t>
+        </w:r>
+        <w:r>
+          <w:rPr>
+            <w:rStyle w:val="aff2"/>
+            <w:noProof/>
+          </w:rPr>
+          <w:t xml:space="preserve"> Реализация интерфейса сайта администратора вендора</w:t>
         </w:r>
         <w:r>
           <w:rPr>
@@ -4025,7 +4030,7 @@
             <w:noProof/>
             <w:webHidden/>
           </w:rPr>
-          <w:instrText xml:space="preserve"> PAGEREF _Toc167828720 \h </w:instrText>
+          <w:instrText xml:space="preserve"> PAGEREF _Toc169033767 \h </w:instrText>
         </w:r>
         <w:r>
           <w:rPr>
@@ -4071,13 +4076,13 @@
           <w14:ligatures w14:val="standardContextual"/>
         </w:rPr>
       </w:pPr>
-      <w:hyperlink w:anchor="_Toc167828721" w:history="1">
+      <w:hyperlink w:anchor="_Toc169033768" w:history="1">
         <w:r>
           <w:rPr>
             <w:rStyle w:val="aff2"/>
             <w:noProof/>
           </w:rPr>
-          <w:t>Заключение</w:t>
+          <w:t>4 Аналитика</w:t>
         </w:r>
         <w:r>
           <w:rPr>
@@ -4098,7 +4103,7 @@
             <w:noProof/>
             <w:webHidden/>
           </w:rPr>
-          <w:instrText xml:space="preserve"> PAGEREF _Toc167828721 \h </w:instrText>
+          <w:instrText xml:space="preserve"> PAGEREF _Toc169033768 \h </w:instrText>
         </w:r>
         <w:r>
           <w:rPr>
@@ -4118,7 +4123,7 @@
             <w:noProof/>
             <w:webHidden/>
           </w:rPr>
-          <w:t>32</w:t>
+          <w:t>34</w:t>
         </w:r>
         <w:r>
           <w:rPr>
@@ -4144,13 +4149,13 @@
           <w14:ligatures w14:val="standardContextual"/>
         </w:rPr>
       </w:pPr>
-      <w:hyperlink w:anchor="_Toc167828722" w:history="1">
+      <w:hyperlink w:anchor="_Toc169033769" w:history="1">
         <w:r>
           <w:rPr>
             <w:rStyle w:val="aff2"/>
             <w:noProof/>
           </w:rPr>
-          <w:t>Список использованных источников</w:t>
+          <w:t>Заключение</w:t>
         </w:r>
         <w:r>
           <w:rPr>
@@ -4171,7 +4176,7 @@
             <w:noProof/>
             <w:webHidden/>
           </w:rPr>
-          <w:instrText xml:space="preserve"> PAGEREF _Toc167828722 \h </w:instrText>
+          <w:instrText xml:space="preserve"> PAGEREF _Toc169033769 \h </w:instrText>
         </w:r>
         <w:r>
           <w:rPr>
@@ -4191,7 +4196,7 @@
             <w:noProof/>
             <w:webHidden/>
           </w:rPr>
-          <w:t>33</w:t>
+          <w:t>35</w:t>
         </w:r>
         <w:r>
           <w:rPr>
@@ -4217,21 +4222,13 @@
           <w14:ligatures w14:val="standardContextual"/>
         </w:rPr>
       </w:pPr>
-      <w:hyperlink w:anchor="_Toc167828723" w:history="1">
+      <w:hyperlink w:anchor="_Toc169033770" w:history="1">
         <w:r>
           <w:rPr>
             <w:rStyle w:val="aff2"/>
-            <w:caps/>
-            <w:noProof/>
-          </w:rPr>
-          <w:t>ПРИЛОЖЕНИЕ А</w:t>
-        </w:r>
-        <w:r>
-          <w:rPr>
-            <w:rStyle w:val="aff2"/>
-            <w:noProof/>
-          </w:rPr>
-          <w:t xml:space="preserve"> BPMN диаграмма</w:t>
+            <w:noProof/>
+          </w:rPr>
+          <w:t>Список использованных источников</w:t>
         </w:r>
         <w:r>
           <w:rPr>
@@ -4252,7 +4249,7 @@
             <w:noProof/>
             <w:webHidden/>
           </w:rPr>
-          <w:instrText xml:space="preserve"> PAGEREF _Toc167828723 \h </w:instrText>
+          <w:instrText xml:space="preserve"> PAGEREF _Toc169033770 \h </w:instrText>
         </w:r>
         <w:r>
           <w:rPr>
@@ -4272,7 +4269,7 @@
             <w:noProof/>
             <w:webHidden/>
           </w:rPr>
-          <w:t>34</w:t>
+          <w:t>36</w:t>
         </w:r>
         <w:r>
           <w:rPr>
@@ -4298,21 +4295,21 @@
           <w14:ligatures w14:val="standardContextual"/>
         </w:rPr>
       </w:pPr>
-      <w:hyperlink w:anchor="_Toc167828724" w:history="1">
+      <w:hyperlink w:anchor="_Toc169033771" w:history="1">
         <w:r>
           <w:rPr>
             <w:rStyle w:val="aff2"/>
             <w:caps/>
             <w:noProof/>
           </w:rPr>
-          <w:t>ПРИЛОЖЕНИЕ Б</w:t>
+          <w:t>ПРИЛОЖЕНИЕ А</w:t>
         </w:r>
         <w:r>
           <w:rPr>
             <w:rStyle w:val="aff2"/>
             <w:noProof/>
           </w:rPr>
-          <w:t xml:space="preserve"> Диаграмма прецедентов</w:t>
+          <w:t xml:space="preserve"> BPMN диаграмма</w:t>
         </w:r>
         <w:r>
           <w:rPr>
@@ -4333,7 +4330,7 @@
             <w:noProof/>
             <w:webHidden/>
           </w:rPr>
-          <w:instrText xml:space="preserve"> PAGEREF _Toc167828724 \h </w:instrText>
+          <w:instrText xml:space="preserve"> PAGEREF _Toc169033771 \h </w:instrText>
         </w:r>
         <w:r>
           <w:rPr>
@@ -4353,7 +4350,7 @@
             <w:noProof/>
             <w:webHidden/>
           </w:rPr>
-          <w:t>35</w:t>
+          <w:t>37</w:t>
         </w:r>
         <w:r>
           <w:rPr>
@@ -4379,13 +4376,94 @@
           <w14:ligatures w14:val="standardContextual"/>
         </w:rPr>
       </w:pPr>
-      <w:hyperlink w:anchor="_Toc167828725" w:history="1">
+      <w:hyperlink w:anchor="_Toc169033772" w:history="1">
         <w:r>
           <w:rPr>
             <w:rStyle w:val="aff2"/>
             <w:caps/>
             <w:noProof/>
           </w:rPr>
+          <w:t>ПРИЛОЖЕНИЕ Б</w:t>
+        </w:r>
+        <w:r>
+          <w:rPr>
+            <w:rStyle w:val="aff2"/>
+            <w:noProof/>
+          </w:rPr>
+          <w:t xml:space="preserve"> Диаграмма прецедентов</w:t>
+        </w:r>
+        <w:r>
+          <w:rPr>
+            <w:noProof/>
+            <w:webHidden/>
+          </w:rPr>
+          <w:tab/>
+        </w:r>
+        <w:r>
+          <w:rPr>
+            <w:noProof/>
+            <w:webHidden/>
+          </w:rPr>
+          <w:fldChar w:fldCharType="begin"/>
+        </w:r>
+        <w:r>
+          <w:rPr>
+            <w:noProof/>
+            <w:webHidden/>
+          </w:rPr>
+          <w:instrText xml:space="preserve"> PAGEREF _Toc169033772 \h </w:instrText>
+        </w:r>
+        <w:r>
+          <w:rPr>
+            <w:noProof/>
+            <w:webHidden/>
+          </w:rPr>
+        </w:r>
+        <w:r>
+          <w:rPr>
+            <w:noProof/>
+            <w:webHidden/>
+          </w:rPr>
+          <w:fldChar w:fldCharType="separate"/>
+        </w:r>
+        <w:r>
+          <w:rPr>
+            <w:noProof/>
+            <w:webHidden/>
+          </w:rPr>
+          <w:t>38</w:t>
+        </w:r>
+        <w:r>
+          <w:rPr>
+            <w:noProof/>
+            <w:webHidden/>
+          </w:rPr>
+          <w:fldChar w:fldCharType="end"/>
+        </w:r>
+      </w:hyperlink>
+    </w:p>
+    <w:p>
+      <w:pPr>
+        <w:pStyle w:val="12"/>
+        <w:tabs>
+          <w:tab w:val="right" w:leader="dot" w:pos="9344"/>
+        </w:tabs>
+        <w:rPr>
+          <w:rFonts w:asciiTheme="minorHAnsi" w:eastAsiaTheme="minorEastAsia" w:hAnsiTheme="minorHAnsi" w:cstheme="minorBidi"/>
+          <w:noProof/>
+          <w:kern w:val="2"/>
+          <w:sz w:val="22"/>
+          <w:szCs w:val="22"/>
+          <w14:ligatures w14:val="standardContextual"/>
+        </w:rPr>
+      </w:pPr>
+      <w:hyperlink w:anchor="_Toc169033773" w:history="1">
+        <w:r>
+          <w:rPr>
+            <w:rStyle w:val="aff2"/>
+            <w:caps/>
+            <w:noProof/>
+          </w:rPr>
           <w:t>ПРИЛОЖЕНИЕ В</w:t>
         </w:r>
         <w:r>
@@ -4414,7 +4492,7 @@
             <w:noProof/>
             <w:webHidden/>
           </w:rPr>
-          <w:instrText xml:space="preserve"> PAGEREF _Toc167828725 \h </w:instrText>
+          <w:instrText xml:space="preserve"> PAGEREF _Toc169033773 \h </w:instrText>
         </w:r>
         <w:r>
           <w:rPr>
@@ -4434,7 +4512,7 @@
             <w:noProof/>
             <w:webHidden/>
           </w:rPr>
-          <w:t>36</w:t>
+          <w:t>39</w:t>
         </w:r>
         <w:r>
           <w:rPr>
@@ -4457,7 +4535,7 @@
       <w:pPr>
         <w:pStyle w:val="af6"/>
       </w:pPr>
-      <w:bookmarkStart w:id="3" w:name="_Toc167828680"/>
+      <w:bookmarkStart w:id="3" w:name="_Toc169033727"/>
       <w:r>
         <w:lastRenderedPageBreak/>
         <w:t>Определения, обозначения и сокращения</w:t>
@@ -4843,7 +4921,7 @@
       </w:pPr>
       <w:bookmarkStart w:id="4" w:name="_Toc165403531"/>
       <w:bookmarkStart w:id="5" w:name="_Toc165403587"/>
-      <w:bookmarkStart w:id="6" w:name="_Toc167828681"/>
+      <w:bookmarkStart w:id="6" w:name="_Toc169033728"/>
       <w:r>
         <w:lastRenderedPageBreak/>
         <w:t>В</w:t>
@@ -4961,7 +5039,7 @@
       <w:bookmarkStart w:id="7" w:name="_Toc165403532"/>
       <w:bookmarkStart w:id="8" w:name="_Toc165403588"/>
       <w:bookmarkStart w:id="9" w:name="_Ref167548665"/>
-      <w:bookmarkStart w:id="10" w:name="_Toc167828682"/>
+      <w:bookmarkStart w:id="10" w:name="_Toc169033729"/>
       <w:r>
         <w:lastRenderedPageBreak/>
         <w:t>Постановка задачи</w:t>
@@ -5043,7 +5121,7 @@
       <w:pPr>
         <w:pStyle w:val="a3"/>
       </w:pPr>
-      <w:bookmarkStart w:id="12" w:name="_Toc167828683"/>
+      <w:bookmarkStart w:id="12" w:name="_Toc169033730"/>
       <w:r>
         <w:t>Анализ ресторанного рынка России</w:t>
       </w:r>
@@ -5399,7 +5477,7 @@
         <w:pStyle w:val="a3"/>
       </w:pPr>
       <w:bookmarkStart w:id="15" w:name="_Toc165403598"/>
-      <w:bookmarkStart w:id="16" w:name="_Toc167828684"/>
+      <w:bookmarkStart w:id="16" w:name="_Toc169033731"/>
       <w:bookmarkEnd w:id="11"/>
       <w:r>
         <w:t>Обзор аналогов</w:t>
@@ -5860,12 +5938,11 @@
     <w:p>
       <w:pPr>
         <w:pStyle w:val="a4"/>
-        <w:spacing w:before="240"/>
       </w:pPr>
       <w:bookmarkStart w:id="18" w:name="_Toc161608629"/>
       <w:bookmarkStart w:id="19" w:name="_Toc165403540"/>
       <w:bookmarkStart w:id="20" w:name="_Toc165403599"/>
-      <w:bookmarkStart w:id="21" w:name="_Toc167828685"/>
+      <w:bookmarkStart w:id="21" w:name="_Toc169033732"/>
       <w:proofErr w:type="spellStart"/>
       <w:r>
         <w:t>ReMarked</w:t>
@@ -6290,7 +6367,7 @@
       <w:bookmarkStart w:id="25" w:name="_Toc161608630"/>
       <w:bookmarkStart w:id="26" w:name="_Toc165403541"/>
       <w:bookmarkStart w:id="27" w:name="_Toc165403600"/>
-      <w:bookmarkStart w:id="28" w:name="_Toc167828686"/>
+      <w:bookmarkStart w:id="28" w:name="_Toc169033733"/>
       <w:proofErr w:type="spellStart"/>
       <w:r>
         <w:t>Restoplace</w:t>
@@ -6478,7 +6555,7 @@
       <w:bookmarkStart w:id="30" w:name="_Toc161608631"/>
       <w:bookmarkStart w:id="31" w:name="_Toc165403542"/>
       <w:bookmarkStart w:id="32" w:name="_Toc165403601"/>
-      <w:bookmarkStart w:id="33" w:name="_Toc167828687"/>
+      <w:bookmarkStart w:id="33" w:name="_Toc169033734"/>
       <w:proofErr w:type="spellStart"/>
       <w:r>
         <w:t>GuestMe</w:t>
@@ -6584,7 +6661,7 @@
           <w:noProof/>
         </w:rPr>
         <w:drawing>
-          <wp:inline distT="0" distB="0" distL="0" distR="0" wp14:anchorId="448A7D65" wp14:editId="2EFB2054">
+          <wp:inline distT="0" distB="0" distL="0" distR="0" wp14:anchorId="448A7D65" wp14:editId="6B834B98">
             <wp:extent cx="5939790" cy="3221355"/>
             <wp:effectExtent l="0" t="0" r="3810" b="0"/>
             <wp:docPr id="1791495137" name="Рисунок 4"/>
@@ -6671,7 +6748,7 @@
       </w:pPr>
       <w:bookmarkStart w:id="35" w:name="_Toc165403543"/>
       <w:bookmarkStart w:id="36" w:name="_Toc165403602"/>
-      <w:bookmarkStart w:id="37" w:name="_Toc167828688"/>
+      <w:bookmarkStart w:id="37" w:name="_Toc169033735"/>
       <w:r>
         <w:lastRenderedPageBreak/>
         <w:t>Анализ предметной области</w:t>
@@ -6684,7 +6761,7 @@
       <w:pPr>
         <w:pStyle w:val="a3"/>
       </w:pPr>
-      <w:bookmarkStart w:id="38" w:name="_Toc167828689"/>
+      <w:bookmarkStart w:id="38" w:name="_Toc169033736"/>
       <w:r>
         <w:t>Глоссарий предметной области</w:t>
       </w:r>
@@ -6763,7 +6840,7 @@
       <w:pPr>
         <w:pStyle w:val="a3"/>
       </w:pPr>
-      <w:bookmarkStart w:id="39" w:name="_Toc167828690"/>
+      <w:bookmarkStart w:id="39" w:name="_Toc169033737"/>
       <w:r>
         <w:t>Процесс бронирования столика</w:t>
       </w:r>
@@ -6989,7 +7066,7 @@
       <w:pPr>
         <w:pStyle w:val="a3"/>
       </w:pPr>
-      <w:bookmarkStart w:id="41" w:name="_Toc167828691"/>
+      <w:bookmarkStart w:id="41" w:name="_Toc169033738"/>
       <w:r>
         <w:t>Учитываемые сведения о брони</w:t>
       </w:r>
@@ -7070,7 +7147,7 @@
           <w:rFonts w:eastAsiaTheme="minorHAnsi"/>
         </w:rPr>
       </w:pPr>
-      <w:bookmarkStart w:id="42" w:name="_Toc167828692"/>
+      <w:bookmarkStart w:id="42" w:name="_Toc169033739"/>
       <w:r>
         <w:rPr>
           <w:rFonts w:eastAsiaTheme="minorHAnsi"/>
@@ -7186,7 +7263,7 @@
       <w:pPr>
         <w:pStyle w:val="a3"/>
       </w:pPr>
-      <w:bookmarkStart w:id="43" w:name="_Toc167828693"/>
+      <w:bookmarkStart w:id="43" w:name="_Toc169033740"/>
       <w:r>
         <w:t>Диаграмма сущность-связь</w:t>
       </w:r>
@@ -7312,7 +7389,7 @@
       <w:pPr>
         <w:pStyle w:val="a2"/>
       </w:pPr>
-      <w:bookmarkStart w:id="45" w:name="_Toc167828694"/>
+      <w:bookmarkStart w:id="45" w:name="_Toc169033741"/>
       <w:r>
         <w:lastRenderedPageBreak/>
         <w:t>Реализация</w:t>
@@ -7323,7 +7400,7 @@
       <w:pPr>
         <w:pStyle w:val="a3"/>
       </w:pPr>
-      <w:bookmarkStart w:id="46" w:name="_Toc167828695"/>
+      <w:bookmarkStart w:id="46" w:name="_Toc169033742"/>
       <w:r>
         <w:t>Средства реализации</w:t>
       </w:r>
@@ -7336,7 +7413,7 @@
           <w:lang w:val="en-US"/>
         </w:rPr>
       </w:pPr>
-      <w:bookmarkStart w:id="47" w:name="_Toc167828696"/>
+      <w:bookmarkStart w:id="47" w:name="_Toc169033743"/>
       <w:r>
         <w:rPr>
           <w:lang w:val="en-US"/>
@@ -7532,7 +7609,7 @@
       <w:pPr>
         <w:pStyle w:val="a4"/>
       </w:pPr>
-      <w:bookmarkStart w:id="48" w:name="_Toc167828697"/>
+      <w:bookmarkStart w:id="48" w:name="_Toc169033744"/>
       <w:r>
         <w:t>MVVM</w:t>
       </w:r>
@@ -7601,7 +7678,7 @@
       <w:pPr>
         <w:pStyle w:val="a4"/>
       </w:pPr>
-      <w:bookmarkStart w:id="49" w:name="_Toc167828698"/>
+      <w:bookmarkStart w:id="49" w:name="_Toc169033745"/>
       <w:r>
         <w:t>Java</w:t>
       </w:r>
@@ -7774,7 +7851,7 @@
           <w:lang w:val="en-US"/>
         </w:rPr>
       </w:pPr>
-      <w:bookmarkStart w:id="50" w:name="_Toc167828699"/>
+      <w:bookmarkStart w:id="50" w:name="_Toc169033746"/>
       <w:r>
         <w:rPr>
           <w:lang w:val="en-US"/>
@@ -7816,7 +7893,7 @@
       <w:pPr>
         <w:pStyle w:val="a4"/>
       </w:pPr>
-      <w:bookmarkStart w:id="51" w:name="_Toc167828700"/>
+      <w:bookmarkStart w:id="51" w:name="_Toc169033747"/>
       <w:proofErr w:type="spellStart"/>
       <w:r>
         <w:rPr>
@@ -7891,7 +7968,7 @@
       <w:pPr>
         <w:pStyle w:val="a4"/>
       </w:pPr>
-      <w:bookmarkStart w:id="52" w:name="_Toc167828701"/>
+      <w:bookmarkStart w:id="52" w:name="_Toc169033748"/>
       <w:proofErr w:type="spellStart"/>
       <w:r>
         <w:t>Nginx</w:t>
@@ -7930,7 +8007,7 @@
       <w:pPr>
         <w:pStyle w:val="a4"/>
       </w:pPr>
-      <w:bookmarkStart w:id="53" w:name="_Toc167828702"/>
+      <w:bookmarkStart w:id="53" w:name="_Toc169033749"/>
       <w:proofErr w:type="spellStart"/>
       <w:r>
         <w:t>Docker</w:t>
@@ -8008,7 +8085,7 @@
       <w:pPr>
         <w:pStyle w:val="a4"/>
       </w:pPr>
-      <w:bookmarkStart w:id="54" w:name="_Toc167828703"/>
+      <w:bookmarkStart w:id="54" w:name="_Toc169033750"/>
       <w:proofErr w:type="spellStart"/>
       <w:r>
         <w:rPr>
@@ -8084,7 +8161,7 @@
           <w:lang w:val="en-US"/>
         </w:rPr>
       </w:pPr>
-      <w:bookmarkStart w:id="55" w:name="_Toc167828704"/>
+      <w:bookmarkStart w:id="55" w:name="_Toc169033751"/>
       <w:r>
         <w:t>Логика приложения</w:t>
       </w:r>
@@ -8151,7 +8228,7 @@
       <w:pPr>
         <w:pStyle w:val="a3"/>
       </w:pPr>
-      <w:bookmarkStart w:id="56" w:name="_Toc167828705"/>
+      <w:bookmarkStart w:id="56" w:name="_Toc169033752"/>
       <w:r>
         <w:t>Функциональные требования к разрабатываемой системе</w:t>
       </w:r>
@@ -8231,7 +8308,7 @@
       </w:pPr>
       <w:bookmarkStart w:id="57" w:name="_Toc161608590"/>
       <w:bookmarkStart w:id="58" w:name="_Toc165403595"/>
-      <w:bookmarkStart w:id="59" w:name="_Toc167828706"/>
+      <w:bookmarkStart w:id="59" w:name="_Toc169033753"/>
       <w:r>
         <w:t>Вход в приложение</w:t>
       </w:r>
@@ -8290,7 +8367,7 @@
       <w:bookmarkStart w:id="61" w:name="_Ref161568957"/>
       <w:bookmarkStart w:id="62" w:name="_Ref161568971"/>
       <w:bookmarkStart w:id="63" w:name="_Toc161608591"/>
-      <w:bookmarkStart w:id="64" w:name="_Toc167828707"/>
+      <w:bookmarkStart w:id="64" w:name="_Toc169033754"/>
       <w:r>
         <w:lastRenderedPageBreak/>
         <w:t xml:space="preserve">Учёт </w:t>
@@ -8442,7 +8519,7 @@
       <w:bookmarkStart w:id="67" w:name="_Ref161569041"/>
       <w:bookmarkStart w:id="68" w:name="_Ref161569048"/>
       <w:bookmarkStart w:id="69" w:name="_Toc161608592"/>
-      <w:bookmarkStart w:id="70" w:name="_Toc167828708"/>
+      <w:bookmarkStart w:id="70" w:name="_Toc169033755"/>
       <w:r>
         <w:t>Учёт сотрудников ресторана</w:t>
       </w:r>
@@ -8552,7 +8629,7 @@
       <w:bookmarkStart w:id="71" w:name="_Ref161568922"/>
       <w:bookmarkStart w:id="72" w:name="_Ref161569005"/>
       <w:bookmarkStart w:id="73" w:name="_Toc161608593"/>
-      <w:bookmarkStart w:id="74" w:name="_Toc167828709"/>
+      <w:bookmarkStart w:id="74" w:name="_Toc169033756"/>
       <w:r>
         <w:t>Учёт столов и мест в ресторане</w:t>
       </w:r>
@@ -8672,7 +8749,7 @@
         <w:pStyle w:val="a4"/>
       </w:pPr>
       <w:bookmarkStart w:id="75" w:name="_Toc161608594"/>
-      <w:bookmarkStart w:id="76" w:name="_Toc167828710"/>
+      <w:bookmarkStart w:id="76" w:name="_Toc169033757"/>
       <w:r>
         <w:t>Регистрация нового ресторана</w:t>
       </w:r>
@@ -8781,7 +8858,7 @@
       <w:pPr>
         <w:pStyle w:val="a3"/>
       </w:pPr>
-      <w:bookmarkStart w:id="77" w:name="_Toc167828711"/>
+      <w:bookmarkStart w:id="77" w:name="_Toc169033758"/>
       <w:r>
         <w:lastRenderedPageBreak/>
         <w:t>Нефункциональные требования к разрабатываемой системе</w:t>
@@ -8800,7 +8877,7 @@
       <w:bookmarkStart w:id="78" w:name="_Toc161608618"/>
       <w:bookmarkStart w:id="79" w:name="_Toc165403538"/>
       <w:bookmarkStart w:id="80" w:name="_Toc165403596"/>
-      <w:bookmarkStart w:id="81" w:name="_Toc167828712"/>
+      <w:bookmarkStart w:id="81" w:name="_Toc169033759"/>
       <w:r>
         <w:t>Требования по безопасности</w:t>
       </w:r>
@@ -8861,7 +8938,7 @@
       <w:bookmarkStart w:id="82" w:name="_Toc161608619"/>
       <w:bookmarkStart w:id="83" w:name="_Toc165403539"/>
       <w:bookmarkStart w:id="84" w:name="_Toc165403597"/>
-      <w:bookmarkStart w:id="85" w:name="_Toc167828713"/>
+      <w:bookmarkStart w:id="85" w:name="_Toc169033760"/>
       <w:r>
         <w:t>Дополнительные требования</w:t>
       </w:r>
@@ -8882,7 +8959,7 @@
       <w:pPr>
         <w:pStyle w:val="a3"/>
       </w:pPr>
-      <w:bookmarkStart w:id="86" w:name="_Toc167828714"/>
+      <w:bookmarkStart w:id="86" w:name="_Toc169033761"/>
       <w:r>
         <w:t>Структура классов серверной части приложения</w:t>
       </w:r>
@@ -9082,7 +9159,7 @@
       <w:pPr>
         <w:pStyle w:val="a3"/>
       </w:pPr>
-      <w:bookmarkStart w:id="89" w:name="_Toc167828715"/>
+      <w:bookmarkStart w:id="89" w:name="_Toc169033762"/>
       <w:r>
         <w:t>Структура классов моделей серверной части</w:t>
       </w:r>
@@ -9239,7 +9316,7 @@
       <w:pPr>
         <w:pStyle w:val="a3"/>
       </w:pPr>
-      <w:bookmarkStart w:id="92" w:name="_Toc167828716"/>
+      <w:bookmarkStart w:id="92" w:name="_Toc169033763"/>
       <w:r>
         <w:lastRenderedPageBreak/>
         <w:t>Хранение данных</w:t>
@@ -9425,7 +9502,7 @@
       <w:pPr>
         <w:pStyle w:val="a3"/>
       </w:pPr>
-      <w:bookmarkStart w:id="94" w:name="_Toc167828717"/>
+      <w:bookmarkStart w:id="94" w:name="_Toc169033764"/>
       <w:r>
         <w:lastRenderedPageBreak/>
         <w:t>Развёртывание приложения</w:t>
@@ -9620,7 +9697,7 @@
           <w:lang w:val="en-US"/>
         </w:rPr>
       </w:pPr>
-      <w:bookmarkStart w:id="96" w:name="_Toc167828718"/>
+      <w:bookmarkStart w:id="96" w:name="_Toc169033765"/>
       <w:r>
         <w:t>Реализация интерфейса</w:t>
       </w:r>
@@ -9633,7 +9710,7 @@
           <w:lang w:val="en-US"/>
         </w:rPr>
       </w:pPr>
-      <w:bookmarkStart w:id="97" w:name="_Toc167828719"/>
+      <w:bookmarkStart w:id="97" w:name="_Toc169033766"/>
       <w:r>
         <w:t>Реализация интерфейса мобильного приложения</w:t>
       </w:r>
@@ -9997,7 +10074,7 @@
           <w:noProof/>
         </w:rPr>
         <w:drawing>
-          <wp:inline distT="0" distB="0" distL="0" distR="0" wp14:anchorId="0432C01E" wp14:editId="35B9ABA8">
+          <wp:inline distT="0" distB="0" distL="0" distR="0" wp14:anchorId="0432C01E" wp14:editId="3582870A">
             <wp:extent cx="1620124" cy="3600000"/>
             <wp:effectExtent l="0" t="0" r="0" b="635"/>
             <wp:docPr id="1020979704" name="Рисунок 2"/>
@@ -10433,7 +10510,7 @@
           <w:noProof/>
         </w:rPr>
         <w:drawing>
-          <wp:inline distT="0" distB="0" distL="0" distR="0" wp14:anchorId="352931AA" wp14:editId="32F32AB2">
+          <wp:inline distT="0" distB="0" distL="0" distR="0" wp14:anchorId="352931AA" wp14:editId="0A6DE8A4">
             <wp:extent cx="1620025" cy="3600000"/>
             <wp:effectExtent l="0" t="0" r="0" b="635"/>
             <wp:docPr id="1798709956" name="Рисунок 5"/>
@@ -10689,7 +10766,7 @@
           <w:noProof/>
         </w:rPr>
         <w:drawing>
-          <wp:inline distT="0" distB="0" distL="0" distR="0" wp14:anchorId="722556BE" wp14:editId="5B7BAEF1">
+          <wp:inline distT="0" distB="0" distL="0" distR="0" wp14:anchorId="722556BE" wp14:editId="4D49271A">
             <wp:extent cx="1620025" cy="3600000"/>
             <wp:effectExtent l="0" t="0" r="0" b="635"/>
             <wp:docPr id="283427747" name="Рисунок 7"/>
@@ -10947,7 +11024,7 @@
         </w:rPr>
         <w:lastRenderedPageBreak/>
         <w:drawing>
-          <wp:inline distT="0" distB="0" distL="0" distR="0" wp14:anchorId="2D903BBC" wp14:editId="18D91808">
+          <wp:inline distT="0" distB="0" distL="0" distR="0" wp14:anchorId="2D903BBC" wp14:editId="368CA956">
             <wp:extent cx="1620025" cy="3600000"/>
             <wp:effectExtent l="0" t="0" r="0" b="635"/>
             <wp:docPr id="1477373657" name="Рисунок 10"/>
@@ -11075,7 +11152,7 @@
           <w:noProof/>
         </w:rPr>
         <w:drawing>
-          <wp:inline distT="0" distB="0" distL="0" distR="0" wp14:anchorId="26895C18" wp14:editId="426787FF">
+          <wp:inline distT="0" distB="0" distL="0" distR="0" wp14:anchorId="26895C18" wp14:editId="5FE6DBD7">
             <wp:extent cx="1620025" cy="3600000"/>
             <wp:effectExtent l="0" t="0" r="0" b="635"/>
             <wp:docPr id="35904804" name="Рисунок 11"/>
@@ -11128,6 +11205,9 @@
       <w:pPr>
         <w:pStyle w:val="afb"/>
         <w:jc w:val="center"/>
+        <w:rPr>
+          <w:lang w:val="en-US"/>
+        </w:rPr>
       </w:pPr>
       <w:bookmarkStart w:id="108" w:name="_Ref167553628"/>
       <w:r>
@@ -11164,14 +11244,540 @@
     </w:p>
     <w:p>
       <w:pPr>
+        <w:pStyle w:val="a4"/>
+        <w:rPr>
+          <w:lang w:val="en-US"/>
+        </w:rPr>
+      </w:pPr>
+      <w:bookmarkStart w:id="109" w:name="_Toc169033767"/>
+      <w:r>
+        <w:lastRenderedPageBreak/>
+        <w:t>Реализация интерфейса</w:t>
+      </w:r>
+      <w:r>
+        <w:t xml:space="preserve"> сайта администратора вендора</w:t>
+      </w:r>
+      <w:bookmarkEnd w:id="109"/>
+    </w:p>
+    <w:p>
+      <w:pPr>
+        <w:pStyle w:val="af8"/>
+      </w:pPr>
+      <w:r>
+        <w:t xml:space="preserve">Сайт администратора вендора оформлен в едином стиле, одинаково и корректно отображается в браузерах </w:t>
+      </w:r>
+      <w:r>
+        <w:rPr>
+          <w:lang w:val="en-US"/>
+        </w:rPr>
+        <w:t>Yandex</w:t>
+      </w:r>
+      <w:r>
+        <w:t xml:space="preserve"> </w:t>
+      </w:r>
+      <w:r>
+        <w:rPr>
+          <w:lang w:val="en-US"/>
+        </w:rPr>
+        <w:t>Browser</w:t>
+      </w:r>
+      <w:r>
+        <w:t xml:space="preserve"> </w:t>
+      </w:r>
+      <w:r>
+        <w:t>24.1.3.809</w:t>
+      </w:r>
+      <w:r>
+        <w:t xml:space="preserve"> и </w:t>
+      </w:r>
+      <w:r>
+        <w:rPr>
+          <w:lang w:val="en-US"/>
+        </w:rPr>
+        <w:t>Google</w:t>
+      </w:r>
+      <w:r>
+        <w:t xml:space="preserve"> </w:t>
+      </w:r>
+      <w:r>
+        <w:rPr>
+          <w:lang w:val="en-US"/>
+        </w:rPr>
+        <w:t>Chrome</w:t>
+      </w:r>
+      <w:r>
+        <w:t xml:space="preserve"> 122.0.6261.112</w:t>
+      </w:r>
+      <w:r>
+        <w:t>.</w:t>
+      </w:r>
+    </w:p>
+    <w:p>
+      <w:pPr>
+        <w:pStyle w:val="af8"/>
+      </w:pPr>
+      <w:r>
+        <w:t xml:space="preserve">Для начала работы администратору вендора необходимо авторизоваться, используя свои логин и пароль. После успешного входа будет показан список зарегистрированных ресторанов (см. </w:t>
+      </w:r>
+      <w:r>
+        <w:fldChar w:fldCharType="begin"/>
+      </w:r>
+      <w:r>
+        <w:instrText xml:space="preserve"> REF  _Ref169032919 \* Lower \h </w:instrText>
+      </w:r>
+      <w:r>
+        <w:fldChar w:fldCharType="separate"/>
+      </w:r>
+      <w:r>
+        <w:t xml:space="preserve">рисунок </w:t>
+      </w:r>
+      <w:r>
+        <w:rPr>
+          <w:noProof/>
+        </w:rPr>
+        <w:t>25</w:t>
+      </w:r>
+      <w:r>
+        <w:fldChar w:fldCharType="end"/>
+      </w:r>
+      <w:r>
+        <w:t>).</w:t>
+      </w:r>
+    </w:p>
+    <w:p>
+      <w:pPr>
+        <w:pStyle w:val="af9"/>
+      </w:pPr>
+      <w:r>
+        <w:drawing>
+          <wp:inline distT="0" distB="0" distL="0" distR="0" wp14:anchorId="1E0DB363" wp14:editId="57521F7B">
+            <wp:extent cx="5624117" cy="4320000"/>
+            <wp:effectExtent l="0" t="0" r="0" b="4445"/>
+            <wp:docPr id="1038154510" name="Рисунок 1"/>
+            <wp:cNvGraphicFramePr>
+              <a:graphicFrameLocks xmlns:a="http://schemas.openxmlformats.org/drawingml/2006/main" noChangeAspect="1"/>
+            </wp:cNvGraphicFramePr>
+            <a:graphic xmlns:a="http://schemas.openxmlformats.org/drawingml/2006/main">
+              <a:graphicData uri="http://schemas.openxmlformats.org/drawingml/2006/picture">
+                <pic:pic xmlns:pic="http://schemas.openxmlformats.org/drawingml/2006/picture">
+                  <pic:nvPicPr>
+                    <pic:cNvPr id="1038154510" name=""/>
+                    <pic:cNvPicPr/>
+                  </pic:nvPicPr>
+                  <pic:blipFill>
+                    <a:blip r:embed="rId32"/>
+                    <a:stretch>
+                      <a:fillRect/>
+                    </a:stretch>
+                  </pic:blipFill>
+                  <pic:spPr>
+                    <a:xfrm>
+                      <a:off x="0" y="0"/>
+                      <a:ext cx="5624117" cy="4320000"/>
+                    </a:xfrm>
+                    <a:prstGeom prst="rect">
+                      <a:avLst/>
+                    </a:prstGeom>
+                  </pic:spPr>
+                </pic:pic>
+              </a:graphicData>
+            </a:graphic>
+          </wp:inline>
+        </w:drawing>
+      </w:r>
+    </w:p>
+    <w:p>
+      <w:pPr>
+        <w:pStyle w:val="afb"/>
+        <w:jc w:val="center"/>
+      </w:pPr>
+      <w:bookmarkStart w:id="110" w:name="_Ref169032919"/>
+      <w:r>
+        <w:t xml:space="preserve">Рисунок </w:t>
+      </w:r>
+      <w:r>
+        <w:fldChar w:fldCharType="begin"/>
+      </w:r>
+      <w:r>
+        <w:instrText xml:space="preserve"> SEQ Рисунок \* ARABIC </w:instrText>
+      </w:r>
+      <w:r>
+        <w:fldChar w:fldCharType="separate"/>
+      </w:r>
+      <w:r>
+        <w:rPr>
+          <w:noProof/>
+        </w:rPr>
+        <w:t>25</w:t>
+      </w:r>
+      <w:r>
+        <w:fldChar w:fldCharType="end"/>
+      </w:r>
+      <w:bookmarkEnd w:id="110"/>
+      <w:r>
+        <w:t xml:space="preserve"> </w:t>
+      </w:r>
+      <w:r>
+        <w:t xml:space="preserve">— </w:t>
+      </w:r>
+      <w:r>
+        <w:t>Список зарегистрированных ресторанов</w:t>
+      </w:r>
+    </w:p>
+    <w:p>
+      <w:pPr>
+        <w:pStyle w:val="af8"/>
+      </w:pPr>
+      <w:r>
+        <w:t xml:space="preserve">По нажатию на кнопку «Создать ресторан» открывается форма, на которой администратор вендора может ввести название ресторана, юридическое лицо, ИНН и комментарий (см. </w:t>
+      </w:r>
+      <w:r>
+        <w:fldChar w:fldCharType="begin"/>
+      </w:r>
+      <w:r>
+        <w:instrText xml:space="preserve"> REF  _Ref169033711 \* Lower \h </w:instrText>
+      </w:r>
+      <w:r>
+        <w:fldChar w:fldCharType="separate"/>
+      </w:r>
+      <w:r>
+        <w:t xml:space="preserve">рисунок </w:t>
+      </w:r>
+      <w:r>
+        <w:rPr>
+          <w:noProof/>
+        </w:rPr>
+        <w:t>26</w:t>
+      </w:r>
+      <w:r>
+        <w:fldChar w:fldCharType="end"/>
+      </w:r>
+      <w:r>
+        <w:t>). В случае, если введённые юридическое лицо или ИНН уже зарегистрированы в системе, будут показаны сообщения об ошибке.</w:t>
+      </w:r>
+    </w:p>
+    <w:p>
+      <w:pPr>
+        <w:pStyle w:val="af9"/>
+      </w:pPr>
+      <w:r>
+        <w:lastRenderedPageBreak/>
+        <w:drawing>
+          <wp:inline distT="0" distB="0" distL="0" distR="0" wp14:anchorId="6CDE2380" wp14:editId="2EB45D83">
+            <wp:extent cx="5939790" cy="2797810"/>
+            <wp:effectExtent l="0" t="0" r="3810" b="2540"/>
+            <wp:docPr id="666219415" name="Рисунок 1"/>
+            <wp:cNvGraphicFramePr>
+              <a:graphicFrameLocks xmlns:a="http://schemas.openxmlformats.org/drawingml/2006/main" noChangeAspect="1"/>
+            </wp:cNvGraphicFramePr>
+            <a:graphic xmlns:a="http://schemas.openxmlformats.org/drawingml/2006/main">
+              <a:graphicData uri="http://schemas.openxmlformats.org/drawingml/2006/picture">
+                <pic:pic xmlns:pic="http://schemas.openxmlformats.org/drawingml/2006/picture">
+                  <pic:nvPicPr>
+                    <pic:cNvPr id="666219415" name=""/>
+                    <pic:cNvPicPr/>
+                  </pic:nvPicPr>
+                  <pic:blipFill>
+                    <a:blip r:embed="rId33"/>
+                    <a:stretch>
+                      <a:fillRect/>
+                    </a:stretch>
+                  </pic:blipFill>
+                  <pic:spPr>
+                    <a:xfrm>
+                      <a:off x="0" y="0"/>
+                      <a:ext cx="5939790" cy="2797810"/>
+                    </a:xfrm>
+                    <a:prstGeom prst="rect">
+                      <a:avLst/>
+                    </a:prstGeom>
+                  </pic:spPr>
+                </pic:pic>
+              </a:graphicData>
+            </a:graphic>
+          </wp:inline>
+        </w:drawing>
+      </w:r>
+    </w:p>
+    <w:p>
+      <w:pPr>
+        <w:pStyle w:val="afb"/>
+        <w:jc w:val="center"/>
+      </w:pPr>
+      <w:bookmarkStart w:id="111" w:name="_Ref169033711"/>
+      <w:r>
+        <w:t xml:space="preserve">Рисунок </w:t>
+      </w:r>
+      <w:r>
+        <w:fldChar w:fldCharType="begin"/>
+      </w:r>
+      <w:r>
+        <w:instrText xml:space="preserve"> SEQ Рисунок \* ARABIC </w:instrText>
+      </w:r>
+      <w:r>
+        <w:fldChar w:fldCharType="separate"/>
+      </w:r>
+      <w:r>
+        <w:rPr>
+          <w:noProof/>
+        </w:rPr>
+        <w:t>26</w:t>
+      </w:r>
+      <w:r>
+        <w:fldChar w:fldCharType="end"/>
+      </w:r>
+      <w:bookmarkEnd w:id="111"/>
+      <w:r>
+        <w:t xml:space="preserve"> — </w:t>
+      </w:r>
+      <w:r>
+        <w:t>Форма создания ресторана</w:t>
+      </w:r>
+    </w:p>
+    <w:p>
+      <w:pPr>
+        <w:pStyle w:val="af8"/>
+      </w:pPr>
+      <w:r>
+        <w:t xml:space="preserve">По нажатию на элемент списка ресторанов открывается страница выбранного ресторана с введённой ранее информацией и списком сотрудников (см. </w:t>
+      </w:r>
+      <w:r>
+        <w:fldChar w:fldCharType="begin"/>
+      </w:r>
+      <w:r>
+        <w:instrText xml:space="preserve"> REF  _Ref169033495 \* Lower \h </w:instrText>
+      </w:r>
+      <w:r>
+        <w:fldChar w:fldCharType="separate"/>
+      </w:r>
+      <w:r>
+        <w:t xml:space="preserve">рисунок </w:t>
+      </w:r>
+      <w:r>
+        <w:rPr>
+          <w:noProof/>
+        </w:rPr>
+        <w:t>27</w:t>
+      </w:r>
+      <w:r>
+        <w:fldChar w:fldCharType="end"/>
+      </w:r>
+      <w:r>
+        <w:t>).</w:t>
+      </w:r>
+    </w:p>
+    <w:p>
+      <w:pPr>
+        <w:pStyle w:val="af9"/>
+      </w:pPr>
+      <w:r>
+        <w:drawing>
+          <wp:inline distT="0" distB="0" distL="0" distR="0" wp14:anchorId="0D61F147" wp14:editId="0322B8ED">
+            <wp:extent cx="5596853" cy="4320000"/>
+            <wp:effectExtent l="0" t="0" r="4445" b="4445"/>
+            <wp:docPr id="1982964234" name="Рисунок 1"/>
+            <wp:cNvGraphicFramePr>
+              <a:graphicFrameLocks xmlns:a="http://schemas.openxmlformats.org/drawingml/2006/main" noChangeAspect="1"/>
+            </wp:cNvGraphicFramePr>
+            <a:graphic xmlns:a="http://schemas.openxmlformats.org/drawingml/2006/main">
+              <a:graphicData uri="http://schemas.openxmlformats.org/drawingml/2006/picture">
+                <pic:pic xmlns:pic="http://schemas.openxmlformats.org/drawingml/2006/picture">
+                  <pic:nvPicPr>
+                    <pic:cNvPr id="1982964234" name=""/>
+                    <pic:cNvPicPr/>
+                  </pic:nvPicPr>
+                  <pic:blipFill>
+                    <a:blip r:embed="rId34"/>
+                    <a:stretch>
+                      <a:fillRect/>
+                    </a:stretch>
+                  </pic:blipFill>
+                  <pic:spPr>
+                    <a:xfrm>
+                      <a:off x="0" y="0"/>
+                      <a:ext cx="5596853" cy="4320000"/>
+                    </a:xfrm>
+                    <a:prstGeom prst="rect">
+                      <a:avLst/>
+                    </a:prstGeom>
+                  </pic:spPr>
+                </pic:pic>
+              </a:graphicData>
+            </a:graphic>
+          </wp:inline>
+        </w:drawing>
+      </w:r>
+    </w:p>
+    <w:p>
+      <w:pPr>
+        <w:pStyle w:val="afb"/>
+        <w:jc w:val="center"/>
+      </w:pPr>
+      <w:bookmarkStart w:id="112" w:name="_Ref169033495"/>
+      <w:r>
+        <w:t xml:space="preserve">Рисунок </w:t>
+      </w:r>
+      <w:r>
+        <w:fldChar w:fldCharType="begin"/>
+      </w:r>
+      <w:r>
+        <w:instrText xml:space="preserve"> SEQ Рисунок \* ARABIC </w:instrText>
+      </w:r>
+      <w:r>
+        <w:fldChar w:fldCharType="separate"/>
+      </w:r>
+      <w:r>
+        <w:rPr>
+          <w:noProof/>
+        </w:rPr>
+        <w:t>27</w:t>
+      </w:r>
+      <w:r>
+        <w:fldChar w:fldCharType="end"/>
+      </w:r>
+      <w:bookmarkEnd w:id="112"/>
+      <w:r>
+        <w:t xml:space="preserve"> — </w:t>
+      </w:r>
+      <w:r>
+        <w:t>Информация о ресторане</w:t>
+      </w:r>
+    </w:p>
+    <w:p>
+      <w:pPr>
+        <w:pStyle w:val="af8"/>
+      </w:pPr>
+      <w:r>
+        <w:lastRenderedPageBreak/>
+        <w:t>На странице ресторана есть возможность</w:t>
+      </w:r>
+      <w:r>
+        <w:t xml:space="preserve"> открыть форму</w:t>
+      </w:r>
+      <w:r>
+        <w:t xml:space="preserve"> </w:t>
+      </w:r>
+      <w:r>
+        <w:t xml:space="preserve">добавления </w:t>
+      </w:r>
+      <w:r>
+        <w:t>администратора ресторана</w:t>
+      </w:r>
+      <w:r>
+        <w:t xml:space="preserve">, позволяющую ввести логин, фамилию, имя, отчество и пароль администратора, а также добавить комментарий (см. </w:t>
+      </w:r>
+      <w:r>
+        <w:fldChar w:fldCharType="begin"/>
+      </w:r>
+      <w:r>
+        <w:instrText xml:space="preserve"> REF  _Ref169033653 \* Lower \h </w:instrText>
+      </w:r>
+      <w:r>
+        <w:fldChar w:fldCharType="separate"/>
+      </w:r>
+      <w:r>
+        <w:t xml:space="preserve">рисунок </w:t>
+      </w:r>
+      <w:r>
+        <w:rPr>
+          <w:noProof/>
+        </w:rPr>
+        <w:t>28</w:t>
+      </w:r>
+      <w:r>
+        <w:fldChar w:fldCharType="end"/>
+      </w:r>
+      <w:r>
+        <w:t>).</w:t>
+      </w:r>
+    </w:p>
+    <w:p>
+      <w:pPr>
+        <w:pStyle w:val="af9"/>
+      </w:pPr>
+      <w:r>
+        <w:drawing>
+          <wp:inline distT="0" distB="0" distL="0" distR="0" wp14:anchorId="7DA3139F" wp14:editId="64B1965A">
+            <wp:extent cx="5568315" cy="4320000"/>
+            <wp:effectExtent l="0" t="0" r="0" b="4445"/>
+            <wp:docPr id="1735450710" name="Рисунок 1"/>
+            <wp:cNvGraphicFramePr>
+              <a:graphicFrameLocks xmlns:a="http://schemas.openxmlformats.org/drawingml/2006/main" noChangeAspect="1"/>
+            </wp:cNvGraphicFramePr>
+            <a:graphic xmlns:a="http://schemas.openxmlformats.org/drawingml/2006/main">
+              <a:graphicData uri="http://schemas.openxmlformats.org/drawingml/2006/picture">
+                <pic:pic xmlns:pic="http://schemas.openxmlformats.org/drawingml/2006/picture">
+                  <pic:nvPicPr>
+                    <pic:cNvPr id="1735450710" name=""/>
+                    <pic:cNvPicPr/>
+                  </pic:nvPicPr>
+                  <pic:blipFill>
+                    <a:blip r:embed="rId35"/>
+                    <a:stretch>
+                      <a:fillRect/>
+                    </a:stretch>
+                  </pic:blipFill>
+                  <pic:spPr>
+                    <a:xfrm>
+                      <a:off x="0" y="0"/>
+                      <a:ext cx="5568315" cy="4320000"/>
+                    </a:xfrm>
+                    <a:prstGeom prst="rect">
+                      <a:avLst/>
+                    </a:prstGeom>
+                  </pic:spPr>
+                </pic:pic>
+              </a:graphicData>
+            </a:graphic>
+          </wp:inline>
+        </w:drawing>
+      </w:r>
+    </w:p>
+    <w:p>
+      <w:pPr>
+        <w:pStyle w:val="afb"/>
+        <w:jc w:val="center"/>
+      </w:pPr>
+      <w:bookmarkStart w:id="113" w:name="_Ref169033653"/>
+      <w:r>
+        <w:t xml:space="preserve">Рисунок </w:t>
+      </w:r>
+      <w:r>
+        <w:fldChar w:fldCharType="begin"/>
+      </w:r>
+      <w:r>
+        <w:instrText xml:space="preserve"> SEQ Рисунок \* ARABIC </w:instrText>
+      </w:r>
+      <w:r>
+        <w:fldChar w:fldCharType="separate"/>
+      </w:r>
+      <w:r>
+        <w:rPr>
+          <w:noProof/>
+        </w:rPr>
+        <w:t>28</w:t>
+      </w:r>
+      <w:r>
+        <w:fldChar w:fldCharType="end"/>
+      </w:r>
+      <w:bookmarkEnd w:id="113"/>
+      <w:r>
+        <w:t xml:space="preserve"> — </w:t>
+      </w:r>
+      <w:r>
+        <w:t>Форма добавления администратора</w:t>
+      </w:r>
+    </w:p>
+    <w:p>
+      <w:pPr>
         <w:pStyle w:val="a2"/>
       </w:pPr>
-      <w:bookmarkStart w:id="109" w:name="_Toc167828720"/>
+      <w:bookmarkStart w:id="114" w:name="_Toc169033768"/>
       <w:r>
         <w:lastRenderedPageBreak/>
         <w:t>Аналитика</w:t>
       </w:r>
-      <w:bookmarkEnd w:id="109"/>
+      <w:bookmarkEnd w:id="114"/>
     </w:p>
     <w:p>
       <w:pPr>
@@ -11205,7 +11811,7 @@
         <w:rPr>
           <w:noProof/>
         </w:rPr>
-        <w:t>25</w:t>
+        <w:t>29</w:t>
       </w:r>
       <w:r>
         <w:fldChar w:fldCharType="end"/>
@@ -11244,7 +11850,7 @@
                     <pic:cNvPicPr/>
                   </pic:nvPicPr>
                   <pic:blipFill>
-                    <a:blip r:embed="rId32">
+                    <a:blip r:embed="rId36">
                       <a:extLst>
                         <a:ext uri="{28A0092B-C50C-407E-A947-70E740481C1C}">
                           <a14:useLocalDpi xmlns:a14="http://schemas.microsoft.com/office/drawing/2010/main" val="0"/>
@@ -11276,7 +11882,7 @@
         <w:pStyle w:val="afb"/>
         <w:jc w:val="center"/>
       </w:pPr>
-      <w:bookmarkStart w:id="110" w:name="_Ref167554400"/>
+      <w:bookmarkStart w:id="115" w:name="_Ref167554400"/>
       <w:r>
         <w:t xml:space="preserve">Рисунок </w:t>
       </w:r>
@@ -11293,12 +11899,12 @@
         <w:rPr>
           <w:noProof/>
         </w:rPr>
-        <w:t>25</w:t>
+        <w:t>29</w:t>
       </w:r>
       <w:r>
         <w:fldChar w:fldCharType="end"/>
       </w:r>
-      <w:bookmarkEnd w:id="110"/>
+      <w:bookmarkEnd w:id="115"/>
       <w:r>
         <w:t xml:space="preserve"> </w:t>
       </w:r>
@@ -11313,7 +11919,7 @@
       <w:pPr>
         <w:pStyle w:val="af6"/>
       </w:pPr>
-      <w:bookmarkStart w:id="111" w:name="_Toc167828721"/>
+      <w:bookmarkStart w:id="116" w:name="_Toc169033769"/>
       <w:r>
         <w:lastRenderedPageBreak/>
         <w:t>З</w:t>
@@ -11321,7 +11927,7 @@
       <w:r>
         <w:t>аключение</w:t>
       </w:r>
-      <w:bookmarkEnd w:id="111"/>
+      <w:bookmarkEnd w:id="116"/>
     </w:p>
     <w:p>
       <w:pPr>
@@ -11400,19 +12006,19 @@
       <w:pPr>
         <w:pStyle w:val="af6"/>
       </w:pPr>
-      <w:bookmarkStart w:id="112" w:name="_Toc167828722"/>
+      <w:bookmarkStart w:id="117" w:name="_Toc169033770"/>
       <w:r>
         <w:lastRenderedPageBreak/>
         <w:t>Список использованных источников</w:t>
       </w:r>
-      <w:bookmarkEnd w:id="112"/>
+      <w:bookmarkEnd w:id="117"/>
     </w:p>
     <w:p>
       <w:pPr>
         <w:pStyle w:val="aa"/>
       </w:pPr>
-      <w:bookmarkStart w:id="113" w:name="_Ref167719261"/>
-      <w:bookmarkStart w:id="114" w:name="_Ref167114604"/>
+      <w:bookmarkStart w:id="118" w:name="_Ref167719261"/>
+      <w:bookmarkStart w:id="119" w:name="_Ref167114604"/>
       <w:r>
         <w:t xml:space="preserve">Ресторанный рынок России </w:t>
       </w:r>
@@ -11437,7 +12043,7 @@
       <w:r>
         <w:t xml:space="preserve">: </w:t>
       </w:r>
-      <w:hyperlink r:id="rId33" w:history="1">
+      <w:hyperlink r:id="rId37" w:history="1">
         <w:r>
           <w:rPr>
             <w:rStyle w:val="aff2"/>
@@ -11459,13 +12065,13 @@
       <w:r>
         <w:t>заглавие с экрана (Дата обращения 27.05.2024)</w:t>
       </w:r>
-      <w:bookmarkEnd w:id="113"/>
+      <w:bookmarkEnd w:id="118"/>
     </w:p>
     <w:p>
       <w:pPr>
         <w:pStyle w:val="aa"/>
       </w:pPr>
-      <w:bookmarkStart w:id="115" w:name="_Ref167719734"/>
+      <w:bookmarkStart w:id="120" w:name="_Ref167719734"/>
       <w:r>
         <w:t xml:space="preserve">В 2021-2023 </w:t>
       </w:r>
@@ -11495,7 +12101,7 @@
       <w:r>
         <w:t xml:space="preserve">: </w:t>
       </w:r>
-      <w:hyperlink r:id="rId34" w:history="1">
+      <w:hyperlink r:id="rId38" w:history="1">
         <w:r>
           <w:rPr>
             <w:rStyle w:val="aff2"/>
@@ -11615,7 +12221,7 @@
       <w:r>
         <w:t>Заглавие с экрана (Дата обращения 27.05.2024)</w:t>
       </w:r>
-      <w:bookmarkEnd w:id="115"/>
+      <w:bookmarkEnd w:id="120"/>
     </w:p>
     <w:p>
       <w:pPr>
@@ -11669,7 +12275,7 @@
       <w:r>
         <w:t xml:space="preserve"> </w:t>
       </w:r>
-      <w:hyperlink r:id="rId35" w:history="1">
+      <w:hyperlink r:id="rId39" w:history="1">
         <w:r>
           <w:rPr>
             <w:rStyle w:val="aff2"/>
@@ -11688,13 +12294,13 @@
       <w:r>
         <w:t>- Заглавие с экрана (Дата обращения 20.05.2024)</w:t>
       </w:r>
-      <w:bookmarkEnd w:id="114"/>
+      <w:bookmarkEnd w:id="119"/>
     </w:p>
     <w:p>
       <w:pPr>
         <w:pStyle w:val="aa"/>
       </w:pPr>
-      <w:bookmarkStart w:id="116" w:name="_Ref167548650"/>
+      <w:bookmarkStart w:id="121" w:name="_Ref167548650"/>
       <w:r>
         <w:t xml:space="preserve">Документация </w:t>
       </w:r>
@@ -11733,13 +12339,13 @@
       <w:r>
         <w:t>).</w:t>
       </w:r>
-      <w:bookmarkEnd w:id="116"/>
+      <w:bookmarkEnd w:id="121"/>
     </w:p>
     <w:p>
       <w:pPr>
         <w:pStyle w:val="aa"/>
       </w:pPr>
-      <w:bookmarkStart w:id="117" w:name="_Ref167556283"/>
+      <w:bookmarkStart w:id="122" w:name="_Ref167556283"/>
       <w:r>
         <w:t xml:space="preserve">Документация </w:t>
       </w:r>
@@ -11796,7 +12402,7 @@
       <w:r>
         <w:t>).</w:t>
       </w:r>
-      <w:bookmarkEnd w:id="117"/>
+      <w:bookmarkEnd w:id="122"/>
     </w:p>
     <w:p>
       <w:pPr>
@@ -11806,13 +12412,13 @@
         <w:lastRenderedPageBreak/>
         <w:br/>
       </w:r>
-      <w:bookmarkStart w:id="118" w:name="_Toc161608632"/>
-      <w:bookmarkStart w:id="119" w:name="_Toc167828723"/>
+      <w:bookmarkStart w:id="123" w:name="_Toc161608632"/>
+      <w:bookmarkStart w:id="124" w:name="_Toc169033771"/>
       <w:r>
         <w:t>BPMN диаграмма</w:t>
       </w:r>
-      <w:bookmarkEnd w:id="118"/>
-      <w:bookmarkEnd w:id="119"/>
+      <w:bookmarkEnd w:id="123"/>
+      <w:bookmarkEnd w:id="124"/>
     </w:p>
     <w:p>
       <w:pPr>
@@ -11825,7 +12431,7 @@
           <w14:ligatures w14:val="standardContextual"/>
         </w:rPr>
         <w:drawing>
-          <wp:inline distT="0" distB="0" distL="0" distR="0" wp14:anchorId="08992BD6" wp14:editId="7F718E28">
+          <wp:inline distT="0" distB="0" distL="0" distR="0" wp14:anchorId="08992BD6" wp14:editId="3592E84F">
             <wp:extent cx="7914287" cy="5148000"/>
             <wp:effectExtent l="0" t="7620" r="3175" b="3175"/>
             <wp:docPr id="1393381328" name="Рисунок 1"/>
@@ -11840,7 +12446,7 @@
                     <pic:cNvPicPr/>
                   </pic:nvPicPr>
                   <pic:blipFill rotWithShape="1">
-                    <a:blip r:embed="rId36" cstate="print">
+                    <a:blip r:embed="rId40" cstate="print">
                       <a:extLst>
                         <a:ext uri="{28A0092B-C50C-407E-A947-70E740481C1C}">
                           <a14:useLocalDpi xmlns:a14="http://schemas.microsoft.com/office/drawing/2010/main" val="0"/>
@@ -11879,7 +12485,7 @@
         <w:pStyle w:val="afb"/>
         <w:jc w:val="center"/>
       </w:pPr>
-      <w:bookmarkStart w:id="120" w:name="_Ref167539843"/>
+      <w:bookmarkStart w:id="125" w:name="_Ref167539843"/>
       <w:r>
         <w:t xml:space="preserve">Рисунок </w:t>
       </w:r>
@@ -11922,7 +12528,7 @@
       <w:r>
         <w:fldChar w:fldCharType="end"/>
       </w:r>
-      <w:bookmarkEnd w:id="120"/>
+      <w:bookmarkEnd w:id="125"/>
       <w:r>
         <w:t xml:space="preserve"> </w:t>
       </w:r>
@@ -11944,15 +12550,15 @@
         <w:lastRenderedPageBreak/>
         <w:br/>
       </w:r>
-      <w:bookmarkStart w:id="121" w:name="_Hlk161234790"/>
-      <w:bookmarkStart w:id="122" w:name="_Toc161608634"/>
-      <w:bookmarkStart w:id="123" w:name="_Toc167828724"/>
+      <w:bookmarkStart w:id="126" w:name="_Hlk161234790"/>
+      <w:bookmarkStart w:id="127" w:name="_Toc161608634"/>
+      <w:bookmarkStart w:id="128" w:name="_Toc169033772"/>
       <w:r>
         <w:t>Диаграмма прецедентов</w:t>
       </w:r>
-      <w:bookmarkEnd w:id="121"/>
-      <w:bookmarkEnd w:id="122"/>
-      <w:bookmarkEnd w:id="123"/>
+      <w:bookmarkEnd w:id="126"/>
+      <w:bookmarkEnd w:id="127"/>
+      <w:bookmarkEnd w:id="128"/>
     </w:p>
     <w:p>
       <w:pPr>
@@ -11980,7 +12586,7 @@
                     <pic:cNvPicPr/>
                   </pic:nvPicPr>
                   <pic:blipFill>
-                    <a:blip r:embed="rId37">
+                    <a:blip r:embed="rId41">
                       <a:extLst>
                         <a:ext uri="{28A0092B-C50C-407E-A947-70E740481C1C}">
                           <a14:useLocalDpi xmlns:a14="http://schemas.microsoft.com/office/drawing/2010/main" val="0"/>
@@ -12015,7 +12621,7 @@
           <w:lang w:val="en-US"/>
         </w:rPr>
       </w:pPr>
-      <w:bookmarkStart w:id="124" w:name="_Ref167539974"/>
+      <w:bookmarkStart w:id="129" w:name="_Ref167539974"/>
       <w:r>
         <w:t xml:space="preserve">Рисунок </w:t>
       </w:r>
@@ -12058,7 +12664,7 @@
       <w:r>
         <w:fldChar w:fldCharType="end"/>
       </w:r>
-      <w:bookmarkEnd w:id="124"/>
+      <w:bookmarkEnd w:id="129"/>
       <w:r>
         <w:t xml:space="preserve"> — Диаграмма прецедентов</w:t>
       </w:r>
@@ -12071,13 +12677,13 @@
         <w:lastRenderedPageBreak/>
         <w:br/>
       </w:r>
-      <w:bookmarkStart w:id="125" w:name="_Toc161608635"/>
-      <w:bookmarkStart w:id="126" w:name="_Toc167828725"/>
+      <w:bookmarkStart w:id="130" w:name="_Toc161608635"/>
+      <w:bookmarkStart w:id="131" w:name="_Toc169033773"/>
       <w:r>
         <w:t>Диаграммы состояний</w:t>
       </w:r>
-      <w:bookmarkEnd w:id="125"/>
-      <w:bookmarkEnd w:id="126"/>
+      <w:bookmarkEnd w:id="130"/>
+      <w:bookmarkEnd w:id="131"/>
     </w:p>
     <w:p>
       <w:pPr>
@@ -12103,7 +12709,7 @@
                     <pic:cNvPicPr/>
                   </pic:nvPicPr>
                   <pic:blipFill>
-                    <a:blip r:embed="rId38">
+                    <a:blip r:embed="rId42">
                       <a:extLst>
                         <a:ext uri="{28A0092B-C50C-407E-A947-70E740481C1C}">
                           <a14:useLocalDpi xmlns:a14="http://schemas.microsoft.com/office/drawing/2010/main" val="0"/>
@@ -12135,7 +12741,7 @@
         <w:pStyle w:val="afb"/>
         <w:jc w:val="center"/>
       </w:pPr>
-      <w:bookmarkStart w:id="127" w:name="_Ref161568326"/>
+      <w:bookmarkStart w:id="132" w:name="_Ref161568326"/>
       <w:r>
         <w:t xml:space="preserve">Рисунок </w:t>
       </w:r>
@@ -12178,7 +12784,7 @@
       <w:r>
         <w:fldChar w:fldCharType="end"/>
       </w:r>
-      <w:bookmarkEnd w:id="127"/>
+      <w:bookmarkEnd w:id="132"/>
       <w:r>
         <w:t xml:space="preserve"> — Диаграмма состояний для брони</w:t>
       </w:r>
@@ -12209,7 +12815,7 @@
                     <pic:cNvPicPr/>
                   </pic:nvPicPr>
                   <pic:blipFill>
-                    <a:blip r:embed="rId39">
+                    <a:blip r:embed="rId43">
                       <a:extLst>
                         <a:ext uri="{28A0092B-C50C-407E-A947-70E740481C1C}">
                           <a14:useLocalDpi xmlns:a14="http://schemas.microsoft.com/office/drawing/2010/main" val="0"/>
@@ -12241,7 +12847,7 @@
         <w:pStyle w:val="afb"/>
         <w:jc w:val="center"/>
       </w:pPr>
-      <w:bookmarkStart w:id="128" w:name="_Ref161568343"/>
+      <w:bookmarkStart w:id="133" w:name="_Ref161568343"/>
       <w:r>
         <w:t xml:space="preserve">Рисунок </w:t>
       </w:r>
@@ -12284,18 +12890,18 @@
       <w:r>
         <w:fldChar w:fldCharType="end"/>
       </w:r>
-      <w:bookmarkEnd w:id="128"/>
+      <w:bookmarkEnd w:id="133"/>
       <w:r>
         <w:t xml:space="preserve"> — Диаграмма состояний для столов</w:t>
       </w:r>
     </w:p>
     <w:sectPr>
-      <w:headerReference w:type="even" r:id="rId40"/>
-      <w:headerReference w:type="default" r:id="rId41"/>
-      <w:footerReference w:type="even" r:id="rId42"/>
-      <w:footerReference w:type="default" r:id="rId43"/>
-      <w:headerReference w:type="first" r:id="rId44"/>
-      <w:footerReference w:type="first" r:id="rId45"/>
+      <w:headerReference w:type="even" r:id="rId44"/>
+      <w:headerReference w:type="default" r:id="rId45"/>
+      <w:footerReference w:type="even" r:id="rId46"/>
+      <w:footerReference w:type="default" r:id="rId47"/>
+      <w:headerReference w:type="first" r:id="rId48"/>
+      <w:footerReference w:type="first" r:id="rId49"/>
       <w:pgSz w:w="11906" w:h="16838"/>
       <w:pgMar w:top="1134" w:right="851" w:bottom="1134" w:left="1701" w:header="709" w:footer="709" w:gutter="0"/>
       <w:cols w:space="708"/>
@@ -13378,7 +13984,7 @@
   <w:abstractNum w:abstractNumId="8" w15:restartNumberingAfterBreak="0">
     <w:nsid w:val="526068AA"/>
     <w:multiLevelType w:val="multilevel"/>
-    <w:tmpl w:val="812855E4"/>
+    <w:tmpl w:val="4D7E40AE"/>
     <w:lvl w:ilvl="0">
       <w:start w:val="1"/>
       <w:numFmt w:val="decimal"/>
@@ -13416,7 +14022,6 @@
     <w:lvl w:ilvl="2">
       <w:start w:val="1"/>
       <w:numFmt w:val="decimal"/>
-      <w:lvlRestart w:val="1"/>
       <w:pStyle w:val="a4"/>
       <w:suff w:val="space"/>
       <w:lvlText w:val="%1.%2.%3"/>
@@ -15295,12 +15900,12 @@
     <w:basedOn w:val="af8"/>
     <w:autoRedefine/>
     <w:qFormat/>
-    <w:rsid w:val="00550B63"/>
+    <w:rsid w:val="000B6CA9"/>
     <w:pPr>
       <w:keepNext/>
       <w:numPr>
         <w:ilvl w:val="2"/>
-        <w:numId w:val="1"/>
+        <w:numId w:val="27"/>
       </w:numPr>
       <w:jc w:val="left"/>
     </w:pPr>

</xml_diff>

<commit_message>
doc: update course project analytics section
</commit_message>
<xml_diff>
--- a/documentation/курсовой проект/Курсовой проект.docx
+++ b/documentation/курсовой проект/Курсовой проект.docx
@@ -69,7 +69,6 @@
           <w:szCs w:val="24"/>
         </w:rPr>
       </w:pPr>
-      <w:proofErr w:type="gramStart"/>
       <w:r>
         <w:rPr>
           <w:rFonts w:ascii="Times New Roman" w:eastAsia="Calibri" w:hAnsi="Times New Roman" w:cs="Times New Roman"/>
@@ -81,7 +80,6 @@
         </w:rPr>
         <w:t>ВЫСШЕГО  ОБРАЗОВАНИЯ</w:t>
       </w:r>
-      <w:proofErr w:type="gramEnd"/>
     </w:p>
     <w:p>
       <w:pPr>
@@ -307,7 +305,6 @@
         </w:rPr>
         <w:t xml:space="preserve"> </w:t>
       </w:r>
-      <w:proofErr w:type="spellStart"/>
       <w:r>
         <w:rPr>
           <w:rFonts w:ascii="Times New Roman" w:hAnsi="Times New Roman" w:cs="Times New Roman"/>
@@ -316,7 +313,6 @@
         </w:rPr>
         <w:t>Restobook</w:t>
       </w:r>
-      <w:proofErr w:type="spellEnd"/>
     </w:p>
     <w:p>
       <w:pPr>
@@ -640,10 +636,11 @@
           <w:sz w:val="28"/>
           <w:szCs w:val="28"/>
         </w:rPr>
-        <w:t>Преподаватель ____________ В.С. Тарасов, ст. преподаватель        _</w:t>
-      </w:r>
-      <w:proofErr w:type="gramStart"/>
-      <w:r>
+        <w:t>Преподаватель ____________ В.С. Тарасов, ст. преподаватель        __.__.20__</w:t>
+      </w:r>
+    </w:p>
+    <w:p>
+      <w:pPr>
         <w:rPr>
           <w:rFonts w:ascii="Times New Roman" w:eastAsia="Calibri" w:hAnsi="Times New Roman" w:cs="Times New Roman"/>
           <w:color w:val="000000"/>
@@ -651,9 +648,7 @@
           <w:sz w:val="28"/>
           <w:szCs w:val="28"/>
         </w:rPr>
-        <w:t>_._</w:t>
-      </w:r>
-      <w:proofErr w:type="gramEnd"/>
+      </w:pPr>
       <w:r>
         <w:rPr>
           <w:rFonts w:ascii="Times New Roman" w:eastAsia="Calibri" w:hAnsi="Times New Roman" w:cs="Times New Roman"/>
@@ -662,11 +657,9 @@
           <w:sz w:val="28"/>
           <w:szCs w:val="28"/>
         </w:rPr>
-        <w:t>_.20__</w:t>
-      </w:r>
-    </w:p>
-    <w:p>
-      <w:pPr>
+        <w:t>Обучающийся</w:t>
+      </w:r>
+      <w:r>
         <w:rPr>
           <w:rFonts w:ascii="Times New Roman" w:eastAsia="Calibri" w:hAnsi="Times New Roman" w:cs="Times New Roman"/>
           <w:color w:val="000000"/>
@@ -674,7 +667,8 @@
           <w:sz w:val="28"/>
           <w:szCs w:val="28"/>
         </w:rPr>
-      </w:pPr>
+        <w:t xml:space="preserve"> _</w:t>
+      </w:r>
       <w:r>
         <w:rPr>
           <w:rFonts w:ascii="Times New Roman" w:eastAsia="Calibri" w:hAnsi="Times New Roman" w:cs="Times New Roman"/>
@@ -683,7 +677,7 @@
           <w:sz w:val="28"/>
           <w:szCs w:val="28"/>
         </w:rPr>
-        <w:t>Обучающийся</w:t>
+        <w:t>____________</w:t>
       </w:r>
       <w:r>
         <w:rPr>
@@ -693,8 +687,27 @@
           <w:sz w:val="28"/>
           <w:szCs w:val="28"/>
         </w:rPr>
-        <w:t xml:space="preserve"> _</w:t>
-      </w:r>
+        <w:t xml:space="preserve"> </w:t>
+      </w:r>
+      <w:r>
+        <w:rPr>
+          <w:rFonts w:ascii="Times New Roman" w:eastAsia="Times New Roman" w:hAnsi="Times New Roman"/>
+          <w:color w:val="000000"/>
+          <w:sz w:val="26"/>
+          <w:szCs w:val="26"/>
+        </w:rPr>
+        <w:t>П.А. Путин, 3 курс, д/о</w:t>
+      </w:r>
+    </w:p>
+    <w:p>
+      <w:pPr>
+        <w:rPr>
+          <w:rFonts w:ascii="Times New Roman" w:eastAsia="Times New Roman" w:hAnsi="Times New Roman"/>
+          <w:color w:val="000000"/>
+          <w:sz w:val="26"/>
+          <w:szCs w:val="26"/>
+        </w:rPr>
+      </w:pPr>
       <w:r>
         <w:rPr>
           <w:rFonts w:ascii="Times New Roman" w:eastAsia="Calibri" w:hAnsi="Times New Roman" w:cs="Times New Roman"/>
@@ -703,7 +716,7 @@
           <w:sz w:val="28"/>
           <w:szCs w:val="28"/>
         </w:rPr>
-        <w:t>____________</w:t>
+        <w:t>Обучающийся</w:t>
       </w:r>
       <w:r>
         <w:rPr>
@@ -713,27 +726,8 @@
           <w:sz w:val="28"/>
           <w:szCs w:val="28"/>
         </w:rPr>
-        <w:t xml:space="preserve"> </w:t>
-      </w:r>
-      <w:r>
-        <w:rPr>
-          <w:rFonts w:ascii="Times New Roman" w:eastAsia="Times New Roman" w:hAnsi="Times New Roman"/>
-          <w:color w:val="000000"/>
-          <w:sz w:val="26"/>
-          <w:szCs w:val="26"/>
-        </w:rPr>
-        <w:t>П.А. Путин, 3 курс, д/о</w:t>
-      </w:r>
-    </w:p>
-    <w:p>
-      <w:pPr>
-        <w:rPr>
-          <w:rFonts w:ascii="Times New Roman" w:eastAsia="Times New Roman" w:hAnsi="Times New Roman"/>
-          <w:color w:val="000000"/>
-          <w:sz w:val="26"/>
-          <w:szCs w:val="26"/>
-        </w:rPr>
-      </w:pPr>
+        <w:t xml:space="preserve"> _</w:t>
+      </w:r>
       <w:r>
         <w:rPr>
           <w:rFonts w:ascii="Times New Roman" w:eastAsia="Calibri" w:hAnsi="Times New Roman" w:cs="Times New Roman"/>
@@ -742,7 +736,7 @@
           <w:sz w:val="28"/>
           <w:szCs w:val="28"/>
         </w:rPr>
-        <w:t>Обучающийся</w:t>
+        <w:t>____________</w:t>
       </w:r>
       <w:r>
         <w:rPr>
@@ -752,9 +746,29 @@
           <w:sz w:val="28"/>
           <w:szCs w:val="28"/>
         </w:rPr>
-        <w:t xml:space="preserve"> _</w:t>
-      </w:r>
-      <w:r>
+        <w:t xml:space="preserve"> </w:t>
+      </w:r>
+      <w:r>
+        <w:rPr>
+          <w:rFonts w:ascii="Times New Roman" w:eastAsia="Times New Roman" w:hAnsi="Times New Roman"/>
+          <w:color w:val="000000"/>
+          <w:sz w:val="26"/>
+          <w:szCs w:val="26"/>
+        </w:rPr>
+        <w:t>М.В. Ефремов</w:t>
+      </w:r>
+      <w:r>
+        <w:rPr>
+          <w:rFonts w:ascii="Times New Roman" w:eastAsia="Times New Roman" w:hAnsi="Times New Roman"/>
+          <w:color w:val="000000"/>
+          <w:sz w:val="26"/>
+          <w:szCs w:val="26"/>
+        </w:rPr>
+        <w:t>, 3 курс, д/о</w:t>
+      </w:r>
+    </w:p>
+    <w:p>
+      <w:pPr>
         <w:rPr>
           <w:rFonts w:ascii="Times New Roman" w:eastAsia="Calibri" w:hAnsi="Times New Roman" w:cs="Times New Roman"/>
           <w:color w:val="000000"/>
@@ -762,8 +776,7 @@
           <w:sz w:val="28"/>
           <w:szCs w:val="28"/>
         </w:rPr>
-        <w:t>____________</w:t>
-      </w:r>
+      </w:pPr>
       <w:r>
         <w:rPr>
           <w:rFonts w:ascii="Times New Roman" w:eastAsia="Calibri" w:hAnsi="Times New Roman" w:cs="Times New Roman"/>
@@ -772,29 +785,9 @@
           <w:sz w:val="28"/>
           <w:szCs w:val="28"/>
         </w:rPr>
-        <w:t xml:space="preserve"> </w:t>
-      </w:r>
-      <w:r>
-        <w:rPr>
-          <w:rFonts w:ascii="Times New Roman" w:eastAsia="Times New Roman" w:hAnsi="Times New Roman"/>
-          <w:color w:val="000000"/>
-          <w:sz w:val="26"/>
-          <w:szCs w:val="26"/>
-        </w:rPr>
-        <w:t>М.В. Ефремов</w:t>
-      </w:r>
-      <w:r>
-        <w:rPr>
-          <w:rFonts w:ascii="Times New Roman" w:eastAsia="Times New Roman" w:hAnsi="Times New Roman"/>
-          <w:color w:val="000000"/>
-          <w:sz w:val="26"/>
-          <w:szCs w:val="26"/>
-        </w:rPr>
-        <w:t>, 3 курс, д/о</w:t>
-      </w:r>
-    </w:p>
-    <w:p>
-      <w:pPr>
+        <w:t>Обучающийся</w:t>
+      </w:r>
+      <w:r>
         <w:rPr>
           <w:rFonts w:ascii="Times New Roman" w:eastAsia="Calibri" w:hAnsi="Times New Roman" w:cs="Times New Roman"/>
           <w:color w:val="000000"/>
@@ -802,7 +795,8 @@
           <w:sz w:val="28"/>
           <w:szCs w:val="28"/>
         </w:rPr>
-      </w:pPr>
+        <w:t xml:space="preserve"> _</w:t>
+      </w:r>
       <w:r>
         <w:rPr>
           <w:rFonts w:ascii="Times New Roman" w:eastAsia="Calibri" w:hAnsi="Times New Roman" w:cs="Times New Roman"/>
@@ -811,7 +805,7 @@
           <w:sz w:val="28"/>
           <w:szCs w:val="28"/>
         </w:rPr>
-        <w:t>Обучающийся</w:t>
+        <w:t>____________</w:t>
       </w:r>
       <w:r>
         <w:rPr>
@@ -821,26 +815,6 @@
           <w:sz w:val="28"/>
           <w:szCs w:val="28"/>
         </w:rPr>
-        <w:t xml:space="preserve"> _</w:t>
-      </w:r>
-      <w:r>
-        <w:rPr>
-          <w:rFonts w:ascii="Times New Roman" w:eastAsia="Calibri" w:hAnsi="Times New Roman" w:cs="Times New Roman"/>
-          <w:color w:val="000000"/>
-          <w:kern w:val="0"/>
-          <w:sz w:val="28"/>
-          <w:szCs w:val="28"/>
-        </w:rPr>
-        <w:t>____________</w:t>
-      </w:r>
-      <w:r>
-        <w:rPr>
-          <w:rFonts w:ascii="Times New Roman" w:eastAsia="Calibri" w:hAnsi="Times New Roman" w:cs="Times New Roman"/>
-          <w:color w:val="000000"/>
-          <w:kern w:val="0"/>
-          <w:sz w:val="28"/>
-          <w:szCs w:val="28"/>
-        </w:rPr>
         <w:t xml:space="preserve"> </w:t>
       </w:r>
       <w:r>
@@ -850,19 +824,8 @@
           <w:sz w:val="26"/>
           <w:szCs w:val="26"/>
         </w:rPr>
-        <w:t xml:space="preserve">М.М.З. </w:t>
-      </w:r>
-      <w:proofErr w:type="spellStart"/>
-      <w:r>
-        <w:rPr>
-          <w:rFonts w:ascii="Times New Roman" w:eastAsia="Times New Roman" w:hAnsi="Times New Roman"/>
-          <w:color w:val="000000"/>
-          <w:sz w:val="26"/>
-          <w:szCs w:val="26"/>
-        </w:rPr>
-        <w:t>Насайр</w:t>
-      </w:r>
-      <w:proofErr w:type="spellEnd"/>
+        <w:t>М.М.З. Насайр</w:t>
+      </w:r>
       <w:r>
         <w:rPr>
           <w:rFonts w:ascii="Times New Roman" w:eastAsia="Times New Roman" w:hAnsi="Times New Roman"/>
@@ -1132,7 +1095,7 @@
       <w:r>
         <w:fldChar w:fldCharType="separate"/>
       </w:r>
-      <w:hyperlink w:anchor="_Toc169033727" w:history="1">
+      <w:hyperlink w:anchor="_Toc169425146" w:history="1">
         <w:r>
           <w:rPr>
             <w:rStyle w:val="aff2"/>
@@ -1159,7 +1122,7 @@
             <w:noProof/>
             <w:webHidden/>
           </w:rPr>
-          <w:instrText xml:space="preserve"> PAGEREF _Toc169033727 \h </w:instrText>
+          <w:instrText xml:space="preserve"> PAGEREF _Toc169425146 \h </w:instrText>
         </w:r>
         <w:r>
           <w:rPr>
@@ -1205,7 +1168,7 @@
           <w14:ligatures w14:val="standardContextual"/>
         </w:rPr>
       </w:pPr>
-      <w:hyperlink w:anchor="_Toc169033728" w:history="1">
+      <w:hyperlink w:anchor="_Toc169425147" w:history="1">
         <w:r>
           <w:rPr>
             <w:rStyle w:val="aff2"/>
@@ -1232,7 +1195,7 @@
             <w:noProof/>
             <w:webHidden/>
           </w:rPr>
-          <w:instrText xml:space="preserve"> PAGEREF _Toc169033728 \h </w:instrText>
+          <w:instrText xml:space="preserve"> PAGEREF _Toc169425147 \h </w:instrText>
         </w:r>
         <w:r>
           <w:rPr>
@@ -1278,7 +1241,7 @@
           <w14:ligatures w14:val="standardContextual"/>
         </w:rPr>
       </w:pPr>
-      <w:hyperlink w:anchor="_Toc169033729" w:history="1">
+      <w:hyperlink w:anchor="_Toc169425148" w:history="1">
         <w:r>
           <w:rPr>
             <w:rStyle w:val="aff2"/>
@@ -1305,7 +1268,7 @@
             <w:noProof/>
             <w:webHidden/>
           </w:rPr>
-          <w:instrText xml:space="preserve"> PAGEREF _Toc169033729 \h </w:instrText>
+          <w:instrText xml:space="preserve"> PAGEREF _Toc169425148 \h </w:instrText>
         </w:r>
         <w:r>
           <w:rPr>
@@ -1348,7 +1311,7 @@
           <w14:ligatures w14:val="standardContextual"/>
         </w:rPr>
       </w:pPr>
-      <w:hyperlink w:anchor="_Toc169033730" w:history="1">
+      <w:hyperlink w:anchor="_Toc169425149" w:history="1">
         <w:r>
           <w:rPr>
             <w:rStyle w:val="aff2"/>
@@ -1375,7 +1338,7 @@
             <w:noProof/>
             <w:webHidden/>
           </w:rPr>
-          <w:instrText xml:space="preserve"> PAGEREF _Toc169033730 \h </w:instrText>
+          <w:instrText xml:space="preserve"> PAGEREF _Toc169425149 \h </w:instrText>
         </w:r>
         <w:r>
           <w:rPr>
@@ -1418,7 +1381,7 @@
           <w14:ligatures w14:val="standardContextual"/>
         </w:rPr>
       </w:pPr>
-      <w:hyperlink w:anchor="_Toc169033731" w:history="1">
+      <w:hyperlink w:anchor="_Toc169425150" w:history="1">
         <w:r>
           <w:rPr>
             <w:rStyle w:val="aff2"/>
@@ -1445,7 +1408,7 @@
             <w:noProof/>
             <w:webHidden/>
           </w:rPr>
-          <w:instrText xml:space="preserve"> PAGEREF _Toc169033731 \h </w:instrText>
+          <w:instrText xml:space="preserve"> PAGEREF _Toc169425150 \h </w:instrText>
         </w:r>
         <w:r>
           <w:rPr>
@@ -1488,7 +1451,7 @@
           <w14:ligatures w14:val="standardContextual"/>
         </w:rPr>
       </w:pPr>
-      <w:hyperlink w:anchor="_Toc169033732" w:history="1">
+      <w:hyperlink w:anchor="_Toc169425151" w:history="1">
         <w:r>
           <w:rPr>
             <w:rStyle w:val="aff2"/>
@@ -1515,7 +1478,7 @@
             <w:noProof/>
             <w:webHidden/>
           </w:rPr>
-          <w:instrText xml:space="preserve"> PAGEREF _Toc169033732 \h </w:instrText>
+          <w:instrText xml:space="preserve"> PAGEREF _Toc169425151 \h </w:instrText>
         </w:r>
         <w:r>
           <w:rPr>
@@ -1558,7 +1521,7 @@
           <w14:ligatures w14:val="standardContextual"/>
         </w:rPr>
       </w:pPr>
-      <w:hyperlink w:anchor="_Toc169033733" w:history="1">
+      <w:hyperlink w:anchor="_Toc169425152" w:history="1">
         <w:r>
           <w:rPr>
             <w:rStyle w:val="aff2"/>
@@ -1585,7 +1548,7 @@
             <w:noProof/>
             <w:webHidden/>
           </w:rPr>
-          <w:instrText xml:space="preserve"> PAGEREF _Toc169033733 \h </w:instrText>
+          <w:instrText xml:space="preserve"> PAGEREF _Toc169425152 \h </w:instrText>
         </w:r>
         <w:r>
           <w:rPr>
@@ -1628,7 +1591,7 @@
           <w14:ligatures w14:val="standardContextual"/>
         </w:rPr>
       </w:pPr>
-      <w:hyperlink w:anchor="_Toc169033734" w:history="1">
+      <w:hyperlink w:anchor="_Toc169425153" w:history="1">
         <w:r>
           <w:rPr>
             <w:rStyle w:val="aff2"/>
@@ -1655,7 +1618,7 @@
             <w:noProof/>
             <w:webHidden/>
           </w:rPr>
-          <w:instrText xml:space="preserve"> PAGEREF _Toc169033734 \h </w:instrText>
+          <w:instrText xml:space="preserve"> PAGEREF _Toc169425153 \h </w:instrText>
         </w:r>
         <w:r>
           <w:rPr>
@@ -1701,7 +1664,7 @@
           <w14:ligatures w14:val="standardContextual"/>
         </w:rPr>
       </w:pPr>
-      <w:hyperlink w:anchor="_Toc169033735" w:history="1">
+      <w:hyperlink w:anchor="_Toc169425154" w:history="1">
         <w:r>
           <w:rPr>
             <w:rStyle w:val="aff2"/>
@@ -1728,7 +1691,7 @@
             <w:noProof/>
             <w:webHidden/>
           </w:rPr>
-          <w:instrText xml:space="preserve"> PAGEREF _Toc169033735 \h </w:instrText>
+          <w:instrText xml:space="preserve"> PAGEREF _Toc169425154 \h </w:instrText>
         </w:r>
         <w:r>
           <w:rPr>
@@ -1771,7 +1734,7 @@
           <w14:ligatures w14:val="standardContextual"/>
         </w:rPr>
       </w:pPr>
-      <w:hyperlink w:anchor="_Toc169033736" w:history="1">
+      <w:hyperlink w:anchor="_Toc169425155" w:history="1">
         <w:r>
           <w:rPr>
             <w:rStyle w:val="aff2"/>
@@ -1798,7 +1761,7 @@
             <w:noProof/>
             <w:webHidden/>
           </w:rPr>
-          <w:instrText xml:space="preserve"> PAGEREF _Toc169033736 \h </w:instrText>
+          <w:instrText xml:space="preserve"> PAGEREF _Toc169425155 \h </w:instrText>
         </w:r>
         <w:r>
           <w:rPr>
@@ -1841,7 +1804,7 @@
           <w14:ligatures w14:val="standardContextual"/>
         </w:rPr>
       </w:pPr>
-      <w:hyperlink w:anchor="_Toc169033737" w:history="1">
+      <w:hyperlink w:anchor="_Toc169425156" w:history="1">
         <w:r>
           <w:rPr>
             <w:rStyle w:val="aff2"/>
@@ -1868,7 +1831,7 @@
             <w:noProof/>
             <w:webHidden/>
           </w:rPr>
-          <w:instrText xml:space="preserve"> PAGEREF _Toc169033737 \h </w:instrText>
+          <w:instrText xml:space="preserve"> PAGEREF _Toc169425156 \h </w:instrText>
         </w:r>
         <w:r>
           <w:rPr>
@@ -1911,7 +1874,7 @@
           <w14:ligatures w14:val="standardContextual"/>
         </w:rPr>
       </w:pPr>
-      <w:hyperlink w:anchor="_Toc169033738" w:history="1">
+      <w:hyperlink w:anchor="_Toc169425157" w:history="1">
         <w:r>
           <w:rPr>
             <w:rStyle w:val="aff2"/>
@@ -1938,7 +1901,7 @@
             <w:noProof/>
             <w:webHidden/>
           </w:rPr>
-          <w:instrText xml:space="preserve"> PAGEREF _Toc169033738 \h </w:instrText>
+          <w:instrText xml:space="preserve"> PAGEREF _Toc169425157 \h </w:instrText>
         </w:r>
         <w:r>
           <w:rPr>
@@ -1981,7 +1944,7 @@
           <w14:ligatures w14:val="standardContextual"/>
         </w:rPr>
       </w:pPr>
-      <w:hyperlink w:anchor="_Toc169033739" w:history="1">
+      <w:hyperlink w:anchor="_Toc169425158" w:history="1">
         <w:r>
           <w:rPr>
             <w:rStyle w:val="aff2"/>
@@ -2009,7 +1972,7 @@
             <w:noProof/>
             <w:webHidden/>
           </w:rPr>
-          <w:instrText xml:space="preserve"> PAGEREF _Toc169033739 \h </w:instrText>
+          <w:instrText xml:space="preserve"> PAGEREF _Toc169425158 \h </w:instrText>
         </w:r>
         <w:r>
           <w:rPr>
@@ -2052,7 +2015,7 @@
           <w14:ligatures w14:val="standardContextual"/>
         </w:rPr>
       </w:pPr>
-      <w:hyperlink w:anchor="_Toc169033740" w:history="1">
+      <w:hyperlink w:anchor="_Toc169425159" w:history="1">
         <w:r>
           <w:rPr>
             <w:rStyle w:val="aff2"/>
@@ -2079,7 +2042,7 @@
             <w:noProof/>
             <w:webHidden/>
           </w:rPr>
-          <w:instrText xml:space="preserve"> PAGEREF _Toc169033740 \h </w:instrText>
+          <w:instrText xml:space="preserve"> PAGEREF _Toc169425159 \h </w:instrText>
         </w:r>
         <w:r>
           <w:rPr>
@@ -2125,7 +2088,7 @@
           <w14:ligatures w14:val="standardContextual"/>
         </w:rPr>
       </w:pPr>
-      <w:hyperlink w:anchor="_Toc169033741" w:history="1">
+      <w:hyperlink w:anchor="_Toc169425160" w:history="1">
         <w:r>
           <w:rPr>
             <w:rStyle w:val="aff2"/>
@@ -2152,7 +2115,7 @@
             <w:noProof/>
             <w:webHidden/>
           </w:rPr>
-          <w:instrText xml:space="preserve"> PAGEREF _Toc169033741 \h </w:instrText>
+          <w:instrText xml:space="preserve"> PAGEREF _Toc169425160 \h </w:instrText>
         </w:r>
         <w:r>
           <w:rPr>
@@ -2195,7 +2158,7 @@
           <w14:ligatures w14:val="standardContextual"/>
         </w:rPr>
       </w:pPr>
-      <w:hyperlink w:anchor="_Toc169033742" w:history="1">
+      <w:hyperlink w:anchor="_Toc169425161" w:history="1">
         <w:r>
           <w:rPr>
             <w:rStyle w:val="aff2"/>
@@ -2222,7 +2185,7 @@
             <w:noProof/>
             <w:webHidden/>
           </w:rPr>
-          <w:instrText xml:space="preserve"> PAGEREF _Toc169033742 \h </w:instrText>
+          <w:instrText xml:space="preserve"> PAGEREF _Toc169425161 \h </w:instrText>
         </w:r>
         <w:r>
           <w:rPr>
@@ -2265,7 +2228,7 @@
           <w14:ligatures w14:val="standardContextual"/>
         </w:rPr>
       </w:pPr>
-      <w:hyperlink w:anchor="_Toc169033743" w:history="1">
+      <w:hyperlink w:anchor="_Toc169425162" w:history="1">
         <w:r>
           <w:rPr>
             <w:rStyle w:val="aff2"/>
@@ -2293,7 +2256,7 @@
             <w:noProof/>
             <w:webHidden/>
           </w:rPr>
-          <w:instrText xml:space="preserve"> PAGEREF _Toc169033743 \h </w:instrText>
+          <w:instrText xml:space="preserve"> PAGEREF _Toc169425162 \h </w:instrText>
         </w:r>
         <w:r>
           <w:rPr>
@@ -2336,7 +2299,7 @@
           <w14:ligatures w14:val="standardContextual"/>
         </w:rPr>
       </w:pPr>
-      <w:hyperlink w:anchor="_Toc169033744" w:history="1">
+      <w:hyperlink w:anchor="_Toc169425163" w:history="1">
         <w:r>
           <w:rPr>
             <w:rStyle w:val="aff2"/>
@@ -2363,7 +2326,7 @@
             <w:noProof/>
             <w:webHidden/>
           </w:rPr>
-          <w:instrText xml:space="preserve"> PAGEREF _Toc169033744 \h </w:instrText>
+          <w:instrText xml:space="preserve"> PAGEREF _Toc169425163 \h </w:instrText>
         </w:r>
         <w:r>
           <w:rPr>
@@ -2406,7 +2369,7 @@
           <w14:ligatures w14:val="standardContextual"/>
         </w:rPr>
       </w:pPr>
-      <w:hyperlink w:anchor="_Toc169033745" w:history="1">
+      <w:hyperlink w:anchor="_Toc169425164" w:history="1">
         <w:r>
           <w:rPr>
             <w:rStyle w:val="aff2"/>
@@ -2433,7 +2396,7 @@
             <w:noProof/>
             <w:webHidden/>
           </w:rPr>
-          <w:instrText xml:space="preserve"> PAGEREF _Toc169033745 \h </w:instrText>
+          <w:instrText xml:space="preserve"> PAGEREF _Toc169425164 \h </w:instrText>
         </w:r>
         <w:r>
           <w:rPr>
@@ -2476,7 +2439,7 @@
           <w14:ligatures w14:val="standardContextual"/>
         </w:rPr>
       </w:pPr>
-      <w:hyperlink w:anchor="_Toc169033746" w:history="1">
+      <w:hyperlink w:anchor="_Toc169425165" w:history="1">
         <w:r>
           <w:rPr>
             <w:rStyle w:val="aff2"/>
@@ -2504,7 +2467,7 @@
             <w:noProof/>
             <w:webHidden/>
           </w:rPr>
-          <w:instrText xml:space="preserve"> PAGEREF _Toc169033746 \h </w:instrText>
+          <w:instrText xml:space="preserve"> PAGEREF _Toc169425165 \h </w:instrText>
         </w:r>
         <w:r>
           <w:rPr>
@@ -2547,7 +2510,7 @@
           <w14:ligatures w14:val="standardContextual"/>
         </w:rPr>
       </w:pPr>
-      <w:hyperlink w:anchor="_Toc169033747" w:history="1">
+      <w:hyperlink w:anchor="_Toc169425166" w:history="1">
         <w:r>
           <w:rPr>
             <w:rStyle w:val="aff2"/>
@@ -2582,7 +2545,7 @@
             <w:noProof/>
             <w:webHidden/>
           </w:rPr>
-          <w:instrText xml:space="preserve"> PAGEREF _Toc169033747 \h </w:instrText>
+          <w:instrText xml:space="preserve"> PAGEREF _Toc169425166 \h </w:instrText>
         </w:r>
         <w:r>
           <w:rPr>
@@ -2625,7 +2588,7 @@
           <w14:ligatures w14:val="standardContextual"/>
         </w:rPr>
       </w:pPr>
-      <w:hyperlink w:anchor="_Toc169033748" w:history="1">
+      <w:hyperlink w:anchor="_Toc169425167" w:history="1">
         <w:r>
           <w:rPr>
             <w:rStyle w:val="aff2"/>
@@ -2652,7 +2615,7 @@
             <w:noProof/>
             <w:webHidden/>
           </w:rPr>
-          <w:instrText xml:space="preserve"> PAGEREF _Toc169033748 \h </w:instrText>
+          <w:instrText xml:space="preserve"> PAGEREF _Toc169425167 \h </w:instrText>
         </w:r>
         <w:r>
           <w:rPr>
@@ -2695,7 +2658,7 @@
           <w14:ligatures w14:val="standardContextual"/>
         </w:rPr>
       </w:pPr>
-      <w:hyperlink w:anchor="_Toc169033749" w:history="1">
+      <w:hyperlink w:anchor="_Toc169425168" w:history="1">
         <w:r>
           <w:rPr>
             <w:rStyle w:val="aff2"/>
@@ -2722,7 +2685,7 @@
             <w:noProof/>
             <w:webHidden/>
           </w:rPr>
-          <w:instrText xml:space="preserve"> PAGEREF _Toc169033749 \h </w:instrText>
+          <w:instrText xml:space="preserve"> PAGEREF _Toc169425168 \h </w:instrText>
         </w:r>
         <w:r>
           <w:rPr>
@@ -2765,7 +2728,7 @@
           <w14:ligatures w14:val="standardContextual"/>
         </w:rPr>
       </w:pPr>
-      <w:hyperlink w:anchor="_Toc169033750" w:history="1">
+      <w:hyperlink w:anchor="_Toc169425169" w:history="1">
         <w:r>
           <w:rPr>
             <w:rStyle w:val="aff2"/>
@@ -2800,7 +2763,7 @@
             <w:noProof/>
             <w:webHidden/>
           </w:rPr>
-          <w:instrText xml:space="preserve"> PAGEREF _Toc169033750 \h </w:instrText>
+          <w:instrText xml:space="preserve"> PAGEREF _Toc169425169 \h </w:instrText>
         </w:r>
         <w:r>
           <w:rPr>
@@ -2843,7 +2806,7 @@
           <w14:ligatures w14:val="standardContextual"/>
         </w:rPr>
       </w:pPr>
-      <w:hyperlink w:anchor="_Toc169033751" w:history="1">
+      <w:hyperlink w:anchor="_Toc169425170" w:history="1">
         <w:r>
           <w:rPr>
             <w:rStyle w:val="aff2"/>
@@ -2878,7 +2841,7 @@
             <w:noProof/>
             <w:webHidden/>
           </w:rPr>
-          <w:instrText xml:space="preserve"> PAGEREF _Toc169033751 \h </w:instrText>
+          <w:instrText xml:space="preserve"> PAGEREF _Toc169425170 \h </w:instrText>
         </w:r>
         <w:r>
           <w:rPr>
@@ -2921,7 +2884,7 @@
           <w14:ligatures w14:val="standardContextual"/>
         </w:rPr>
       </w:pPr>
-      <w:hyperlink w:anchor="_Toc169033752" w:history="1">
+      <w:hyperlink w:anchor="_Toc169425171" w:history="1">
         <w:r>
           <w:rPr>
             <w:rStyle w:val="aff2"/>
@@ -2948,7 +2911,7 @@
             <w:noProof/>
             <w:webHidden/>
           </w:rPr>
-          <w:instrText xml:space="preserve"> PAGEREF _Toc169033752 \h </w:instrText>
+          <w:instrText xml:space="preserve"> PAGEREF _Toc169425171 \h </w:instrText>
         </w:r>
         <w:r>
           <w:rPr>
@@ -2991,7 +2954,7 @@
           <w14:ligatures w14:val="standardContextual"/>
         </w:rPr>
       </w:pPr>
-      <w:hyperlink w:anchor="_Toc169033753" w:history="1">
+      <w:hyperlink w:anchor="_Toc169425172" w:history="1">
         <w:r>
           <w:rPr>
             <w:rStyle w:val="aff2"/>
@@ -3026,7 +2989,7 @@
             <w:noProof/>
             <w:webHidden/>
           </w:rPr>
-          <w:instrText xml:space="preserve"> PAGEREF _Toc169033753 \h </w:instrText>
+          <w:instrText xml:space="preserve"> PAGEREF _Toc169425172 \h </w:instrText>
         </w:r>
         <w:r>
           <w:rPr>
@@ -3069,7 +3032,7 @@
           <w14:ligatures w14:val="standardContextual"/>
         </w:rPr>
       </w:pPr>
-      <w:hyperlink w:anchor="_Toc169033754" w:history="1">
+      <w:hyperlink w:anchor="_Toc169425173" w:history="1">
         <w:r>
           <w:rPr>
             <w:rStyle w:val="aff2"/>
@@ -3096,7 +3059,7 @@
             <w:noProof/>
             <w:webHidden/>
           </w:rPr>
-          <w:instrText xml:space="preserve"> PAGEREF _Toc169033754 \h </w:instrText>
+          <w:instrText xml:space="preserve"> PAGEREF _Toc169425173 \h </w:instrText>
         </w:r>
         <w:r>
           <w:rPr>
@@ -3139,7 +3102,7 @@
           <w14:ligatures w14:val="standardContextual"/>
         </w:rPr>
       </w:pPr>
-      <w:hyperlink w:anchor="_Toc169033755" w:history="1">
+      <w:hyperlink w:anchor="_Toc169425174" w:history="1">
         <w:r>
           <w:rPr>
             <w:rStyle w:val="aff2"/>
@@ -3166,7 +3129,7 @@
             <w:noProof/>
             <w:webHidden/>
           </w:rPr>
-          <w:instrText xml:space="preserve"> PAGEREF _Toc169033755 \h </w:instrText>
+          <w:instrText xml:space="preserve"> PAGEREF _Toc169425174 \h </w:instrText>
         </w:r>
         <w:r>
           <w:rPr>
@@ -3209,7 +3172,7 @@
           <w14:ligatures w14:val="standardContextual"/>
         </w:rPr>
       </w:pPr>
-      <w:hyperlink w:anchor="_Toc169033756" w:history="1">
+      <w:hyperlink w:anchor="_Toc169425175" w:history="1">
         <w:r>
           <w:rPr>
             <w:rStyle w:val="aff2"/>
@@ -3236,7 +3199,7 @@
             <w:noProof/>
             <w:webHidden/>
           </w:rPr>
-          <w:instrText xml:space="preserve"> PAGEREF _Toc169033756 \h </w:instrText>
+          <w:instrText xml:space="preserve"> PAGEREF _Toc169425175 \h </w:instrText>
         </w:r>
         <w:r>
           <w:rPr>
@@ -3279,7 +3242,7 @@
           <w14:ligatures w14:val="standardContextual"/>
         </w:rPr>
       </w:pPr>
-      <w:hyperlink w:anchor="_Toc169033757" w:history="1">
+      <w:hyperlink w:anchor="_Toc169425176" w:history="1">
         <w:r>
           <w:rPr>
             <w:rStyle w:val="aff2"/>
@@ -3306,7 +3269,7 @@
             <w:noProof/>
             <w:webHidden/>
           </w:rPr>
-          <w:instrText xml:space="preserve"> PAGEREF _Toc169033757 \h </w:instrText>
+          <w:instrText xml:space="preserve"> PAGEREF _Toc169425176 \h </w:instrText>
         </w:r>
         <w:r>
           <w:rPr>
@@ -3349,7 +3312,7 @@
           <w14:ligatures w14:val="standardContextual"/>
         </w:rPr>
       </w:pPr>
-      <w:hyperlink w:anchor="_Toc169033758" w:history="1">
+      <w:hyperlink w:anchor="_Toc169425177" w:history="1">
         <w:r>
           <w:rPr>
             <w:rStyle w:val="aff2"/>
@@ -3376,7 +3339,7 @@
             <w:noProof/>
             <w:webHidden/>
           </w:rPr>
-          <w:instrText xml:space="preserve"> PAGEREF _Toc169033758 \h </w:instrText>
+          <w:instrText xml:space="preserve"> PAGEREF _Toc169425177 \h </w:instrText>
         </w:r>
         <w:r>
           <w:rPr>
@@ -3419,7 +3382,7 @@
           <w14:ligatures w14:val="standardContextual"/>
         </w:rPr>
       </w:pPr>
-      <w:hyperlink w:anchor="_Toc169033759" w:history="1">
+      <w:hyperlink w:anchor="_Toc169425178" w:history="1">
         <w:r>
           <w:rPr>
             <w:rStyle w:val="aff2"/>
@@ -3446,7 +3409,7 @@
             <w:noProof/>
             <w:webHidden/>
           </w:rPr>
-          <w:instrText xml:space="preserve"> PAGEREF _Toc169033759 \h </w:instrText>
+          <w:instrText xml:space="preserve"> PAGEREF _Toc169425178 \h </w:instrText>
         </w:r>
         <w:r>
           <w:rPr>
@@ -3489,7 +3452,7 @@
           <w14:ligatures w14:val="standardContextual"/>
         </w:rPr>
       </w:pPr>
-      <w:hyperlink w:anchor="_Toc169033760" w:history="1">
+      <w:hyperlink w:anchor="_Toc169425179" w:history="1">
         <w:r>
           <w:rPr>
             <w:rStyle w:val="aff2"/>
@@ -3516,7 +3479,7 @@
             <w:noProof/>
             <w:webHidden/>
           </w:rPr>
-          <w:instrText xml:space="preserve"> PAGEREF _Toc169033760 \h </w:instrText>
+          <w:instrText xml:space="preserve"> PAGEREF _Toc169425179 \h </w:instrText>
         </w:r>
         <w:r>
           <w:rPr>
@@ -3559,7 +3522,7 @@
           <w14:ligatures w14:val="standardContextual"/>
         </w:rPr>
       </w:pPr>
-      <w:hyperlink w:anchor="_Toc169033761" w:history="1">
+      <w:hyperlink w:anchor="_Toc169425180" w:history="1">
         <w:r>
           <w:rPr>
             <w:rStyle w:val="aff2"/>
@@ -3586,7 +3549,7 @@
             <w:noProof/>
             <w:webHidden/>
           </w:rPr>
-          <w:instrText xml:space="preserve"> PAGEREF _Toc169033761 \h </w:instrText>
+          <w:instrText xml:space="preserve"> PAGEREF _Toc169425180 \h </w:instrText>
         </w:r>
         <w:r>
           <w:rPr>
@@ -3629,7 +3592,7 @@
           <w14:ligatures w14:val="standardContextual"/>
         </w:rPr>
       </w:pPr>
-      <w:hyperlink w:anchor="_Toc169033762" w:history="1">
+      <w:hyperlink w:anchor="_Toc169425181" w:history="1">
         <w:r>
           <w:rPr>
             <w:rStyle w:val="aff2"/>
@@ -3656,7 +3619,7 @@
             <w:noProof/>
             <w:webHidden/>
           </w:rPr>
-          <w:instrText xml:space="preserve"> PAGEREF _Toc169033762 \h </w:instrText>
+          <w:instrText xml:space="preserve"> PAGEREF _Toc169425181 \h </w:instrText>
         </w:r>
         <w:r>
           <w:rPr>
@@ -3699,7 +3662,7 @@
           <w14:ligatures w14:val="standardContextual"/>
         </w:rPr>
       </w:pPr>
-      <w:hyperlink w:anchor="_Toc169033763" w:history="1">
+      <w:hyperlink w:anchor="_Toc169425182" w:history="1">
         <w:r>
           <w:rPr>
             <w:rStyle w:val="aff2"/>
@@ -3726,7 +3689,7 @@
             <w:noProof/>
             <w:webHidden/>
           </w:rPr>
-          <w:instrText xml:space="preserve"> PAGEREF _Toc169033763 \h </w:instrText>
+          <w:instrText xml:space="preserve"> PAGEREF _Toc169425182 \h </w:instrText>
         </w:r>
         <w:r>
           <w:rPr>
@@ -3769,7 +3732,7 @@
           <w14:ligatures w14:val="standardContextual"/>
         </w:rPr>
       </w:pPr>
-      <w:hyperlink w:anchor="_Toc169033764" w:history="1">
+      <w:hyperlink w:anchor="_Toc169425183" w:history="1">
         <w:r>
           <w:rPr>
             <w:rStyle w:val="aff2"/>
@@ -3796,7 +3759,7 @@
             <w:noProof/>
             <w:webHidden/>
           </w:rPr>
-          <w:instrText xml:space="preserve"> PAGEREF _Toc169033764 \h </w:instrText>
+          <w:instrText xml:space="preserve"> PAGEREF _Toc169425183 \h </w:instrText>
         </w:r>
         <w:r>
           <w:rPr>
@@ -3839,7 +3802,7 @@
           <w14:ligatures w14:val="standardContextual"/>
         </w:rPr>
       </w:pPr>
-      <w:hyperlink w:anchor="_Toc169033765" w:history="1">
+      <w:hyperlink w:anchor="_Toc169425184" w:history="1">
         <w:r>
           <w:rPr>
             <w:rStyle w:val="aff2"/>
@@ -3874,7 +3837,7 @@
             <w:noProof/>
             <w:webHidden/>
           </w:rPr>
-          <w:instrText xml:space="preserve"> PAGEREF _Toc169033765 \h </w:instrText>
+          <w:instrText xml:space="preserve"> PAGEREF _Toc169425184 \h </w:instrText>
         </w:r>
         <w:r>
           <w:rPr>
@@ -3917,7 +3880,7 @@
           <w14:ligatures w14:val="standardContextual"/>
         </w:rPr>
       </w:pPr>
-      <w:hyperlink w:anchor="_Toc169033766" w:history="1">
+      <w:hyperlink w:anchor="_Toc169425185" w:history="1">
         <w:r>
           <w:rPr>
             <w:rStyle w:val="aff2"/>
@@ -3952,7 +3915,7 @@
             <w:noProof/>
             <w:webHidden/>
           </w:rPr>
-          <w:instrText xml:space="preserve"> PAGEREF _Toc169033766 \h </w:instrText>
+          <w:instrText xml:space="preserve"> PAGEREF _Toc169425185 \h </w:instrText>
         </w:r>
         <w:r>
           <w:rPr>
@@ -3995,7 +3958,7 @@
           <w14:ligatures w14:val="standardContextual"/>
         </w:rPr>
       </w:pPr>
-      <w:hyperlink w:anchor="_Toc169033767" w:history="1">
+      <w:hyperlink w:anchor="_Toc169425186" w:history="1">
         <w:r>
           <w:rPr>
             <w:rStyle w:val="aff2"/>
@@ -4030,7 +3993,7 @@
             <w:noProof/>
             <w:webHidden/>
           </w:rPr>
-          <w:instrText xml:space="preserve"> PAGEREF _Toc169033767 \h </w:instrText>
+          <w:instrText xml:space="preserve"> PAGEREF _Toc169425186 \h </w:instrText>
         </w:r>
         <w:r>
           <w:rPr>
@@ -4076,7 +4039,7 @@
           <w14:ligatures w14:val="standardContextual"/>
         </w:rPr>
       </w:pPr>
-      <w:hyperlink w:anchor="_Toc169033768" w:history="1">
+      <w:hyperlink w:anchor="_Toc169425187" w:history="1">
         <w:r>
           <w:rPr>
             <w:rStyle w:val="aff2"/>
@@ -4103,7 +4066,7 @@
             <w:noProof/>
             <w:webHidden/>
           </w:rPr>
-          <w:instrText xml:space="preserve"> PAGEREF _Toc169033768 \h </w:instrText>
+          <w:instrText xml:space="preserve"> PAGEREF _Toc169425187 \h </w:instrText>
         </w:r>
         <w:r>
           <w:rPr>
@@ -4149,7 +4112,7 @@
           <w14:ligatures w14:val="standardContextual"/>
         </w:rPr>
       </w:pPr>
-      <w:hyperlink w:anchor="_Toc169033769" w:history="1">
+      <w:hyperlink w:anchor="_Toc169425188" w:history="1">
         <w:r>
           <w:rPr>
             <w:rStyle w:val="aff2"/>
@@ -4176,7 +4139,7 @@
             <w:noProof/>
             <w:webHidden/>
           </w:rPr>
-          <w:instrText xml:space="preserve"> PAGEREF _Toc169033769 \h </w:instrText>
+          <w:instrText xml:space="preserve"> PAGEREF _Toc169425188 \h </w:instrText>
         </w:r>
         <w:r>
           <w:rPr>
@@ -4222,7 +4185,7 @@
           <w14:ligatures w14:val="standardContextual"/>
         </w:rPr>
       </w:pPr>
-      <w:hyperlink w:anchor="_Toc169033770" w:history="1">
+      <w:hyperlink w:anchor="_Toc169425189" w:history="1">
         <w:r>
           <w:rPr>
             <w:rStyle w:val="aff2"/>
@@ -4249,7 +4212,7 @@
             <w:noProof/>
             <w:webHidden/>
           </w:rPr>
-          <w:instrText xml:space="preserve"> PAGEREF _Toc169033770 \h </w:instrText>
+          <w:instrText xml:space="preserve"> PAGEREF _Toc169425189 \h </w:instrText>
         </w:r>
         <w:r>
           <w:rPr>
@@ -4295,7 +4258,7 @@
           <w14:ligatures w14:val="standardContextual"/>
         </w:rPr>
       </w:pPr>
-      <w:hyperlink w:anchor="_Toc169033771" w:history="1">
+      <w:hyperlink w:anchor="_Toc169425190" w:history="1">
         <w:r>
           <w:rPr>
             <w:rStyle w:val="aff2"/>
@@ -4330,7 +4293,7 @@
             <w:noProof/>
             <w:webHidden/>
           </w:rPr>
-          <w:instrText xml:space="preserve"> PAGEREF _Toc169033771 \h </w:instrText>
+          <w:instrText xml:space="preserve"> PAGEREF _Toc169425190 \h </w:instrText>
         </w:r>
         <w:r>
           <w:rPr>
@@ -4376,7 +4339,7 @@
           <w14:ligatures w14:val="standardContextual"/>
         </w:rPr>
       </w:pPr>
-      <w:hyperlink w:anchor="_Toc169033772" w:history="1">
+      <w:hyperlink w:anchor="_Toc169425191" w:history="1">
         <w:r>
           <w:rPr>
             <w:rStyle w:val="aff2"/>
@@ -4411,7 +4374,7 @@
             <w:noProof/>
             <w:webHidden/>
           </w:rPr>
-          <w:instrText xml:space="preserve"> PAGEREF _Toc169033772 \h </w:instrText>
+          <w:instrText xml:space="preserve"> PAGEREF _Toc169425191 \h </w:instrText>
         </w:r>
         <w:r>
           <w:rPr>
@@ -4457,7 +4420,7 @@
           <w14:ligatures w14:val="standardContextual"/>
         </w:rPr>
       </w:pPr>
-      <w:hyperlink w:anchor="_Toc169033773" w:history="1">
+      <w:hyperlink w:anchor="_Toc169425192" w:history="1">
         <w:r>
           <w:rPr>
             <w:rStyle w:val="aff2"/>
@@ -4492,7 +4455,7 @@
             <w:noProof/>
             <w:webHidden/>
           </w:rPr>
-          <w:instrText xml:space="preserve"> PAGEREF _Toc169033773 \h </w:instrText>
+          <w:instrText xml:space="preserve"> PAGEREF _Toc169425192 \h </w:instrText>
         </w:r>
         <w:r>
           <w:rPr>
@@ -4535,7 +4498,7 @@
       <w:pPr>
         <w:pStyle w:val="af6"/>
       </w:pPr>
-      <w:bookmarkStart w:id="3" w:name="_Toc169033727"/>
+      <w:bookmarkStart w:id="3" w:name="_Toc169425146"/>
       <w:r>
         <w:lastRenderedPageBreak/>
         <w:t>Определения, обозначения и сокращения</w:t>
@@ -4787,11 +4750,9 @@
             <w:pPr>
               <w:pStyle w:val="afe"/>
             </w:pPr>
-            <w:proofErr w:type="spellStart"/>
             <w:r>
               <w:t>Popup</w:t>
             </w:r>
-            <w:proofErr w:type="spellEnd"/>
           </w:p>
         </w:tc>
         <w:tc>
@@ -4863,11 +4824,9 @@
             <w:pPr>
               <w:pStyle w:val="afe"/>
             </w:pPr>
-            <w:proofErr w:type="spellStart"/>
             <w:r>
               <w:t>TabBar</w:t>
             </w:r>
-            <w:proofErr w:type="spellEnd"/>
           </w:p>
         </w:tc>
         <w:tc>
@@ -4893,11 +4852,9 @@
             <w:pPr>
               <w:pStyle w:val="afe"/>
             </w:pPr>
-            <w:proofErr w:type="spellStart"/>
             <w:r>
               <w:t>Onboarding</w:t>
             </w:r>
-            <w:proofErr w:type="spellEnd"/>
           </w:p>
         </w:tc>
         <w:tc>
@@ -4921,7 +4878,7 @@
       </w:pPr>
       <w:bookmarkStart w:id="4" w:name="_Toc165403531"/>
       <w:bookmarkStart w:id="5" w:name="_Toc165403587"/>
-      <w:bookmarkStart w:id="6" w:name="_Toc169033728"/>
+      <w:bookmarkStart w:id="6" w:name="_Toc169425147"/>
       <w:r>
         <w:lastRenderedPageBreak/>
         <w:t>В</w:t>
@@ -4983,11 +4940,9 @@
       <w:r>
         <w:t xml:space="preserve">Целью нашего проекта является создание приложения </w:t>
       </w:r>
-      <w:proofErr w:type="spellStart"/>
       <w:r>
         <w:t>Restobook</w:t>
       </w:r>
-      <w:proofErr w:type="spellEnd"/>
       <w:r>
         <w:t>, которое поможет рестораторам и их клиентам в оптимизации процесса бронирования столов. Мы уверены, что цифровизация этой области поможет увеличить эффективность работы ресторанов и улучшить опыт клиентов.</w:t>
       </w:r>
@@ -4999,19 +4954,15 @@
       <w:r>
         <w:t xml:space="preserve">Для достижения этой цели мы планируем проанализировать статистику использования двух популярных приложений для бронирования столов - </w:t>
       </w:r>
-      <w:proofErr w:type="spellStart"/>
       <w:r>
         <w:t>Restoplace</w:t>
       </w:r>
-      <w:proofErr w:type="spellEnd"/>
       <w:r>
         <w:t xml:space="preserve"> и </w:t>
       </w:r>
-      <w:proofErr w:type="spellStart"/>
       <w:r>
         <w:t>GuestMe</w:t>
       </w:r>
-      <w:proofErr w:type="spellEnd"/>
       <w:r>
         <w:t>. Мы изучим, какие функции данных приложений наиболее востребованы пользователями, какие проблемы они сталкиваются при использовании, и какие возможности можно предложить для улучшения процесса бронирования.</w:t>
       </w:r>
@@ -5023,11 +4974,9 @@
       <w:r>
         <w:t xml:space="preserve">На основе полученных данных мы разработаем удобный и интуитивно понятный интерфейс приложения </w:t>
       </w:r>
-      <w:proofErr w:type="spellStart"/>
       <w:r>
         <w:t>Restobook</w:t>
       </w:r>
-      <w:proofErr w:type="spellEnd"/>
       <w:r>
         <w:t>, который будет выгодно отличаться от конкурентов. Мы уверены, что наше приложение принесет реальную пользу как рестораторам, так и их клиентам, и поможет оптимизировать процесс бронирования столов в общественных заведениях.</w:t>
       </w:r>
@@ -5039,7 +4988,7 @@
       <w:bookmarkStart w:id="7" w:name="_Toc165403532"/>
       <w:bookmarkStart w:id="8" w:name="_Toc165403588"/>
       <w:bookmarkStart w:id="9" w:name="_Ref167548665"/>
-      <w:bookmarkStart w:id="10" w:name="_Toc169033729"/>
+      <w:bookmarkStart w:id="10" w:name="_Toc169425148"/>
       <w:r>
         <w:lastRenderedPageBreak/>
         <w:t>Постановка задачи</w:t>
@@ -5121,7 +5070,7 @@
       <w:pPr>
         <w:pStyle w:val="a3"/>
       </w:pPr>
-      <w:bookmarkStart w:id="12" w:name="_Toc169033730"/>
+      <w:bookmarkStart w:id="12" w:name="_Toc169425149"/>
       <w:r>
         <w:t>Анализ ресторанного рынка России</w:t>
       </w:r>
@@ -5134,14 +5083,12 @@
       <w:r>
         <w:t xml:space="preserve">Согласно исследованию </w:t>
       </w:r>
-      <w:proofErr w:type="spellStart"/>
       <w:r>
         <w:rPr>
           <w:lang w:val="en-US"/>
         </w:rPr>
         <w:t>BusinesStat</w:t>
       </w:r>
-      <w:proofErr w:type="spellEnd"/>
       <w:r>
         <w:t xml:space="preserve">, </w:t>
       </w:r>
@@ -5477,7 +5424,7 @@
         <w:pStyle w:val="a3"/>
       </w:pPr>
       <w:bookmarkStart w:id="15" w:name="_Toc165403598"/>
-      <w:bookmarkStart w:id="16" w:name="_Toc169033731"/>
+      <w:bookmarkStart w:id="16" w:name="_Toc169425150"/>
       <w:bookmarkEnd w:id="11"/>
       <w:r>
         <w:t>Обзор аналогов</w:t>
@@ -5602,11 +5549,9 @@
             <w:pPr>
               <w:pStyle w:val="afa"/>
             </w:pPr>
-            <w:proofErr w:type="spellStart"/>
             <w:r>
               <w:t>ReMarked</w:t>
             </w:r>
-            <w:proofErr w:type="spellEnd"/>
           </w:p>
         </w:tc>
         <w:tc>
@@ -5620,11 +5565,9 @@
                 <w:lang w:val="en-US"/>
               </w:rPr>
             </w:pPr>
-            <w:proofErr w:type="spellStart"/>
             <w:r>
               <w:t>Restoplace</w:t>
             </w:r>
-            <w:proofErr w:type="spellEnd"/>
           </w:p>
         </w:tc>
         <w:tc>
@@ -5635,11 +5578,9 @@
             <w:pPr>
               <w:pStyle w:val="afa"/>
             </w:pPr>
-            <w:proofErr w:type="spellStart"/>
             <w:r>
               <w:t>GuestMe</w:t>
             </w:r>
-            <w:proofErr w:type="spellEnd"/>
           </w:p>
         </w:tc>
       </w:tr>
@@ -5942,8 +5883,7 @@
       <w:bookmarkStart w:id="18" w:name="_Toc161608629"/>
       <w:bookmarkStart w:id="19" w:name="_Toc165403540"/>
       <w:bookmarkStart w:id="20" w:name="_Toc165403599"/>
-      <w:bookmarkStart w:id="21" w:name="_Toc169033732"/>
-      <w:proofErr w:type="spellStart"/>
+      <w:bookmarkStart w:id="21" w:name="_Toc169425151"/>
       <w:r>
         <w:t>ReMarked</w:t>
       </w:r>
@@ -5951,36 +5891,23 @@
       <w:bookmarkEnd w:id="19"/>
       <w:bookmarkEnd w:id="20"/>
       <w:bookmarkEnd w:id="21"/>
-      <w:proofErr w:type="spellEnd"/>
     </w:p>
     <w:p>
       <w:pPr>
         <w:pStyle w:val="af8"/>
       </w:pPr>
       <w:r>
-        <w:t xml:space="preserve">Облачный сервис, клиент которого работает на телефонах, планшетах и ноутбуках. Заказы можно принимать через виджет, </w:t>
-      </w:r>
-      <w:proofErr w:type="spellStart"/>
-      <w:r>
-        <w:t>телеграм</w:t>
-      </w:r>
-      <w:proofErr w:type="spellEnd"/>
-      <w:r>
-        <w:t xml:space="preserve">-бот и приложение. Система бронирования </w:t>
-      </w:r>
-      <w:proofErr w:type="spellStart"/>
+        <w:t xml:space="preserve">Облачный сервис, клиент которого работает на телефонах, планшетах и ноутбуках. Заказы можно принимать через виджет, телеграм-бот и приложение. Система бронирования </w:t>
+      </w:r>
       <w:r>
         <w:t>ReMarked</w:t>
       </w:r>
-      <w:proofErr w:type="spellEnd"/>
       <w:r>
         <w:t xml:space="preserve"> рассчитана как на сетевые проекты, так и на одиночные заведения с высокой проходимостью. Позволяет клиентам автоматически резервировать места на сайте, гости получают уведомления/напоминания о брони через </w:t>
       </w:r>
-      <w:proofErr w:type="spellStart"/>
       <w:r>
         <w:t>Whatsapp</w:t>
       </w:r>
-      <w:proofErr w:type="spellEnd"/>
       <w:r>
         <w:t xml:space="preserve">, есть возможность вносить депозиты и отправлять данные о резерве на кассу. </w:t>
       </w:r>
@@ -6072,15 +5999,7 @@
         <w:fldChar w:fldCharType="end"/>
       </w:r>
       <w:r>
-        <w:t xml:space="preserve"> демонстрируют элементы интерфейса приложения </w:t>
-      </w:r>
-      <w:proofErr w:type="spellStart"/>
-      <w:r>
-        <w:t>ReMarked</w:t>
-      </w:r>
-      <w:proofErr w:type="spellEnd"/>
-      <w:r>
-        <w:t>.</w:t>
+        <w:t xml:space="preserve"> демонстрируют элементы интерфейса приложения ReMarked.</w:t>
       </w:r>
     </w:p>
     <w:p>
@@ -6367,8 +6286,7 @@
       <w:bookmarkStart w:id="25" w:name="_Toc161608630"/>
       <w:bookmarkStart w:id="26" w:name="_Toc165403541"/>
       <w:bookmarkStart w:id="27" w:name="_Toc165403600"/>
-      <w:bookmarkStart w:id="28" w:name="_Toc169033733"/>
-      <w:proofErr w:type="spellStart"/>
+      <w:bookmarkStart w:id="28" w:name="_Toc169425152"/>
       <w:r>
         <w:t>Restoplace</w:t>
       </w:r>
@@ -6376,7 +6294,6 @@
       <w:bookmarkEnd w:id="26"/>
       <w:bookmarkEnd w:id="27"/>
       <w:bookmarkEnd w:id="28"/>
-      <w:proofErr w:type="spellEnd"/>
       <w:r>
         <w:t xml:space="preserve"> </w:t>
       </w:r>
@@ -6385,25 +6302,15 @@
       <w:pPr>
         <w:pStyle w:val="af8"/>
       </w:pPr>
-      <w:proofErr w:type="spellStart"/>
       <w:r>
         <w:t>Restoplace</w:t>
       </w:r>
-      <w:proofErr w:type="spellEnd"/>
       <w:r>
         <w:t xml:space="preserve"> — это программа, которая позволяет управлять посадкой гостей в ресторанах и кафе с помощью приложения для хостес. Система </w:t>
       </w:r>
       <w:r>
         <w:lastRenderedPageBreak/>
-        <w:t xml:space="preserve">содержит основной функционал — подключение депозитов за бронирование столиков, напоминание по СМС для гостя о забронированном столе, групповое бронирование, подробная статистика о загруженности заведения и всех заявках гостей. В терминале программы </w:t>
-      </w:r>
-      <w:proofErr w:type="spellStart"/>
-      <w:r>
-        <w:t>Рестоплейс</w:t>
-      </w:r>
-      <w:proofErr w:type="spellEnd"/>
-      <w:r>
-        <w:t xml:space="preserve"> хостес может совершать пересадку гостей между столами, бронировать сразу несколько столиков на одного гостя, бронировать банкетные залы, продлевать, сдвигать время. </w:t>
+        <w:t xml:space="preserve">содержит основной функционал — подключение депозитов за бронирование столиков, напоминание по СМС для гостя о забронированном столе, групповое бронирование, подробная статистика о загруженности заведения и всех заявках гостей. В терминале программы Рестоплейс хостес может совершать пересадку гостей между столами, бронировать сразу несколько столиков на одного гостя, бронировать банкетные залы, продлевать, сдвигать время. </w:t>
       </w:r>
       <w:r>
         <w:fldChar w:fldCharType="begin"/>
@@ -6445,15 +6352,7 @@
         <w:fldChar w:fldCharType="end"/>
       </w:r>
       <w:r>
-        <w:t xml:space="preserve"> демонстрирует интерфейс приложения </w:t>
-      </w:r>
-      <w:proofErr w:type="spellStart"/>
-      <w:r>
-        <w:t>Restoplace</w:t>
-      </w:r>
-      <w:proofErr w:type="spellEnd"/>
-      <w:r>
-        <w:t>.</w:t>
+        <w:t xml:space="preserve"> демонстрирует интерфейс приложения Restoplace.</w:t>
       </w:r>
     </w:p>
     <w:p>
@@ -6540,13 +6439,8 @@
       </w:r>
       <w:bookmarkEnd w:id="29"/>
       <w:r>
-        <w:t xml:space="preserve"> — Демонстрация интерфейса приложения </w:t>
-      </w:r>
-      <w:proofErr w:type="spellStart"/>
-      <w:r>
-        <w:t>Restoplace</w:t>
-      </w:r>
-      <w:proofErr w:type="spellEnd"/>
+        <w:t xml:space="preserve"> — Демонстрация интерфейса приложения Restoplace</w:t>
+      </w:r>
     </w:p>
     <w:p>
       <w:pPr>
@@ -6555,8 +6449,7 @@
       <w:bookmarkStart w:id="30" w:name="_Toc161608631"/>
       <w:bookmarkStart w:id="31" w:name="_Toc165403542"/>
       <w:bookmarkStart w:id="32" w:name="_Toc165403601"/>
-      <w:bookmarkStart w:id="33" w:name="_Toc169033734"/>
-      <w:proofErr w:type="spellStart"/>
+      <w:bookmarkStart w:id="33" w:name="_Toc169425153"/>
       <w:r>
         <w:t>GuestMe</w:t>
       </w:r>
@@ -6564,7 +6457,6 @@
       <w:bookmarkEnd w:id="31"/>
       <w:bookmarkEnd w:id="32"/>
       <w:bookmarkEnd w:id="33"/>
-      <w:proofErr w:type="spellEnd"/>
     </w:p>
     <w:p>
       <w:pPr>
@@ -6573,27 +6465,21 @@
       <w:r>
         <w:t xml:space="preserve">Рестораны, которые уже работают на </w:t>
       </w:r>
-      <w:proofErr w:type="spellStart"/>
       <w:r>
         <w:t>iiko</w:t>
       </w:r>
-      <w:proofErr w:type="spellEnd"/>
       <w:r>
         <w:t xml:space="preserve">, могут не искать отдельный сервис для бронирования столов, а просто подключить дополнительный модуль — </w:t>
       </w:r>
-      <w:proofErr w:type="spellStart"/>
       <w:r>
         <w:t>GuestMe</w:t>
       </w:r>
-      <w:proofErr w:type="spellEnd"/>
       <w:r>
         <w:t xml:space="preserve">. Он поддерживает основные функции аналогичных инструментов: мгновенная интеграция с системой автоматизации, быстрое получение информации о зале и гостях из </w:t>
       </w:r>
-      <w:proofErr w:type="spellStart"/>
       <w:r>
         <w:t>iiko</w:t>
       </w:r>
-      <w:proofErr w:type="spellEnd"/>
       <w:r>
         <w:t xml:space="preserve">, при поступлении звонка от </w:t>
       </w:r>
@@ -6641,15 +6527,7 @@
         <w:fldChar w:fldCharType="end"/>
       </w:r>
       <w:r>
-        <w:t xml:space="preserve"> демонстрирует интерфейс приложения </w:t>
-      </w:r>
-      <w:proofErr w:type="spellStart"/>
-      <w:r>
-        <w:t>GuestMe</w:t>
-      </w:r>
-      <w:proofErr w:type="spellEnd"/>
-      <w:r>
-        <w:t>.</w:t>
+        <w:t xml:space="preserve"> демонстрирует интерфейс приложения GuestMe.</w:t>
       </w:r>
     </w:p>
     <w:p>
@@ -6661,7 +6539,7 @@
           <w:noProof/>
         </w:rPr>
         <w:drawing>
-          <wp:inline distT="0" distB="0" distL="0" distR="0" wp14:anchorId="448A7D65" wp14:editId="6B834B98">
+          <wp:inline distT="0" distB="0" distL="0" distR="0" wp14:anchorId="448A7D65" wp14:editId="16B01C3A">
             <wp:extent cx="5939790" cy="3221355"/>
             <wp:effectExtent l="0" t="0" r="3810" b="0"/>
             <wp:docPr id="1791495137" name="Рисунок 4"/>
@@ -6748,7 +6626,7 @@
       </w:pPr>
       <w:bookmarkStart w:id="35" w:name="_Toc165403543"/>
       <w:bookmarkStart w:id="36" w:name="_Toc165403602"/>
-      <w:bookmarkStart w:id="37" w:name="_Toc169033735"/>
+      <w:bookmarkStart w:id="37" w:name="_Toc169425154"/>
       <w:r>
         <w:lastRenderedPageBreak/>
         <w:t>Анализ предметной области</w:t>
@@ -6761,7 +6639,7 @@
       <w:pPr>
         <w:pStyle w:val="a3"/>
       </w:pPr>
-      <w:bookmarkStart w:id="38" w:name="_Toc169033736"/>
+      <w:bookmarkStart w:id="38" w:name="_Toc169425155"/>
       <w:r>
         <w:t>Глоссарий предметной области</w:t>
       </w:r>
@@ -6840,7 +6718,7 @@
       <w:pPr>
         <w:pStyle w:val="a3"/>
       </w:pPr>
-      <w:bookmarkStart w:id="39" w:name="_Toc169033737"/>
+      <w:bookmarkStart w:id="39" w:name="_Toc169425156"/>
       <w:r>
         <w:t>Процесс бронирования столика</w:t>
       </w:r>
@@ -7066,7 +6944,7 @@
       <w:pPr>
         <w:pStyle w:val="a3"/>
       </w:pPr>
-      <w:bookmarkStart w:id="41" w:name="_Toc169033738"/>
+      <w:bookmarkStart w:id="41" w:name="_Toc169425157"/>
       <w:r>
         <w:t>Учитываемые сведения о брони</w:t>
       </w:r>
@@ -7147,7 +7025,7 @@
           <w:rFonts w:eastAsiaTheme="minorHAnsi"/>
         </w:rPr>
       </w:pPr>
-      <w:bookmarkStart w:id="42" w:name="_Toc169033739"/>
+      <w:bookmarkStart w:id="42" w:name="_Toc169425158"/>
       <w:r>
         <w:rPr>
           <w:rFonts w:eastAsiaTheme="minorHAnsi"/>
@@ -7263,7 +7141,7 @@
       <w:pPr>
         <w:pStyle w:val="a3"/>
       </w:pPr>
-      <w:bookmarkStart w:id="43" w:name="_Toc169033740"/>
+      <w:bookmarkStart w:id="43" w:name="_Toc169425159"/>
       <w:r>
         <w:t>Диаграмма сущность-связь</w:t>
       </w:r>
@@ -7389,7 +7267,7 @@
       <w:pPr>
         <w:pStyle w:val="a2"/>
       </w:pPr>
-      <w:bookmarkStart w:id="45" w:name="_Toc169033741"/>
+      <w:bookmarkStart w:id="45" w:name="_Toc169425160"/>
       <w:r>
         <w:lastRenderedPageBreak/>
         <w:t>Реализация</w:t>
@@ -7400,7 +7278,7 @@
       <w:pPr>
         <w:pStyle w:val="a3"/>
       </w:pPr>
-      <w:bookmarkStart w:id="46" w:name="_Toc169033742"/>
+      <w:bookmarkStart w:id="46" w:name="_Toc169425161"/>
       <w:r>
         <w:t>Средства реализации</w:t>
       </w:r>
@@ -7413,7 +7291,7 @@
           <w:lang w:val="en-US"/>
         </w:rPr>
       </w:pPr>
-      <w:bookmarkStart w:id="47" w:name="_Toc169033743"/>
+      <w:bookmarkStart w:id="47" w:name="_Toc169425162"/>
       <w:r>
         <w:rPr>
           <w:lang w:val="en-US"/>
@@ -7427,62 +7305,37 @@
         <w:pStyle w:val="af8"/>
       </w:pPr>
       <w:r>
-        <w:t xml:space="preserve">Для реализации клиентской части веб-приложения использовался фреймворк </w:t>
-      </w:r>
-      <w:proofErr w:type="spellStart"/>
+        <w:t>Для реализации клиентской части веб-приложения использовался фреймворк Flutter</w:t>
+      </w:r>
+      <w:r>
+        <w:t xml:space="preserve"> </w:t>
+      </w:r>
+      <w:r>
+        <w:t xml:space="preserve">версии </w:t>
+      </w:r>
+      <w:r>
+        <w:t>3.19.1</w:t>
+      </w:r>
+      <w:r>
+        <w:t xml:space="preserve"> и язык программирования Dart</w:t>
+      </w:r>
+      <w:r>
+        <w:t xml:space="preserve"> 3.3.0.</w:t>
+      </w:r>
+    </w:p>
+    <w:p>
+      <w:pPr>
+        <w:pStyle w:val="af8"/>
+      </w:pPr>
       <w:r>
         <w:t>Flutter</w:t>
       </w:r>
-      <w:proofErr w:type="spellEnd"/>
-      <w:r>
-        <w:t xml:space="preserve"> </w:t>
-      </w:r>
-      <w:r>
-        <w:t xml:space="preserve">версии </w:t>
-      </w:r>
-      <w:r>
-        <w:t>3.19.1</w:t>
-      </w:r>
-      <w:r>
-        <w:t xml:space="preserve"> и язык программирования </w:t>
-      </w:r>
-      <w:proofErr w:type="spellStart"/>
-      <w:r>
-        <w:t>Dart</w:t>
-      </w:r>
-      <w:proofErr w:type="spellEnd"/>
-      <w:r>
-        <w:t xml:space="preserve"> 3.3.0.</w:t>
-      </w:r>
-    </w:p>
-    <w:p>
-      <w:pPr>
-        <w:pStyle w:val="af8"/>
-      </w:pPr>
-      <w:proofErr w:type="spellStart"/>
-      <w:r>
-        <w:t>Flutter</w:t>
-      </w:r>
-      <w:proofErr w:type="spellEnd"/>
       <w:r>
         <w:t xml:space="preserve"> – </w:t>
       </w:r>
       <w:r>
-        <w:t xml:space="preserve">это написанный на </w:t>
-      </w:r>
-      <w:proofErr w:type="spellStart"/>
-      <w:r>
-        <w:t>Dart</w:t>
-      </w:r>
-      <w:proofErr w:type="spellEnd"/>
-      <w:r>
-        <w:t xml:space="preserve"> кроссплатформенный фреймворк для разработки мобильных, веб- и десктопных приложений. К основным плюсам </w:t>
-      </w:r>
-      <w:proofErr w:type="spellStart"/>
-      <w:r>
-        <w:t>Flutter</w:t>
-      </w:r>
-      <w:proofErr w:type="spellEnd"/>
+        <w:t>это написанный на Dart кроссплатформенный фреймворк для разработки мобильных, веб- и десктопных приложений. К основным плюсам Flutter</w:t>
+      </w:r>
       <w:r>
         <w:t xml:space="preserve"> </w:t>
       </w:r>
@@ -7542,13 +7395,8 @@
         <w:t xml:space="preserve"> </w:t>
       </w:r>
       <w:r>
-        <w:t xml:space="preserve">за счёт графического движка </w:t>
-      </w:r>
-      <w:proofErr w:type="spellStart"/>
-      <w:r>
-        <w:t>Skia</w:t>
-      </w:r>
-      <w:proofErr w:type="spellEnd"/>
+        <w:t>за счёт графического движка Skia</w:t>
+      </w:r>
       <w:r>
         <w:t xml:space="preserve">, </w:t>
       </w:r>
@@ -7567,13 +7415,8 @@
         <w:pStyle w:val="af8"/>
       </w:pPr>
       <w:r>
-        <w:t xml:space="preserve">Благодаря популярности </w:t>
-      </w:r>
-      <w:proofErr w:type="spellStart"/>
-      <w:r>
-        <w:t>Flutter</w:t>
-      </w:r>
-      <w:proofErr w:type="spellEnd"/>
+        <w:t>Благодаря популярности Flutter</w:t>
+      </w:r>
       <w:r>
         <w:t xml:space="preserve"> </w:t>
       </w:r>
@@ -7609,7 +7452,7 @@
       <w:pPr>
         <w:pStyle w:val="a4"/>
       </w:pPr>
-      <w:bookmarkStart w:id="48" w:name="_Toc169033744"/>
+      <w:bookmarkStart w:id="48" w:name="_Toc169425163"/>
       <w:r>
         <w:t>MVVM</w:t>
       </w:r>
@@ -7620,15 +7463,7 @@
         <w:pStyle w:val="af8"/>
       </w:pPr>
       <w:r>
-        <w:t>MVVM (Model-View-</w:t>
-      </w:r>
-      <w:proofErr w:type="spellStart"/>
-      <w:r>
-        <w:t>ViewModel</w:t>
-      </w:r>
-      <w:proofErr w:type="spellEnd"/>
-      <w:r>
-        <w:t xml:space="preserve">) </w:t>
+        <w:t xml:space="preserve">MVVM (Model-View-ViewModel) </w:t>
       </w:r>
       <w:r>
         <w:t>–</w:t>
@@ -7651,13 +7486,8 @@
         <w:pStyle w:val="af8"/>
       </w:pPr>
       <w:r>
-        <w:t xml:space="preserve">За счёт привязки данных модели и представления через </w:t>
-      </w:r>
-      <w:proofErr w:type="spellStart"/>
-      <w:r>
-        <w:t>viewmodel</w:t>
-      </w:r>
-      <w:proofErr w:type="spellEnd"/>
+        <w:t>За счёт привязки данных модели и представления через viewmodel</w:t>
+      </w:r>
       <w:r>
         <w:t xml:space="preserve"> </w:t>
       </w:r>
@@ -7678,7 +7508,7 @@
       <w:pPr>
         <w:pStyle w:val="a4"/>
       </w:pPr>
-      <w:bookmarkStart w:id="49" w:name="_Toc169033745"/>
+      <w:bookmarkStart w:id="49" w:name="_Toc169425164"/>
       <w:r>
         <w:t>Java</w:t>
       </w:r>
@@ -7724,13 +7554,8 @@
         <w:t xml:space="preserve"> </w:t>
       </w:r>
       <w:r>
-        <w:t xml:space="preserve">обладает простым синтаксисом, обширной стандартной библиотекой для работы со структурами данных и сетью, а также удобными инструментами сборки, например, </w:t>
-      </w:r>
-      <w:proofErr w:type="spellStart"/>
-      <w:r>
-        <w:t>Maven</w:t>
-      </w:r>
-      <w:proofErr w:type="spellEnd"/>
+        <w:t>обладает простым синтаксисом, обширной стандартной библиотекой для работы со структурами данных и сетью, а также удобными инструментами сборки, например, Maven</w:t>
+      </w:r>
       <w:r>
         <w:t xml:space="preserve">, </w:t>
       </w:r>
@@ -7851,7 +7676,7 @@
           <w:lang w:val="en-US"/>
         </w:rPr>
       </w:pPr>
-      <w:bookmarkStart w:id="50" w:name="_Toc169033746"/>
+      <w:bookmarkStart w:id="50" w:name="_Toc169425165"/>
       <w:r>
         <w:rPr>
           <w:lang w:val="en-US"/>
@@ -7893,8 +7718,7 @@
       <w:pPr>
         <w:pStyle w:val="a4"/>
       </w:pPr>
-      <w:bookmarkStart w:id="51" w:name="_Toc169033747"/>
-      <w:proofErr w:type="spellStart"/>
+      <w:bookmarkStart w:id="51" w:name="_Toc169425166"/>
       <w:r>
         <w:rPr>
           <w:lang w:val="en-US"/>
@@ -7902,7 +7726,6 @@
         <w:t>Keycloak</w:t>
       </w:r>
       <w:bookmarkEnd w:id="51"/>
-      <w:proofErr w:type="spellEnd"/>
     </w:p>
     <w:p>
       <w:pPr>
@@ -7911,14 +7734,12 @@
       <w:r>
         <w:t xml:space="preserve">Для аутентификации пользователей используется </w:t>
       </w:r>
-      <w:proofErr w:type="spellStart"/>
       <w:r>
         <w:rPr>
           <w:lang w:val="en-US"/>
         </w:rPr>
         <w:t>Keycloak</w:t>
       </w:r>
-      <w:proofErr w:type="spellEnd"/>
       <w:r>
         <w:t xml:space="preserve"> </w:t>
       </w:r>
@@ -7947,47 +7768,32 @@
         <w:t xml:space="preserve"> этот сервис</w:t>
       </w:r>
       <w:r>
-        <w:t xml:space="preserve"> обеспечит нам возможность лёгкой реализации </w:t>
-      </w:r>
-      <w:proofErr w:type="gramStart"/>
-      <w:r>
-        <w:t xml:space="preserve">входа </w:t>
+        <w:t xml:space="preserve"> обеспечит нам возможность лёгкой реализации входа </w:t>
       </w:r>
       <w:r>
         <w:t xml:space="preserve"> </w:t>
       </w:r>
       <w:r>
-        <w:t>через</w:t>
-      </w:r>
-      <w:proofErr w:type="gramEnd"/>
-      <w:r>
-        <w:t xml:space="preserve"> сторонние сервисы.</w:t>
+        <w:t>через сторонние сервисы.</w:t>
       </w:r>
     </w:p>
     <w:p>
       <w:pPr>
         <w:pStyle w:val="a4"/>
       </w:pPr>
-      <w:bookmarkStart w:id="52" w:name="_Toc169033748"/>
-      <w:proofErr w:type="spellStart"/>
+      <w:bookmarkStart w:id="52" w:name="_Toc169425167"/>
       <w:r>
         <w:t>Nginx</w:t>
       </w:r>
       <w:bookmarkEnd w:id="52"/>
-      <w:proofErr w:type="spellEnd"/>
     </w:p>
     <w:p>
       <w:pPr>
         <w:pStyle w:val="af8"/>
       </w:pPr>
       <w:r>
-        <w:t xml:space="preserve">В качестве веб-сервера для клиентской части использовался </w:t>
-      </w:r>
-      <w:proofErr w:type="spellStart"/>
-      <w:r>
-        <w:t>Nginx</w:t>
-      </w:r>
-      <w:proofErr w:type="spellEnd"/>
+        <w:t>В качестве веб-сервера для клиентской части использовался Nginx</w:t>
+      </w:r>
       <w:r>
         <w:t xml:space="preserve"> </w:t>
       </w:r>
@@ -8007,26 +7813,19 @@
       <w:pPr>
         <w:pStyle w:val="a4"/>
       </w:pPr>
-      <w:bookmarkStart w:id="53" w:name="_Toc169033749"/>
-      <w:proofErr w:type="spellStart"/>
+      <w:bookmarkStart w:id="53" w:name="_Toc169425168"/>
       <w:r>
         <w:t>Docker</w:t>
       </w:r>
       <w:bookmarkEnd w:id="53"/>
-      <w:proofErr w:type="spellEnd"/>
     </w:p>
     <w:p>
       <w:pPr>
         <w:pStyle w:val="af8"/>
       </w:pPr>
       <w:r>
-        <w:t xml:space="preserve">Для развёртывания приложения использовался </w:t>
-      </w:r>
-      <w:proofErr w:type="spellStart"/>
-      <w:r>
-        <w:t>Docker</w:t>
-      </w:r>
-      <w:proofErr w:type="spellEnd"/>
+        <w:t>Для развёртывания приложения использовался Docker</w:t>
+      </w:r>
       <w:r>
         <w:t xml:space="preserve"> </w:t>
       </w:r>
@@ -8041,12 +7840,10 @@
       <w:pPr>
         <w:pStyle w:val="af8"/>
       </w:pPr>
-      <w:proofErr w:type="spellStart"/>
       <w:r>
         <w:lastRenderedPageBreak/>
         <w:t>Docker</w:t>
       </w:r>
-      <w:proofErr w:type="spellEnd"/>
       <w:r>
         <w:t xml:space="preserve"> – </w:t>
       </w:r>
@@ -8059,21 +7856,14 @@
         <w:pStyle w:val="af8"/>
       </w:pPr>
       <w:r>
-        <w:t xml:space="preserve">Инструмент </w:t>
-      </w:r>
-      <w:proofErr w:type="spellStart"/>
-      <w:r>
-        <w:t>Docker</w:t>
-      </w:r>
-      <w:proofErr w:type="spellEnd"/>
+        <w:t>Инструмент Docker</w:t>
+      </w:r>
       <w:r>
         <w:t xml:space="preserve"> </w:t>
       </w:r>
-      <w:proofErr w:type="spellStart"/>
       <w:r>
         <w:t>compose</w:t>
       </w:r>
-      <w:proofErr w:type="spellEnd"/>
       <w:r>
         <w:t xml:space="preserve"> </w:t>
       </w:r>
@@ -8085,8 +7875,7 @@
       <w:pPr>
         <w:pStyle w:val="a4"/>
       </w:pPr>
-      <w:bookmarkStart w:id="54" w:name="_Toc169033750"/>
-      <w:proofErr w:type="spellStart"/>
+      <w:bookmarkStart w:id="54" w:name="_Toc169425169"/>
       <w:r>
         <w:rPr>
           <w:lang w:val="en-US"/>
@@ -8094,7 +7883,6 @@
         <w:t>AppMetrica</w:t>
       </w:r>
       <w:bookmarkEnd w:id="54"/>
-      <w:proofErr w:type="spellEnd"/>
     </w:p>
     <w:p>
       <w:pPr>
@@ -8103,14 +7891,12 @@
       <w:r>
         <w:t xml:space="preserve">Для сбора данных о работе приложения, пользовательских событиях и аналитики используется сервис </w:t>
       </w:r>
-      <w:proofErr w:type="spellStart"/>
       <w:r>
         <w:rPr>
           <w:lang w:val="en-US"/>
         </w:rPr>
         <w:t>AppMetrica</w:t>
       </w:r>
-      <w:proofErr w:type="spellEnd"/>
       <w:r>
         <w:t xml:space="preserve"> </w:t>
       </w:r>
@@ -8161,7 +7947,7 @@
           <w:lang w:val="en-US"/>
         </w:rPr>
       </w:pPr>
-      <w:bookmarkStart w:id="55" w:name="_Toc169033751"/>
+      <w:bookmarkStart w:id="55" w:name="_Toc169425170"/>
       <w:r>
         <w:t>Логика приложения</w:t>
       </w:r>
@@ -8228,7 +8014,7 @@
       <w:pPr>
         <w:pStyle w:val="a3"/>
       </w:pPr>
-      <w:bookmarkStart w:id="56" w:name="_Toc169033752"/>
+      <w:bookmarkStart w:id="56" w:name="_Toc169425171"/>
       <w:r>
         <w:t>Функциональные требования к разрабатываемой системе</w:t>
       </w:r>
@@ -8308,7 +8094,7 @@
       </w:pPr>
       <w:bookmarkStart w:id="57" w:name="_Toc161608590"/>
       <w:bookmarkStart w:id="58" w:name="_Toc165403595"/>
-      <w:bookmarkStart w:id="59" w:name="_Toc169033753"/>
+      <w:bookmarkStart w:id="59" w:name="_Toc169425172"/>
       <w:r>
         <w:t>Вход в приложение</w:t>
       </w:r>
@@ -8334,11 +8120,9 @@
         </w:rPr>
         <w:t>o</w:t>
       </w:r>
-      <w:proofErr w:type="spellStart"/>
       <w:r>
         <w:t>nboarding</w:t>
       </w:r>
-      <w:proofErr w:type="spellEnd"/>
       <w:r>
         <w:t>;</w:t>
       </w:r>
@@ -8367,7 +8151,7 @@
       <w:bookmarkStart w:id="61" w:name="_Ref161568957"/>
       <w:bookmarkStart w:id="62" w:name="_Ref161568971"/>
       <w:bookmarkStart w:id="63" w:name="_Toc161608591"/>
-      <w:bookmarkStart w:id="64" w:name="_Toc169033754"/>
+      <w:bookmarkStart w:id="64" w:name="_Toc169425173"/>
       <w:r>
         <w:lastRenderedPageBreak/>
         <w:t xml:space="preserve">Учёт </w:t>
@@ -8519,7 +8303,7 @@
       <w:bookmarkStart w:id="67" w:name="_Ref161569041"/>
       <w:bookmarkStart w:id="68" w:name="_Ref161569048"/>
       <w:bookmarkStart w:id="69" w:name="_Toc161608592"/>
-      <w:bookmarkStart w:id="70" w:name="_Toc169033755"/>
+      <w:bookmarkStart w:id="70" w:name="_Toc169425174"/>
       <w:r>
         <w:t>Учёт сотрудников ресторана</w:t>
       </w:r>
@@ -8629,7 +8413,7 @@
       <w:bookmarkStart w:id="71" w:name="_Ref161568922"/>
       <w:bookmarkStart w:id="72" w:name="_Ref161569005"/>
       <w:bookmarkStart w:id="73" w:name="_Toc161608593"/>
-      <w:bookmarkStart w:id="74" w:name="_Toc169033756"/>
+      <w:bookmarkStart w:id="74" w:name="_Toc169425175"/>
       <w:r>
         <w:t>Учёт столов и мест в ресторане</w:t>
       </w:r>
@@ -8749,7 +8533,7 @@
         <w:pStyle w:val="a4"/>
       </w:pPr>
       <w:bookmarkStart w:id="75" w:name="_Toc161608594"/>
-      <w:bookmarkStart w:id="76" w:name="_Toc169033757"/>
+      <w:bookmarkStart w:id="76" w:name="_Toc169425176"/>
       <w:r>
         <w:t>Регистрация нового ресторана</w:t>
       </w:r>
@@ -8858,7 +8642,7 @@
       <w:pPr>
         <w:pStyle w:val="a3"/>
       </w:pPr>
-      <w:bookmarkStart w:id="77" w:name="_Toc169033758"/>
+      <w:bookmarkStart w:id="77" w:name="_Toc169425177"/>
       <w:r>
         <w:lastRenderedPageBreak/>
         <w:t>Нефункциональные требования к разрабатываемой системе</w:t>
@@ -8877,7 +8661,7 @@
       <w:bookmarkStart w:id="78" w:name="_Toc161608618"/>
       <w:bookmarkStart w:id="79" w:name="_Toc165403538"/>
       <w:bookmarkStart w:id="80" w:name="_Toc165403596"/>
-      <w:bookmarkStart w:id="81" w:name="_Toc169033759"/>
+      <w:bookmarkStart w:id="81" w:name="_Toc169425178"/>
       <w:r>
         <w:t>Требования по безопасности</w:t>
       </w:r>
@@ -8938,7 +8722,7 @@
       <w:bookmarkStart w:id="82" w:name="_Toc161608619"/>
       <w:bookmarkStart w:id="83" w:name="_Toc165403539"/>
       <w:bookmarkStart w:id="84" w:name="_Toc165403597"/>
-      <w:bookmarkStart w:id="85" w:name="_Toc169033760"/>
+      <w:bookmarkStart w:id="85" w:name="_Toc169425179"/>
       <w:r>
         <w:t>Дополнительные требования</w:t>
       </w:r>
@@ -8959,7 +8743,7 @@
       <w:pPr>
         <w:pStyle w:val="a3"/>
       </w:pPr>
-      <w:bookmarkStart w:id="86" w:name="_Toc169033761"/>
+      <w:bookmarkStart w:id="86" w:name="_Toc169425180"/>
       <w:r>
         <w:t>Структура классов серверной части приложения</w:t>
       </w:r>
@@ -9159,7 +8943,7 @@
       <w:pPr>
         <w:pStyle w:val="a3"/>
       </w:pPr>
-      <w:bookmarkStart w:id="89" w:name="_Toc169033762"/>
+      <w:bookmarkStart w:id="89" w:name="_Toc169425181"/>
       <w:r>
         <w:t>Структура классов моделей серверной части</w:t>
       </w:r>
@@ -9316,7 +9100,7 @@
       <w:pPr>
         <w:pStyle w:val="a3"/>
       </w:pPr>
-      <w:bookmarkStart w:id="92" w:name="_Toc169033763"/>
+      <w:bookmarkStart w:id="92" w:name="_Toc169425182"/>
       <w:r>
         <w:lastRenderedPageBreak/>
         <w:t>Хранение данных</w:t>
@@ -9401,14 +9185,12 @@
       <w:r>
         <w:t xml:space="preserve"> Данные для аутентификации пользователей хранятся в базе данных </w:t>
       </w:r>
-      <w:proofErr w:type="spellStart"/>
       <w:r>
         <w:rPr>
           <w:lang w:val="en-US"/>
         </w:rPr>
         <w:t>Keycloak</w:t>
       </w:r>
-      <w:proofErr w:type="spellEnd"/>
       <w:r>
         <w:t>.</w:t>
       </w:r>
@@ -9489,20 +9271,18 @@
       <w:r>
         <w:t xml:space="preserve"> — Физическая схема базы данных приложения </w:t>
       </w:r>
-      <w:proofErr w:type="spellStart"/>
       <w:r>
         <w:rPr>
           <w:lang w:val="en-US"/>
         </w:rPr>
         <w:t>Restobook</w:t>
       </w:r>
-      <w:proofErr w:type="spellEnd"/>
     </w:p>
     <w:p>
       <w:pPr>
         <w:pStyle w:val="a3"/>
       </w:pPr>
-      <w:bookmarkStart w:id="94" w:name="_Toc169033764"/>
+      <w:bookmarkStart w:id="94" w:name="_Toc169425183"/>
       <w:r>
         <w:lastRenderedPageBreak/>
         <w:t>Развёртывание приложения</w:t>
@@ -9697,7 +9477,7 @@
           <w:lang w:val="en-US"/>
         </w:rPr>
       </w:pPr>
-      <w:bookmarkStart w:id="96" w:name="_Toc169033765"/>
+      <w:bookmarkStart w:id="96" w:name="_Toc169425184"/>
       <w:r>
         <w:t>Реализация интерфейса</w:t>
       </w:r>
@@ -9710,7 +9490,7 @@
           <w:lang w:val="en-US"/>
         </w:rPr>
       </w:pPr>
-      <w:bookmarkStart w:id="97" w:name="_Toc169033766"/>
+      <w:bookmarkStart w:id="97" w:name="_Toc169425185"/>
       <w:r>
         <w:t>Реализация интерфейса мобильного приложения</w:t>
       </w:r>
@@ -9729,11 +9509,9 @@
       <w:r>
         <w:t xml:space="preserve">на устройствах с операционной системой </w:t>
       </w:r>
-      <w:proofErr w:type="spellStart"/>
       <w:r>
         <w:t>Android</w:t>
       </w:r>
-      <w:proofErr w:type="spellEnd"/>
       <w:r>
         <w:t xml:space="preserve"> 11 и выше.</w:t>
       </w:r>
@@ -10074,7 +9852,7 @@
           <w:noProof/>
         </w:rPr>
         <w:drawing>
-          <wp:inline distT="0" distB="0" distL="0" distR="0" wp14:anchorId="0432C01E" wp14:editId="3582870A">
+          <wp:inline distT="0" distB="0" distL="0" distR="0" wp14:anchorId="0432C01E" wp14:editId="00995DCC">
             <wp:extent cx="1620124" cy="3600000"/>
             <wp:effectExtent l="0" t="0" r="0" b="635"/>
             <wp:docPr id="1020979704" name="Рисунок 2"/>
@@ -10510,7 +10288,7 @@
           <w:noProof/>
         </w:rPr>
         <w:drawing>
-          <wp:inline distT="0" distB="0" distL="0" distR="0" wp14:anchorId="352931AA" wp14:editId="0A6DE8A4">
+          <wp:inline distT="0" distB="0" distL="0" distR="0" wp14:anchorId="352931AA" wp14:editId="0B84CC2C">
             <wp:extent cx="1620025" cy="3600000"/>
             <wp:effectExtent l="0" t="0" r="0" b="635"/>
             <wp:docPr id="1798709956" name="Рисунок 5"/>
@@ -10766,7 +10544,7 @@
           <w:noProof/>
         </w:rPr>
         <w:drawing>
-          <wp:inline distT="0" distB="0" distL="0" distR="0" wp14:anchorId="722556BE" wp14:editId="4D49271A">
+          <wp:inline distT="0" distB="0" distL="0" distR="0" wp14:anchorId="722556BE" wp14:editId="278A9BB9">
             <wp:extent cx="1620025" cy="3600000"/>
             <wp:effectExtent l="0" t="0" r="0" b="635"/>
             <wp:docPr id="283427747" name="Рисунок 7"/>
@@ -11024,7 +10802,7 @@
         </w:rPr>
         <w:lastRenderedPageBreak/>
         <w:drawing>
-          <wp:inline distT="0" distB="0" distL="0" distR="0" wp14:anchorId="2D903BBC" wp14:editId="368CA956">
+          <wp:inline distT="0" distB="0" distL="0" distR="0" wp14:anchorId="2D903BBC" wp14:editId="0F616C76">
             <wp:extent cx="1620025" cy="3600000"/>
             <wp:effectExtent l="0" t="0" r="0" b="635"/>
             <wp:docPr id="1477373657" name="Рисунок 10"/>
@@ -11152,7 +10930,7 @@
           <w:noProof/>
         </w:rPr>
         <w:drawing>
-          <wp:inline distT="0" distB="0" distL="0" distR="0" wp14:anchorId="26895C18" wp14:editId="5FE6DBD7">
+          <wp:inline distT="0" distB="0" distL="0" distR="0" wp14:anchorId="26895C18" wp14:editId="18805C4B">
             <wp:extent cx="1620025" cy="3600000"/>
             <wp:effectExtent l="0" t="0" r="0" b="635"/>
             <wp:docPr id="35904804" name="Рисунок 11"/>
@@ -11249,13 +11027,10 @@
           <w:lang w:val="en-US"/>
         </w:rPr>
       </w:pPr>
-      <w:bookmarkStart w:id="109" w:name="_Toc169033767"/>
+      <w:bookmarkStart w:id="109" w:name="_Toc169425186"/>
       <w:r>
         <w:lastRenderedPageBreak/>
-        <w:t>Реализация интерфейса</w:t>
-      </w:r>
-      <w:r>
-        <w:t xml:space="preserve"> сайта администратора вендора</w:t>
+        <w:t>Реализация интерфейса сайта администратора вендора</w:t>
       </w:r>
       <w:bookmarkEnd w:id="109"/>
     </w:p>
@@ -11349,6 +11124,9 @@
         <w:pStyle w:val="af9"/>
       </w:pPr>
       <w:r>
+        <w:rPr>
+          <w:noProof/>
+        </w:rPr>
         <w:drawing>
           <wp:inline distT="0" distB="0" distL="0" distR="0" wp14:anchorId="1E0DB363" wp14:editId="57521F7B">
             <wp:extent cx="5624117" cy="4320000"/>
@@ -11461,6 +11239,9 @@
         <w:pStyle w:val="af9"/>
       </w:pPr>
       <w:r>
+        <w:rPr>
+          <w:noProof/>
+        </w:rPr>
         <w:lastRenderedPageBreak/>
         <w:drawing>
           <wp:inline distT="0" distB="0" distL="0" distR="0" wp14:anchorId="6CDE2380" wp14:editId="2EB45D83">
@@ -11571,6 +11352,9 @@
         <w:pStyle w:val="af9"/>
       </w:pPr>
       <w:r>
+        <w:rPr>
+          <w:noProof/>
+        </w:rPr>
         <w:drawing>
           <wp:inline distT="0" distB="0" distL="0" distR="0" wp14:anchorId="0D61F147" wp14:editId="0322B8ED">
             <wp:extent cx="5596853" cy="4320000"/>
@@ -11696,6 +11480,9 @@
         <w:pStyle w:val="af9"/>
       </w:pPr>
       <w:r>
+        <w:rPr>
+          <w:noProof/>
+        </w:rPr>
         <w:drawing>
           <wp:inline distT="0" distB="0" distL="0" distR="0" wp14:anchorId="7DA3139F" wp14:editId="64B1965A">
             <wp:extent cx="5568315" cy="4320000"/>
@@ -11772,7 +11559,7 @@
       <w:pPr>
         <w:pStyle w:val="a2"/>
       </w:pPr>
-      <w:bookmarkStart w:id="114" w:name="_Toc169033768"/>
+      <w:bookmarkStart w:id="114" w:name="_Toc169425187"/>
       <w:r>
         <w:lastRenderedPageBreak/>
         <w:t>Аналитика</w:t>
@@ -11835,8 +11622,8 @@
           <w:noProof/>
         </w:rPr>
         <w:drawing>
-          <wp:inline distT="0" distB="0" distL="0" distR="0" wp14:anchorId="4E1FE1AA" wp14:editId="5E8844FE">
-            <wp:extent cx="5029902" cy="3163228"/>
+          <wp:inline distT="0" distB="0" distL="0" distR="0" wp14:anchorId="4E1FE1AA" wp14:editId="231F72AF">
+            <wp:extent cx="4972085" cy="3163228"/>
             <wp:effectExtent l="0" t="0" r="0" b="0"/>
             <wp:docPr id="1363231761" name="Рисунок 1"/>
             <wp:cNvGraphicFramePr>
@@ -11864,7 +11651,7 @@
                   <pic:spPr>
                     <a:xfrm>
                       <a:off x="0" y="0"/>
-                      <a:ext cx="5029902" cy="3163228"/>
+                      <a:ext cx="4972085" cy="3163228"/>
                     </a:xfrm>
                     <a:prstGeom prst="rect">
                       <a:avLst/>
@@ -11919,7 +11706,7 @@
       <w:pPr>
         <w:pStyle w:val="af6"/>
       </w:pPr>
-      <w:bookmarkStart w:id="116" w:name="_Toc169033769"/>
+      <w:bookmarkStart w:id="116" w:name="_Toc169425188"/>
       <w:r>
         <w:lastRenderedPageBreak/>
         <w:t>З</w:t>
@@ -12006,7 +11793,7 @@
       <w:pPr>
         <w:pStyle w:val="af6"/>
       </w:pPr>
-      <w:bookmarkStart w:id="117" w:name="_Toc169033770"/>
+      <w:bookmarkStart w:id="117" w:name="_Toc169425189"/>
       <w:r>
         <w:lastRenderedPageBreak/>
         <w:t>Список использованных источников</w:t>
@@ -12073,15 +11860,7 @@
       </w:pPr>
       <w:bookmarkStart w:id="120" w:name="_Ref167719734"/>
       <w:r>
-        <w:t xml:space="preserve">В 2021-2023 </w:t>
-      </w:r>
-      <w:proofErr w:type="spellStart"/>
-      <w:r>
-        <w:t>гг</w:t>
-      </w:r>
-      <w:proofErr w:type="spellEnd"/>
-      <w:r>
-        <w:t xml:space="preserve"> оборот общественного питания в России вырос на 47%: с 1,93 до 2,83 трлн руб. [</w:t>
+        <w:t>В 2021-2023 гг оборот общественного питания в России вырос на 47%: с 1,93 до 2,83 трлн руб. [</w:t>
       </w:r>
       <w:r>
         <w:t>Электронный ресурс</w:t>
@@ -12119,7 +11898,6 @@
           </w:rPr>
           <w:t>://</w:t>
         </w:r>
-        <w:proofErr w:type="spellStart"/>
         <w:r>
           <w:rPr>
             <w:rStyle w:val="aff2"/>
@@ -12129,7 +11907,6 @@
           </w:rPr>
           <w:t>businesstat</w:t>
         </w:r>
-        <w:proofErr w:type="spellEnd"/>
         <w:r>
           <w:rPr>
             <w:rStyle w:val="aff2"/>
@@ -12138,7 +11915,6 @@
           </w:rPr>
           <w:t>.</w:t>
         </w:r>
-        <w:proofErr w:type="spellStart"/>
         <w:r>
           <w:rPr>
             <w:rStyle w:val="aff2"/>
@@ -12148,7 +11924,6 @@
           </w:rPr>
           <w:t>ru</w:t>
         </w:r>
-        <w:proofErr w:type="spellEnd"/>
         <w:r>
           <w:rPr>
             <w:rStyle w:val="aff2"/>
@@ -12302,61 +12077,51 @@
       </w:pPr>
       <w:bookmarkStart w:id="121" w:name="_Ref167548650"/>
       <w:r>
+        <w:t>Документация SpringBoot [Электронный ресурс]. – Режим доступа:</w:t>
+      </w:r>
+      <w:r>
+        <w:t xml:space="preserve"> </w:t>
+      </w:r>
+      <w:r>
+        <w:rPr>
+          <w:lang w:val="en-US"/>
+        </w:rPr>
+        <w:t>URL</w:t>
+      </w:r>
+      <w:r>
+        <w:t>:</w:t>
+      </w:r>
+      <w:r>
+        <w:t xml:space="preserve"> https://docs.spring.io/spring-boot/docs/current/reference/html/ – Заглавие с</w:t>
+      </w:r>
+      <w:r>
+        <w:t xml:space="preserve"> </w:t>
+      </w:r>
+      <w:r>
+        <w:t xml:space="preserve">экрана. – (Дата обращения </w:t>
+      </w:r>
+      <w:r>
+        <w:t>23.05.2024</w:t>
+      </w:r>
+      <w:r>
+        <w:t>).</w:t>
+      </w:r>
+      <w:bookmarkEnd w:id="121"/>
+    </w:p>
+    <w:p>
+      <w:pPr>
+        <w:pStyle w:val="aa"/>
+      </w:pPr>
+      <w:bookmarkStart w:id="122" w:name="_Ref167556283"/>
+      <w:r>
         <w:t xml:space="preserve">Документация </w:t>
       </w:r>
-      <w:proofErr w:type="spellStart"/>
-      <w:r>
-        <w:t>SpringBoot</w:t>
-      </w:r>
-      <w:proofErr w:type="spellEnd"/>
-      <w:r>
-        <w:t xml:space="preserve"> [Электронный ресурс]. – Режим доступа:</w:t>
-      </w:r>
-      <w:r>
-        <w:t xml:space="preserve"> </w:t>
-      </w:r>
       <w:r>
         <w:rPr>
           <w:lang w:val="en-US"/>
         </w:rPr>
-        <w:t>URL</w:t>
-      </w:r>
-      <w:r>
-        <w:t>:</w:t>
-      </w:r>
-      <w:r>
-        <w:t xml:space="preserve"> https://docs.spring.io/spring-boot/docs/current/reference/html/ – Заглавие с</w:t>
-      </w:r>
-      <w:r>
-        <w:t xml:space="preserve"> </w:t>
-      </w:r>
-      <w:r>
-        <w:t xml:space="preserve">экрана. – (Дата обращения </w:t>
-      </w:r>
-      <w:r>
-        <w:t>23.05.2024</w:t>
-      </w:r>
-      <w:r>
-        <w:t>).</w:t>
-      </w:r>
-      <w:bookmarkEnd w:id="121"/>
-    </w:p>
-    <w:p>
-      <w:pPr>
-        <w:pStyle w:val="aa"/>
-      </w:pPr>
-      <w:bookmarkStart w:id="122" w:name="_Ref167556283"/>
-      <w:r>
-        <w:t xml:space="preserve">Документация </w:t>
-      </w:r>
-      <w:proofErr w:type="spellStart"/>
-      <w:r>
-        <w:rPr>
-          <w:lang w:val="en-US"/>
-        </w:rPr>
         <w:t>AppMetrica</w:t>
       </w:r>
-      <w:proofErr w:type="spellEnd"/>
       <w:r>
         <w:t xml:space="preserve"> </w:t>
       </w:r>
@@ -12413,7 +12178,7 @@
         <w:br/>
       </w:r>
       <w:bookmarkStart w:id="123" w:name="_Toc161608632"/>
-      <w:bookmarkStart w:id="124" w:name="_Toc169033771"/>
+      <w:bookmarkStart w:id="124" w:name="_Toc169425190"/>
       <w:r>
         <w:t>BPMN диаграмма</w:t>
       </w:r>
@@ -12431,7 +12196,7 @@
           <w14:ligatures w14:val="standardContextual"/>
         </w:rPr>
         <w:drawing>
-          <wp:inline distT="0" distB="0" distL="0" distR="0" wp14:anchorId="08992BD6" wp14:editId="3592E84F">
+          <wp:inline distT="0" distB="0" distL="0" distR="0" wp14:anchorId="08992BD6" wp14:editId="087F58DA">
             <wp:extent cx="7914287" cy="5148000"/>
             <wp:effectExtent l="0" t="7620" r="3175" b="3175"/>
             <wp:docPr id="1393381328" name="Рисунок 1"/>
@@ -12552,7 +12317,7 @@
       </w:r>
       <w:bookmarkStart w:id="126" w:name="_Hlk161234790"/>
       <w:bookmarkStart w:id="127" w:name="_Toc161608634"/>
-      <w:bookmarkStart w:id="128" w:name="_Toc169033772"/>
+      <w:bookmarkStart w:id="128" w:name="_Toc169425191"/>
       <w:r>
         <w:t>Диаграмма прецедентов</w:t>
       </w:r>
@@ -12678,7 +12443,7 @@
         <w:br/>
       </w:r>
       <w:bookmarkStart w:id="130" w:name="_Toc161608635"/>
-      <w:bookmarkStart w:id="131" w:name="_Toc169033773"/>
+      <w:bookmarkStart w:id="131" w:name="_Toc169425192"/>
       <w:r>
         <w:t>Диаграммы состояний</w:t>
       </w:r>

</xml_diff>